<commit_message>
Historial de revisiones de la vision y subtemas añadidos
</commit_message>
<xml_diff>
--- a/Documentacion/Documentación JYMP Store.docx
+++ b/Documentacion/Documentación JYMP Store.docx
@@ -1109,26 +1109,25 @@
         </w:rPr>
         <w:br w:type="page"/>
       </w:r>
-      <w:bookmarkStart w:id="10" w:name="_GoBack"/>
-      <w:bookmarkEnd w:id="10"/>
     </w:p>
     <w:sdt>
       <w:sdtPr>
+        <w:rPr>
+          <w:rFonts w:asciiTheme="minorHAnsi" w:eastAsiaTheme="minorHAnsi" w:hAnsiTheme="minorHAnsi" w:cstheme="minorBidi"/>
+          <w:b w:val="0"/>
+          <w:bCs w:val="0"/>
+          <w:color w:val="auto"/>
+          <w:sz w:val="22"/>
+          <w:szCs w:val="22"/>
+          <w:lang w:eastAsia="en-US"/>
+        </w:rPr>
         <w:id w:val="219712223"/>
         <w:docPartObj>
           <w:docPartGallery w:val="Table of Contents"/>
           <w:docPartUnique/>
         </w:docPartObj>
       </w:sdtPr>
-      <w:sdtEndPr>
-        <w:rPr>
-          <w:rFonts w:asciiTheme="minorHAnsi" w:eastAsiaTheme="minorHAnsi" w:hAnsiTheme="minorHAnsi" w:cstheme="minorBidi"/>
-          <w:color w:val="auto"/>
-          <w:sz w:val="22"/>
-          <w:szCs w:val="22"/>
-          <w:lang w:eastAsia="en-US"/>
-        </w:rPr>
-      </w:sdtEndPr>
+      <w:sdtEndPr/>
       <w:sdtContent>
         <w:p>
           <w:pPr>
@@ -1835,9 +1834,11 @@
         <w:pStyle w:val="Ttulo1"/>
         <w:rPr>
           <w:rFonts w:ascii="Times New Roman" w:hAnsi="Times New Roman" w:cs="Times New Roman"/>
-        </w:rPr>
-      </w:pPr>
-      <w:bookmarkStart w:id="11" w:name="_Toc464899731"/>
+          <w:color w:val="auto"/>
+          <w:sz w:val="24"/>
+        </w:rPr>
+      </w:pPr>
+      <w:bookmarkStart w:id="10" w:name="_Toc464899731"/>
       <w:r>
         <w:rPr>
           <w:rFonts w:ascii="Times New Roman" w:hAnsi="Times New Roman" w:cs="Times New Roman"/>
@@ -1855,7 +1856,468 @@
         </w:rPr>
         <w:t>VISIÓN Y ANÁLISIS DE NEGOCIO</w:t>
       </w:r>
+      <w:bookmarkEnd w:id="10"/>
+    </w:p>
+    <w:p>
+      <w:pPr>
+        <w:pStyle w:val="Ttulo2"/>
+        <w:rPr>
+          <w:sz w:val="24"/>
+        </w:rPr>
+      </w:pPr>
+      <w:r>
+        <w:rPr>
+          <w:sz w:val="24"/>
+        </w:rPr>
+        <w:t>1.1 Historia</w:t>
+      </w:r>
+      <w:r>
+        <w:rPr>
+          <w:sz w:val="24"/>
+        </w:rPr>
+        <w:t>l</w:t>
+      </w:r>
+      <w:r>
+        <w:rPr>
+          <w:sz w:val="24"/>
+        </w:rPr>
+        <w:t xml:space="preserve"> de revisiones.</w:t>
+      </w:r>
+    </w:p>
+    <w:tbl>
+      <w:tblPr>
+        <w:tblStyle w:val="Tabladecuadrcula4-nfasis1"/>
+        <w:tblW w:w="0" w:type="auto"/>
+        <w:tblLook w:val="04A0" w:firstRow="1" w:lastRow="0" w:firstColumn="1" w:lastColumn="0" w:noHBand="0" w:noVBand="1"/>
+      </w:tblPr>
+      <w:tblGrid>
+        <w:gridCol w:w="2244"/>
+        <w:gridCol w:w="1408"/>
+        <w:gridCol w:w="3402"/>
+        <w:gridCol w:w="1924"/>
+      </w:tblGrid>
+      <w:tr>
+        <w:trPr>
+          <w:cnfStyle w:val="100000000000" w:firstRow="1" w:lastRow="0" w:firstColumn="0" w:lastColumn="0" w:oddVBand="0" w:evenVBand="0" w:oddHBand="0" w:evenHBand="0" w:firstRowFirstColumn="0" w:firstRowLastColumn="0" w:lastRowFirstColumn="0" w:lastRowLastColumn="0"/>
+        </w:trPr>
+        <w:tc>
+          <w:tcPr>
+            <w:cnfStyle w:val="001000000000" w:firstRow="0" w:lastRow="0" w:firstColumn="1" w:lastColumn="0" w:oddVBand="0" w:evenVBand="0" w:oddHBand="0" w:evenHBand="0" w:firstRowFirstColumn="0" w:firstRowLastColumn="0" w:lastRowFirstColumn="0" w:lastRowLastColumn="0"/>
+            <w:tcW w:w="2244" w:type="dxa"/>
+            <w:tcBorders>
+              <w:bottom w:val="single" w:sz="4" w:space="0" w:color="FFFFFF" w:themeColor="background1"/>
+              <w:right w:val="single" w:sz="4" w:space="0" w:color="FFFFFF" w:themeColor="background1"/>
+            </w:tcBorders>
+          </w:tcPr>
+          <w:p>
+            <w:pPr>
+              <w:rPr>
+                <w:rFonts w:ascii="Times New Roman" w:hAnsi="Times New Roman" w:cs="Times New Roman"/>
+                <w:b w:val="0"/>
+                <w:sz w:val="24"/>
+              </w:rPr>
+            </w:pPr>
+            <w:r>
+              <w:rPr>
+                <w:rFonts w:ascii="Times New Roman" w:hAnsi="Times New Roman" w:cs="Times New Roman"/>
+                <w:b w:val="0"/>
+                <w:sz w:val="24"/>
+              </w:rPr>
+              <w:t>Versión</w:t>
+            </w:r>
+          </w:p>
+        </w:tc>
+        <w:tc>
+          <w:tcPr>
+            <w:tcW w:w="1408" w:type="dxa"/>
+            <w:tcBorders>
+              <w:left w:val="single" w:sz="4" w:space="0" w:color="FFFFFF" w:themeColor="background1"/>
+              <w:bottom w:val="single" w:sz="4" w:space="0" w:color="FFFFFF" w:themeColor="background1"/>
+              <w:right w:val="single" w:sz="4" w:space="0" w:color="FFFFFF" w:themeColor="background1"/>
+            </w:tcBorders>
+          </w:tcPr>
+          <w:p>
+            <w:pPr>
+              <w:cnfStyle w:val="100000000000" w:firstRow="1" w:lastRow="0" w:firstColumn="0" w:lastColumn="0" w:oddVBand="0" w:evenVBand="0" w:oddHBand="0" w:evenHBand="0" w:firstRowFirstColumn="0" w:firstRowLastColumn="0" w:lastRowFirstColumn="0" w:lastRowLastColumn="0"/>
+              <w:rPr>
+                <w:rFonts w:ascii="Times New Roman" w:hAnsi="Times New Roman" w:cs="Times New Roman"/>
+                <w:b w:val="0"/>
+                <w:sz w:val="24"/>
+              </w:rPr>
+            </w:pPr>
+            <w:r>
+              <w:rPr>
+                <w:rFonts w:ascii="Times New Roman" w:hAnsi="Times New Roman" w:cs="Times New Roman"/>
+                <w:b w:val="0"/>
+                <w:sz w:val="24"/>
+              </w:rPr>
+              <w:t>Fecha</w:t>
+            </w:r>
+          </w:p>
+        </w:tc>
+        <w:tc>
+          <w:tcPr>
+            <w:tcW w:w="3402" w:type="dxa"/>
+            <w:tcBorders>
+              <w:left w:val="single" w:sz="4" w:space="0" w:color="FFFFFF" w:themeColor="background1"/>
+              <w:bottom w:val="single" w:sz="4" w:space="0" w:color="FFFFFF" w:themeColor="background1"/>
+              <w:right w:val="single" w:sz="4" w:space="0" w:color="FFFFFF" w:themeColor="background1"/>
+            </w:tcBorders>
+          </w:tcPr>
+          <w:p>
+            <w:pPr>
+              <w:cnfStyle w:val="100000000000" w:firstRow="1" w:lastRow="0" w:firstColumn="0" w:lastColumn="0" w:oddVBand="0" w:evenVBand="0" w:oddHBand="0" w:evenHBand="0" w:firstRowFirstColumn="0" w:firstRowLastColumn="0" w:lastRowFirstColumn="0" w:lastRowLastColumn="0"/>
+              <w:rPr>
+                <w:rFonts w:ascii="Times New Roman" w:hAnsi="Times New Roman" w:cs="Times New Roman"/>
+                <w:b w:val="0"/>
+                <w:sz w:val="24"/>
+              </w:rPr>
+            </w:pPr>
+            <w:r>
+              <w:rPr>
+                <w:rFonts w:ascii="Times New Roman" w:hAnsi="Times New Roman" w:cs="Times New Roman"/>
+                <w:b w:val="0"/>
+                <w:sz w:val="24"/>
+              </w:rPr>
+              <w:t>Descripción</w:t>
+            </w:r>
+          </w:p>
+        </w:tc>
+        <w:tc>
+          <w:tcPr>
+            <w:tcW w:w="1924" w:type="dxa"/>
+            <w:tcBorders>
+              <w:left w:val="single" w:sz="4" w:space="0" w:color="FFFFFF" w:themeColor="background1"/>
+              <w:bottom w:val="single" w:sz="4" w:space="0" w:color="FFFFFF" w:themeColor="background1"/>
+            </w:tcBorders>
+          </w:tcPr>
+          <w:p>
+            <w:pPr>
+              <w:cnfStyle w:val="100000000000" w:firstRow="1" w:lastRow="0" w:firstColumn="0" w:lastColumn="0" w:oddVBand="0" w:evenVBand="0" w:oddHBand="0" w:evenHBand="0" w:firstRowFirstColumn="0" w:firstRowLastColumn="0" w:lastRowFirstColumn="0" w:lastRowLastColumn="0"/>
+              <w:rPr>
+                <w:rFonts w:ascii="Times New Roman" w:hAnsi="Times New Roman" w:cs="Times New Roman"/>
+                <w:b w:val="0"/>
+                <w:sz w:val="24"/>
+              </w:rPr>
+            </w:pPr>
+            <w:r>
+              <w:rPr>
+                <w:rFonts w:ascii="Times New Roman" w:hAnsi="Times New Roman" w:cs="Times New Roman"/>
+                <w:b w:val="0"/>
+                <w:sz w:val="24"/>
+              </w:rPr>
+              <w:t>Autor</w:t>
+            </w:r>
+          </w:p>
+        </w:tc>
+      </w:tr>
+      <w:tr>
+        <w:trPr>
+          <w:cnfStyle w:val="000000100000" w:firstRow="0" w:lastRow="0" w:firstColumn="0" w:lastColumn="0" w:oddVBand="0" w:evenVBand="0" w:oddHBand="1" w:evenHBand="0" w:firstRowFirstColumn="0" w:firstRowLastColumn="0" w:lastRowFirstColumn="0" w:lastRowLastColumn="0"/>
+        </w:trPr>
+        <w:tc>
+          <w:tcPr>
+            <w:cnfStyle w:val="001000000000" w:firstRow="0" w:lastRow="0" w:firstColumn="1" w:lastColumn="0" w:oddVBand="0" w:evenVBand="0" w:oddHBand="0" w:evenHBand="0" w:firstRowFirstColumn="0" w:firstRowLastColumn="0" w:lastRowFirstColumn="0" w:lastRowLastColumn="0"/>
+            <w:tcW w:w="2244" w:type="dxa"/>
+            <w:tcBorders>
+              <w:top w:val="single" w:sz="4" w:space="0" w:color="FFFFFF" w:themeColor="background1"/>
+              <w:right w:val="single" w:sz="4" w:space="0" w:color="548DD4" w:themeColor="text2" w:themeTint="99"/>
+            </w:tcBorders>
+          </w:tcPr>
+          <w:p>
+            <w:pPr>
+              <w:rPr>
+                <w:rFonts w:ascii="Times New Roman" w:hAnsi="Times New Roman" w:cs="Times New Roman"/>
+                <w:b w:val="0"/>
+                <w:sz w:val="24"/>
+              </w:rPr>
+            </w:pPr>
+            <w:r>
+              <w:rPr>
+                <w:rFonts w:ascii="Times New Roman" w:hAnsi="Times New Roman" w:cs="Times New Roman"/>
+                <w:b w:val="0"/>
+                <w:sz w:val="24"/>
+              </w:rPr>
+              <w:t>1.0</w:t>
+            </w:r>
+          </w:p>
+        </w:tc>
+        <w:tc>
+          <w:tcPr>
+            <w:tcW w:w="1408" w:type="dxa"/>
+            <w:tcBorders>
+              <w:top w:val="single" w:sz="4" w:space="0" w:color="FFFFFF" w:themeColor="background1"/>
+              <w:left w:val="single" w:sz="4" w:space="0" w:color="548DD4" w:themeColor="text2" w:themeTint="99"/>
+              <w:right w:val="single" w:sz="4" w:space="0" w:color="548DD4" w:themeColor="text2" w:themeTint="99"/>
+            </w:tcBorders>
+          </w:tcPr>
+          <w:p>
+            <w:pPr>
+              <w:cnfStyle w:val="000000100000" w:firstRow="0" w:lastRow="0" w:firstColumn="0" w:lastColumn="0" w:oddVBand="0" w:evenVBand="0" w:oddHBand="1" w:evenHBand="0" w:firstRowFirstColumn="0" w:firstRowLastColumn="0" w:lastRowFirstColumn="0" w:lastRowLastColumn="0"/>
+              <w:rPr>
+                <w:rFonts w:ascii="Times New Roman" w:hAnsi="Times New Roman" w:cs="Times New Roman"/>
+                <w:sz w:val="24"/>
+              </w:rPr>
+            </w:pPr>
+            <w:r>
+              <w:rPr>
+                <w:rFonts w:ascii="Times New Roman" w:hAnsi="Times New Roman" w:cs="Times New Roman"/>
+                <w:sz w:val="24"/>
+              </w:rPr>
+              <w:t>22-10-2016</w:t>
+            </w:r>
+          </w:p>
+        </w:tc>
+        <w:tc>
+          <w:tcPr>
+            <w:tcW w:w="3402" w:type="dxa"/>
+            <w:tcBorders>
+              <w:top w:val="single" w:sz="4" w:space="0" w:color="FFFFFF" w:themeColor="background1"/>
+              <w:left w:val="single" w:sz="4" w:space="0" w:color="548DD4" w:themeColor="text2" w:themeTint="99"/>
+              <w:right w:val="single" w:sz="4" w:space="0" w:color="548DD4" w:themeColor="text2" w:themeTint="99"/>
+            </w:tcBorders>
+          </w:tcPr>
+          <w:p>
+            <w:pPr>
+              <w:cnfStyle w:val="000000100000" w:firstRow="0" w:lastRow="0" w:firstColumn="0" w:lastColumn="0" w:oddVBand="0" w:evenVBand="0" w:oddHBand="1" w:evenHBand="0" w:firstRowFirstColumn="0" w:firstRowLastColumn="0" w:lastRowFirstColumn="0" w:lastRowLastColumn="0"/>
+              <w:rPr>
+                <w:rFonts w:ascii="Times New Roman" w:hAnsi="Times New Roman" w:cs="Times New Roman"/>
+                <w:sz w:val="24"/>
+              </w:rPr>
+            </w:pPr>
+            <w:r>
+              <w:rPr>
+                <w:rFonts w:ascii="Times New Roman" w:hAnsi="Times New Roman" w:cs="Times New Roman"/>
+                <w:sz w:val="24"/>
+              </w:rPr>
+              <w:t>Primera versión con posterior refinamiento.</w:t>
+            </w:r>
+          </w:p>
+        </w:tc>
+        <w:tc>
+          <w:tcPr>
+            <w:tcW w:w="1924" w:type="dxa"/>
+            <w:tcBorders>
+              <w:top w:val="single" w:sz="4" w:space="0" w:color="FFFFFF" w:themeColor="background1"/>
+              <w:left w:val="single" w:sz="4" w:space="0" w:color="548DD4" w:themeColor="text2" w:themeTint="99"/>
+            </w:tcBorders>
+          </w:tcPr>
+          <w:p>
+            <w:pPr>
+              <w:cnfStyle w:val="000000100000" w:firstRow="0" w:lastRow="0" w:firstColumn="0" w:lastColumn="0" w:oddVBand="0" w:evenVBand="0" w:oddHBand="1" w:evenHBand="0" w:firstRowFirstColumn="0" w:firstRowLastColumn="0" w:lastRowFirstColumn="0" w:lastRowLastColumn="0"/>
+              <w:rPr>
+                <w:rFonts w:ascii="Times New Roman" w:hAnsi="Times New Roman" w:cs="Times New Roman"/>
+                <w:sz w:val="24"/>
+              </w:rPr>
+            </w:pPr>
+            <w:r>
+              <w:rPr>
+                <w:rFonts w:ascii="Times New Roman" w:hAnsi="Times New Roman" w:cs="Times New Roman"/>
+                <w:sz w:val="24"/>
+              </w:rPr>
+              <w:t>Yukie Ley</w:t>
+            </w:r>
+          </w:p>
+        </w:tc>
+      </w:tr>
+    </w:tbl>
+    <w:p>
+      <w:pPr>
+        <w:pStyle w:val="Ttulo2"/>
+        <w:rPr>
+          <w:sz w:val="24"/>
+        </w:rPr>
+      </w:pPr>
+      <w:r>
+        <w:rPr>
+          <w:sz w:val="24"/>
+        </w:rPr>
+        <w:t>1.2 Introducción.</w:t>
+      </w:r>
+    </w:p>
+    <w:p>
+      <w:pPr>
+        <w:pStyle w:val="Ttulo2"/>
+        <w:rPr>
+          <w:sz w:val="24"/>
+        </w:rPr>
+      </w:pPr>
+      <w:r>
+        <w:rPr>
+          <w:sz w:val="24"/>
+        </w:rPr>
+        <w:t>1.3 Enunciado del Problema.</w:t>
+      </w:r>
+    </w:p>
+    <w:p>
+      <w:pPr>
+        <w:pStyle w:val="Ttulo2"/>
+        <w:rPr>
+          <w:sz w:val="24"/>
+        </w:rPr>
+      </w:pPr>
+      <w:r>
+        <w:rPr>
+          <w:sz w:val="24"/>
+        </w:rPr>
+        <w:t>1.4 Enunciado de la posición en el mercado del producto.</w:t>
+      </w:r>
+    </w:p>
+    <w:p>
+      <w:pPr>
+        <w:pStyle w:val="Ttulo2"/>
+        <w:rPr>
+          <w:sz w:val="24"/>
+        </w:rPr>
+      </w:pPr>
+      <w:r>
+        <w:rPr>
+          <w:sz w:val="24"/>
+        </w:rPr>
+        <w:t>1.5 Alternativas y competencia.</w:t>
+      </w:r>
+    </w:p>
+    <w:p>
+      <w:pPr>
+        <w:pStyle w:val="Ttulo2"/>
+        <w:rPr>
+          <w:sz w:val="24"/>
+        </w:rPr>
+      </w:pPr>
+      <w:r>
+        <w:rPr>
+          <w:sz w:val="24"/>
+        </w:rPr>
+        <w:t>1.6 Descripción del personal involucrado.</w:t>
+      </w:r>
+    </w:p>
+    <w:p>
+      <w:pPr>
+        <w:pStyle w:val="Ttulo2"/>
+        <w:rPr>
+          <w:sz w:val="24"/>
+        </w:rPr>
+      </w:pPr>
+      <w:r>
+        <w:rPr>
+          <w:sz w:val="24"/>
+        </w:rPr>
+        <w:t>1.7</w:t>
+      </w:r>
+      <w:r>
+        <w:rPr>
+          <w:sz w:val="24"/>
+        </w:rPr>
+        <w:t xml:space="preserve"> Objetivos de alto nivel y problemas claves del personal involucrado.</w:t>
+      </w:r>
+    </w:p>
+    <w:p>
+      <w:pPr>
+        <w:pStyle w:val="Ttulo2"/>
+        <w:rPr>
+          <w:sz w:val="24"/>
+        </w:rPr>
+      </w:pPr>
+      <w:r>
+        <w:rPr>
+          <w:sz w:val="24"/>
+        </w:rPr>
+        <w:t>1.8</w:t>
+      </w:r>
+      <w:r>
+        <w:rPr>
+          <w:sz w:val="24"/>
+        </w:rPr>
+        <w:t xml:space="preserve"> Objetivos a nivel de usuario.</w:t>
+      </w:r>
+    </w:p>
+    <w:p>
+      <w:pPr>
+        <w:pStyle w:val="Ttulo2"/>
+        <w:rPr>
+          <w:sz w:val="24"/>
+        </w:rPr>
+      </w:pPr>
+      <w:r>
+        <w:rPr>
+          <w:sz w:val="24"/>
+        </w:rPr>
+        <w:t>1.9</w:t>
+      </w:r>
+      <w:r>
+        <w:rPr>
+          <w:sz w:val="24"/>
+        </w:rPr>
+        <w:t xml:space="preserve"> Perspectiva del producto.</w:t>
+      </w:r>
+    </w:p>
+    <w:p>
+      <w:pPr>
+        <w:pStyle w:val="Ttulo2"/>
+        <w:rPr>
+          <w:sz w:val="24"/>
+        </w:rPr>
+      </w:pPr>
+      <w:r>
+        <w:rPr>
+          <w:sz w:val="24"/>
+        </w:rPr>
+        <w:t>1</w:t>
+      </w:r>
+      <w:r>
+        <w:rPr>
+          <w:sz w:val="24"/>
+        </w:rPr>
+        <w:t>.10</w:t>
+      </w:r>
+      <w:r>
+        <w:rPr>
+          <w:sz w:val="24"/>
+        </w:rPr>
+        <w:t xml:space="preserve"> Resumen de beneficiarios.</w:t>
+      </w:r>
+    </w:p>
+    <w:p>
+      <w:pPr>
+        <w:pStyle w:val="Ttulo2"/>
+        <w:rPr>
+          <w:sz w:val="24"/>
+        </w:rPr>
+      </w:pPr>
+      <w:r>
+        <w:rPr>
+          <w:sz w:val="24"/>
+        </w:rPr>
+        <w:t>1.11</w:t>
+      </w:r>
+      <w:r>
+        <w:rPr>
+          <w:sz w:val="24"/>
+        </w:rPr>
+        <w:t xml:space="preserve"> Resumen de las características del sistema.</w:t>
+      </w:r>
+    </w:p>
+    <w:p>
+      <w:pPr>
+        <w:pStyle w:val="Ttulo2"/>
+        <w:rPr>
+          <w:sz w:val="24"/>
+        </w:rPr>
+      </w:pPr>
+      <w:r>
+        <w:rPr>
+          <w:sz w:val="24"/>
+        </w:rPr>
+        <w:t>1.12</w:t>
+      </w:r>
+      <w:bookmarkStart w:id="11" w:name="_GoBack"/>
       <w:bookmarkEnd w:id="11"/>
+      <w:r>
+        <w:rPr>
+          <w:sz w:val="24"/>
+        </w:rPr>
+        <w:t xml:space="preserve"> Otros requisitos y restricciones.</w:t>
+      </w:r>
     </w:p>
     <w:p>
       <w:pPr>
@@ -1871,6 +2333,7 @@
           <w:color w:val="auto"/>
           <w:sz w:val="24"/>
         </w:rPr>
+        <w:lastRenderedPageBreak/>
         <w:t xml:space="preserve">2. </w:t>
       </w:r>
       <w:r>
@@ -4847,6 +5310,82 @@
     <w:uiPriority w:val="99"/>
     <w:rsid w:val="00FD7C0A"/>
   </w:style>
+  <w:style w:type="table" w:styleId="Tabladecuadrcula4-nfasis1">
+    <w:name w:val="Grid Table 4 Accent 1"/>
+    <w:basedOn w:val="Tablanormal"/>
+    <w:uiPriority w:val="49"/>
+    <w:rsid w:val="002C696B"/>
+    <w:pPr>
+      <w:spacing w:after="0" w:line="240" w:lineRule="auto"/>
+    </w:pPr>
+    <w:tblPr>
+      <w:tblStyleRowBandSize w:val="1"/>
+      <w:tblStyleColBandSize w:val="1"/>
+      <w:tblBorders>
+        <w:top w:val="single" w:sz="4" w:space="0" w:color="95B3D7" w:themeColor="accent1" w:themeTint="99"/>
+        <w:left w:val="single" w:sz="4" w:space="0" w:color="95B3D7" w:themeColor="accent1" w:themeTint="99"/>
+        <w:bottom w:val="single" w:sz="4" w:space="0" w:color="95B3D7" w:themeColor="accent1" w:themeTint="99"/>
+        <w:right w:val="single" w:sz="4" w:space="0" w:color="95B3D7" w:themeColor="accent1" w:themeTint="99"/>
+        <w:insideH w:val="single" w:sz="4" w:space="0" w:color="95B3D7" w:themeColor="accent1" w:themeTint="99"/>
+        <w:insideV w:val="single" w:sz="4" w:space="0" w:color="95B3D7" w:themeColor="accent1" w:themeTint="99"/>
+      </w:tblBorders>
+    </w:tblPr>
+    <w:tblStylePr w:type="firstRow">
+      <w:rPr>
+        <w:b/>
+        <w:bCs/>
+        <w:color w:val="FFFFFF" w:themeColor="background1"/>
+      </w:rPr>
+      <w:tblPr/>
+      <w:tcPr>
+        <w:tcBorders>
+          <w:top w:val="single" w:sz="4" w:space="0" w:color="4F81BD" w:themeColor="accent1"/>
+          <w:left w:val="single" w:sz="4" w:space="0" w:color="4F81BD" w:themeColor="accent1"/>
+          <w:bottom w:val="single" w:sz="4" w:space="0" w:color="4F81BD" w:themeColor="accent1"/>
+          <w:right w:val="single" w:sz="4" w:space="0" w:color="4F81BD" w:themeColor="accent1"/>
+          <w:insideH w:val="nil"/>
+          <w:insideV w:val="nil"/>
+        </w:tcBorders>
+        <w:shd w:val="clear" w:color="auto" w:fill="4F81BD" w:themeFill="accent1"/>
+      </w:tcPr>
+    </w:tblStylePr>
+    <w:tblStylePr w:type="lastRow">
+      <w:rPr>
+        <w:b/>
+        <w:bCs/>
+      </w:rPr>
+      <w:tblPr/>
+      <w:tcPr>
+        <w:tcBorders>
+          <w:top w:val="double" w:sz="4" w:space="0" w:color="4F81BD" w:themeColor="accent1"/>
+        </w:tcBorders>
+      </w:tcPr>
+    </w:tblStylePr>
+    <w:tblStylePr w:type="firstCol">
+      <w:rPr>
+        <w:b/>
+        <w:bCs/>
+      </w:rPr>
+    </w:tblStylePr>
+    <w:tblStylePr w:type="lastCol">
+      <w:rPr>
+        <w:b/>
+        <w:bCs/>
+      </w:rPr>
+    </w:tblStylePr>
+    <w:tblStylePr w:type="band1Vert">
+      <w:tblPr/>
+      <w:tcPr>
+        <w:shd w:val="clear" w:color="auto" w:fill="DBE5F1" w:themeFill="accent1" w:themeFillTint="33"/>
+      </w:tcPr>
+    </w:tblStylePr>
+    <w:tblStylePr w:type="band1Horz">
+      <w:tblPr/>
+      <w:tcPr>
+        <w:shd w:val="clear" w:color="auto" w:fill="DBE5F1" w:themeFill="accent1" w:themeFillTint="33"/>
+      </w:tcPr>
+    </w:tblStylePr>
+  </w:style>
 </w:styles>
 </file>
 
@@ -5095,6 +5634,7 @@
     <w:rsid w:val="00580608"/>
     <w:rsid w:val="00607DA8"/>
     <w:rsid w:val="006B4C87"/>
+    <w:rsid w:val="006E1C37"/>
     <w:rsid w:val="007753CD"/>
     <w:rsid w:val="008C727B"/>
     <w:rsid w:val="009D29C1"/>
@@ -5958,7 +6498,7 @@
 </file>
 
 <file path=customXml/itemProps2.xml><?xml version="1.0" encoding="utf-8"?>
-<ds:datastoreItem xmlns:ds="http://schemas.openxmlformats.org/officeDocument/2006/customXml" ds:itemID="{7C916ED1-1F35-4490-8BBF-87523A5BAED7}">
+<ds:datastoreItem xmlns:ds="http://schemas.openxmlformats.org/officeDocument/2006/customXml" ds:itemID="{965916E1-3CFE-49BF-AEBC-22BAC6EB6142}">
   <ds:schemaRefs>
     <ds:schemaRef ds:uri="http://schemas.openxmlformats.org/officeDocument/2006/bibliography"/>
   </ds:schemaRefs>

</xml_diff>

<commit_message>
Documentacion/Introduccion, enunciado del problema
</commit_message>
<xml_diff>
--- a/Documentacion/Documentación JYMP Store.docx
+++ b/Documentacion/Documentación JYMP Store.docx
@@ -1,6 +1,6 @@
 
 <file path=word/document.xml><?xml version="1.0" encoding="utf-8"?>
-<w:document xmlns:wpc="http://schemas.microsoft.com/office/word/2010/wordprocessingCanvas" xmlns:mc="http://schemas.openxmlformats.org/markup-compatibility/2006" xmlns:o="urn:schemas-microsoft-com:office:office" xmlns:r="http://schemas.openxmlformats.org/officeDocument/2006/relationships" xmlns:m="http://schemas.openxmlformats.org/officeDocument/2006/math" xmlns:v="urn:schemas-microsoft-com:vml" xmlns:wp14="http://schemas.microsoft.com/office/word/2010/wordprocessingDrawing" xmlns:wp="http://schemas.openxmlformats.org/drawingml/2006/wordprocessingDrawing" xmlns:w10="urn:schemas-microsoft-com:office:word" xmlns:w="http://schemas.openxmlformats.org/wordprocessingml/2006/main" xmlns:w14="http://schemas.microsoft.com/office/word/2010/wordml" xmlns:w15="http://schemas.microsoft.com/office/word/2012/wordml" xmlns:wpg="http://schemas.microsoft.com/office/word/2010/wordprocessingGroup" xmlns:wpi="http://schemas.microsoft.com/office/word/2010/wordprocessingInk" xmlns:wne="http://schemas.microsoft.com/office/word/2006/wordml" xmlns:wps="http://schemas.microsoft.com/office/word/2010/wordprocessingShape" mc:Ignorable="w14 w15 wp14">
+<w:document xmlns:wpc="http://schemas.microsoft.com/office/word/2010/wordprocessingCanvas" xmlns:mc="http://schemas.openxmlformats.org/markup-compatibility/2006" xmlns:o="urn:schemas-microsoft-com:office:office" xmlns:r="http://schemas.openxmlformats.org/officeDocument/2006/relationships" xmlns:m="http://schemas.openxmlformats.org/officeDocument/2006/math" xmlns:v="urn:schemas-microsoft-com:vml" xmlns:wp14="http://schemas.microsoft.com/office/word/2010/wordprocessingDrawing" xmlns:wp="http://schemas.openxmlformats.org/drawingml/2006/wordprocessingDrawing" xmlns:w10="urn:schemas-microsoft-com:office:word" xmlns:w="http://schemas.openxmlformats.org/wordprocessingml/2006/main" xmlns:w14="http://schemas.microsoft.com/office/word/2010/wordml" xmlns:wpg="http://schemas.microsoft.com/office/word/2010/wordprocessingGroup" xmlns:wpi="http://schemas.microsoft.com/office/word/2010/wordprocessingInk" xmlns:wne="http://schemas.microsoft.com/office/word/2006/wordml" xmlns:wps="http://schemas.microsoft.com/office/word/2010/wordprocessingShape" mc:Ignorable="w14 wp14">
   <w:body>
     <w:tbl>
       <w:tblPr>
@@ -34,7 +34,6 @@
                 <w:rFonts w:asciiTheme="majorHAnsi" w:eastAsiaTheme="majorEastAsia" w:hAnsiTheme="majorHAnsi" w:cstheme="majorBidi"/>
                 <w:caps/>
                 <w:noProof/>
-                <w:lang w:val="es-MX" w:eastAsia="es-MX"/>
               </w:rPr>
               <mc:AlternateContent>
                 <mc:Choice Requires="wps">
@@ -137,7 +136,7 @@
                 </mc:Choice>
                 <mc:Fallback>
                   <w:pict>
-                    <v:shapetype w14:anchorId="6E6FB626" id="_x0000_t202" coordsize="21600,21600" o:spt="202" path="m,l,21600r21600,l21600,xe">
+                    <v:shapetype id="_x0000_t202" coordsize="21600,21600" o:spt="202" path="m,l,21600r21600,l21600,xe">
                       <v:stroke joinstyle="miter"/>
                       <v:path gradientshapeok="t" o:connecttype="rect"/>
                     </v:shapetype>
@@ -585,7 +584,7 @@
         <w:rPr>
           <w:noProof/>
           <w:color w:val="000000"/>
-          <w:lang w:val="es-MX" w:eastAsia="es-MX"/>
+          <w:lang w:eastAsia="es-ES"/>
         </w:rPr>
         <mc:AlternateContent>
           <mc:Choice Requires="wps">
@@ -781,7 +780,7 @@
           </mc:Choice>
           <mc:Fallback>
             <w:pict>
-              <v:rect w14:anchorId="28B73BCA" id="Autoforma 14" o:spid="_x0000_s1027" style="position:absolute;margin-left:34.2pt;margin-top:391.85pt;width:222.65pt;height:137.25pt;z-index:251655168;visibility:visible;mso-wrap-style:square;mso-width-percent:0;mso-height-percent:0;mso-wrap-distance-left:36pt;mso-wrap-distance-top:0;mso-wrap-distance-right:9pt;mso-wrap-distance-bottom:0;mso-position-horizontal:absolute;mso-position-horizontal-relative:margin;mso-position-vertical:absolute;mso-position-vertical-relative:margin;mso-width-percent:0;mso-height-percent:0;mso-width-relative:margin;mso-height-relative:page;v-text-anchor:middle" o:gfxdata="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" o:allowincell="f" fillcolor="white [3212]" stroked="f" strokeweight="1.25pt">
+              <v:rect id="Autoforma 14" o:spid="_x0000_s1027" style="position:absolute;margin-left:34.2pt;margin-top:391.85pt;width:222.65pt;height:137.25pt;z-index:251655168;visibility:visible;mso-wrap-style:square;mso-width-percent:0;mso-height-percent:0;mso-wrap-distance-left:36pt;mso-wrap-distance-top:0;mso-wrap-distance-right:9pt;mso-wrap-distance-bottom:0;mso-position-horizontal:absolute;mso-position-horizontal-relative:margin;mso-position-vertical:absolute;mso-position-vertical-relative:margin;mso-width-percent:0;mso-height-percent:0;mso-width-relative:margin;mso-height-relative:page;v-text-anchor:middle" o:gfxdata="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" o:allowincell="f" fillcolor="white [3212]" stroked="f" strokeweight="1.25pt">
                 <v:textbox inset=",7.2pt,,7.2pt">
                   <w:txbxContent>
                     <w:p>
@@ -1021,7 +1020,7 @@
       <w:r>
         <w:rPr>
           <w:noProof/>
-          <w:lang w:val="es-MX" w:eastAsia="es-MX"/>
+          <w:lang w:eastAsia="es-ES"/>
         </w:rPr>
         <w:drawing>
           <wp:anchor distT="0" distB="0" distL="114300" distR="114300" simplePos="0" relativeHeight="251667456" behindDoc="1" locked="0" layoutInCell="1" allowOverlap="1" wp14:anchorId="00536F3E" wp14:editId="1BDF441D">
@@ -1064,7 +1063,7 @@
                     </pic:cNvPicPr>
                   </pic:nvPicPr>
                   <pic:blipFill>
-                    <a:blip r:embed="rId9" cstate="print">
+                    <a:blip r:embed="rId10" cstate="print">
                       <a:extLst>
                         <a:ext uri="{28A0092B-C50C-407E-A947-70E740481C1C}">
                           <a14:useLocalDpi xmlns:a14="http://schemas.microsoft.com/office/drawing/2010/main" val="0"/>
@@ -1134,7 +1133,12 @@
             <w:pStyle w:val="TtulodeTDC"/>
           </w:pPr>
           <w:r>
-            <w:t>Tabla de contenido</w:t>
+            <w:t>Tabla de co</w:t>
+          </w:r>
+          <w:bookmarkStart w:id="10" w:name="_GoBack"/>
+          <w:bookmarkEnd w:id="10"/>
+          <w:r>
+            <w:t>ntenido</w:t>
           </w:r>
         </w:p>
         <w:p>
@@ -1148,7 +1152,7 @@
               <w:noProof/>
               <w:sz w:val="22"/>
               <w:szCs w:val="22"/>
-              <w:lang w:val="es-MX" w:eastAsia="es-MX"/>
+              <w:lang w:eastAsia="es-ES"/>
             </w:rPr>
           </w:pPr>
           <w:r>
@@ -1160,7 +1164,7 @@
           <w:r>
             <w:fldChar w:fldCharType="separate"/>
           </w:r>
-          <w:hyperlink w:anchor="_Toc464899731" w:history="1">
+          <w:hyperlink w:anchor="_Toc464939733" w:history="1">
             <w:r>
               <w:rPr>
                 <w:rStyle w:val="Hipervnculo"/>
@@ -1188,7 +1192,883 @@
                 <w:noProof/>
                 <w:webHidden/>
               </w:rPr>
-              <w:instrText xml:space="preserve"> PAGEREF _Toc464899731 \h </w:instrText>
+              <w:instrText xml:space="preserve"> PAGEREF _Toc464939733 \h </w:instrText>
+            </w:r>
+            <w:r>
+              <w:rPr>
+                <w:noProof/>
+                <w:webHidden/>
+              </w:rPr>
+            </w:r>
+            <w:r>
+              <w:rPr>
+                <w:noProof/>
+                <w:webHidden/>
+              </w:rPr>
+              <w:fldChar w:fldCharType="separate"/>
+            </w:r>
+            <w:r>
+              <w:rPr>
+                <w:noProof/>
+                <w:webHidden/>
+              </w:rPr>
+              <w:t>2</w:t>
+            </w:r>
+            <w:r>
+              <w:rPr>
+                <w:noProof/>
+                <w:webHidden/>
+              </w:rPr>
+              <w:fldChar w:fldCharType="end"/>
+            </w:r>
+          </w:hyperlink>
+        </w:p>
+        <w:p>
+          <w:pPr>
+            <w:pStyle w:val="TDC2"/>
+            <w:tabs>
+              <w:tab w:val="right" w:leader="hyphen" w:pos="8828"/>
+            </w:tabs>
+            <w:rPr>
+              <w:rFonts w:eastAsiaTheme="minorEastAsia"/>
+              <w:smallCaps w:val="0"/>
+              <w:noProof/>
+              <w:sz w:val="22"/>
+              <w:szCs w:val="22"/>
+              <w:lang w:eastAsia="es-ES"/>
+            </w:rPr>
+          </w:pPr>
+          <w:hyperlink w:anchor="_Toc464939734" w:history="1">
+            <w:r>
+              <w:rPr>
+                <w:rStyle w:val="Hipervnculo"/>
+                <w:noProof/>
+              </w:rPr>
+              <w:t>1.1 Historial de revisiones.</w:t>
+            </w:r>
+            <w:r>
+              <w:rPr>
+                <w:noProof/>
+                <w:webHidden/>
+              </w:rPr>
+              <w:tab/>
+            </w:r>
+            <w:r>
+              <w:rPr>
+                <w:noProof/>
+                <w:webHidden/>
+              </w:rPr>
+              <w:fldChar w:fldCharType="begin"/>
+            </w:r>
+            <w:r>
+              <w:rPr>
+                <w:noProof/>
+                <w:webHidden/>
+              </w:rPr>
+              <w:instrText xml:space="preserve"> PAGEREF _Toc464939734 \h </w:instrText>
+            </w:r>
+            <w:r>
+              <w:rPr>
+                <w:noProof/>
+                <w:webHidden/>
+              </w:rPr>
+            </w:r>
+            <w:r>
+              <w:rPr>
+                <w:noProof/>
+                <w:webHidden/>
+              </w:rPr>
+              <w:fldChar w:fldCharType="separate"/>
+            </w:r>
+            <w:r>
+              <w:rPr>
+                <w:noProof/>
+                <w:webHidden/>
+              </w:rPr>
+              <w:t>2</w:t>
+            </w:r>
+            <w:r>
+              <w:rPr>
+                <w:noProof/>
+                <w:webHidden/>
+              </w:rPr>
+              <w:fldChar w:fldCharType="end"/>
+            </w:r>
+          </w:hyperlink>
+        </w:p>
+        <w:p>
+          <w:pPr>
+            <w:pStyle w:val="TDC2"/>
+            <w:tabs>
+              <w:tab w:val="right" w:leader="hyphen" w:pos="8828"/>
+            </w:tabs>
+            <w:rPr>
+              <w:rFonts w:eastAsiaTheme="minorEastAsia"/>
+              <w:smallCaps w:val="0"/>
+              <w:noProof/>
+              <w:sz w:val="22"/>
+              <w:szCs w:val="22"/>
+              <w:lang w:eastAsia="es-ES"/>
+            </w:rPr>
+          </w:pPr>
+          <w:hyperlink w:anchor="_Toc464939735" w:history="1">
+            <w:r>
+              <w:rPr>
+                <w:rStyle w:val="Hipervnculo"/>
+                <w:noProof/>
+              </w:rPr>
+              <w:t>1.2 Introducción.</w:t>
+            </w:r>
+            <w:r>
+              <w:rPr>
+                <w:noProof/>
+                <w:webHidden/>
+              </w:rPr>
+              <w:tab/>
+            </w:r>
+            <w:r>
+              <w:rPr>
+                <w:noProof/>
+                <w:webHidden/>
+              </w:rPr>
+              <w:fldChar w:fldCharType="begin"/>
+            </w:r>
+            <w:r>
+              <w:rPr>
+                <w:noProof/>
+                <w:webHidden/>
+              </w:rPr>
+              <w:instrText xml:space="preserve"> PAGEREF _Toc464939735 \h </w:instrText>
+            </w:r>
+            <w:r>
+              <w:rPr>
+                <w:noProof/>
+                <w:webHidden/>
+              </w:rPr>
+            </w:r>
+            <w:r>
+              <w:rPr>
+                <w:noProof/>
+                <w:webHidden/>
+              </w:rPr>
+              <w:fldChar w:fldCharType="separate"/>
+            </w:r>
+            <w:r>
+              <w:rPr>
+                <w:noProof/>
+                <w:webHidden/>
+              </w:rPr>
+              <w:t>2</w:t>
+            </w:r>
+            <w:r>
+              <w:rPr>
+                <w:noProof/>
+                <w:webHidden/>
+              </w:rPr>
+              <w:fldChar w:fldCharType="end"/>
+            </w:r>
+          </w:hyperlink>
+        </w:p>
+        <w:p>
+          <w:pPr>
+            <w:pStyle w:val="TDC2"/>
+            <w:tabs>
+              <w:tab w:val="right" w:leader="hyphen" w:pos="8828"/>
+            </w:tabs>
+            <w:rPr>
+              <w:rFonts w:eastAsiaTheme="minorEastAsia"/>
+              <w:smallCaps w:val="0"/>
+              <w:noProof/>
+              <w:sz w:val="22"/>
+              <w:szCs w:val="22"/>
+              <w:lang w:eastAsia="es-ES"/>
+            </w:rPr>
+          </w:pPr>
+          <w:hyperlink w:anchor="_Toc464939736" w:history="1">
+            <w:r>
+              <w:rPr>
+                <w:rStyle w:val="Hipervnculo"/>
+                <w:noProof/>
+              </w:rPr>
+              <w:t>1.3 Enunciado del Problema.</w:t>
+            </w:r>
+            <w:r>
+              <w:rPr>
+                <w:noProof/>
+                <w:webHidden/>
+              </w:rPr>
+              <w:tab/>
+            </w:r>
+            <w:r>
+              <w:rPr>
+                <w:noProof/>
+                <w:webHidden/>
+              </w:rPr>
+              <w:fldChar w:fldCharType="begin"/>
+            </w:r>
+            <w:r>
+              <w:rPr>
+                <w:noProof/>
+                <w:webHidden/>
+              </w:rPr>
+              <w:instrText xml:space="preserve"> PAGEREF _Toc464939736 \h </w:instrText>
+            </w:r>
+            <w:r>
+              <w:rPr>
+                <w:noProof/>
+                <w:webHidden/>
+              </w:rPr>
+            </w:r>
+            <w:r>
+              <w:rPr>
+                <w:noProof/>
+                <w:webHidden/>
+              </w:rPr>
+              <w:fldChar w:fldCharType="separate"/>
+            </w:r>
+            <w:r>
+              <w:rPr>
+                <w:noProof/>
+                <w:webHidden/>
+              </w:rPr>
+              <w:t>2</w:t>
+            </w:r>
+            <w:r>
+              <w:rPr>
+                <w:noProof/>
+                <w:webHidden/>
+              </w:rPr>
+              <w:fldChar w:fldCharType="end"/>
+            </w:r>
+          </w:hyperlink>
+        </w:p>
+        <w:p>
+          <w:pPr>
+            <w:pStyle w:val="TDC2"/>
+            <w:tabs>
+              <w:tab w:val="right" w:leader="hyphen" w:pos="8828"/>
+            </w:tabs>
+            <w:rPr>
+              <w:rFonts w:eastAsiaTheme="minorEastAsia"/>
+              <w:smallCaps w:val="0"/>
+              <w:noProof/>
+              <w:sz w:val="22"/>
+              <w:szCs w:val="22"/>
+              <w:lang w:eastAsia="es-ES"/>
+            </w:rPr>
+          </w:pPr>
+          <w:hyperlink w:anchor="_Toc464939737" w:history="1">
+            <w:r>
+              <w:rPr>
+                <w:rStyle w:val="Hipervnculo"/>
+                <w:noProof/>
+              </w:rPr>
+              <w:t>1.4 Enunciado de la posición en el mercado del producto.</w:t>
+            </w:r>
+            <w:r>
+              <w:rPr>
+                <w:noProof/>
+                <w:webHidden/>
+              </w:rPr>
+              <w:tab/>
+            </w:r>
+            <w:r>
+              <w:rPr>
+                <w:noProof/>
+                <w:webHidden/>
+              </w:rPr>
+              <w:fldChar w:fldCharType="begin"/>
+            </w:r>
+            <w:r>
+              <w:rPr>
+                <w:noProof/>
+                <w:webHidden/>
+              </w:rPr>
+              <w:instrText xml:space="preserve"> PAGEREF _Toc464939737 \h </w:instrText>
+            </w:r>
+            <w:r>
+              <w:rPr>
+                <w:noProof/>
+                <w:webHidden/>
+              </w:rPr>
+            </w:r>
+            <w:r>
+              <w:rPr>
+                <w:noProof/>
+                <w:webHidden/>
+              </w:rPr>
+              <w:fldChar w:fldCharType="separate"/>
+            </w:r>
+            <w:r>
+              <w:rPr>
+                <w:noProof/>
+                <w:webHidden/>
+              </w:rPr>
+              <w:t>2</w:t>
+            </w:r>
+            <w:r>
+              <w:rPr>
+                <w:noProof/>
+                <w:webHidden/>
+              </w:rPr>
+              <w:fldChar w:fldCharType="end"/>
+            </w:r>
+          </w:hyperlink>
+        </w:p>
+        <w:p>
+          <w:pPr>
+            <w:pStyle w:val="TDC2"/>
+            <w:tabs>
+              <w:tab w:val="right" w:leader="hyphen" w:pos="8828"/>
+            </w:tabs>
+            <w:rPr>
+              <w:rFonts w:eastAsiaTheme="minorEastAsia"/>
+              <w:smallCaps w:val="0"/>
+              <w:noProof/>
+              <w:sz w:val="22"/>
+              <w:szCs w:val="22"/>
+              <w:lang w:eastAsia="es-ES"/>
+            </w:rPr>
+          </w:pPr>
+          <w:hyperlink w:anchor="_Toc464939738" w:history="1">
+            <w:r>
+              <w:rPr>
+                <w:rStyle w:val="Hipervnculo"/>
+                <w:noProof/>
+              </w:rPr>
+              <w:t>1.5 Alternativas y competencia.</w:t>
+            </w:r>
+            <w:r>
+              <w:rPr>
+                <w:noProof/>
+                <w:webHidden/>
+              </w:rPr>
+              <w:tab/>
+            </w:r>
+            <w:r>
+              <w:rPr>
+                <w:noProof/>
+                <w:webHidden/>
+              </w:rPr>
+              <w:fldChar w:fldCharType="begin"/>
+            </w:r>
+            <w:r>
+              <w:rPr>
+                <w:noProof/>
+                <w:webHidden/>
+              </w:rPr>
+              <w:instrText xml:space="preserve"> PAGEREF _Toc464939738 \h </w:instrText>
+            </w:r>
+            <w:r>
+              <w:rPr>
+                <w:noProof/>
+                <w:webHidden/>
+              </w:rPr>
+            </w:r>
+            <w:r>
+              <w:rPr>
+                <w:noProof/>
+                <w:webHidden/>
+              </w:rPr>
+              <w:fldChar w:fldCharType="separate"/>
+            </w:r>
+            <w:r>
+              <w:rPr>
+                <w:noProof/>
+                <w:webHidden/>
+              </w:rPr>
+              <w:t>2</w:t>
+            </w:r>
+            <w:r>
+              <w:rPr>
+                <w:noProof/>
+                <w:webHidden/>
+              </w:rPr>
+              <w:fldChar w:fldCharType="end"/>
+            </w:r>
+          </w:hyperlink>
+        </w:p>
+        <w:p>
+          <w:pPr>
+            <w:pStyle w:val="TDC2"/>
+            <w:tabs>
+              <w:tab w:val="right" w:leader="hyphen" w:pos="8828"/>
+            </w:tabs>
+            <w:rPr>
+              <w:rFonts w:eastAsiaTheme="minorEastAsia"/>
+              <w:smallCaps w:val="0"/>
+              <w:noProof/>
+              <w:sz w:val="22"/>
+              <w:szCs w:val="22"/>
+              <w:lang w:eastAsia="es-ES"/>
+            </w:rPr>
+          </w:pPr>
+          <w:hyperlink w:anchor="_Toc464939739" w:history="1">
+            <w:r>
+              <w:rPr>
+                <w:rStyle w:val="Hipervnculo"/>
+                <w:noProof/>
+              </w:rPr>
+              <w:t>1.6 Descripción del personal involucrado.</w:t>
+            </w:r>
+            <w:r>
+              <w:rPr>
+                <w:noProof/>
+                <w:webHidden/>
+              </w:rPr>
+              <w:tab/>
+            </w:r>
+            <w:r>
+              <w:rPr>
+                <w:noProof/>
+                <w:webHidden/>
+              </w:rPr>
+              <w:fldChar w:fldCharType="begin"/>
+            </w:r>
+            <w:r>
+              <w:rPr>
+                <w:noProof/>
+                <w:webHidden/>
+              </w:rPr>
+              <w:instrText xml:space="preserve"> PAGEREF _Toc464939739 \h </w:instrText>
+            </w:r>
+            <w:r>
+              <w:rPr>
+                <w:noProof/>
+                <w:webHidden/>
+              </w:rPr>
+            </w:r>
+            <w:r>
+              <w:rPr>
+                <w:noProof/>
+                <w:webHidden/>
+              </w:rPr>
+              <w:fldChar w:fldCharType="separate"/>
+            </w:r>
+            <w:r>
+              <w:rPr>
+                <w:noProof/>
+                <w:webHidden/>
+              </w:rPr>
+              <w:t>2</w:t>
+            </w:r>
+            <w:r>
+              <w:rPr>
+                <w:noProof/>
+                <w:webHidden/>
+              </w:rPr>
+              <w:fldChar w:fldCharType="end"/>
+            </w:r>
+          </w:hyperlink>
+        </w:p>
+        <w:p>
+          <w:pPr>
+            <w:pStyle w:val="TDC2"/>
+            <w:tabs>
+              <w:tab w:val="right" w:leader="hyphen" w:pos="8828"/>
+            </w:tabs>
+            <w:rPr>
+              <w:rFonts w:eastAsiaTheme="minorEastAsia"/>
+              <w:smallCaps w:val="0"/>
+              <w:noProof/>
+              <w:sz w:val="22"/>
+              <w:szCs w:val="22"/>
+              <w:lang w:eastAsia="es-ES"/>
+            </w:rPr>
+          </w:pPr>
+          <w:hyperlink w:anchor="_Toc464939740" w:history="1">
+            <w:r>
+              <w:rPr>
+                <w:rStyle w:val="Hipervnculo"/>
+                <w:noProof/>
+              </w:rPr>
+              <w:t>1.7 Objetivos de alto nivel y problemas claves del personal involucrado.</w:t>
+            </w:r>
+            <w:r>
+              <w:rPr>
+                <w:noProof/>
+                <w:webHidden/>
+              </w:rPr>
+              <w:tab/>
+            </w:r>
+            <w:r>
+              <w:rPr>
+                <w:noProof/>
+                <w:webHidden/>
+              </w:rPr>
+              <w:fldChar w:fldCharType="begin"/>
+            </w:r>
+            <w:r>
+              <w:rPr>
+                <w:noProof/>
+                <w:webHidden/>
+              </w:rPr>
+              <w:instrText xml:space="preserve"> PAGEREF _Toc464939740 \h </w:instrText>
+            </w:r>
+            <w:r>
+              <w:rPr>
+                <w:noProof/>
+                <w:webHidden/>
+              </w:rPr>
+            </w:r>
+            <w:r>
+              <w:rPr>
+                <w:noProof/>
+                <w:webHidden/>
+              </w:rPr>
+              <w:fldChar w:fldCharType="separate"/>
+            </w:r>
+            <w:r>
+              <w:rPr>
+                <w:noProof/>
+                <w:webHidden/>
+              </w:rPr>
+              <w:t>2</w:t>
+            </w:r>
+            <w:r>
+              <w:rPr>
+                <w:noProof/>
+                <w:webHidden/>
+              </w:rPr>
+              <w:fldChar w:fldCharType="end"/>
+            </w:r>
+          </w:hyperlink>
+        </w:p>
+        <w:p>
+          <w:pPr>
+            <w:pStyle w:val="TDC2"/>
+            <w:tabs>
+              <w:tab w:val="right" w:leader="hyphen" w:pos="8828"/>
+            </w:tabs>
+            <w:rPr>
+              <w:rFonts w:eastAsiaTheme="minorEastAsia"/>
+              <w:smallCaps w:val="0"/>
+              <w:noProof/>
+              <w:sz w:val="22"/>
+              <w:szCs w:val="22"/>
+              <w:lang w:eastAsia="es-ES"/>
+            </w:rPr>
+          </w:pPr>
+          <w:hyperlink w:anchor="_Toc464939741" w:history="1">
+            <w:r>
+              <w:rPr>
+                <w:rStyle w:val="Hipervnculo"/>
+                <w:noProof/>
+              </w:rPr>
+              <w:t>1.8 Objetivos a nivel de usuario.</w:t>
+            </w:r>
+            <w:r>
+              <w:rPr>
+                <w:noProof/>
+                <w:webHidden/>
+              </w:rPr>
+              <w:tab/>
+            </w:r>
+            <w:r>
+              <w:rPr>
+                <w:noProof/>
+                <w:webHidden/>
+              </w:rPr>
+              <w:fldChar w:fldCharType="begin"/>
+            </w:r>
+            <w:r>
+              <w:rPr>
+                <w:noProof/>
+                <w:webHidden/>
+              </w:rPr>
+              <w:instrText xml:space="preserve"> PAGEREF _Toc464939741 \h </w:instrText>
+            </w:r>
+            <w:r>
+              <w:rPr>
+                <w:noProof/>
+                <w:webHidden/>
+              </w:rPr>
+            </w:r>
+            <w:r>
+              <w:rPr>
+                <w:noProof/>
+                <w:webHidden/>
+              </w:rPr>
+              <w:fldChar w:fldCharType="separate"/>
+            </w:r>
+            <w:r>
+              <w:rPr>
+                <w:noProof/>
+                <w:webHidden/>
+              </w:rPr>
+              <w:t>2</w:t>
+            </w:r>
+            <w:r>
+              <w:rPr>
+                <w:noProof/>
+                <w:webHidden/>
+              </w:rPr>
+              <w:fldChar w:fldCharType="end"/>
+            </w:r>
+          </w:hyperlink>
+        </w:p>
+        <w:p>
+          <w:pPr>
+            <w:pStyle w:val="TDC2"/>
+            <w:tabs>
+              <w:tab w:val="right" w:leader="hyphen" w:pos="8828"/>
+            </w:tabs>
+            <w:rPr>
+              <w:rFonts w:eastAsiaTheme="minorEastAsia"/>
+              <w:smallCaps w:val="0"/>
+              <w:noProof/>
+              <w:sz w:val="22"/>
+              <w:szCs w:val="22"/>
+              <w:lang w:eastAsia="es-ES"/>
+            </w:rPr>
+          </w:pPr>
+          <w:hyperlink w:anchor="_Toc464939742" w:history="1">
+            <w:r>
+              <w:rPr>
+                <w:rStyle w:val="Hipervnculo"/>
+                <w:noProof/>
+              </w:rPr>
+              <w:t>1.9 Perspectiva del producto.</w:t>
+            </w:r>
+            <w:r>
+              <w:rPr>
+                <w:noProof/>
+                <w:webHidden/>
+              </w:rPr>
+              <w:tab/>
+            </w:r>
+            <w:r>
+              <w:rPr>
+                <w:noProof/>
+                <w:webHidden/>
+              </w:rPr>
+              <w:fldChar w:fldCharType="begin"/>
+            </w:r>
+            <w:r>
+              <w:rPr>
+                <w:noProof/>
+                <w:webHidden/>
+              </w:rPr>
+              <w:instrText xml:space="preserve"> PAGEREF _Toc464939742 \h </w:instrText>
+            </w:r>
+            <w:r>
+              <w:rPr>
+                <w:noProof/>
+                <w:webHidden/>
+              </w:rPr>
+            </w:r>
+            <w:r>
+              <w:rPr>
+                <w:noProof/>
+                <w:webHidden/>
+              </w:rPr>
+              <w:fldChar w:fldCharType="separate"/>
+            </w:r>
+            <w:r>
+              <w:rPr>
+                <w:noProof/>
+                <w:webHidden/>
+              </w:rPr>
+              <w:t>2</w:t>
+            </w:r>
+            <w:r>
+              <w:rPr>
+                <w:noProof/>
+                <w:webHidden/>
+              </w:rPr>
+              <w:fldChar w:fldCharType="end"/>
+            </w:r>
+          </w:hyperlink>
+        </w:p>
+        <w:p>
+          <w:pPr>
+            <w:pStyle w:val="TDC2"/>
+            <w:tabs>
+              <w:tab w:val="right" w:leader="hyphen" w:pos="8828"/>
+            </w:tabs>
+            <w:rPr>
+              <w:rFonts w:eastAsiaTheme="minorEastAsia"/>
+              <w:smallCaps w:val="0"/>
+              <w:noProof/>
+              <w:sz w:val="22"/>
+              <w:szCs w:val="22"/>
+              <w:lang w:eastAsia="es-ES"/>
+            </w:rPr>
+          </w:pPr>
+          <w:hyperlink w:anchor="_Toc464939743" w:history="1">
+            <w:r>
+              <w:rPr>
+                <w:rStyle w:val="Hipervnculo"/>
+                <w:noProof/>
+              </w:rPr>
+              <w:t>1.10 Resumen de beneficiarios.</w:t>
+            </w:r>
+            <w:r>
+              <w:rPr>
+                <w:noProof/>
+                <w:webHidden/>
+              </w:rPr>
+              <w:tab/>
+            </w:r>
+            <w:r>
+              <w:rPr>
+                <w:noProof/>
+                <w:webHidden/>
+              </w:rPr>
+              <w:fldChar w:fldCharType="begin"/>
+            </w:r>
+            <w:r>
+              <w:rPr>
+                <w:noProof/>
+                <w:webHidden/>
+              </w:rPr>
+              <w:instrText xml:space="preserve"> PAGEREF _Toc464939743 \h </w:instrText>
+            </w:r>
+            <w:r>
+              <w:rPr>
+                <w:noProof/>
+                <w:webHidden/>
+              </w:rPr>
+            </w:r>
+            <w:r>
+              <w:rPr>
+                <w:noProof/>
+                <w:webHidden/>
+              </w:rPr>
+              <w:fldChar w:fldCharType="separate"/>
+            </w:r>
+            <w:r>
+              <w:rPr>
+                <w:noProof/>
+                <w:webHidden/>
+              </w:rPr>
+              <w:t>2</w:t>
+            </w:r>
+            <w:r>
+              <w:rPr>
+                <w:noProof/>
+                <w:webHidden/>
+              </w:rPr>
+              <w:fldChar w:fldCharType="end"/>
+            </w:r>
+          </w:hyperlink>
+        </w:p>
+        <w:p>
+          <w:pPr>
+            <w:pStyle w:val="TDC2"/>
+            <w:tabs>
+              <w:tab w:val="right" w:leader="hyphen" w:pos="8828"/>
+            </w:tabs>
+            <w:rPr>
+              <w:rFonts w:eastAsiaTheme="minorEastAsia"/>
+              <w:smallCaps w:val="0"/>
+              <w:noProof/>
+              <w:sz w:val="22"/>
+              <w:szCs w:val="22"/>
+              <w:lang w:eastAsia="es-ES"/>
+            </w:rPr>
+          </w:pPr>
+          <w:hyperlink w:anchor="_Toc464939744" w:history="1">
+            <w:r>
+              <w:rPr>
+                <w:rStyle w:val="Hipervnculo"/>
+                <w:noProof/>
+              </w:rPr>
+              <w:t>1.11 Resumen de las características del sistema.</w:t>
+            </w:r>
+            <w:r>
+              <w:rPr>
+                <w:noProof/>
+                <w:webHidden/>
+              </w:rPr>
+              <w:tab/>
+            </w:r>
+            <w:r>
+              <w:rPr>
+                <w:noProof/>
+                <w:webHidden/>
+              </w:rPr>
+              <w:fldChar w:fldCharType="begin"/>
+            </w:r>
+            <w:r>
+              <w:rPr>
+                <w:noProof/>
+                <w:webHidden/>
+              </w:rPr>
+              <w:instrText xml:space="preserve"> PAGEREF _Toc464939744 \h </w:instrText>
+            </w:r>
+            <w:r>
+              <w:rPr>
+                <w:noProof/>
+                <w:webHidden/>
+              </w:rPr>
+            </w:r>
+            <w:r>
+              <w:rPr>
+                <w:noProof/>
+                <w:webHidden/>
+              </w:rPr>
+              <w:fldChar w:fldCharType="separate"/>
+            </w:r>
+            <w:r>
+              <w:rPr>
+                <w:noProof/>
+                <w:webHidden/>
+              </w:rPr>
+              <w:t>2</w:t>
+            </w:r>
+            <w:r>
+              <w:rPr>
+                <w:noProof/>
+                <w:webHidden/>
+              </w:rPr>
+              <w:fldChar w:fldCharType="end"/>
+            </w:r>
+          </w:hyperlink>
+        </w:p>
+        <w:p>
+          <w:pPr>
+            <w:pStyle w:val="TDC2"/>
+            <w:tabs>
+              <w:tab w:val="right" w:leader="hyphen" w:pos="8828"/>
+            </w:tabs>
+            <w:rPr>
+              <w:rFonts w:eastAsiaTheme="minorEastAsia"/>
+              <w:smallCaps w:val="0"/>
+              <w:noProof/>
+              <w:sz w:val="22"/>
+              <w:szCs w:val="22"/>
+              <w:lang w:eastAsia="es-ES"/>
+            </w:rPr>
+          </w:pPr>
+          <w:hyperlink w:anchor="_Toc464939745" w:history="1">
+            <w:r>
+              <w:rPr>
+                <w:rStyle w:val="Hipervnculo"/>
+                <w:noProof/>
+              </w:rPr>
+              <w:t>1.12 Otros requisitos y restricciones.</w:t>
+            </w:r>
+            <w:r>
+              <w:rPr>
+                <w:noProof/>
+                <w:webHidden/>
+              </w:rPr>
+              <w:tab/>
+            </w:r>
+            <w:r>
+              <w:rPr>
+                <w:noProof/>
+                <w:webHidden/>
+              </w:rPr>
+              <w:fldChar w:fldCharType="begin"/>
+            </w:r>
+            <w:r>
+              <w:rPr>
+                <w:noProof/>
+                <w:webHidden/>
+              </w:rPr>
+              <w:instrText xml:space="preserve"> PAGEREF _Toc464939745 \h </w:instrText>
             </w:r>
             <w:r>
               <w:rPr>
@@ -1230,10 +2110,10 @@
               <w:noProof/>
               <w:sz w:val="22"/>
               <w:szCs w:val="22"/>
-              <w:lang w:val="es-MX" w:eastAsia="es-MX"/>
+              <w:lang w:eastAsia="es-ES"/>
             </w:rPr>
           </w:pPr>
-          <w:hyperlink w:anchor="_Toc464899732" w:history="1">
+          <w:hyperlink w:anchor="_Toc464939746" w:history="1">
             <w:r>
               <w:rPr>
                 <w:rStyle w:val="Hipervnculo"/>
@@ -1261,7 +2141,7 @@
                 <w:noProof/>
                 <w:webHidden/>
               </w:rPr>
-              <w:instrText xml:space="preserve"> PAGEREF _Toc464899732 \h </w:instrText>
+              <w:instrText xml:space="preserve"> PAGEREF _Toc464939746 \h </w:instrText>
             </w:r>
             <w:r>
               <w:rPr>
@@ -1281,7 +2161,7 @@
                 <w:noProof/>
                 <w:webHidden/>
               </w:rPr>
-              <w:t>2</w:t>
+              <w:t>3</w:t>
             </w:r>
             <w:r>
               <w:rPr>
@@ -1303,10 +2183,10 @@
               <w:noProof/>
               <w:sz w:val="22"/>
               <w:szCs w:val="22"/>
-              <w:lang w:val="es-MX" w:eastAsia="es-MX"/>
+              <w:lang w:eastAsia="es-ES"/>
             </w:rPr>
           </w:pPr>
-          <w:hyperlink w:anchor="_Toc464899733" w:history="1">
+          <w:hyperlink w:anchor="_Toc464939747" w:history="1">
             <w:r>
               <w:rPr>
                 <w:rStyle w:val="Hipervnculo"/>
@@ -1334,7 +2214,7 @@
                 <w:noProof/>
                 <w:webHidden/>
               </w:rPr>
-              <w:instrText xml:space="preserve"> PAGEREF _Toc464899733 \h </w:instrText>
+              <w:instrText xml:space="preserve"> PAGEREF _Toc464939747 \h </w:instrText>
             </w:r>
             <w:r>
               <w:rPr>
@@ -1354,7 +2234,7 @@
                 <w:noProof/>
                 <w:webHidden/>
               </w:rPr>
-              <w:t>2</w:t>
+              <w:t>3</w:t>
             </w:r>
             <w:r>
               <w:rPr>
@@ -1376,10 +2256,10 @@
               <w:noProof/>
               <w:sz w:val="22"/>
               <w:szCs w:val="22"/>
-              <w:lang w:val="es-MX" w:eastAsia="es-MX"/>
+              <w:lang w:eastAsia="es-ES"/>
             </w:rPr>
           </w:pPr>
-          <w:hyperlink w:anchor="_Toc464899734" w:history="1">
+          <w:hyperlink w:anchor="_Toc464939748" w:history="1">
             <w:r>
               <w:rPr>
                 <w:rStyle w:val="Hipervnculo"/>
@@ -1407,7 +2287,7 @@
                 <w:noProof/>
                 <w:webHidden/>
               </w:rPr>
-              <w:instrText xml:space="preserve"> PAGEREF _Toc464899734 \h </w:instrText>
+              <w:instrText xml:space="preserve"> PAGEREF _Toc464939748 \h </w:instrText>
             </w:r>
             <w:r>
               <w:rPr>
@@ -1427,7 +2307,7 @@
                 <w:noProof/>
                 <w:webHidden/>
               </w:rPr>
-              <w:t>2</w:t>
+              <w:t>3</w:t>
             </w:r>
             <w:r>
               <w:rPr>
@@ -1449,10 +2329,10 @@
               <w:noProof/>
               <w:sz w:val="22"/>
               <w:szCs w:val="22"/>
-              <w:lang w:val="es-MX" w:eastAsia="es-MX"/>
+              <w:lang w:eastAsia="es-ES"/>
             </w:rPr>
           </w:pPr>
-          <w:hyperlink w:anchor="_Toc464899735" w:history="1">
+          <w:hyperlink w:anchor="_Toc464939749" w:history="1">
             <w:r>
               <w:rPr>
                 <w:rStyle w:val="Hipervnculo"/>
@@ -1480,7 +2360,7 @@
                 <w:noProof/>
                 <w:webHidden/>
               </w:rPr>
-              <w:instrText xml:space="preserve"> PAGEREF _Toc464899735 \h </w:instrText>
+              <w:instrText xml:space="preserve"> PAGEREF _Toc464939749 \h </w:instrText>
             </w:r>
             <w:r>
               <w:rPr>
@@ -1500,7 +2380,7 @@
                 <w:noProof/>
                 <w:webHidden/>
               </w:rPr>
-              <w:t>2</w:t>
+              <w:t>3</w:t>
             </w:r>
             <w:r>
               <w:rPr>
@@ -1522,10 +2402,10 @@
               <w:noProof/>
               <w:sz w:val="22"/>
               <w:szCs w:val="22"/>
-              <w:lang w:val="es-MX" w:eastAsia="es-MX"/>
+              <w:lang w:eastAsia="es-ES"/>
             </w:rPr>
           </w:pPr>
-          <w:hyperlink w:anchor="_Toc464899736" w:history="1">
+          <w:hyperlink w:anchor="_Toc464939750" w:history="1">
             <w:r>
               <w:rPr>
                 <w:rStyle w:val="Hipervnculo"/>
@@ -1553,7 +2433,7 @@
                 <w:noProof/>
                 <w:webHidden/>
               </w:rPr>
-              <w:instrText xml:space="preserve"> PAGEREF _Toc464899736 \h </w:instrText>
+              <w:instrText xml:space="preserve"> PAGEREF _Toc464939750 \h </w:instrText>
             </w:r>
             <w:r>
               <w:rPr>
@@ -1573,7 +2453,7 @@
                 <w:noProof/>
                 <w:webHidden/>
               </w:rPr>
-              <w:t>2</w:t>
+              <w:t>3</w:t>
             </w:r>
             <w:r>
               <w:rPr>
@@ -1595,10 +2475,10 @@
               <w:noProof/>
               <w:sz w:val="22"/>
               <w:szCs w:val="22"/>
-              <w:lang w:val="es-MX" w:eastAsia="es-MX"/>
+              <w:lang w:eastAsia="es-ES"/>
             </w:rPr>
           </w:pPr>
-          <w:hyperlink w:anchor="_Toc464899737" w:history="1">
+          <w:hyperlink w:anchor="_Toc464939751" w:history="1">
             <w:r>
               <w:rPr>
                 <w:rStyle w:val="Hipervnculo"/>
@@ -1626,7 +2506,7 @@
                 <w:noProof/>
                 <w:webHidden/>
               </w:rPr>
-              <w:instrText xml:space="preserve"> PAGEREF _Toc464899737 \h </w:instrText>
+              <w:instrText xml:space="preserve"> PAGEREF _Toc464939751 \h </w:instrText>
             </w:r>
             <w:r>
               <w:rPr>
@@ -1646,7 +2526,7 @@
                 <w:noProof/>
                 <w:webHidden/>
               </w:rPr>
-              <w:t>2</w:t>
+              <w:t>3</w:t>
             </w:r>
             <w:r>
               <w:rPr>
@@ -1668,10 +2548,10 @@
               <w:noProof/>
               <w:sz w:val="22"/>
               <w:szCs w:val="22"/>
-              <w:lang w:val="es-MX" w:eastAsia="es-MX"/>
+              <w:lang w:eastAsia="es-ES"/>
             </w:rPr>
           </w:pPr>
-          <w:hyperlink w:anchor="_Toc464899738" w:history="1">
+          <w:hyperlink w:anchor="_Toc464939752" w:history="1">
             <w:r>
               <w:rPr>
                 <w:rStyle w:val="Hipervnculo"/>
@@ -1699,7 +2579,7 @@
                 <w:noProof/>
                 <w:webHidden/>
               </w:rPr>
-              <w:instrText xml:space="preserve"> PAGEREF _Toc464899738 \h </w:instrText>
+              <w:instrText xml:space="preserve"> PAGEREF _Toc464939752 \h </w:instrText>
             </w:r>
             <w:r>
               <w:rPr>
@@ -1719,7 +2599,7 @@
                 <w:noProof/>
                 <w:webHidden/>
               </w:rPr>
-              <w:t>2</w:t>
+              <w:t>3</w:t>
             </w:r>
             <w:r>
               <w:rPr>
@@ -1741,10 +2621,10 @@
               <w:noProof/>
               <w:sz w:val="22"/>
               <w:szCs w:val="22"/>
-              <w:lang w:val="es-MX" w:eastAsia="es-MX"/>
+              <w:lang w:eastAsia="es-ES"/>
             </w:rPr>
           </w:pPr>
-          <w:hyperlink w:anchor="_Toc464899739" w:history="1">
+          <w:hyperlink w:anchor="_Toc464939753" w:history="1">
             <w:r>
               <w:rPr>
                 <w:rStyle w:val="Hipervnculo"/>
@@ -1772,7 +2652,7 @@
                 <w:noProof/>
                 <w:webHidden/>
               </w:rPr>
-              <w:instrText xml:space="preserve"> PAGEREF _Toc464899739 \h </w:instrText>
+              <w:instrText xml:space="preserve"> PAGEREF _Toc464939753 \h </w:instrText>
             </w:r>
             <w:r>
               <w:rPr>
@@ -1792,7 +2672,7 @@
                 <w:noProof/>
                 <w:webHidden/>
               </w:rPr>
-              <w:t>2</w:t>
+              <w:t>3</w:t>
             </w:r>
             <w:r>
               <w:rPr>
@@ -1838,7 +2718,7 @@
           <w:sz w:val="24"/>
         </w:rPr>
       </w:pPr>
-      <w:bookmarkStart w:id="10" w:name="_Toc464899731"/>
+      <w:bookmarkStart w:id="11" w:name="_Toc464939733"/>
       <w:r>
         <w:rPr>
           <w:rFonts w:ascii="Times New Roman" w:hAnsi="Times New Roman" w:cs="Times New Roman"/>
@@ -1856,7 +2736,7 @@
         </w:rPr>
         <w:t>VISIÓN Y ANÁLISIS DE NEGOCIO</w:t>
       </w:r>
-      <w:bookmarkEnd w:id="10"/>
+      <w:bookmarkEnd w:id="11"/>
     </w:p>
     <w:p>
       <w:pPr>
@@ -1865,6 +2745,7 @@
           <w:sz w:val="24"/>
         </w:rPr>
       </w:pPr>
+      <w:bookmarkStart w:id="12" w:name="_Toc464939734"/>
       <w:r>
         <w:rPr>
           <w:sz w:val="24"/>
@@ -1883,10 +2764,11 @@
         </w:rPr>
         <w:t xml:space="preserve"> de revisiones.</w:t>
       </w:r>
+      <w:bookmarkEnd w:id="12"/>
     </w:p>
     <w:tbl>
       <w:tblPr>
-        <w:tblStyle w:val="Tabladecuadrcula4-nfasis1"/>
+        <w:tblStyle w:val="GridTable4Accent1"/>
         <w:tblW w:w="0" w:type="auto"/>
         <w:tblLook w:val="04A0" w:firstRow="1" w:lastRow="0" w:firstColumn="1" w:lastColumn="0" w:noHBand="0" w:noVBand="1"/>
       </w:tblPr>
@@ -2128,11 +3010,76 @@
           <w:sz w:val="24"/>
         </w:rPr>
       </w:pPr>
+      <w:bookmarkStart w:id="13" w:name="_Toc464939735"/>
       <w:r>
         <w:rPr>
           <w:sz w:val="24"/>
         </w:rPr>
         <w:t>1.2 Introducción.</w:t>
+      </w:r>
+      <w:bookmarkEnd w:id="13"/>
+    </w:p>
+    <w:p>
+      <w:pPr>
+        <w:jc w:val="both"/>
+        <w:rPr>
+          <w:rFonts w:ascii="Times New Roman" w:hAnsi="Times New Roman" w:cs="Times New Roman"/>
+        </w:rPr>
+      </w:pPr>
+      <w:r>
+        <w:rPr>
+          <w:rFonts w:ascii="Times New Roman" w:hAnsi="Times New Roman" w:cs="Times New Roman"/>
+          <w:sz w:val="24"/>
+        </w:rPr>
+        <w:t>Visualizamos una aplicación web que funcione como plataforma para dar a conocer</w:t>
+      </w:r>
+      <w:r>
+        <w:rPr>
+          <w:rFonts w:ascii="Times New Roman" w:hAnsi="Times New Roman" w:cs="Times New Roman"/>
+          <w:sz w:val="24"/>
+        </w:rPr>
+        <w:t xml:space="preserve"> los productos a la mayor parte del público objetivo de la empresa JYMP Store, además de proveer una soluci</w:t>
+      </w:r>
+      <w:r>
+        <w:rPr>
+          <w:rFonts w:ascii="Times New Roman" w:hAnsi="Times New Roman" w:cs="Times New Roman"/>
+          <w:sz w:val="24"/>
+        </w:rPr>
+        <w:t>ón para la compra de los</w:t>
+      </w:r>
+      <w:r>
+        <w:rPr>
+          <w:rFonts w:ascii="Times New Roman" w:hAnsi="Times New Roman" w:cs="Times New Roman"/>
+          <w:sz w:val="24"/>
+        </w:rPr>
+        <w:t xml:space="preserve"> pr</w:t>
+      </w:r>
+      <w:r>
+        <w:rPr>
+          <w:rFonts w:ascii="Times New Roman" w:hAnsi="Times New Roman" w:cs="Times New Roman"/>
+          <w:sz w:val="24"/>
+        </w:rPr>
+        <w:t>oductos en línea</w:t>
+      </w:r>
+      <w:r>
+        <w:rPr>
+          <w:rFonts w:ascii="Times New Roman" w:hAnsi="Times New Roman" w:cs="Times New Roman"/>
+          <w:sz w:val="24"/>
+        </w:rPr>
+        <w:t>, facilitándonos administración y estudios de mercadotecnia</w:t>
+      </w:r>
+      <w:r>
+        <w:rPr>
+          <w:rFonts w:ascii="Times New Roman" w:hAnsi="Times New Roman" w:cs="Times New Roman"/>
+          <w:sz w:val="24"/>
+        </w:rPr>
+        <w:t>.</w:t>
+      </w:r>
+      <w:r>
+        <w:rPr>
+          <w:rFonts w:ascii="Times New Roman" w:hAnsi="Times New Roman" w:cs="Times New Roman"/>
+        </w:rPr>
+        <w:t xml:space="preserve"> </w:t>
       </w:r>
     </w:p>
     <w:p>
@@ -2142,11 +3089,69 @@
           <w:sz w:val="24"/>
         </w:rPr>
       </w:pPr>
+      <w:bookmarkStart w:id="14" w:name="_Toc464939736"/>
       <w:r>
         <w:rPr>
           <w:sz w:val="24"/>
         </w:rPr>
         <w:t>1.3 Enunciado del Problema.</w:t>
+      </w:r>
+      <w:bookmarkEnd w:id="14"/>
+    </w:p>
+    <w:p>
+      <w:pPr>
+        <w:jc w:val="both"/>
+        <w:rPr>
+          <w:rFonts w:ascii="Times New Roman" w:hAnsi="Times New Roman" w:cs="Times New Roman"/>
+        </w:rPr>
+      </w:pPr>
+      <w:r>
+        <w:rPr>
+          <w:rFonts w:ascii="Times New Roman" w:hAnsi="Times New Roman" w:cs="Times New Roman"/>
+          <w:sz w:val="24"/>
+        </w:rPr>
+        <w:t>La empresa JYMP Store actualmente no cuenta con ninguna aplicación o sitio web que le facilite la interacción con sus clientes en línea</w:t>
+      </w:r>
+      <w:r>
+        <w:rPr>
+          <w:rFonts w:ascii="Times New Roman" w:hAnsi="Times New Roman" w:cs="Times New Roman"/>
+          <w:sz w:val="24"/>
+        </w:rPr>
+        <w:t>, ni una manera de obtener información exacta de las preferencias de sus clientes</w:t>
+      </w:r>
+      <w:r>
+        <w:rPr>
+          <w:rFonts w:ascii="Times New Roman" w:hAnsi="Times New Roman" w:cs="Times New Roman"/>
+          <w:sz w:val="24"/>
+        </w:rPr>
+        <w:t>. Esto provoca que la empresa no s</w:t>
+      </w:r>
+      <w:r>
+        <w:rPr>
+          <w:rFonts w:ascii="Times New Roman" w:hAnsi="Times New Roman" w:cs="Times New Roman"/>
+          <w:sz w:val="24"/>
+        </w:rPr>
+        <w:t>e pueda expandir o</w:t>
+      </w:r>
+      <w:r>
+        <w:rPr>
+          <w:rFonts w:ascii="Times New Roman" w:hAnsi="Times New Roman" w:cs="Times New Roman"/>
+          <w:sz w:val="24"/>
+        </w:rPr>
+        <w:t xml:space="preserve"> dar a conocer sus productos a un mayor número de clientes</w:t>
+      </w:r>
+      <w:r>
+        <w:rPr>
+          <w:rFonts w:ascii="Times New Roman" w:hAnsi="Times New Roman" w:cs="Times New Roman"/>
+          <w:sz w:val="24"/>
+        </w:rPr>
+        <w:t>.</w:t>
+      </w:r>
+      <w:r>
+        <w:rPr>
+          <w:rFonts w:ascii="Times New Roman" w:hAnsi="Times New Roman" w:cs="Times New Roman"/>
+        </w:rPr>
+        <w:t xml:space="preserve"> </w:t>
       </w:r>
     </w:p>
     <w:p>
@@ -2156,12 +3161,14 @@
           <w:sz w:val="24"/>
         </w:rPr>
       </w:pPr>
+      <w:bookmarkStart w:id="15" w:name="_Toc464939737"/>
       <w:r>
         <w:rPr>
           <w:sz w:val="24"/>
         </w:rPr>
         <w:t>1.4 Enunciado de la posición en el mercado del producto.</w:t>
       </w:r>
+      <w:bookmarkEnd w:id="15"/>
     </w:p>
     <w:p>
       <w:pPr>
@@ -2170,12 +3177,14 @@
           <w:sz w:val="24"/>
         </w:rPr>
       </w:pPr>
+      <w:bookmarkStart w:id="16" w:name="_Toc464939738"/>
       <w:r>
         <w:rPr>
           <w:sz w:val="24"/>
         </w:rPr>
         <w:t>1.5 Alternativas y competencia.</w:t>
       </w:r>
+      <w:bookmarkEnd w:id="16"/>
     </w:p>
     <w:p>
       <w:pPr>
@@ -2184,12 +3193,14 @@
           <w:sz w:val="24"/>
         </w:rPr>
       </w:pPr>
+      <w:bookmarkStart w:id="17" w:name="_Toc464939739"/>
       <w:r>
         <w:rPr>
           <w:sz w:val="24"/>
         </w:rPr>
         <w:t>1.6 Descripción del personal involucrado.</w:t>
       </w:r>
+      <w:bookmarkEnd w:id="17"/>
     </w:p>
     <w:p>
       <w:pPr>
@@ -2198,6 +3209,7 @@
           <w:sz w:val="24"/>
         </w:rPr>
       </w:pPr>
+      <w:bookmarkStart w:id="18" w:name="_Toc464939740"/>
       <w:r>
         <w:rPr>
           <w:sz w:val="24"/>
@@ -2210,6 +3222,7 @@
         </w:rPr>
         <w:t xml:space="preserve"> Objetivos de alto nivel y problemas claves del personal involucrado.</w:t>
       </w:r>
+      <w:bookmarkEnd w:id="18"/>
     </w:p>
     <w:p>
       <w:pPr>
@@ -2218,6 +3231,7 @@
           <w:sz w:val="24"/>
         </w:rPr>
       </w:pPr>
+      <w:bookmarkStart w:id="19" w:name="_Toc464939741"/>
       <w:r>
         <w:rPr>
           <w:sz w:val="24"/>
@@ -2230,6 +3244,7 @@
         </w:rPr>
         <w:t xml:space="preserve"> Objetivos a nivel de usuario.</w:t>
       </w:r>
+      <w:bookmarkEnd w:id="19"/>
     </w:p>
     <w:p>
       <w:pPr>
@@ -2238,6 +3253,7 @@
           <w:sz w:val="24"/>
         </w:rPr>
       </w:pPr>
+      <w:bookmarkStart w:id="20" w:name="_Toc464939742"/>
       <w:r>
         <w:rPr>
           <w:sz w:val="24"/>
@@ -2250,6 +3266,7 @@
         </w:rPr>
         <w:t xml:space="preserve"> Perspectiva del producto.</w:t>
       </w:r>
+      <w:bookmarkEnd w:id="20"/>
     </w:p>
     <w:p>
       <w:pPr>
@@ -2258,6 +3275,7 @@
           <w:sz w:val="24"/>
         </w:rPr>
       </w:pPr>
+      <w:bookmarkStart w:id="21" w:name="_Toc464939743"/>
       <w:r>
         <w:rPr>
           <w:sz w:val="24"/>
@@ -2276,6 +3294,7 @@
         </w:rPr>
         <w:t xml:space="preserve"> Resumen de beneficiarios.</w:t>
       </w:r>
+      <w:bookmarkEnd w:id="21"/>
     </w:p>
     <w:p>
       <w:pPr>
@@ -2284,6 +3303,7 @@
           <w:sz w:val="24"/>
         </w:rPr>
       </w:pPr>
+      <w:bookmarkStart w:id="22" w:name="_Toc464939744"/>
       <w:r>
         <w:rPr>
           <w:sz w:val="24"/>
@@ -2296,6 +3316,7 @@
         </w:rPr>
         <w:t xml:space="preserve"> Resumen de las características del sistema.</w:t>
       </w:r>
+      <w:bookmarkEnd w:id="22"/>
     </w:p>
     <w:p>
       <w:pPr>
@@ -2304,20 +3325,20 @@
           <w:sz w:val="24"/>
         </w:rPr>
       </w:pPr>
+      <w:bookmarkStart w:id="23" w:name="_Toc464939745"/>
       <w:r>
         <w:rPr>
           <w:sz w:val="24"/>
         </w:rPr>
         <w:t>1.12</w:t>
       </w:r>
-      <w:bookmarkStart w:id="11" w:name="_GoBack"/>
-      <w:bookmarkEnd w:id="11"/>
       <w:r>
         <w:rPr>
           <w:sz w:val="24"/>
         </w:rPr>
         <w:t xml:space="preserve"> Otros requisitos y restricciones.</w:t>
       </w:r>
+      <w:bookmarkEnd w:id="23"/>
     </w:p>
     <w:p>
       <w:pPr>
@@ -2326,7 +3347,7 @@
           <w:rFonts w:ascii="Times New Roman" w:hAnsi="Times New Roman" w:cs="Times New Roman"/>
         </w:rPr>
       </w:pPr>
-      <w:bookmarkStart w:id="12" w:name="_Toc464899732"/>
+      <w:bookmarkStart w:id="24" w:name="_Toc464939746"/>
       <w:r>
         <w:rPr>
           <w:rFonts w:ascii="Times New Roman" w:hAnsi="Times New Roman" w:cs="Times New Roman"/>
@@ -2344,7 +3365,7 @@
         </w:rPr>
         <w:t>MODELO DE CASOS DE USO</w:t>
       </w:r>
-      <w:bookmarkEnd w:id="12"/>
+      <w:bookmarkEnd w:id="24"/>
     </w:p>
     <w:p>
       <w:pPr>
@@ -2353,7 +3374,7 @@
           <w:rFonts w:ascii="Times New Roman" w:hAnsi="Times New Roman" w:cs="Times New Roman"/>
         </w:rPr>
       </w:pPr>
-      <w:bookmarkStart w:id="13" w:name="_Toc464899733"/>
+      <w:bookmarkStart w:id="25" w:name="_Toc464939747"/>
       <w:r>
         <w:rPr>
           <w:rFonts w:ascii="Times New Roman" w:hAnsi="Times New Roman" w:cs="Times New Roman"/>
@@ -2362,7 +3383,7 @@
         </w:rPr>
         <w:t>3. ESPECIFICACIÓN COMPLEMENTARIA</w:t>
       </w:r>
-      <w:bookmarkEnd w:id="13"/>
+      <w:bookmarkEnd w:id="25"/>
     </w:p>
     <w:p>
       <w:pPr>
@@ -2371,7 +3392,7 @@
           <w:rFonts w:ascii="Times New Roman" w:hAnsi="Times New Roman" w:cs="Times New Roman"/>
         </w:rPr>
       </w:pPr>
-      <w:bookmarkStart w:id="14" w:name="_Toc464899734"/>
+      <w:bookmarkStart w:id="26" w:name="_Toc464939748"/>
       <w:r>
         <w:rPr>
           <w:rFonts w:ascii="Times New Roman" w:hAnsi="Times New Roman" w:cs="Times New Roman"/>
@@ -2380,7 +3401,7 @@
         </w:rPr>
         <w:t>4. GLOSARIO</w:t>
       </w:r>
-      <w:bookmarkEnd w:id="14"/>
+      <w:bookmarkEnd w:id="26"/>
     </w:p>
     <w:p>
       <w:pPr>
@@ -2389,7 +3410,7 @@
           <w:rFonts w:ascii="Times New Roman" w:hAnsi="Times New Roman" w:cs="Times New Roman"/>
         </w:rPr>
       </w:pPr>
-      <w:bookmarkStart w:id="15" w:name="_Toc464899735"/>
+      <w:bookmarkStart w:id="27" w:name="_Toc464939749"/>
       <w:r>
         <w:rPr>
           <w:rFonts w:ascii="Times New Roman" w:hAnsi="Times New Roman" w:cs="Times New Roman"/>
@@ -2398,7 +3419,7 @@
         </w:rPr>
         <w:t>5. LISTA DE RIESGOS Y PLAN DE GESTIÓN DE RIESGOS</w:t>
       </w:r>
-      <w:bookmarkEnd w:id="15"/>
+      <w:bookmarkEnd w:id="27"/>
     </w:p>
     <w:p>
       <w:pPr>
@@ -2407,7 +3428,7 @@
           <w:rFonts w:ascii="Times New Roman" w:hAnsi="Times New Roman" w:cs="Times New Roman"/>
         </w:rPr>
       </w:pPr>
-      <w:bookmarkStart w:id="16" w:name="_Toc464899736"/>
+      <w:bookmarkStart w:id="28" w:name="_Toc464939750"/>
       <w:r>
         <w:rPr>
           <w:rFonts w:ascii="Times New Roman" w:hAnsi="Times New Roman" w:cs="Times New Roman"/>
@@ -2416,7 +3437,7 @@
         </w:rPr>
         <w:t>6. PROTOTIPOS Y PRUEBAS DE CONCEPTOS</w:t>
       </w:r>
-      <w:bookmarkEnd w:id="16"/>
+      <w:bookmarkEnd w:id="28"/>
     </w:p>
     <w:p>
       <w:pPr>
@@ -2425,7 +3446,7 @@
           <w:rFonts w:ascii="Times New Roman" w:hAnsi="Times New Roman" w:cs="Times New Roman"/>
         </w:rPr>
       </w:pPr>
-      <w:bookmarkStart w:id="17" w:name="_Toc464899737"/>
+      <w:bookmarkStart w:id="29" w:name="_Toc464939751"/>
       <w:r>
         <w:rPr>
           <w:rFonts w:ascii="Times New Roman" w:hAnsi="Times New Roman" w:cs="Times New Roman"/>
@@ -2434,7 +3455,7 @@
         </w:rPr>
         <w:t>7. PLAN DE ITERACIÓN</w:t>
       </w:r>
-      <w:bookmarkEnd w:id="17"/>
+      <w:bookmarkEnd w:id="29"/>
     </w:p>
     <w:p>
       <w:pPr>
@@ -2443,7 +3464,7 @@
           <w:rFonts w:ascii="Times New Roman" w:hAnsi="Times New Roman" w:cs="Times New Roman"/>
         </w:rPr>
       </w:pPr>
-      <w:bookmarkStart w:id="18" w:name="_Toc464899738"/>
+      <w:bookmarkStart w:id="30" w:name="_Toc464939752"/>
       <w:r>
         <w:rPr>
           <w:rFonts w:ascii="Times New Roman" w:hAnsi="Times New Roman" w:cs="Times New Roman"/>
@@ -2452,7 +3473,7 @@
         </w:rPr>
         <w:t>8. FASE PLAN Y PLAN DE DESARROLLO</w:t>
       </w:r>
-      <w:bookmarkEnd w:id="18"/>
+      <w:bookmarkEnd w:id="30"/>
     </w:p>
     <w:p>
       <w:pPr>
@@ -2461,7 +3482,7 @@
           <w:rFonts w:ascii="Times New Roman" w:hAnsi="Times New Roman" w:cs="Times New Roman"/>
         </w:rPr>
       </w:pPr>
-      <w:bookmarkStart w:id="19" w:name="_Toc464899739"/>
+      <w:bookmarkStart w:id="31" w:name="_Toc464939753"/>
       <w:r>
         <w:rPr>
           <w:rFonts w:ascii="Times New Roman" w:hAnsi="Times New Roman" w:cs="Times New Roman"/>
@@ -2470,10 +3491,10 @@
         </w:rPr>
         <w:t>9. MARCO DE DESARROLLO</w:t>
       </w:r>
-      <w:bookmarkEnd w:id="19"/>
+      <w:bookmarkEnd w:id="31"/>
     </w:p>
     <w:sectPr>
-      <w:footerReference w:type="default" r:id="rId10"/>
+      <w:footerReference w:type="default" r:id="rId11"/>
       <w:pgSz w:w="12240" w:h="15840" w:code="1"/>
       <w:pgMar w:top="1417" w:right="1701" w:bottom="1417" w:left="1701" w:header="708" w:footer="708" w:gutter="0"/>
       <w:pgNumType w:start="0"/>
@@ -2486,7 +3507,7 @@
 </file>
 
 <file path=word/endnotes.xml><?xml version="1.0" encoding="utf-8"?>
-<w:endnotes xmlns:wpc="http://schemas.microsoft.com/office/word/2010/wordprocessingCanvas" xmlns:mc="http://schemas.openxmlformats.org/markup-compatibility/2006" xmlns:o="urn:schemas-microsoft-com:office:office" xmlns:r="http://schemas.openxmlformats.org/officeDocument/2006/relationships" xmlns:m="http://schemas.openxmlformats.org/officeDocument/2006/math" xmlns:v="urn:schemas-microsoft-com:vml" xmlns:wp14="http://schemas.microsoft.com/office/word/2010/wordprocessingDrawing" xmlns:wp="http://schemas.openxmlformats.org/drawingml/2006/wordprocessingDrawing" xmlns:w10="urn:schemas-microsoft-com:office:word" xmlns:w="http://schemas.openxmlformats.org/wordprocessingml/2006/main" xmlns:w14="http://schemas.microsoft.com/office/word/2010/wordml" xmlns:w15="http://schemas.microsoft.com/office/word/2012/wordml" xmlns:wpg="http://schemas.microsoft.com/office/word/2010/wordprocessingGroup" xmlns:wpi="http://schemas.microsoft.com/office/word/2010/wordprocessingInk" xmlns:wne="http://schemas.microsoft.com/office/word/2006/wordml" xmlns:wps="http://schemas.microsoft.com/office/word/2010/wordprocessingShape" mc:Ignorable="w14 w15 wp14">
+<w:endnotes xmlns:wpc="http://schemas.microsoft.com/office/word/2010/wordprocessingCanvas" xmlns:mc="http://schemas.openxmlformats.org/markup-compatibility/2006" xmlns:o="urn:schemas-microsoft-com:office:office" xmlns:r="http://schemas.openxmlformats.org/officeDocument/2006/relationships" xmlns:m="http://schemas.openxmlformats.org/officeDocument/2006/math" xmlns:v="urn:schemas-microsoft-com:vml" xmlns:wp14="http://schemas.microsoft.com/office/word/2010/wordprocessingDrawing" xmlns:wp="http://schemas.openxmlformats.org/drawingml/2006/wordprocessingDrawing" xmlns:w10="urn:schemas-microsoft-com:office:word" xmlns:w="http://schemas.openxmlformats.org/wordprocessingml/2006/main" xmlns:w14="http://schemas.microsoft.com/office/word/2010/wordml" xmlns:wpg="http://schemas.microsoft.com/office/word/2010/wordprocessingGroup" xmlns:wpi="http://schemas.microsoft.com/office/word/2010/wordprocessingInk" xmlns:wne="http://schemas.microsoft.com/office/word/2006/wordml" xmlns:wps="http://schemas.microsoft.com/office/word/2010/wordprocessingShape" mc:Ignorable="w14 wp14">
   <w:endnote w:type="separator" w:id="-1">
     <w:p>
       <w:pPr>
@@ -2511,7 +3532,7 @@
 </file>
 
 <file path=word/footer1.xml><?xml version="1.0" encoding="utf-8"?>
-<w:ftr xmlns:wpc="http://schemas.microsoft.com/office/word/2010/wordprocessingCanvas" xmlns:mc="http://schemas.openxmlformats.org/markup-compatibility/2006" xmlns:o="urn:schemas-microsoft-com:office:office" xmlns:r="http://schemas.openxmlformats.org/officeDocument/2006/relationships" xmlns:m="http://schemas.openxmlformats.org/officeDocument/2006/math" xmlns:v="urn:schemas-microsoft-com:vml" xmlns:wp14="http://schemas.microsoft.com/office/word/2010/wordprocessingDrawing" xmlns:wp="http://schemas.openxmlformats.org/drawingml/2006/wordprocessingDrawing" xmlns:w10="urn:schemas-microsoft-com:office:word" xmlns:w="http://schemas.openxmlformats.org/wordprocessingml/2006/main" xmlns:w14="http://schemas.microsoft.com/office/word/2010/wordml" xmlns:w15="http://schemas.microsoft.com/office/word/2012/wordml" xmlns:wpg="http://schemas.microsoft.com/office/word/2010/wordprocessingGroup" xmlns:wpi="http://schemas.microsoft.com/office/word/2010/wordprocessingInk" xmlns:wne="http://schemas.microsoft.com/office/word/2006/wordml" xmlns:wps="http://schemas.microsoft.com/office/word/2010/wordprocessingShape" mc:Ignorable="w14 w15 wp14">
+<w:ftr xmlns:wpc="http://schemas.microsoft.com/office/word/2010/wordprocessingCanvas" xmlns:mc="http://schemas.openxmlformats.org/markup-compatibility/2006" xmlns:o="urn:schemas-microsoft-com:office:office" xmlns:r="http://schemas.openxmlformats.org/officeDocument/2006/relationships" xmlns:m="http://schemas.openxmlformats.org/officeDocument/2006/math" xmlns:v="urn:schemas-microsoft-com:vml" xmlns:wp14="http://schemas.microsoft.com/office/word/2010/wordprocessingDrawing" xmlns:wp="http://schemas.openxmlformats.org/drawingml/2006/wordprocessingDrawing" xmlns:w10="urn:schemas-microsoft-com:office:word" xmlns:w="http://schemas.openxmlformats.org/wordprocessingml/2006/main" xmlns:w14="http://schemas.microsoft.com/office/word/2010/wordml" xmlns:wpg="http://schemas.microsoft.com/office/word/2010/wordprocessingGroup" xmlns:wpi="http://schemas.microsoft.com/office/word/2010/wordprocessingInk" xmlns:wne="http://schemas.microsoft.com/office/word/2006/wordml" xmlns:wps="http://schemas.microsoft.com/office/word/2010/wordprocessingShape" mc:Ignorable="w14 wp14">
   <w:tbl>
     <w:tblPr>
       <w:tblpPr w:leftFromText="187" w:rightFromText="187" w:vertAnchor="text" w:tblpY="1"/>
@@ -2584,7 +3605,7 @@
               <w:bCs/>
               <w:noProof/>
             </w:rPr>
-            <w:t>2</w:t>
+            <w:t>1</w:t>
           </w:r>
           <w:r>
             <w:rPr>
@@ -2683,7 +3704,7 @@
 </file>
 
 <file path=word/footnotes.xml><?xml version="1.0" encoding="utf-8"?>
-<w:footnotes xmlns:wpc="http://schemas.microsoft.com/office/word/2010/wordprocessingCanvas" xmlns:mc="http://schemas.openxmlformats.org/markup-compatibility/2006" xmlns:o="urn:schemas-microsoft-com:office:office" xmlns:r="http://schemas.openxmlformats.org/officeDocument/2006/relationships" xmlns:m="http://schemas.openxmlformats.org/officeDocument/2006/math" xmlns:v="urn:schemas-microsoft-com:vml" xmlns:wp14="http://schemas.microsoft.com/office/word/2010/wordprocessingDrawing" xmlns:wp="http://schemas.openxmlformats.org/drawingml/2006/wordprocessingDrawing" xmlns:w10="urn:schemas-microsoft-com:office:word" xmlns:w="http://schemas.openxmlformats.org/wordprocessingml/2006/main" xmlns:w14="http://schemas.microsoft.com/office/word/2010/wordml" xmlns:w15="http://schemas.microsoft.com/office/word/2012/wordml" xmlns:wpg="http://schemas.microsoft.com/office/word/2010/wordprocessingGroup" xmlns:wpi="http://schemas.microsoft.com/office/word/2010/wordprocessingInk" xmlns:wne="http://schemas.microsoft.com/office/word/2006/wordml" xmlns:wps="http://schemas.microsoft.com/office/word/2010/wordprocessingShape" mc:Ignorable="w14 w15 wp14">
+<w:footnotes xmlns:wpc="http://schemas.microsoft.com/office/word/2010/wordprocessingCanvas" xmlns:mc="http://schemas.openxmlformats.org/markup-compatibility/2006" xmlns:o="urn:schemas-microsoft-com:office:office" xmlns:r="http://schemas.openxmlformats.org/officeDocument/2006/relationships" xmlns:m="http://schemas.openxmlformats.org/officeDocument/2006/math" xmlns:v="urn:schemas-microsoft-com:vml" xmlns:wp14="http://schemas.microsoft.com/office/word/2010/wordprocessingDrawing" xmlns:wp="http://schemas.openxmlformats.org/drawingml/2006/wordprocessingDrawing" xmlns:w10="urn:schemas-microsoft-com:office:word" xmlns:w="http://schemas.openxmlformats.org/wordprocessingml/2006/main" xmlns:w14="http://schemas.microsoft.com/office/word/2010/wordml" xmlns:wpg="http://schemas.microsoft.com/office/word/2010/wordprocessingGroup" xmlns:wpi="http://schemas.microsoft.com/office/word/2010/wordprocessingInk" xmlns:wne="http://schemas.microsoft.com/office/word/2006/wordml" xmlns:wps="http://schemas.microsoft.com/office/word/2010/wordprocessingShape" mc:Ignorable="w14 wp14">
   <w:footnote w:type="separator" w:id="-1">
     <w:p>
       <w:pPr>
@@ -2708,8 +3729,8 @@
 </file>
 
 <file path=word/numbering.xml><?xml version="1.0" encoding="utf-8"?>
-<w:numbering xmlns:wpc="http://schemas.microsoft.com/office/word/2010/wordprocessingCanvas" xmlns:mc="http://schemas.openxmlformats.org/markup-compatibility/2006" xmlns:o="urn:schemas-microsoft-com:office:office" xmlns:r="http://schemas.openxmlformats.org/officeDocument/2006/relationships" xmlns:m="http://schemas.openxmlformats.org/officeDocument/2006/math" xmlns:v="urn:schemas-microsoft-com:vml" xmlns:wp14="http://schemas.microsoft.com/office/word/2010/wordprocessingDrawing" xmlns:wp="http://schemas.openxmlformats.org/drawingml/2006/wordprocessingDrawing" xmlns:w10="urn:schemas-microsoft-com:office:word" xmlns:w="http://schemas.openxmlformats.org/wordprocessingml/2006/main" xmlns:w14="http://schemas.microsoft.com/office/word/2010/wordml" xmlns:w15="http://schemas.microsoft.com/office/word/2012/wordml" xmlns:wpg="http://schemas.microsoft.com/office/word/2010/wordprocessingGroup" xmlns:wpi="http://schemas.microsoft.com/office/word/2010/wordprocessingInk" xmlns:wne="http://schemas.microsoft.com/office/word/2006/wordml" xmlns:wps="http://schemas.microsoft.com/office/word/2010/wordprocessingShape" mc:Ignorable="w14 w15 wp14">
-  <w:abstractNum w:abstractNumId="0" w15:restartNumberingAfterBreak="0">
+<w:numbering xmlns:wpc="http://schemas.microsoft.com/office/word/2010/wordprocessingCanvas" xmlns:mc="http://schemas.openxmlformats.org/markup-compatibility/2006" xmlns:o="urn:schemas-microsoft-com:office:office" xmlns:r="http://schemas.openxmlformats.org/officeDocument/2006/relationships" xmlns:m="http://schemas.openxmlformats.org/officeDocument/2006/math" xmlns:v="urn:schemas-microsoft-com:vml" xmlns:wp14="http://schemas.microsoft.com/office/word/2010/wordprocessingDrawing" xmlns:wp="http://schemas.openxmlformats.org/drawingml/2006/wordprocessingDrawing" xmlns:w10="urn:schemas-microsoft-com:office:word" xmlns:w="http://schemas.openxmlformats.org/wordprocessingml/2006/main" xmlns:w14="http://schemas.microsoft.com/office/word/2010/wordml" xmlns:wpg="http://schemas.microsoft.com/office/word/2010/wordprocessingGroup" xmlns:wpi="http://schemas.microsoft.com/office/word/2010/wordprocessingInk" xmlns:wne="http://schemas.microsoft.com/office/word/2006/wordml" xmlns:wps="http://schemas.microsoft.com/office/word/2010/wordprocessingShape" mc:Ignorable="w14 wp14">
+  <w:abstractNum w:abstractNumId="0">
     <w:nsid w:val="15616E4C"/>
     <w:multiLevelType w:val="hybridMultilevel"/>
     <w:tmpl w:val="9208B09C"/>
@@ -2822,7 +3843,7 @@
       </w:rPr>
     </w:lvl>
   </w:abstractNum>
-  <w:abstractNum w:abstractNumId="1" w15:restartNumberingAfterBreak="0">
+  <w:abstractNum w:abstractNumId="1">
     <w:nsid w:val="1BA40E65"/>
     <w:multiLevelType w:val="hybridMultilevel"/>
     <w:tmpl w:val="55447606"/>
@@ -2911,7 +3932,7 @@
       </w:pPr>
     </w:lvl>
   </w:abstractNum>
-  <w:abstractNum w:abstractNumId="2" w15:restartNumberingAfterBreak="0">
+  <w:abstractNum w:abstractNumId="2">
     <w:nsid w:val="1DAA290F"/>
     <w:multiLevelType w:val="hybridMultilevel"/>
     <w:tmpl w:val="D3167440"/>
@@ -3024,7 +4045,7 @@
       </w:rPr>
     </w:lvl>
   </w:abstractNum>
-  <w:abstractNum w:abstractNumId="3" w15:restartNumberingAfterBreak="0">
+  <w:abstractNum w:abstractNumId="3">
     <w:nsid w:val="2B0A497F"/>
     <w:multiLevelType w:val="multilevel"/>
     <w:tmpl w:val="A458484E"/>
@@ -3137,7 +4158,7 @@
       </w:pPr>
     </w:lvl>
   </w:abstractNum>
-  <w:abstractNum w:abstractNumId="4" w15:restartNumberingAfterBreak="0">
+  <w:abstractNum w:abstractNumId="4">
     <w:nsid w:val="35497BD6"/>
     <w:multiLevelType w:val="hybridMultilevel"/>
     <w:tmpl w:val="32FEA3A6"/>
@@ -3223,7 +4244,7 @@
       </w:pPr>
     </w:lvl>
   </w:abstractNum>
-  <w:abstractNum w:abstractNumId="5" w15:restartNumberingAfterBreak="0">
+  <w:abstractNum w:abstractNumId="5">
     <w:nsid w:val="39C503A4"/>
     <w:multiLevelType w:val="hybridMultilevel"/>
     <w:tmpl w:val="4B7C3E24"/>
@@ -3312,7 +4333,7 @@
       </w:pPr>
     </w:lvl>
   </w:abstractNum>
-  <w:abstractNum w:abstractNumId="6" w15:restartNumberingAfterBreak="0">
+  <w:abstractNum w:abstractNumId="6">
     <w:nsid w:val="3AA57C15"/>
     <w:multiLevelType w:val="hybridMultilevel"/>
     <w:tmpl w:val="25CA03E4"/>
@@ -3425,7 +4446,7 @@
       </w:rPr>
     </w:lvl>
   </w:abstractNum>
-  <w:abstractNum w:abstractNumId="7" w15:restartNumberingAfterBreak="0">
+  <w:abstractNum w:abstractNumId="7">
     <w:nsid w:val="402206CF"/>
     <w:multiLevelType w:val="multilevel"/>
     <w:tmpl w:val="E57A20B0"/>
@@ -3574,7 +4595,7 @@
       </w:rPr>
     </w:lvl>
   </w:abstractNum>
-  <w:abstractNum w:abstractNumId="8" w15:restartNumberingAfterBreak="0">
+  <w:abstractNum w:abstractNumId="8">
     <w:nsid w:val="41366CC0"/>
     <w:multiLevelType w:val="hybridMultilevel"/>
     <w:tmpl w:val="BC742812"/>
@@ -3660,7 +4681,7 @@
       </w:pPr>
     </w:lvl>
   </w:abstractNum>
-  <w:abstractNum w:abstractNumId="9" w15:restartNumberingAfterBreak="0">
+  <w:abstractNum w:abstractNumId="9">
     <w:nsid w:val="45EB1E09"/>
     <w:multiLevelType w:val="hybridMultilevel"/>
     <w:tmpl w:val="0BA88E22"/>
@@ -3749,7 +4770,7 @@
       </w:pPr>
     </w:lvl>
   </w:abstractNum>
-  <w:abstractNum w:abstractNumId="10" w15:restartNumberingAfterBreak="0">
+  <w:abstractNum w:abstractNumId="10">
     <w:nsid w:val="5D80452C"/>
     <w:multiLevelType w:val="hybridMultilevel"/>
     <w:tmpl w:val="EAD0DEBA"/>
@@ -3838,7 +4859,7 @@
       </w:pPr>
     </w:lvl>
   </w:abstractNum>
-  <w:abstractNum w:abstractNumId="11" w15:restartNumberingAfterBreak="0">
+  <w:abstractNum w:abstractNumId="11">
     <w:nsid w:val="5FAF7BBD"/>
     <w:multiLevelType w:val="hybridMultilevel"/>
     <w:tmpl w:val="AB263EBC"/>
@@ -3951,7 +4972,7 @@
       </w:rPr>
     </w:lvl>
   </w:abstractNum>
-  <w:abstractNum w:abstractNumId="12" w15:restartNumberingAfterBreak="0">
+  <w:abstractNum w:abstractNumId="12">
     <w:nsid w:val="632D0B7D"/>
     <w:multiLevelType w:val="hybridMultilevel"/>
     <w:tmpl w:val="C5C6E64C"/>
@@ -4064,7 +5085,7 @@
       </w:rPr>
     </w:lvl>
   </w:abstractNum>
-  <w:abstractNum w:abstractNumId="13" w15:restartNumberingAfterBreak="0">
+  <w:abstractNum w:abstractNumId="13">
     <w:nsid w:val="6F33389E"/>
     <w:multiLevelType w:val="hybridMultilevel"/>
     <w:tmpl w:val="000AD774"/>
@@ -4176,7 +5197,7 @@
       </w:rPr>
     </w:lvl>
   </w:abstractNum>
-  <w:abstractNum w:abstractNumId="14" w15:restartNumberingAfterBreak="0">
+  <w:abstractNum w:abstractNumId="14">
     <w:nsid w:val="77844CBD"/>
     <w:multiLevelType w:val="hybridMultilevel"/>
     <w:tmpl w:val="42448744"/>
@@ -4338,7 +5359,7 @@
 </file>
 
 <file path=word/styles.xml><?xml version="1.0" encoding="utf-8"?>
-<w:styles xmlns:mc="http://schemas.openxmlformats.org/markup-compatibility/2006" xmlns:r="http://schemas.openxmlformats.org/officeDocument/2006/relationships" xmlns:w="http://schemas.openxmlformats.org/wordprocessingml/2006/main" xmlns:w14="http://schemas.microsoft.com/office/word/2010/wordml" xmlns:w15="http://schemas.microsoft.com/office/word/2012/wordml" mc:Ignorable="w14 w15">
+<w:styles xmlns:mc="http://schemas.openxmlformats.org/markup-compatibility/2006" xmlns:r="http://schemas.openxmlformats.org/officeDocument/2006/relationships" xmlns:w="http://schemas.openxmlformats.org/wordprocessingml/2006/main" xmlns:w14="http://schemas.microsoft.com/office/word/2010/wordml" mc:Ignorable="w14">
   <w:docDefaults>
     <w:rPrDefault>
       <w:rPr>
@@ -4354,378 +5375,144 @@
       </w:pPr>
     </w:pPrDefault>
   </w:docDefaults>
-  <w:latentStyles w:defLockedState="0" w:defUIPriority="99" w:defSemiHidden="0" w:defUnhideWhenUsed="0" w:defQFormat="0" w:count="371">
-    <w:lsdException w:name="Normal" w:uiPriority="0" w:qFormat="1"/>
-    <w:lsdException w:name="heading 1" w:uiPriority="9" w:qFormat="1"/>
-    <w:lsdException w:name="heading 2" w:semiHidden="1" w:uiPriority="9" w:unhideWhenUsed="1" w:qFormat="1"/>
-    <w:lsdException w:name="heading 3" w:semiHidden="1" w:uiPriority="9" w:unhideWhenUsed="1" w:qFormat="1"/>
-    <w:lsdException w:name="heading 4" w:semiHidden="1" w:uiPriority="9" w:unhideWhenUsed="1" w:qFormat="1"/>
-    <w:lsdException w:name="heading 5" w:semiHidden="1" w:uiPriority="9" w:unhideWhenUsed="1" w:qFormat="1"/>
-    <w:lsdException w:name="heading 6" w:semiHidden="1" w:uiPriority="9" w:unhideWhenUsed="1" w:qFormat="1"/>
-    <w:lsdException w:name="heading 7" w:semiHidden="1" w:uiPriority="9" w:unhideWhenUsed="1" w:qFormat="1"/>
-    <w:lsdException w:name="heading 8" w:semiHidden="1" w:uiPriority="9" w:unhideWhenUsed="1" w:qFormat="1"/>
-    <w:lsdException w:name="heading 9" w:semiHidden="1" w:uiPriority="9" w:unhideWhenUsed="1" w:qFormat="1"/>
-    <w:lsdException w:name="index 1" w:semiHidden="1" w:unhideWhenUsed="1"/>
-    <w:lsdException w:name="index 2" w:semiHidden="1" w:unhideWhenUsed="1"/>
-    <w:lsdException w:name="index 3" w:semiHidden="1" w:unhideWhenUsed="1"/>
-    <w:lsdException w:name="index 4" w:semiHidden="1" w:unhideWhenUsed="1"/>
-    <w:lsdException w:name="index 5" w:semiHidden="1" w:unhideWhenUsed="1"/>
-    <w:lsdException w:name="index 6" w:semiHidden="1" w:unhideWhenUsed="1"/>
-    <w:lsdException w:name="index 7" w:semiHidden="1" w:unhideWhenUsed="1"/>
-    <w:lsdException w:name="index 8" w:semiHidden="1" w:unhideWhenUsed="1"/>
-    <w:lsdException w:name="index 9" w:semiHidden="1" w:unhideWhenUsed="1"/>
-    <w:lsdException w:name="toc 1" w:semiHidden="1" w:uiPriority="39" w:unhideWhenUsed="1" w:qFormat="1"/>
-    <w:lsdException w:name="toc 2" w:semiHidden="1" w:uiPriority="39" w:unhideWhenUsed="1" w:qFormat="1"/>
-    <w:lsdException w:name="toc 3" w:semiHidden="1" w:uiPriority="39" w:unhideWhenUsed="1" w:qFormat="1"/>
-    <w:lsdException w:name="toc 4" w:semiHidden="1" w:uiPriority="39" w:unhideWhenUsed="1"/>
-    <w:lsdException w:name="toc 5" w:semiHidden="1" w:uiPriority="39" w:unhideWhenUsed="1"/>
-    <w:lsdException w:name="toc 6" w:semiHidden="1" w:uiPriority="39" w:unhideWhenUsed="1"/>
-    <w:lsdException w:name="toc 7" w:semiHidden="1" w:uiPriority="39" w:unhideWhenUsed="1"/>
-    <w:lsdException w:name="toc 8" w:semiHidden="1" w:uiPriority="39" w:unhideWhenUsed="1"/>
-    <w:lsdException w:name="toc 9" w:semiHidden="1" w:uiPriority="39" w:unhideWhenUsed="1"/>
-    <w:lsdException w:name="Normal Indent" w:semiHidden="1" w:unhideWhenUsed="1"/>
-    <w:lsdException w:name="footnote text" w:semiHidden="1" w:unhideWhenUsed="1"/>
-    <w:lsdException w:name="annotation text" w:semiHidden="1" w:unhideWhenUsed="1"/>
-    <w:lsdException w:name="header" w:semiHidden="1" w:unhideWhenUsed="1"/>
-    <w:lsdException w:name="footer" w:semiHidden="1" w:unhideWhenUsed="1"/>
-    <w:lsdException w:name="index heading" w:semiHidden="1" w:unhideWhenUsed="1"/>
-    <w:lsdException w:name="caption" w:semiHidden="1" w:uiPriority="35" w:unhideWhenUsed="1" w:qFormat="1"/>
-    <w:lsdException w:name="table of figures" w:semiHidden="1" w:unhideWhenUsed="1"/>
-    <w:lsdException w:name="envelope address" w:semiHidden="1" w:unhideWhenUsed="1"/>
-    <w:lsdException w:name="envelope return" w:semiHidden="1" w:unhideWhenUsed="1"/>
-    <w:lsdException w:name="footnote reference" w:semiHidden="1" w:unhideWhenUsed="1"/>
-    <w:lsdException w:name="annotation reference" w:semiHidden="1" w:unhideWhenUsed="1"/>
-    <w:lsdException w:name="line number" w:semiHidden="1" w:unhideWhenUsed="1"/>
-    <w:lsdException w:name="page number" w:semiHidden="1" w:unhideWhenUsed="1"/>
-    <w:lsdException w:name="endnote reference" w:semiHidden="1" w:unhideWhenUsed="1"/>
-    <w:lsdException w:name="endnote text" w:semiHidden="1" w:unhideWhenUsed="1"/>
-    <w:lsdException w:name="table of authorities" w:semiHidden="1" w:unhideWhenUsed="1"/>
-    <w:lsdException w:name="macro" w:semiHidden="1" w:unhideWhenUsed="1"/>
-    <w:lsdException w:name="toa heading" w:semiHidden="1" w:unhideWhenUsed="1"/>
-    <w:lsdException w:name="List" w:semiHidden="1" w:unhideWhenUsed="1"/>
-    <w:lsdException w:name="List Bullet" w:semiHidden="1" w:unhideWhenUsed="1"/>
-    <w:lsdException w:name="List Number" w:semiHidden="1" w:unhideWhenUsed="1"/>
-    <w:lsdException w:name="List 2" w:semiHidden="1" w:unhideWhenUsed="1"/>
-    <w:lsdException w:name="List 3" w:semiHidden="1" w:unhideWhenUsed="1"/>
-    <w:lsdException w:name="List 4" w:semiHidden="1" w:unhideWhenUsed="1"/>
-    <w:lsdException w:name="List 5" w:semiHidden="1" w:unhideWhenUsed="1"/>
-    <w:lsdException w:name="List Bullet 2" w:semiHidden="1" w:unhideWhenUsed="1"/>
-    <w:lsdException w:name="List Bullet 3" w:semiHidden="1" w:unhideWhenUsed="1"/>
-    <w:lsdException w:name="List Bullet 4" w:semiHidden="1" w:unhideWhenUsed="1"/>
-    <w:lsdException w:name="List Bullet 5" w:semiHidden="1" w:unhideWhenUsed="1"/>
-    <w:lsdException w:name="List Number 2" w:semiHidden="1" w:unhideWhenUsed="1"/>
-    <w:lsdException w:name="List Number 3" w:semiHidden="1" w:unhideWhenUsed="1"/>
-    <w:lsdException w:name="List Number 4" w:semiHidden="1" w:unhideWhenUsed="1"/>
-    <w:lsdException w:name="List Number 5" w:semiHidden="1" w:unhideWhenUsed="1"/>
-    <w:lsdException w:name="Title" w:uiPriority="10" w:qFormat="1"/>
-    <w:lsdException w:name="Closing" w:semiHidden="1" w:unhideWhenUsed="1"/>
-    <w:lsdException w:name="Signature" w:semiHidden="1" w:unhideWhenUsed="1"/>
-    <w:lsdException w:name="Default Paragraph Font" w:semiHidden="1" w:uiPriority="1" w:unhideWhenUsed="1"/>
-    <w:lsdException w:name="Body Text" w:semiHidden="1" w:unhideWhenUsed="1"/>
-    <w:lsdException w:name="Body Text Indent" w:semiHidden="1" w:unhideWhenUsed="1"/>
-    <w:lsdException w:name="List Continue" w:semiHidden="1" w:unhideWhenUsed="1"/>
-    <w:lsdException w:name="List Continue 2" w:semiHidden="1" w:unhideWhenUsed="1"/>
-    <w:lsdException w:name="List Continue 3" w:semiHidden="1" w:unhideWhenUsed="1"/>
-    <w:lsdException w:name="List Continue 4" w:semiHidden="1" w:unhideWhenUsed="1"/>
-    <w:lsdException w:name="List Continue 5" w:semiHidden="1" w:unhideWhenUsed="1"/>
-    <w:lsdException w:name="Message Header" w:semiHidden="1" w:unhideWhenUsed="1"/>
-    <w:lsdException w:name="Subtitle" w:uiPriority="11" w:qFormat="1"/>
-    <w:lsdException w:name="Salutation" w:semiHidden="1" w:unhideWhenUsed="1"/>
-    <w:lsdException w:name="Date" w:semiHidden="1" w:unhideWhenUsed="1"/>
-    <w:lsdException w:name="Body Text First Indent" w:semiHidden="1" w:unhideWhenUsed="1"/>
-    <w:lsdException w:name="Body Text First Indent 2" w:semiHidden="1" w:unhideWhenUsed="1"/>
-    <w:lsdException w:name="Note Heading" w:semiHidden="1" w:unhideWhenUsed="1"/>
-    <w:lsdException w:name="Body Text 2" w:semiHidden="1" w:unhideWhenUsed="1"/>
-    <w:lsdException w:name="Body Text 3" w:semiHidden="1" w:unhideWhenUsed="1"/>
-    <w:lsdException w:name="Body Text Indent 2" w:semiHidden="1" w:unhideWhenUsed="1"/>
-    <w:lsdException w:name="Body Text Indent 3" w:semiHidden="1" w:unhideWhenUsed="1"/>
-    <w:lsdException w:name="Block Text" w:semiHidden="1" w:unhideWhenUsed="1"/>
-    <w:lsdException w:name="Hyperlink" w:semiHidden="1" w:unhideWhenUsed="1"/>
-    <w:lsdException w:name="FollowedHyperlink" w:semiHidden="1" w:unhideWhenUsed="1"/>
-    <w:lsdException w:name="Strong" w:uiPriority="22" w:qFormat="1"/>
-    <w:lsdException w:name="Emphasis" w:uiPriority="20" w:qFormat="1"/>
-    <w:lsdException w:name="Document Map" w:semiHidden="1" w:unhideWhenUsed="1"/>
-    <w:lsdException w:name="Plain Text" w:semiHidden="1" w:unhideWhenUsed="1"/>
-    <w:lsdException w:name="E-mail Signature" w:semiHidden="1" w:unhideWhenUsed="1"/>
-    <w:lsdException w:name="HTML Top of Form" w:semiHidden="1" w:unhideWhenUsed="1"/>
-    <w:lsdException w:name="HTML Bottom of Form" w:semiHidden="1" w:unhideWhenUsed="1"/>
-    <w:lsdException w:name="Normal (Web)" w:semiHidden="1" w:unhideWhenUsed="1"/>
-    <w:lsdException w:name="HTML Acronym" w:semiHidden="1" w:unhideWhenUsed="1"/>
-    <w:lsdException w:name="HTML Address" w:semiHidden="1" w:unhideWhenUsed="1"/>
-    <w:lsdException w:name="HTML Cite" w:semiHidden="1" w:unhideWhenUsed="1"/>
-    <w:lsdException w:name="HTML Code" w:semiHidden="1" w:unhideWhenUsed="1"/>
-    <w:lsdException w:name="HTML Definition" w:semiHidden="1" w:unhideWhenUsed="1"/>
-    <w:lsdException w:name="HTML Keyboard" w:semiHidden="1" w:unhideWhenUsed="1"/>
-    <w:lsdException w:name="HTML Preformatted" w:semiHidden="1" w:unhideWhenUsed="1"/>
-    <w:lsdException w:name="HTML Sample" w:semiHidden="1" w:unhideWhenUsed="1"/>
-    <w:lsdException w:name="HTML Typewriter" w:semiHidden="1" w:unhideWhenUsed="1"/>
-    <w:lsdException w:name="HTML Variable" w:semiHidden="1" w:unhideWhenUsed="1"/>
-    <w:lsdException w:name="Normal Table" w:semiHidden="1" w:unhideWhenUsed="1"/>
-    <w:lsdException w:name="annotation subject" w:semiHidden="1" w:unhideWhenUsed="1"/>
-    <w:lsdException w:name="No List" w:semiHidden="1" w:unhideWhenUsed="1"/>
-    <w:lsdException w:name="Outline List 1" w:semiHidden="1" w:unhideWhenUsed="1"/>
-    <w:lsdException w:name="Outline List 2" w:semiHidden="1" w:unhideWhenUsed="1"/>
-    <w:lsdException w:name="Outline List 3" w:semiHidden="1" w:unhideWhenUsed="1"/>
-    <w:lsdException w:name="Table Simple 1" w:semiHidden="1" w:unhideWhenUsed="1"/>
-    <w:lsdException w:name="Table Simple 2" w:semiHidden="1" w:unhideWhenUsed="1"/>
-    <w:lsdException w:name="Table Simple 3" w:semiHidden="1" w:unhideWhenUsed="1"/>
-    <w:lsdException w:name="Table Classic 1" w:semiHidden="1" w:unhideWhenUsed="1"/>
-    <w:lsdException w:name="Table Classic 2" w:semiHidden="1" w:unhideWhenUsed="1"/>
-    <w:lsdException w:name="Table Classic 3" w:semiHidden="1" w:unhideWhenUsed="1"/>
-    <w:lsdException w:name="Table Classic 4" w:semiHidden="1" w:unhideWhenUsed="1"/>
-    <w:lsdException w:name="Table Colorful 1" w:semiHidden="1" w:unhideWhenUsed="1"/>
-    <w:lsdException w:name="Table Colorful 2" w:semiHidden="1" w:unhideWhenUsed="1"/>
-    <w:lsdException w:name="Table Colorful 3" w:semiHidden="1" w:unhideWhenUsed="1"/>
-    <w:lsdException w:name="Table Columns 1" w:semiHidden="1" w:unhideWhenUsed="1"/>
-    <w:lsdException w:name="Table Columns 2" w:semiHidden="1" w:unhideWhenUsed="1"/>
-    <w:lsdException w:name="Table Columns 3" w:semiHidden="1" w:unhideWhenUsed="1"/>
-    <w:lsdException w:name="Table Columns 4" w:semiHidden="1" w:unhideWhenUsed="1"/>
-    <w:lsdException w:name="Table Columns 5" w:semiHidden="1" w:unhideWhenUsed="1"/>
-    <w:lsdException w:name="Table Grid 1" w:semiHidden="1" w:unhideWhenUsed="1"/>
-    <w:lsdException w:name="Table Grid 2" w:semiHidden="1" w:unhideWhenUsed="1"/>
-    <w:lsdException w:name="Table Grid 3" w:semiHidden="1" w:unhideWhenUsed="1"/>
-    <w:lsdException w:name="Table Grid 4" w:semiHidden="1" w:unhideWhenUsed="1"/>
-    <w:lsdException w:name="Table Grid 5" w:semiHidden="1" w:unhideWhenUsed="1"/>
-    <w:lsdException w:name="Table Grid 6" w:semiHidden="1" w:unhideWhenUsed="1"/>
-    <w:lsdException w:name="Table Grid 7" w:semiHidden="1" w:unhideWhenUsed="1"/>
-    <w:lsdException w:name="Table Grid 8" w:semiHidden="1" w:unhideWhenUsed="1"/>
-    <w:lsdException w:name="Table List 1" w:semiHidden="1" w:unhideWhenUsed="1"/>
-    <w:lsdException w:name="Table List 2" w:semiHidden="1" w:unhideWhenUsed="1"/>
-    <w:lsdException w:name="Table List 3" w:semiHidden="1" w:unhideWhenUsed="1"/>
-    <w:lsdException w:name="Table List 4" w:semiHidden="1" w:unhideWhenUsed="1"/>
-    <w:lsdException w:name="Table List 5" w:semiHidden="1" w:unhideWhenUsed="1"/>
-    <w:lsdException w:name="Table List 6" w:semiHidden="1" w:unhideWhenUsed="1"/>
-    <w:lsdException w:name="Table List 7" w:semiHidden="1" w:unhideWhenUsed="1"/>
-    <w:lsdException w:name="Table List 8" w:semiHidden="1" w:unhideWhenUsed="1"/>
-    <w:lsdException w:name="Table 3D effects 1" w:semiHidden="1" w:unhideWhenUsed="1"/>
-    <w:lsdException w:name="Table 3D effects 2" w:semiHidden="1" w:unhideWhenUsed="1"/>
-    <w:lsdException w:name="Table 3D effects 3" w:semiHidden="1" w:unhideWhenUsed="1"/>
-    <w:lsdException w:name="Table Contemporary" w:semiHidden="1" w:unhideWhenUsed="1"/>
-    <w:lsdException w:name="Table Elegant" w:semiHidden="1" w:unhideWhenUsed="1"/>
-    <w:lsdException w:name="Table Professional" w:semiHidden="1" w:unhideWhenUsed="1"/>
-    <w:lsdException w:name="Table Subtle 1" w:semiHidden="1" w:unhideWhenUsed="1"/>
-    <w:lsdException w:name="Table Subtle 2" w:semiHidden="1" w:unhideWhenUsed="1"/>
-    <w:lsdException w:name="Table Web 1" w:semiHidden="1" w:unhideWhenUsed="1"/>
-    <w:lsdException w:name="Table Web 2" w:semiHidden="1" w:unhideWhenUsed="1"/>
-    <w:lsdException w:name="Table Web 3" w:semiHidden="1" w:unhideWhenUsed="1"/>
-    <w:lsdException w:name="Balloon Text" w:semiHidden="1" w:unhideWhenUsed="1"/>
-    <w:lsdException w:name="Table Grid" w:uiPriority="59"/>
-    <w:lsdException w:name="Table Theme" w:semiHidden="1" w:unhideWhenUsed="1"/>
-    <w:lsdException w:name="Placeholder Text" w:semiHidden="1"/>
-    <w:lsdException w:name="No Spacing" w:uiPriority="1" w:qFormat="1"/>
-    <w:lsdException w:name="Light Shading" w:uiPriority="60"/>
-    <w:lsdException w:name="Light List" w:uiPriority="61"/>
-    <w:lsdException w:name="Light Grid" w:uiPriority="62"/>
-    <w:lsdException w:name="Medium Shading 1" w:uiPriority="63"/>
-    <w:lsdException w:name="Medium Shading 2" w:uiPriority="64"/>
-    <w:lsdException w:name="Medium List 1" w:uiPriority="65"/>
-    <w:lsdException w:name="Medium List 2" w:uiPriority="66"/>
-    <w:lsdException w:name="Medium Grid 1" w:uiPriority="67"/>
-    <w:lsdException w:name="Medium Grid 2" w:uiPriority="68"/>
-    <w:lsdException w:name="Medium Grid 3" w:uiPriority="69"/>
-    <w:lsdException w:name="Dark List" w:uiPriority="70"/>
-    <w:lsdException w:name="Colorful Shading" w:uiPriority="71"/>
-    <w:lsdException w:name="Colorful List" w:uiPriority="72"/>
-    <w:lsdException w:name="Colorful Grid" w:uiPriority="73"/>
-    <w:lsdException w:name="Light Shading Accent 1" w:uiPriority="60"/>
-    <w:lsdException w:name="Light List Accent 1" w:uiPriority="61"/>
-    <w:lsdException w:name="Light Grid Accent 1" w:uiPriority="62"/>
-    <w:lsdException w:name="Medium Shading 1 Accent 1" w:uiPriority="63"/>
-    <w:lsdException w:name="Medium Shading 2 Accent 1" w:uiPriority="64"/>
-    <w:lsdException w:name="Medium List 1 Accent 1" w:uiPriority="65"/>
-    <w:lsdException w:name="Revision" w:semiHidden="1"/>
-    <w:lsdException w:name="List Paragraph" w:uiPriority="34" w:qFormat="1"/>
-    <w:lsdException w:name="Quote" w:uiPriority="29" w:qFormat="1"/>
-    <w:lsdException w:name="Intense Quote" w:uiPriority="30" w:qFormat="1"/>
-    <w:lsdException w:name="Medium List 2 Accent 1" w:uiPriority="66"/>
-    <w:lsdException w:name="Medium Grid 1 Accent 1" w:uiPriority="67"/>
-    <w:lsdException w:name="Medium Grid 2 Accent 1" w:uiPriority="68"/>
-    <w:lsdException w:name="Medium Grid 3 Accent 1" w:uiPriority="69"/>
-    <w:lsdException w:name="Dark List Accent 1" w:uiPriority="70"/>
-    <w:lsdException w:name="Colorful Shading Accent 1" w:uiPriority="71"/>
-    <w:lsdException w:name="Colorful List Accent 1" w:uiPriority="72"/>
-    <w:lsdException w:name="Colorful Grid Accent 1" w:uiPriority="73"/>
-    <w:lsdException w:name="Light Shading Accent 2" w:uiPriority="60"/>
-    <w:lsdException w:name="Light List Accent 2" w:uiPriority="61"/>
-    <w:lsdException w:name="Light Grid Accent 2" w:uiPriority="62"/>
-    <w:lsdException w:name="Medium Shading 1 Accent 2" w:uiPriority="63"/>
-    <w:lsdException w:name="Medium Shading 2 Accent 2" w:uiPriority="64"/>
-    <w:lsdException w:name="Medium List 1 Accent 2" w:uiPriority="65"/>
-    <w:lsdException w:name="Medium List 2 Accent 2" w:uiPriority="66"/>
-    <w:lsdException w:name="Medium Grid 1 Accent 2" w:uiPriority="67"/>
-    <w:lsdException w:name="Medium Grid 2 Accent 2" w:uiPriority="68"/>
-    <w:lsdException w:name="Medium Grid 3 Accent 2" w:uiPriority="69"/>
-    <w:lsdException w:name="Dark List Accent 2" w:uiPriority="70"/>
-    <w:lsdException w:name="Colorful Shading Accent 2" w:uiPriority="71"/>
-    <w:lsdException w:name="Colorful List Accent 2" w:uiPriority="72"/>
-    <w:lsdException w:name="Colorful Grid Accent 2" w:uiPriority="73"/>
-    <w:lsdException w:name="Light Shading Accent 3" w:uiPriority="60"/>
-    <w:lsdException w:name="Light List Accent 3" w:uiPriority="61"/>
-    <w:lsdException w:name="Light Grid Accent 3" w:uiPriority="62"/>
-    <w:lsdException w:name="Medium Shading 1 Accent 3" w:uiPriority="63"/>
-    <w:lsdException w:name="Medium Shading 2 Accent 3" w:uiPriority="64"/>
-    <w:lsdException w:name="Medium List 1 Accent 3" w:uiPriority="65"/>
-    <w:lsdException w:name="Medium List 2 Accent 3" w:uiPriority="66"/>
-    <w:lsdException w:name="Medium Grid 1 Accent 3" w:uiPriority="67"/>
-    <w:lsdException w:name="Medium Grid 2 Accent 3" w:uiPriority="68"/>
-    <w:lsdException w:name="Medium Grid 3 Accent 3" w:uiPriority="69"/>
-    <w:lsdException w:name="Dark List Accent 3" w:uiPriority="70"/>
-    <w:lsdException w:name="Colorful Shading Accent 3" w:uiPriority="71"/>
-    <w:lsdException w:name="Colorful List Accent 3" w:uiPriority="72"/>
-    <w:lsdException w:name="Colorful Grid Accent 3" w:uiPriority="73"/>
-    <w:lsdException w:name="Light Shading Accent 4" w:uiPriority="60"/>
-    <w:lsdException w:name="Light List Accent 4" w:uiPriority="61"/>
-    <w:lsdException w:name="Light Grid Accent 4" w:uiPriority="62"/>
-    <w:lsdException w:name="Medium Shading 1 Accent 4" w:uiPriority="63"/>
-    <w:lsdException w:name="Medium Shading 2 Accent 4" w:uiPriority="64"/>
-    <w:lsdException w:name="Medium List 1 Accent 4" w:uiPriority="65"/>
-    <w:lsdException w:name="Medium List 2 Accent 4" w:uiPriority="66"/>
-    <w:lsdException w:name="Medium Grid 1 Accent 4" w:uiPriority="67"/>
-    <w:lsdException w:name="Medium Grid 2 Accent 4" w:uiPriority="68"/>
-    <w:lsdException w:name="Medium Grid 3 Accent 4" w:uiPriority="69"/>
-    <w:lsdException w:name="Dark List Accent 4" w:uiPriority="70"/>
-    <w:lsdException w:name="Colorful Shading Accent 4" w:uiPriority="71"/>
-    <w:lsdException w:name="Colorful List Accent 4" w:uiPriority="72"/>
-    <w:lsdException w:name="Colorful Grid Accent 4" w:uiPriority="73"/>
-    <w:lsdException w:name="Light Shading Accent 5" w:uiPriority="60"/>
-    <w:lsdException w:name="Light List Accent 5" w:uiPriority="61"/>
-    <w:lsdException w:name="Light Grid Accent 5" w:uiPriority="62"/>
-    <w:lsdException w:name="Medium Shading 1 Accent 5" w:uiPriority="63"/>
-    <w:lsdException w:name="Medium Shading 2 Accent 5" w:uiPriority="64"/>
-    <w:lsdException w:name="Medium List 1 Accent 5" w:uiPriority="65"/>
-    <w:lsdException w:name="Medium List 2 Accent 5" w:uiPriority="66"/>
-    <w:lsdException w:name="Medium Grid 1 Accent 5" w:uiPriority="67"/>
-    <w:lsdException w:name="Medium Grid 2 Accent 5" w:uiPriority="68"/>
-    <w:lsdException w:name="Medium Grid 3 Accent 5" w:uiPriority="69"/>
-    <w:lsdException w:name="Dark List Accent 5" w:uiPriority="70"/>
-    <w:lsdException w:name="Colorful Shading Accent 5" w:uiPriority="71"/>
-    <w:lsdException w:name="Colorful List Accent 5" w:uiPriority="72"/>
-    <w:lsdException w:name="Colorful Grid Accent 5" w:uiPriority="73"/>
-    <w:lsdException w:name="Light Shading Accent 6" w:uiPriority="60"/>
-    <w:lsdException w:name="Light List Accent 6" w:uiPriority="61"/>
-    <w:lsdException w:name="Light Grid Accent 6" w:uiPriority="62"/>
-    <w:lsdException w:name="Medium Shading 1 Accent 6" w:uiPriority="63"/>
-    <w:lsdException w:name="Medium Shading 2 Accent 6" w:uiPriority="64"/>
-    <w:lsdException w:name="Medium List 1 Accent 6" w:uiPriority="65"/>
-    <w:lsdException w:name="Medium List 2 Accent 6" w:uiPriority="66"/>
-    <w:lsdException w:name="Medium Grid 1 Accent 6" w:uiPriority="67"/>
-    <w:lsdException w:name="Medium Grid 2 Accent 6" w:uiPriority="68"/>
-    <w:lsdException w:name="Medium Grid 3 Accent 6" w:uiPriority="69"/>
-    <w:lsdException w:name="Dark List Accent 6" w:uiPriority="70"/>
-    <w:lsdException w:name="Colorful Shading Accent 6" w:uiPriority="71"/>
-    <w:lsdException w:name="Colorful List Accent 6" w:uiPriority="72"/>
-    <w:lsdException w:name="Colorful Grid Accent 6" w:uiPriority="73"/>
-    <w:lsdException w:name="Subtle Emphasis" w:uiPriority="19" w:qFormat="1"/>
-    <w:lsdException w:name="Intense Emphasis" w:uiPriority="21" w:qFormat="1"/>
-    <w:lsdException w:name="Subtle Reference" w:uiPriority="31" w:qFormat="1"/>
-    <w:lsdException w:name="Intense Reference" w:uiPriority="32" w:qFormat="1"/>
-    <w:lsdException w:name="Book Title" w:uiPriority="33" w:qFormat="1"/>
-    <w:lsdException w:name="Bibliography" w:semiHidden="1" w:uiPriority="37" w:unhideWhenUsed="1"/>
-    <w:lsdException w:name="TOC Heading" w:semiHidden="1" w:uiPriority="39" w:unhideWhenUsed="1" w:qFormat="1"/>
-    <w:lsdException w:name="Plain Table 1" w:uiPriority="41"/>
-    <w:lsdException w:name="Plain Table 2" w:uiPriority="42"/>
-    <w:lsdException w:name="Plain Table 3" w:uiPriority="43"/>
-    <w:lsdException w:name="Plain Table 4" w:uiPriority="44"/>
-    <w:lsdException w:name="Plain Table 5" w:uiPriority="45"/>
-    <w:lsdException w:name="Grid Table Light" w:uiPriority="40"/>
-    <w:lsdException w:name="Grid Table 1 Light" w:uiPriority="46"/>
-    <w:lsdException w:name="Grid Table 2" w:uiPriority="47"/>
-    <w:lsdException w:name="Grid Table 3" w:uiPriority="48"/>
-    <w:lsdException w:name="Grid Table 4" w:uiPriority="49"/>
-    <w:lsdException w:name="Grid Table 5 Dark" w:uiPriority="50"/>
-    <w:lsdException w:name="Grid Table 6 Colorful" w:uiPriority="51"/>
-    <w:lsdException w:name="Grid Table 7 Colorful" w:uiPriority="52"/>
-    <w:lsdException w:name="Grid Table 1 Light Accent 1" w:uiPriority="46"/>
-    <w:lsdException w:name="Grid Table 2 Accent 1" w:uiPriority="47"/>
-    <w:lsdException w:name="Grid Table 3 Accent 1" w:uiPriority="48"/>
-    <w:lsdException w:name="Grid Table 4 Accent 1" w:uiPriority="49"/>
-    <w:lsdException w:name="Grid Table 5 Dark Accent 1" w:uiPriority="50"/>
-    <w:lsdException w:name="Grid Table 6 Colorful Accent 1" w:uiPriority="51"/>
-    <w:lsdException w:name="Grid Table 7 Colorful Accent 1" w:uiPriority="52"/>
-    <w:lsdException w:name="Grid Table 1 Light Accent 2" w:uiPriority="46"/>
-    <w:lsdException w:name="Grid Table 2 Accent 2" w:uiPriority="47"/>
-    <w:lsdException w:name="Grid Table 3 Accent 2" w:uiPriority="48"/>
-    <w:lsdException w:name="Grid Table 4 Accent 2" w:uiPriority="49"/>
-    <w:lsdException w:name="Grid Table 5 Dark Accent 2" w:uiPriority="50"/>
-    <w:lsdException w:name="Grid Table 6 Colorful Accent 2" w:uiPriority="51"/>
-    <w:lsdException w:name="Grid Table 7 Colorful Accent 2" w:uiPriority="52"/>
-    <w:lsdException w:name="Grid Table 1 Light Accent 3" w:uiPriority="46"/>
-    <w:lsdException w:name="Grid Table 2 Accent 3" w:uiPriority="47"/>
-    <w:lsdException w:name="Grid Table 3 Accent 3" w:uiPriority="48"/>
-    <w:lsdException w:name="Grid Table 4 Accent 3" w:uiPriority="49"/>
-    <w:lsdException w:name="Grid Table 5 Dark Accent 3" w:uiPriority="50"/>
-    <w:lsdException w:name="Grid Table 6 Colorful Accent 3" w:uiPriority="51"/>
-    <w:lsdException w:name="Grid Table 7 Colorful Accent 3" w:uiPriority="52"/>
-    <w:lsdException w:name="Grid Table 1 Light Accent 4" w:uiPriority="46"/>
-    <w:lsdException w:name="Grid Table 2 Accent 4" w:uiPriority="47"/>
-    <w:lsdException w:name="Grid Table 3 Accent 4" w:uiPriority="48"/>
-    <w:lsdException w:name="Grid Table 4 Accent 4" w:uiPriority="49"/>
-    <w:lsdException w:name="Grid Table 5 Dark Accent 4" w:uiPriority="50"/>
-    <w:lsdException w:name="Grid Table 6 Colorful Accent 4" w:uiPriority="51"/>
-    <w:lsdException w:name="Grid Table 7 Colorful Accent 4" w:uiPriority="52"/>
-    <w:lsdException w:name="Grid Table 1 Light Accent 5" w:uiPriority="46"/>
-    <w:lsdException w:name="Grid Table 2 Accent 5" w:uiPriority="47"/>
-    <w:lsdException w:name="Grid Table 3 Accent 5" w:uiPriority="48"/>
-    <w:lsdException w:name="Grid Table 4 Accent 5" w:uiPriority="49"/>
-    <w:lsdException w:name="Grid Table 5 Dark Accent 5" w:uiPriority="50"/>
-    <w:lsdException w:name="Grid Table 6 Colorful Accent 5" w:uiPriority="51"/>
-    <w:lsdException w:name="Grid Table 7 Colorful Accent 5" w:uiPriority="52"/>
-    <w:lsdException w:name="Grid Table 1 Light Accent 6" w:uiPriority="46"/>
-    <w:lsdException w:name="Grid Table 2 Accent 6" w:uiPriority="47"/>
-    <w:lsdException w:name="Grid Table 3 Accent 6" w:uiPriority="48"/>
-    <w:lsdException w:name="Grid Table 4 Accent 6" w:uiPriority="49"/>
-    <w:lsdException w:name="Grid Table 5 Dark Accent 6" w:uiPriority="50"/>
-    <w:lsdException w:name="Grid Table 6 Colorful Accent 6" w:uiPriority="51"/>
-    <w:lsdException w:name="Grid Table 7 Colorful Accent 6" w:uiPriority="52"/>
-    <w:lsdException w:name="List Table 1 Light" w:uiPriority="46"/>
-    <w:lsdException w:name="List Table 2" w:uiPriority="47"/>
-    <w:lsdException w:name="List Table 3" w:uiPriority="48"/>
-    <w:lsdException w:name="List Table 4" w:uiPriority="49"/>
-    <w:lsdException w:name="List Table 5 Dark" w:uiPriority="50"/>
-    <w:lsdException w:name="List Table 6 Colorful" w:uiPriority="51"/>
-    <w:lsdException w:name="List Table 7 Colorful" w:uiPriority="52"/>
-    <w:lsdException w:name="List Table 1 Light Accent 1" w:uiPriority="46"/>
-    <w:lsdException w:name="List Table 2 Accent 1" w:uiPriority="47"/>
-    <w:lsdException w:name="List Table 3 Accent 1" w:uiPriority="48"/>
-    <w:lsdException w:name="List Table 4 Accent 1" w:uiPriority="49"/>
-    <w:lsdException w:name="List Table 5 Dark Accent 1" w:uiPriority="50"/>
-    <w:lsdException w:name="List Table 6 Colorful Accent 1" w:uiPriority="51"/>
-    <w:lsdException w:name="List Table 7 Colorful Accent 1" w:uiPriority="52"/>
-    <w:lsdException w:name="List Table 1 Light Accent 2" w:uiPriority="46"/>
-    <w:lsdException w:name="List Table 2 Accent 2" w:uiPriority="47"/>
-    <w:lsdException w:name="List Table 3 Accent 2" w:uiPriority="48"/>
-    <w:lsdException w:name="List Table 4 Accent 2" w:uiPriority="49"/>
-    <w:lsdException w:name="List Table 5 Dark Accent 2" w:uiPriority="50"/>
-    <w:lsdException w:name="List Table 6 Colorful Accent 2" w:uiPriority="51"/>
-    <w:lsdException w:name="List Table 7 Colorful Accent 2" w:uiPriority="52"/>
-    <w:lsdException w:name="List Table 1 Light Accent 3" w:uiPriority="46"/>
-    <w:lsdException w:name="List Table 2 Accent 3" w:uiPriority="47"/>
-    <w:lsdException w:name="List Table 3 Accent 3" w:uiPriority="48"/>
-    <w:lsdException w:name="List Table 4 Accent 3" w:uiPriority="49"/>
-    <w:lsdException w:name="List Table 5 Dark Accent 3" w:uiPriority="50"/>
-    <w:lsdException w:name="List Table 6 Colorful Accent 3" w:uiPriority="51"/>
-    <w:lsdException w:name="List Table 7 Colorful Accent 3" w:uiPriority="52"/>
-    <w:lsdException w:name="List Table 1 Light Accent 4" w:uiPriority="46"/>
-    <w:lsdException w:name="List Table 2 Accent 4" w:uiPriority="47"/>
-    <w:lsdException w:name="List Table 3 Accent 4" w:uiPriority="48"/>
-    <w:lsdException w:name="List Table 4 Accent 4" w:uiPriority="49"/>
-    <w:lsdException w:name="List Table 5 Dark Accent 4" w:uiPriority="50"/>
-    <w:lsdException w:name="List Table 6 Colorful Accent 4" w:uiPriority="51"/>
-    <w:lsdException w:name="List Table 7 Colorful Accent 4" w:uiPriority="52"/>
-    <w:lsdException w:name="List Table 1 Light Accent 5" w:uiPriority="46"/>
-    <w:lsdException w:name="List Table 2 Accent 5" w:uiPriority="47"/>
-    <w:lsdException w:name="List Table 3 Accent 5" w:uiPriority="48"/>
-    <w:lsdException w:name="List Table 4 Accent 5" w:uiPriority="49"/>
-    <w:lsdException w:name="List Table 5 Dark Accent 5" w:uiPriority="50"/>
-    <w:lsdException w:name="List Table 6 Colorful Accent 5" w:uiPriority="51"/>
-    <w:lsdException w:name="List Table 7 Colorful Accent 5" w:uiPriority="52"/>
-    <w:lsdException w:name="List Table 1 Light Accent 6" w:uiPriority="46"/>
-    <w:lsdException w:name="List Table 2 Accent 6" w:uiPriority="47"/>
-    <w:lsdException w:name="List Table 3 Accent 6" w:uiPriority="48"/>
-    <w:lsdException w:name="List Table 4 Accent 6" w:uiPriority="49"/>
-    <w:lsdException w:name="List Table 5 Dark Accent 6" w:uiPriority="50"/>
-    <w:lsdException w:name="List Table 6 Colorful Accent 6" w:uiPriority="51"/>
-    <w:lsdException w:name="List Table 7 Colorful Accent 6" w:uiPriority="52"/>
+  <w:latentStyles w:defLockedState="0" w:defUIPriority="99" w:defSemiHidden="1" w:defUnhideWhenUsed="1" w:defQFormat="0" w:count="267">
+    <w:lsdException w:name="Normal" w:semiHidden="0" w:uiPriority="0" w:unhideWhenUsed="0" w:qFormat="1"/>
+    <w:lsdException w:name="heading 1" w:semiHidden="0" w:uiPriority="9" w:unhideWhenUsed="0" w:qFormat="1"/>
+    <w:lsdException w:name="heading 2" w:uiPriority="9" w:qFormat="1"/>
+    <w:lsdException w:name="heading 3" w:uiPriority="9" w:qFormat="1"/>
+    <w:lsdException w:name="heading 4" w:uiPriority="9" w:qFormat="1"/>
+    <w:lsdException w:name="heading 5" w:uiPriority="9" w:qFormat="1"/>
+    <w:lsdException w:name="heading 6" w:uiPriority="9" w:qFormat="1"/>
+    <w:lsdException w:name="heading 7" w:uiPriority="9" w:qFormat="1"/>
+    <w:lsdException w:name="heading 8" w:uiPriority="9" w:qFormat="1"/>
+    <w:lsdException w:name="heading 9" w:uiPriority="9" w:qFormat="1"/>
+    <w:lsdException w:name="toc 1" w:uiPriority="39" w:qFormat="1"/>
+    <w:lsdException w:name="toc 2" w:uiPriority="39" w:qFormat="1"/>
+    <w:lsdException w:name="toc 3" w:uiPriority="39" w:qFormat="1"/>
+    <w:lsdException w:name="toc 4" w:uiPriority="39"/>
+    <w:lsdException w:name="toc 5" w:uiPriority="39"/>
+    <w:lsdException w:name="toc 6" w:uiPriority="39"/>
+    <w:lsdException w:name="toc 7" w:uiPriority="39"/>
+    <w:lsdException w:name="toc 8" w:uiPriority="39"/>
+    <w:lsdException w:name="toc 9" w:uiPriority="39"/>
+    <w:lsdException w:name="caption" w:uiPriority="35" w:qFormat="1"/>
+    <w:lsdException w:name="Title" w:semiHidden="0" w:uiPriority="10" w:unhideWhenUsed="0" w:qFormat="1"/>
+    <w:lsdException w:name="Default Paragraph Font" w:uiPriority="1"/>
+    <w:lsdException w:name="Subtitle" w:semiHidden="0" w:uiPriority="11" w:unhideWhenUsed="0" w:qFormat="1"/>
+    <w:lsdException w:name="Strong" w:semiHidden="0" w:uiPriority="22" w:unhideWhenUsed="0" w:qFormat="1"/>
+    <w:lsdException w:name="Emphasis" w:semiHidden="0" w:uiPriority="20" w:unhideWhenUsed="0" w:qFormat="1"/>
+    <w:lsdException w:name="Table Grid" w:semiHidden="0" w:uiPriority="59" w:unhideWhenUsed="0"/>
+    <w:lsdException w:name="Placeholder Text" w:unhideWhenUsed="0"/>
+    <w:lsdException w:name="No Spacing" w:semiHidden="0" w:uiPriority="1" w:unhideWhenUsed="0" w:qFormat="1"/>
+    <w:lsdException w:name="Light Shading" w:semiHidden="0" w:uiPriority="60" w:unhideWhenUsed="0"/>
+    <w:lsdException w:name="Light List" w:semiHidden="0" w:uiPriority="61" w:unhideWhenUsed="0"/>
+    <w:lsdException w:name="Light Grid" w:semiHidden="0" w:uiPriority="62" w:unhideWhenUsed="0"/>
+    <w:lsdException w:name="Medium Shading 1" w:semiHidden="0" w:uiPriority="63" w:unhideWhenUsed="0"/>
+    <w:lsdException w:name="Medium Shading 2" w:semiHidden="0" w:uiPriority="64" w:unhideWhenUsed="0"/>
+    <w:lsdException w:name="Medium List 1" w:semiHidden="0" w:uiPriority="65" w:unhideWhenUsed="0"/>
+    <w:lsdException w:name="Medium List 2" w:semiHidden="0" w:uiPriority="66" w:unhideWhenUsed="0"/>
+    <w:lsdException w:name="Medium Grid 1" w:semiHidden="0" w:uiPriority="67" w:unhideWhenUsed="0"/>
+    <w:lsdException w:name="Medium Grid 2" w:semiHidden="0" w:uiPriority="68" w:unhideWhenUsed="0"/>
+    <w:lsdException w:name="Medium Grid 3" w:semiHidden="0" w:uiPriority="69" w:unhideWhenUsed="0"/>
+    <w:lsdException w:name="Dark List" w:semiHidden="0" w:uiPriority="70" w:unhideWhenUsed="0"/>
+    <w:lsdException w:name="Colorful Shading" w:semiHidden="0" w:uiPriority="71" w:unhideWhenUsed="0"/>
+    <w:lsdException w:name="Colorful List" w:semiHidden="0" w:uiPriority="72" w:unhideWhenUsed="0"/>
+    <w:lsdException w:name="Colorful Grid" w:semiHidden="0" w:uiPriority="73" w:unhideWhenUsed="0"/>
+    <w:lsdException w:name="Light Shading Accent 1" w:semiHidden="0" w:uiPriority="60" w:unhideWhenUsed="0"/>
+    <w:lsdException w:name="Light List Accent 1" w:semiHidden="0" w:uiPriority="61" w:unhideWhenUsed="0"/>
+    <w:lsdException w:name="Light Grid Accent 1" w:semiHidden="0" w:uiPriority="62" w:unhideWhenUsed="0"/>
+    <w:lsdException w:name="Medium Shading 1 Accent 1" w:semiHidden="0" w:uiPriority="63" w:unhideWhenUsed="0"/>
+    <w:lsdException w:name="Medium Shading 2 Accent 1" w:semiHidden="0" w:uiPriority="64" w:unhideWhenUsed="0"/>
+    <w:lsdException w:name="Medium List 1 Accent 1" w:semiHidden="0" w:uiPriority="65" w:unhideWhenUsed="0"/>
+    <w:lsdException w:name="Revision" w:unhideWhenUsed="0"/>
+    <w:lsdException w:name="List Paragraph" w:semiHidden="0" w:uiPriority="34" w:unhideWhenUsed="0" w:qFormat="1"/>
+    <w:lsdException w:name="Quote" w:semiHidden="0" w:uiPriority="29" w:unhideWhenUsed="0" w:qFormat="1"/>
+    <w:lsdException w:name="Intense Quote" w:semiHidden="0" w:uiPriority="30" w:unhideWhenUsed="0" w:qFormat="1"/>
+    <w:lsdException w:name="Medium List 2 Accent 1" w:semiHidden="0" w:uiPriority="66" w:unhideWhenUsed="0"/>
+    <w:lsdException w:name="Medium Grid 1 Accent 1" w:semiHidden="0" w:uiPriority="67" w:unhideWhenUsed="0"/>
+    <w:lsdException w:name="Medium Grid 2 Accent 1" w:semiHidden="0" w:uiPriority="68" w:unhideWhenUsed="0"/>
+    <w:lsdException w:name="Medium Grid 3 Accent 1" w:semiHidden="0" w:uiPriority="69" w:unhideWhenUsed="0"/>
+    <w:lsdException w:name="Dark List Accent 1" w:semiHidden="0" w:uiPriority="70" w:unhideWhenUsed="0"/>
+    <w:lsdException w:name="Colorful Shading Accent 1" w:semiHidden="0" w:uiPriority="71" w:unhideWhenUsed="0"/>
+    <w:lsdException w:name="Colorful List Accent 1" w:semiHidden="0" w:uiPriority="72" w:unhideWhenUsed="0"/>
+    <w:lsdException w:name="Colorful Grid Accent 1" w:semiHidden="0" w:uiPriority="73" w:unhideWhenUsed="0"/>
+    <w:lsdException w:name="Light Shading Accent 2" w:semiHidden="0" w:uiPriority="60" w:unhideWhenUsed="0"/>
+    <w:lsdException w:name="Light List Accent 2" w:semiHidden="0" w:uiPriority="61" w:unhideWhenUsed="0"/>
+    <w:lsdException w:name="Light Grid Accent 2" w:semiHidden="0" w:uiPriority="62" w:unhideWhenUsed="0"/>
+    <w:lsdException w:name="Medium Shading 1 Accent 2" w:semiHidden="0" w:uiPriority="63" w:unhideWhenUsed="0"/>
+    <w:lsdException w:name="Medium Shading 2 Accent 2" w:semiHidden="0" w:uiPriority="64" w:unhideWhenUsed="0"/>
+    <w:lsdException w:name="Medium List 1 Accent 2" w:semiHidden="0" w:uiPriority="65" w:unhideWhenUsed="0"/>
+    <w:lsdException w:name="Medium List 2 Accent 2" w:semiHidden="0" w:uiPriority="66" w:unhideWhenUsed="0"/>
+    <w:lsdException w:name="Medium Grid 1 Accent 2" w:semiHidden="0" w:uiPriority="67" w:unhideWhenUsed="0"/>
+    <w:lsdException w:name="Medium Grid 2 Accent 2" w:semiHidden="0" w:uiPriority="68" w:unhideWhenUsed="0"/>
+    <w:lsdException w:name="Medium Grid 3 Accent 2" w:semiHidden="0" w:uiPriority="69" w:unhideWhenUsed="0"/>
+    <w:lsdException w:name="Dark List Accent 2" w:semiHidden="0" w:uiPriority="70" w:unhideWhenUsed="0"/>
+    <w:lsdException w:name="Colorful Shading Accent 2" w:semiHidden="0" w:uiPriority="71" w:unhideWhenUsed="0"/>
+    <w:lsdException w:name="Colorful List Accent 2" w:semiHidden="0" w:uiPriority="72" w:unhideWhenUsed="0"/>
+    <w:lsdException w:name="Colorful Grid Accent 2" w:semiHidden="0" w:uiPriority="73" w:unhideWhenUsed="0"/>
+    <w:lsdException w:name="Light Shading Accent 3" w:semiHidden="0" w:uiPriority="60" w:unhideWhenUsed="0"/>
+    <w:lsdException w:name="Light List Accent 3" w:semiHidden="0" w:uiPriority="61" w:unhideWhenUsed="0"/>
+    <w:lsdException w:name="Light Grid Accent 3" w:semiHidden="0" w:uiPriority="62" w:unhideWhenUsed="0"/>
+    <w:lsdException w:name="Medium Shading 1 Accent 3" w:semiHidden="0" w:uiPriority="63" w:unhideWhenUsed="0"/>
+    <w:lsdException w:name="Medium Shading 2 Accent 3" w:semiHidden="0" w:uiPriority="64" w:unhideWhenUsed="0"/>
+    <w:lsdException w:name="Medium List 1 Accent 3" w:semiHidden="0" w:uiPriority="65" w:unhideWhenUsed="0"/>
+    <w:lsdException w:name="Medium List 2 Accent 3" w:semiHidden="0" w:uiPriority="66" w:unhideWhenUsed="0"/>
+    <w:lsdException w:name="Medium Grid 1 Accent 3" w:semiHidden="0" w:uiPriority="67" w:unhideWhenUsed="0"/>
+    <w:lsdException w:name="Medium Grid 2 Accent 3" w:semiHidden="0" w:uiPriority="68" w:unhideWhenUsed="0"/>
+    <w:lsdException w:name="Medium Grid 3 Accent 3" w:semiHidden="0" w:uiPriority="69" w:unhideWhenUsed="0"/>
+    <w:lsdException w:name="Dark List Accent 3" w:semiHidden="0" w:uiPriority="70" w:unhideWhenUsed="0"/>
+    <w:lsdException w:name="Colorful Shading Accent 3" w:semiHidden="0" w:uiPriority="71" w:unhideWhenUsed="0"/>
+    <w:lsdException w:name="Colorful List Accent 3" w:semiHidden="0" w:uiPriority="72" w:unhideWhenUsed="0"/>
+    <w:lsdException w:name="Colorful Grid Accent 3" w:semiHidden="0" w:uiPriority="73" w:unhideWhenUsed="0"/>
+    <w:lsdException w:name="Light Shading Accent 4" w:semiHidden="0" w:uiPriority="60" w:unhideWhenUsed="0"/>
+    <w:lsdException w:name="Light List Accent 4" w:semiHidden="0" w:uiPriority="61" w:unhideWhenUsed="0"/>
+    <w:lsdException w:name="Light Grid Accent 4" w:semiHidden="0" w:uiPriority="62" w:unhideWhenUsed="0"/>
+    <w:lsdException w:name="Medium Shading 1 Accent 4" w:semiHidden="0" w:uiPriority="63" w:unhideWhenUsed="0"/>
+    <w:lsdException w:name="Medium Shading 2 Accent 4" w:semiHidden="0" w:uiPriority="64" w:unhideWhenUsed="0"/>
+    <w:lsdException w:name="Medium List 1 Accent 4" w:semiHidden="0" w:uiPriority="65" w:unhideWhenUsed="0"/>
+    <w:lsdException w:name="Medium List 2 Accent 4" w:semiHidden="0" w:uiPriority="66" w:unhideWhenUsed="0"/>
+    <w:lsdException w:name="Medium Grid 1 Accent 4" w:semiHidden="0" w:uiPriority="67" w:unhideWhenUsed="0"/>
+    <w:lsdException w:name="Medium Grid 2 Accent 4" w:semiHidden="0" w:uiPriority="68" w:unhideWhenUsed="0"/>
+    <w:lsdException w:name="Medium Grid 3 Accent 4" w:semiHidden="0" w:uiPriority="69" w:unhideWhenUsed="0"/>
+    <w:lsdException w:name="Dark List Accent 4" w:semiHidden="0" w:uiPriority="70" w:unhideWhenUsed="0"/>
+    <w:lsdException w:name="Colorful Shading Accent 4" w:semiHidden="0" w:uiPriority="71" w:unhideWhenUsed="0"/>
+    <w:lsdException w:name="Colorful List Accent 4" w:semiHidden="0" w:uiPriority="72" w:unhideWhenUsed="0"/>
+    <w:lsdException w:name="Colorful Grid Accent 4" w:semiHidden="0" w:uiPriority="73" w:unhideWhenUsed="0"/>
+    <w:lsdException w:name="Light Shading Accent 5" w:semiHidden="0" w:uiPriority="60" w:unhideWhenUsed="0"/>
+    <w:lsdException w:name="Light List Accent 5" w:semiHidden="0" w:uiPriority="61" w:unhideWhenUsed="0"/>
+    <w:lsdException w:name="Light Grid Accent 5" w:semiHidden="0" w:uiPriority="62" w:unhideWhenUsed="0"/>
+    <w:lsdException w:name="Medium Shading 1 Accent 5" w:semiHidden="0" w:uiPriority="63" w:unhideWhenUsed="0"/>
+    <w:lsdException w:name="Medium Shading 2 Accent 5" w:semiHidden="0" w:uiPriority="64" w:unhideWhenUsed="0"/>
+    <w:lsdException w:name="Medium List 1 Accent 5" w:semiHidden="0" w:uiPriority="65" w:unhideWhenUsed="0"/>
+    <w:lsdException w:name="Medium List 2 Accent 5" w:semiHidden="0" w:uiPriority="66" w:unhideWhenUsed="0"/>
+    <w:lsdException w:name="Medium Grid 1 Accent 5" w:semiHidden="0" w:uiPriority="67" w:unhideWhenUsed="0"/>
+    <w:lsdException w:name="Medium Grid 2 Accent 5" w:semiHidden="0" w:uiPriority="68" w:unhideWhenUsed="0"/>
+    <w:lsdException w:name="Medium Grid 3 Accent 5" w:semiHidden="0" w:uiPriority="69" w:unhideWhenUsed="0"/>
+    <w:lsdException w:name="Dark List Accent 5" w:semiHidden="0" w:uiPriority="70" w:unhideWhenUsed="0"/>
+    <w:lsdException w:name="Colorful Shading Accent 5" w:semiHidden="0" w:uiPriority="71" w:unhideWhenUsed="0"/>
+    <w:lsdException w:name="Colorful List Accent 5" w:semiHidden="0" w:uiPriority="72" w:unhideWhenUsed="0"/>
+    <w:lsdException w:name="Colorful Grid Accent 5" w:semiHidden="0" w:uiPriority="73" w:unhideWhenUsed="0"/>
+    <w:lsdException w:name="Light Shading Accent 6" w:semiHidden="0" w:uiPriority="60" w:unhideWhenUsed="0"/>
+    <w:lsdException w:name="Light List Accent 6" w:semiHidden="0" w:uiPriority="61" w:unhideWhenUsed="0"/>
+    <w:lsdException w:name="Light Grid Accent 6" w:semiHidden="0" w:uiPriority="62" w:unhideWhenUsed="0"/>
+    <w:lsdException w:name="Medium Shading 1 Accent 6" w:semiHidden="0" w:uiPriority="63" w:unhideWhenUsed="0"/>
+    <w:lsdException w:name="Medium Shading 2 Accent 6" w:semiHidden="0" w:uiPriority="64" w:unhideWhenUsed="0"/>
+    <w:lsdException w:name="Medium List 1 Accent 6" w:semiHidden="0" w:uiPriority="65" w:unhideWhenUsed="0"/>
+    <w:lsdException w:name="Medium List 2 Accent 6" w:semiHidden="0" w:uiPriority="66" w:unhideWhenUsed="0"/>
+    <w:lsdException w:name="Medium Grid 1 Accent 6" w:semiHidden="0" w:uiPriority="67" w:unhideWhenUsed="0"/>
+    <w:lsdException w:name="Medium Grid 2 Accent 6" w:semiHidden="0" w:uiPriority="68" w:unhideWhenUsed="0"/>
+    <w:lsdException w:name="Medium Grid 3 Accent 6" w:semiHidden="0" w:uiPriority="69" w:unhideWhenUsed="0"/>
+    <w:lsdException w:name="Dark List Accent 6" w:semiHidden="0" w:uiPriority="70" w:unhideWhenUsed="0"/>
+    <w:lsdException w:name="Colorful Shading Accent 6" w:semiHidden="0" w:uiPriority="71" w:unhideWhenUsed="0"/>
+    <w:lsdException w:name="Colorful List Accent 6" w:semiHidden="0" w:uiPriority="72" w:unhideWhenUsed="0"/>
+    <w:lsdException w:name="Colorful Grid Accent 6" w:semiHidden="0" w:uiPriority="73" w:unhideWhenUsed="0"/>
+    <w:lsdException w:name="Subtle Emphasis" w:semiHidden="0" w:uiPriority="19" w:unhideWhenUsed="0" w:qFormat="1"/>
+    <w:lsdException w:name="Intense Emphasis" w:semiHidden="0" w:uiPriority="21" w:unhideWhenUsed="0" w:qFormat="1"/>
+    <w:lsdException w:name="Subtle Reference" w:semiHidden="0" w:uiPriority="31" w:unhideWhenUsed="0" w:qFormat="1"/>
+    <w:lsdException w:name="Intense Reference" w:semiHidden="0" w:uiPriority="32" w:unhideWhenUsed="0" w:qFormat="1"/>
+    <w:lsdException w:name="Book Title" w:semiHidden="0" w:uiPriority="33" w:unhideWhenUsed="0" w:qFormat="1"/>
+    <w:lsdException w:name="Bibliography" w:uiPriority="37"/>
+    <w:lsdException w:name="TOC Heading" w:uiPriority="39" w:qFormat="1"/>
   </w:latentStyles>
   <w:style w:type="paragraph" w:default="1" w:styleId="Normal">
     <w:name w:val="Normal"/>
@@ -4874,11 +5661,11 @@
       <w:szCs w:val="16"/>
     </w:rPr>
   </w:style>
-  <w:style w:type="paragraph" w:styleId="Puesto">
+  <w:style w:type="paragraph" w:styleId="Ttulo">
     <w:name w:val="Title"/>
     <w:basedOn w:val="Normal"/>
     <w:next w:val="Normal"/>
-    <w:link w:val="PuestoCar"/>
+    <w:link w:val="TtuloCar"/>
     <w:uiPriority w:val="10"/>
     <w:qFormat/>
     <w:rsid w:val="00571AA4"/>
@@ -4898,10 +5685,10 @@
       <w:szCs w:val="52"/>
     </w:rPr>
   </w:style>
-  <w:style w:type="character" w:customStyle="1" w:styleId="PuestoCar">
-    <w:name w:val="Puesto Car"/>
+  <w:style w:type="character" w:customStyle="1" w:styleId="TtuloCar">
+    <w:name w:val="Título Car"/>
     <w:basedOn w:val="Fuentedeprrafopredeter"/>
-    <w:link w:val="Puesto"/>
+    <w:link w:val="Ttulo"/>
     <w:uiPriority w:val="10"/>
     <w:rsid w:val="00571AA4"/>
     <w:rPr>
@@ -5310,7 +6097,7 @@
     <w:uiPriority w:val="99"/>
     <w:rsid w:val="00FD7C0A"/>
   </w:style>
-  <w:style w:type="table" w:styleId="Tabladecuadrcula4-nfasis1">
+  <w:style w:type="table" w:customStyle="1" w:styleId="GridTable4Accent1">
     <w:name w:val="Grid Table 4 Accent 1"/>
     <w:basedOn w:val="Tablanormal"/>
     <w:uiPriority w:val="49"/>
@@ -5389,8 +6176,826 @@
 </w:styles>
 </file>
 
+<file path=word/stylesWithEffects.xml><?xml version="1.0" encoding="utf-8"?>
+<w:styles xmlns:wpc="http://schemas.microsoft.com/office/word/2010/wordprocessingCanvas" xmlns:mc="http://schemas.openxmlformats.org/markup-compatibility/2006" xmlns:o="urn:schemas-microsoft-com:office:office" xmlns:r="http://schemas.openxmlformats.org/officeDocument/2006/relationships" xmlns:m="http://schemas.openxmlformats.org/officeDocument/2006/math" xmlns:v="urn:schemas-microsoft-com:vml" xmlns:wp14="http://schemas.microsoft.com/office/word/2010/wordprocessingDrawing" xmlns:wp="http://schemas.openxmlformats.org/drawingml/2006/wordprocessingDrawing" xmlns:w10="urn:schemas-microsoft-com:office:word" xmlns:w="http://schemas.openxmlformats.org/wordprocessingml/2006/main" xmlns:w14="http://schemas.microsoft.com/office/word/2010/wordml" xmlns:wpg="http://schemas.microsoft.com/office/word/2010/wordprocessingGroup" xmlns:wpi="http://schemas.microsoft.com/office/word/2010/wordprocessingInk" xmlns:wne="http://schemas.microsoft.com/office/word/2006/wordml" xmlns:wps="http://schemas.microsoft.com/office/word/2010/wordprocessingShape" mc:Ignorable="w14 wp14">
+  <w:docDefaults>
+    <w:rPrDefault>
+      <w:rPr>
+        <w:rFonts w:asciiTheme="minorHAnsi" w:eastAsiaTheme="minorHAnsi" w:hAnsiTheme="minorHAnsi" w:cstheme="minorBidi"/>
+        <w:sz w:val="22"/>
+        <w:szCs w:val="22"/>
+        <w:lang w:val="es-ES" w:eastAsia="en-US" w:bidi="ar-SA"/>
+      </w:rPr>
+    </w:rPrDefault>
+    <w:pPrDefault>
+      <w:pPr>
+        <w:spacing w:after="200" w:line="276" w:lineRule="auto"/>
+      </w:pPr>
+    </w:pPrDefault>
+  </w:docDefaults>
+  <w:latentStyles w:defLockedState="0" w:defUIPriority="99" w:defSemiHidden="1" w:defUnhideWhenUsed="1" w:defQFormat="0" w:count="267">
+    <w:lsdException w:name="Normal" w:semiHidden="0" w:uiPriority="0" w:unhideWhenUsed="0" w:qFormat="1"/>
+    <w:lsdException w:name="heading 1" w:semiHidden="0" w:uiPriority="9" w:unhideWhenUsed="0" w:qFormat="1"/>
+    <w:lsdException w:name="heading 2" w:uiPriority="9" w:qFormat="1"/>
+    <w:lsdException w:name="heading 3" w:uiPriority="9" w:qFormat="1"/>
+    <w:lsdException w:name="heading 4" w:uiPriority="9" w:qFormat="1"/>
+    <w:lsdException w:name="heading 5" w:uiPriority="9" w:qFormat="1"/>
+    <w:lsdException w:name="heading 6" w:uiPriority="9" w:qFormat="1"/>
+    <w:lsdException w:name="heading 7" w:uiPriority="9" w:qFormat="1"/>
+    <w:lsdException w:name="heading 8" w:uiPriority="9" w:qFormat="1"/>
+    <w:lsdException w:name="heading 9" w:uiPriority="9" w:qFormat="1"/>
+    <w:lsdException w:name="toc 1" w:uiPriority="39" w:qFormat="1"/>
+    <w:lsdException w:name="toc 2" w:uiPriority="39" w:qFormat="1"/>
+    <w:lsdException w:name="toc 3" w:uiPriority="39" w:qFormat="1"/>
+    <w:lsdException w:name="toc 4" w:uiPriority="39"/>
+    <w:lsdException w:name="toc 5" w:uiPriority="39"/>
+    <w:lsdException w:name="toc 6" w:uiPriority="39"/>
+    <w:lsdException w:name="toc 7" w:uiPriority="39"/>
+    <w:lsdException w:name="toc 8" w:uiPriority="39"/>
+    <w:lsdException w:name="toc 9" w:uiPriority="39"/>
+    <w:lsdException w:name="caption" w:uiPriority="35" w:qFormat="1"/>
+    <w:lsdException w:name="Title" w:semiHidden="0" w:uiPriority="10" w:unhideWhenUsed="0" w:qFormat="1"/>
+    <w:lsdException w:name="Default Paragraph Font" w:uiPriority="1"/>
+    <w:lsdException w:name="Subtitle" w:semiHidden="0" w:uiPriority="11" w:unhideWhenUsed="0" w:qFormat="1"/>
+    <w:lsdException w:name="Strong" w:semiHidden="0" w:uiPriority="22" w:unhideWhenUsed="0" w:qFormat="1"/>
+    <w:lsdException w:name="Emphasis" w:semiHidden="0" w:uiPriority="20" w:unhideWhenUsed="0" w:qFormat="1"/>
+    <w:lsdException w:name="Table Grid" w:semiHidden="0" w:uiPriority="59" w:unhideWhenUsed="0"/>
+    <w:lsdException w:name="Placeholder Text" w:unhideWhenUsed="0"/>
+    <w:lsdException w:name="No Spacing" w:semiHidden="0" w:uiPriority="1" w:unhideWhenUsed="0" w:qFormat="1"/>
+    <w:lsdException w:name="Light Shading" w:semiHidden="0" w:uiPriority="60" w:unhideWhenUsed="0"/>
+    <w:lsdException w:name="Light List" w:semiHidden="0" w:uiPriority="61" w:unhideWhenUsed="0"/>
+    <w:lsdException w:name="Light Grid" w:semiHidden="0" w:uiPriority="62" w:unhideWhenUsed="0"/>
+    <w:lsdException w:name="Medium Shading 1" w:semiHidden="0" w:uiPriority="63" w:unhideWhenUsed="0"/>
+    <w:lsdException w:name="Medium Shading 2" w:semiHidden="0" w:uiPriority="64" w:unhideWhenUsed="0"/>
+    <w:lsdException w:name="Medium List 1" w:semiHidden="0" w:uiPriority="65" w:unhideWhenUsed="0"/>
+    <w:lsdException w:name="Medium List 2" w:semiHidden="0" w:uiPriority="66" w:unhideWhenUsed="0"/>
+    <w:lsdException w:name="Medium Grid 1" w:semiHidden="0" w:uiPriority="67" w:unhideWhenUsed="0"/>
+    <w:lsdException w:name="Medium Grid 2" w:semiHidden="0" w:uiPriority="68" w:unhideWhenUsed="0"/>
+    <w:lsdException w:name="Medium Grid 3" w:semiHidden="0" w:uiPriority="69" w:unhideWhenUsed="0"/>
+    <w:lsdException w:name="Dark List" w:semiHidden="0" w:uiPriority="70" w:unhideWhenUsed="0"/>
+    <w:lsdException w:name="Colorful Shading" w:semiHidden="0" w:uiPriority="71" w:unhideWhenUsed="0"/>
+    <w:lsdException w:name="Colorful List" w:semiHidden="0" w:uiPriority="72" w:unhideWhenUsed="0"/>
+    <w:lsdException w:name="Colorful Grid" w:semiHidden="0" w:uiPriority="73" w:unhideWhenUsed="0"/>
+    <w:lsdException w:name="Light Shading Accent 1" w:semiHidden="0" w:uiPriority="60" w:unhideWhenUsed="0"/>
+    <w:lsdException w:name="Light List Accent 1" w:semiHidden="0" w:uiPriority="61" w:unhideWhenUsed="0"/>
+    <w:lsdException w:name="Light Grid Accent 1" w:semiHidden="0" w:uiPriority="62" w:unhideWhenUsed="0"/>
+    <w:lsdException w:name="Medium Shading 1 Accent 1" w:semiHidden="0" w:uiPriority="63" w:unhideWhenUsed="0"/>
+    <w:lsdException w:name="Medium Shading 2 Accent 1" w:semiHidden="0" w:uiPriority="64" w:unhideWhenUsed="0"/>
+    <w:lsdException w:name="Medium List 1 Accent 1" w:semiHidden="0" w:uiPriority="65" w:unhideWhenUsed="0"/>
+    <w:lsdException w:name="Revision" w:unhideWhenUsed="0"/>
+    <w:lsdException w:name="List Paragraph" w:semiHidden="0" w:uiPriority="34" w:unhideWhenUsed="0" w:qFormat="1"/>
+    <w:lsdException w:name="Quote" w:semiHidden="0" w:uiPriority="29" w:unhideWhenUsed="0" w:qFormat="1"/>
+    <w:lsdException w:name="Intense Quote" w:semiHidden="0" w:uiPriority="30" w:unhideWhenUsed="0" w:qFormat="1"/>
+    <w:lsdException w:name="Medium List 2 Accent 1" w:semiHidden="0" w:uiPriority="66" w:unhideWhenUsed="0"/>
+    <w:lsdException w:name="Medium Grid 1 Accent 1" w:semiHidden="0" w:uiPriority="67" w:unhideWhenUsed="0"/>
+    <w:lsdException w:name="Medium Grid 2 Accent 1" w:semiHidden="0" w:uiPriority="68" w:unhideWhenUsed="0"/>
+    <w:lsdException w:name="Medium Grid 3 Accent 1" w:semiHidden="0" w:uiPriority="69" w:unhideWhenUsed="0"/>
+    <w:lsdException w:name="Dark List Accent 1" w:semiHidden="0" w:uiPriority="70" w:unhideWhenUsed="0"/>
+    <w:lsdException w:name="Colorful Shading Accent 1" w:semiHidden="0" w:uiPriority="71" w:unhideWhenUsed="0"/>
+    <w:lsdException w:name="Colorful List Accent 1" w:semiHidden="0" w:uiPriority="72" w:unhideWhenUsed="0"/>
+    <w:lsdException w:name="Colorful Grid Accent 1" w:semiHidden="0" w:uiPriority="73" w:unhideWhenUsed="0"/>
+    <w:lsdException w:name="Light Shading Accent 2" w:semiHidden="0" w:uiPriority="60" w:unhideWhenUsed="0"/>
+    <w:lsdException w:name="Light List Accent 2" w:semiHidden="0" w:uiPriority="61" w:unhideWhenUsed="0"/>
+    <w:lsdException w:name="Light Grid Accent 2" w:semiHidden="0" w:uiPriority="62" w:unhideWhenUsed="0"/>
+    <w:lsdException w:name="Medium Shading 1 Accent 2" w:semiHidden="0" w:uiPriority="63" w:unhideWhenUsed="0"/>
+    <w:lsdException w:name="Medium Shading 2 Accent 2" w:semiHidden="0" w:uiPriority="64" w:unhideWhenUsed="0"/>
+    <w:lsdException w:name="Medium List 1 Accent 2" w:semiHidden="0" w:uiPriority="65" w:unhideWhenUsed="0"/>
+    <w:lsdException w:name="Medium List 2 Accent 2" w:semiHidden="0" w:uiPriority="66" w:unhideWhenUsed="0"/>
+    <w:lsdException w:name="Medium Grid 1 Accent 2" w:semiHidden="0" w:uiPriority="67" w:unhideWhenUsed="0"/>
+    <w:lsdException w:name="Medium Grid 2 Accent 2" w:semiHidden="0" w:uiPriority="68" w:unhideWhenUsed="0"/>
+    <w:lsdException w:name="Medium Grid 3 Accent 2" w:semiHidden="0" w:uiPriority="69" w:unhideWhenUsed="0"/>
+    <w:lsdException w:name="Dark List Accent 2" w:semiHidden="0" w:uiPriority="70" w:unhideWhenUsed="0"/>
+    <w:lsdException w:name="Colorful Shading Accent 2" w:semiHidden="0" w:uiPriority="71" w:unhideWhenUsed="0"/>
+    <w:lsdException w:name="Colorful List Accent 2" w:semiHidden="0" w:uiPriority="72" w:unhideWhenUsed="0"/>
+    <w:lsdException w:name="Colorful Grid Accent 2" w:semiHidden="0" w:uiPriority="73" w:unhideWhenUsed="0"/>
+    <w:lsdException w:name="Light Shading Accent 3" w:semiHidden="0" w:uiPriority="60" w:unhideWhenUsed="0"/>
+    <w:lsdException w:name="Light List Accent 3" w:semiHidden="0" w:uiPriority="61" w:unhideWhenUsed="0"/>
+    <w:lsdException w:name="Light Grid Accent 3" w:semiHidden="0" w:uiPriority="62" w:unhideWhenUsed="0"/>
+    <w:lsdException w:name="Medium Shading 1 Accent 3" w:semiHidden="0" w:uiPriority="63" w:unhideWhenUsed="0"/>
+    <w:lsdException w:name="Medium Shading 2 Accent 3" w:semiHidden="0" w:uiPriority="64" w:unhideWhenUsed="0"/>
+    <w:lsdException w:name="Medium List 1 Accent 3" w:semiHidden="0" w:uiPriority="65" w:unhideWhenUsed="0"/>
+    <w:lsdException w:name="Medium List 2 Accent 3" w:semiHidden="0" w:uiPriority="66" w:unhideWhenUsed="0"/>
+    <w:lsdException w:name="Medium Grid 1 Accent 3" w:semiHidden="0" w:uiPriority="67" w:unhideWhenUsed="0"/>
+    <w:lsdException w:name="Medium Grid 2 Accent 3" w:semiHidden="0" w:uiPriority="68" w:unhideWhenUsed="0"/>
+    <w:lsdException w:name="Medium Grid 3 Accent 3" w:semiHidden="0" w:uiPriority="69" w:unhideWhenUsed="0"/>
+    <w:lsdException w:name="Dark List Accent 3" w:semiHidden="0" w:uiPriority="70" w:unhideWhenUsed="0"/>
+    <w:lsdException w:name="Colorful Shading Accent 3" w:semiHidden="0" w:uiPriority="71" w:unhideWhenUsed="0"/>
+    <w:lsdException w:name="Colorful List Accent 3" w:semiHidden="0" w:uiPriority="72" w:unhideWhenUsed="0"/>
+    <w:lsdException w:name="Colorful Grid Accent 3" w:semiHidden="0" w:uiPriority="73" w:unhideWhenUsed="0"/>
+    <w:lsdException w:name="Light Shading Accent 4" w:semiHidden="0" w:uiPriority="60" w:unhideWhenUsed="0"/>
+    <w:lsdException w:name="Light List Accent 4" w:semiHidden="0" w:uiPriority="61" w:unhideWhenUsed="0"/>
+    <w:lsdException w:name="Light Grid Accent 4" w:semiHidden="0" w:uiPriority="62" w:unhideWhenUsed="0"/>
+    <w:lsdException w:name="Medium Shading 1 Accent 4" w:semiHidden="0" w:uiPriority="63" w:unhideWhenUsed="0"/>
+    <w:lsdException w:name="Medium Shading 2 Accent 4" w:semiHidden="0" w:uiPriority="64" w:unhideWhenUsed="0"/>
+    <w:lsdException w:name="Medium List 1 Accent 4" w:semiHidden="0" w:uiPriority="65" w:unhideWhenUsed="0"/>
+    <w:lsdException w:name="Medium List 2 Accent 4" w:semiHidden="0" w:uiPriority="66" w:unhideWhenUsed="0"/>
+    <w:lsdException w:name="Medium Grid 1 Accent 4" w:semiHidden="0" w:uiPriority="67" w:unhideWhenUsed="0"/>
+    <w:lsdException w:name="Medium Grid 2 Accent 4" w:semiHidden="0" w:uiPriority="68" w:unhideWhenUsed="0"/>
+    <w:lsdException w:name="Medium Grid 3 Accent 4" w:semiHidden="0" w:uiPriority="69" w:unhideWhenUsed="0"/>
+    <w:lsdException w:name="Dark List Accent 4" w:semiHidden="0" w:uiPriority="70" w:unhideWhenUsed="0"/>
+    <w:lsdException w:name="Colorful Shading Accent 4" w:semiHidden="0" w:uiPriority="71" w:unhideWhenUsed="0"/>
+    <w:lsdException w:name="Colorful List Accent 4" w:semiHidden="0" w:uiPriority="72" w:unhideWhenUsed="0"/>
+    <w:lsdException w:name="Colorful Grid Accent 4" w:semiHidden="0" w:uiPriority="73" w:unhideWhenUsed="0"/>
+    <w:lsdException w:name="Light Shading Accent 5" w:semiHidden="0" w:uiPriority="60" w:unhideWhenUsed="0"/>
+    <w:lsdException w:name="Light List Accent 5" w:semiHidden="0" w:uiPriority="61" w:unhideWhenUsed="0"/>
+    <w:lsdException w:name="Light Grid Accent 5" w:semiHidden="0" w:uiPriority="62" w:unhideWhenUsed="0"/>
+    <w:lsdException w:name="Medium Shading 1 Accent 5" w:semiHidden="0" w:uiPriority="63" w:unhideWhenUsed="0"/>
+    <w:lsdException w:name="Medium Shading 2 Accent 5" w:semiHidden="0" w:uiPriority="64" w:unhideWhenUsed="0"/>
+    <w:lsdException w:name="Medium List 1 Accent 5" w:semiHidden="0" w:uiPriority="65" w:unhideWhenUsed="0"/>
+    <w:lsdException w:name="Medium List 2 Accent 5" w:semiHidden="0" w:uiPriority="66" w:unhideWhenUsed="0"/>
+    <w:lsdException w:name="Medium Grid 1 Accent 5" w:semiHidden="0" w:uiPriority="67" w:unhideWhenUsed="0"/>
+    <w:lsdException w:name="Medium Grid 2 Accent 5" w:semiHidden="0" w:uiPriority="68" w:unhideWhenUsed="0"/>
+    <w:lsdException w:name="Medium Grid 3 Accent 5" w:semiHidden="0" w:uiPriority="69" w:unhideWhenUsed="0"/>
+    <w:lsdException w:name="Dark List Accent 5" w:semiHidden="0" w:uiPriority="70" w:unhideWhenUsed="0"/>
+    <w:lsdException w:name="Colorful Shading Accent 5" w:semiHidden="0" w:uiPriority="71" w:unhideWhenUsed="0"/>
+    <w:lsdException w:name="Colorful List Accent 5" w:semiHidden="0" w:uiPriority="72" w:unhideWhenUsed="0"/>
+    <w:lsdException w:name="Colorful Grid Accent 5" w:semiHidden="0" w:uiPriority="73" w:unhideWhenUsed="0"/>
+    <w:lsdException w:name="Light Shading Accent 6" w:semiHidden="0" w:uiPriority="60" w:unhideWhenUsed="0"/>
+    <w:lsdException w:name="Light List Accent 6" w:semiHidden="0" w:uiPriority="61" w:unhideWhenUsed="0"/>
+    <w:lsdException w:name="Light Grid Accent 6" w:semiHidden="0" w:uiPriority="62" w:unhideWhenUsed="0"/>
+    <w:lsdException w:name="Medium Shading 1 Accent 6" w:semiHidden="0" w:uiPriority="63" w:unhideWhenUsed="0"/>
+    <w:lsdException w:name="Medium Shading 2 Accent 6" w:semiHidden="0" w:uiPriority="64" w:unhideWhenUsed="0"/>
+    <w:lsdException w:name="Medium List 1 Accent 6" w:semiHidden="0" w:uiPriority="65" w:unhideWhenUsed="0"/>
+    <w:lsdException w:name="Medium List 2 Accent 6" w:semiHidden="0" w:uiPriority="66" w:unhideWhenUsed="0"/>
+    <w:lsdException w:name="Medium Grid 1 Accent 6" w:semiHidden="0" w:uiPriority="67" w:unhideWhenUsed="0"/>
+    <w:lsdException w:name="Medium Grid 2 Accent 6" w:semiHidden="0" w:uiPriority="68" w:unhideWhenUsed="0"/>
+    <w:lsdException w:name="Medium Grid 3 Accent 6" w:semiHidden="0" w:uiPriority="69" w:unhideWhenUsed="0"/>
+    <w:lsdException w:name="Dark List Accent 6" w:semiHidden="0" w:uiPriority="70" w:unhideWhenUsed="0"/>
+    <w:lsdException w:name="Colorful Shading Accent 6" w:semiHidden="0" w:uiPriority="71" w:unhideWhenUsed="0"/>
+    <w:lsdException w:name="Colorful List Accent 6" w:semiHidden="0" w:uiPriority="72" w:unhideWhenUsed="0"/>
+    <w:lsdException w:name="Colorful Grid Accent 6" w:semiHidden="0" w:uiPriority="73" w:unhideWhenUsed="0"/>
+    <w:lsdException w:name="Subtle Emphasis" w:semiHidden="0" w:uiPriority="19" w:unhideWhenUsed="0" w:qFormat="1"/>
+    <w:lsdException w:name="Intense Emphasis" w:semiHidden="0" w:uiPriority="21" w:unhideWhenUsed="0" w:qFormat="1"/>
+    <w:lsdException w:name="Subtle Reference" w:semiHidden="0" w:uiPriority="31" w:unhideWhenUsed="0" w:qFormat="1"/>
+    <w:lsdException w:name="Intense Reference" w:semiHidden="0" w:uiPriority="32" w:unhideWhenUsed="0" w:qFormat="1"/>
+    <w:lsdException w:name="Book Title" w:semiHidden="0" w:uiPriority="33" w:unhideWhenUsed="0" w:qFormat="1"/>
+    <w:lsdException w:name="Bibliography" w:uiPriority="37"/>
+    <w:lsdException w:name="TOC Heading" w:uiPriority="39" w:qFormat="1"/>
+  </w:latentStyles>
+  <w:style w:type="paragraph" w:default="1" w:styleId="Normal">
+    <w:name w:val="Normal"/>
+    <w:qFormat/>
+    <w:rsid w:val="00571AA4"/>
+  </w:style>
+  <w:style w:type="paragraph" w:styleId="Ttulo1">
+    <w:name w:val="heading 1"/>
+    <w:basedOn w:val="Normal"/>
+    <w:next w:val="Normal"/>
+    <w:link w:val="Ttulo1Car"/>
+    <w:uiPriority w:val="9"/>
+    <w:qFormat/>
+    <w:rsid w:val="00571AA4"/>
+    <w:pPr>
+      <w:keepNext/>
+      <w:keepLines/>
+      <w:spacing w:before="480" w:after="0"/>
+      <w:outlineLvl w:val="0"/>
+    </w:pPr>
+    <w:rPr>
+      <w:rFonts w:asciiTheme="majorHAnsi" w:eastAsiaTheme="majorEastAsia" w:hAnsiTheme="majorHAnsi" w:cstheme="majorBidi"/>
+      <w:b/>
+      <w:bCs/>
+      <w:color w:val="365F91" w:themeColor="accent1" w:themeShade="BF"/>
+      <w:sz w:val="28"/>
+      <w:szCs w:val="28"/>
+      <w:lang w:eastAsia="es-ES"/>
+    </w:rPr>
+  </w:style>
+  <w:style w:type="paragraph" w:styleId="Ttulo2">
+    <w:name w:val="heading 2"/>
+    <w:basedOn w:val="Normal"/>
+    <w:link w:val="Ttulo2Car"/>
+    <w:uiPriority w:val="9"/>
+    <w:qFormat/>
+    <w:rsid w:val="00517536"/>
+    <w:pPr>
+      <w:spacing w:before="100" w:beforeAutospacing="1" w:after="100" w:afterAutospacing="1" w:line="240" w:lineRule="auto"/>
+      <w:outlineLvl w:val="1"/>
+    </w:pPr>
+    <w:rPr>
+      <w:rFonts w:ascii="Times New Roman" w:eastAsia="Times New Roman" w:hAnsi="Times New Roman" w:cs="Times New Roman"/>
+      <w:b/>
+      <w:bCs/>
+      <w:sz w:val="36"/>
+      <w:szCs w:val="36"/>
+      <w:lang w:eastAsia="es-ES"/>
+    </w:rPr>
+  </w:style>
+  <w:style w:type="character" w:default="1" w:styleId="Fuentedeprrafopredeter">
+    <w:name w:val="Default Paragraph Font"/>
+    <w:uiPriority w:val="1"/>
+    <w:semiHidden/>
+    <w:unhideWhenUsed/>
+  </w:style>
+  <w:style w:type="table" w:default="1" w:styleId="Tablanormal">
+    <w:name w:val="Normal Table"/>
+    <w:uiPriority w:val="99"/>
+    <w:semiHidden/>
+    <w:unhideWhenUsed/>
+    <w:tblPr>
+      <w:tblInd w:w="0" w:type="dxa"/>
+      <w:tblCellMar>
+        <w:top w:w="0" w:type="dxa"/>
+        <w:left w:w="108" w:type="dxa"/>
+        <w:bottom w:w="0" w:type="dxa"/>
+        <w:right w:w="108" w:type="dxa"/>
+      </w:tblCellMar>
+    </w:tblPr>
+  </w:style>
+  <w:style w:type="numbering" w:default="1" w:styleId="Sinlista">
+    <w:name w:val="No List"/>
+    <w:uiPriority w:val="99"/>
+    <w:semiHidden/>
+    <w:unhideWhenUsed/>
+  </w:style>
+  <w:style w:type="character" w:customStyle="1" w:styleId="Ttulo1Car">
+    <w:name w:val="Título 1 Car"/>
+    <w:basedOn w:val="Fuentedeprrafopredeter"/>
+    <w:link w:val="Ttulo1"/>
+    <w:uiPriority w:val="9"/>
+    <w:rsid w:val="00571AA4"/>
+    <w:rPr>
+      <w:rFonts w:asciiTheme="majorHAnsi" w:eastAsiaTheme="majorEastAsia" w:hAnsiTheme="majorHAnsi" w:cstheme="majorBidi"/>
+      <w:b/>
+      <w:bCs/>
+      <w:color w:val="365F91" w:themeColor="accent1" w:themeShade="BF"/>
+      <w:sz w:val="28"/>
+      <w:szCs w:val="28"/>
+      <w:lang w:eastAsia="es-ES"/>
+    </w:rPr>
+  </w:style>
+  <w:style w:type="paragraph" w:styleId="Sinespaciado">
+    <w:name w:val="No Spacing"/>
+    <w:link w:val="SinespaciadoCar"/>
+    <w:uiPriority w:val="1"/>
+    <w:qFormat/>
+    <w:rsid w:val="00571AA4"/>
+    <w:pPr>
+      <w:spacing w:after="0" w:line="240" w:lineRule="auto"/>
+    </w:pPr>
+    <w:rPr>
+      <w:rFonts w:eastAsiaTheme="minorEastAsia"/>
+      <w:lang w:eastAsia="es-ES"/>
+    </w:rPr>
+  </w:style>
+  <w:style w:type="character" w:customStyle="1" w:styleId="SinespaciadoCar">
+    <w:name w:val="Sin espaciado Car"/>
+    <w:basedOn w:val="Fuentedeprrafopredeter"/>
+    <w:link w:val="Sinespaciado"/>
+    <w:uiPriority w:val="1"/>
+    <w:rsid w:val="00571AA4"/>
+    <w:rPr>
+      <w:rFonts w:eastAsiaTheme="minorEastAsia"/>
+      <w:lang w:eastAsia="es-ES"/>
+    </w:rPr>
+  </w:style>
+  <w:style w:type="paragraph" w:styleId="Textodeglobo">
+    <w:name w:val="Balloon Text"/>
+    <w:basedOn w:val="Normal"/>
+    <w:link w:val="TextodegloboCar"/>
+    <w:uiPriority w:val="99"/>
+    <w:semiHidden/>
+    <w:unhideWhenUsed/>
+    <w:rsid w:val="00571AA4"/>
+    <w:pPr>
+      <w:spacing w:after="0" w:line="240" w:lineRule="auto"/>
+    </w:pPr>
+    <w:rPr>
+      <w:rFonts w:ascii="Tahoma" w:hAnsi="Tahoma" w:cs="Tahoma"/>
+      <w:sz w:val="16"/>
+      <w:szCs w:val="16"/>
+    </w:rPr>
+  </w:style>
+  <w:style w:type="character" w:customStyle="1" w:styleId="TextodegloboCar">
+    <w:name w:val="Texto de globo Car"/>
+    <w:basedOn w:val="Fuentedeprrafopredeter"/>
+    <w:link w:val="Textodeglobo"/>
+    <w:uiPriority w:val="99"/>
+    <w:semiHidden/>
+    <w:rsid w:val="00571AA4"/>
+    <w:rPr>
+      <w:rFonts w:ascii="Tahoma" w:hAnsi="Tahoma" w:cs="Tahoma"/>
+      <w:sz w:val="16"/>
+      <w:szCs w:val="16"/>
+    </w:rPr>
+  </w:style>
+  <w:style w:type="paragraph" w:styleId="Ttulo">
+    <w:name w:val="Title"/>
+    <w:basedOn w:val="Normal"/>
+    <w:next w:val="Normal"/>
+    <w:link w:val="TtuloCar"/>
+    <w:uiPriority w:val="10"/>
+    <w:qFormat/>
+    <w:rsid w:val="00571AA4"/>
+    <w:pPr>
+      <w:pBdr>
+        <w:bottom w:val="single" w:sz="8" w:space="4" w:color="4F81BD" w:themeColor="accent1"/>
+      </w:pBdr>
+      <w:spacing w:after="300" w:line="240" w:lineRule="auto"/>
+      <w:contextualSpacing/>
+    </w:pPr>
+    <w:rPr>
+      <w:rFonts w:asciiTheme="majorHAnsi" w:eastAsiaTheme="majorEastAsia" w:hAnsiTheme="majorHAnsi" w:cstheme="majorBidi"/>
+      <w:color w:val="17365D" w:themeColor="text2" w:themeShade="BF"/>
+      <w:spacing w:val="5"/>
+      <w:kern w:val="28"/>
+      <w:sz w:val="52"/>
+      <w:szCs w:val="52"/>
+    </w:rPr>
+  </w:style>
+  <w:style w:type="character" w:customStyle="1" w:styleId="TtuloCar">
+    <w:name w:val="Título Car"/>
+    <w:basedOn w:val="Fuentedeprrafopredeter"/>
+    <w:link w:val="Ttulo"/>
+    <w:uiPriority w:val="10"/>
+    <w:rsid w:val="00571AA4"/>
+    <w:rPr>
+      <w:rFonts w:asciiTheme="majorHAnsi" w:eastAsiaTheme="majorEastAsia" w:hAnsiTheme="majorHAnsi" w:cstheme="majorBidi"/>
+      <w:color w:val="17365D" w:themeColor="text2" w:themeShade="BF"/>
+      <w:spacing w:val="5"/>
+      <w:kern w:val="28"/>
+      <w:sz w:val="52"/>
+      <w:szCs w:val="52"/>
+    </w:rPr>
+  </w:style>
+  <w:style w:type="paragraph" w:styleId="NormalWeb">
+    <w:name w:val="Normal (Web)"/>
+    <w:basedOn w:val="Normal"/>
+    <w:uiPriority w:val="99"/>
+    <w:semiHidden/>
+    <w:unhideWhenUsed/>
+    <w:rsid w:val="003E488A"/>
+    <w:pPr>
+      <w:spacing w:before="100" w:beforeAutospacing="1" w:after="100" w:afterAutospacing="1" w:line="240" w:lineRule="auto"/>
+    </w:pPr>
+    <w:rPr>
+      <w:rFonts w:ascii="Times New Roman" w:eastAsia="Times New Roman" w:hAnsi="Times New Roman" w:cs="Times New Roman"/>
+      <w:sz w:val="24"/>
+      <w:szCs w:val="24"/>
+      <w:lang w:eastAsia="es-ES"/>
+    </w:rPr>
+  </w:style>
+  <w:style w:type="character" w:customStyle="1" w:styleId="apple-converted-space">
+    <w:name w:val="apple-converted-space"/>
+    <w:basedOn w:val="Fuentedeprrafopredeter"/>
+    <w:rsid w:val="003E488A"/>
+  </w:style>
+  <w:style w:type="character" w:styleId="Hipervnculo">
+    <w:name w:val="Hyperlink"/>
+    <w:basedOn w:val="Fuentedeprrafopredeter"/>
+    <w:uiPriority w:val="99"/>
+    <w:unhideWhenUsed/>
+    <w:rsid w:val="003E488A"/>
+    <w:rPr>
+      <w:color w:val="0000FF"/>
+      <w:u w:val="single"/>
+    </w:rPr>
+  </w:style>
+  <w:style w:type="paragraph" w:styleId="Prrafodelista">
+    <w:name w:val="List Paragraph"/>
+    <w:basedOn w:val="Normal"/>
+    <w:uiPriority w:val="34"/>
+    <w:qFormat/>
+    <w:rsid w:val="00F80E8A"/>
+    <w:pPr>
+      <w:ind w:left="720"/>
+      <w:contextualSpacing/>
+    </w:pPr>
+  </w:style>
+  <w:style w:type="character" w:customStyle="1" w:styleId="Ttulo2Car">
+    <w:name w:val="Título 2 Car"/>
+    <w:basedOn w:val="Fuentedeprrafopredeter"/>
+    <w:link w:val="Ttulo2"/>
+    <w:uiPriority w:val="9"/>
+    <w:rsid w:val="00517536"/>
+    <w:rPr>
+      <w:rFonts w:ascii="Times New Roman" w:eastAsia="Times New Roman" w:hAnsi="Times New Roman" w:cs="Times New Roman"/>
+      <w:b/>
+      <w:bCs/>
+      <w:sz w:val="36"/>
+      <w:szCs w:val="36"/>
+      <w:lang w:eastAsia="es-ES"/>
+    </w:rPr>
+  </w:style>
+  <w:style w:type="character" w:customStyle="1" w:styleId="ilad">
+    <w:name w:val="il_ad"/>
+    <w:basedOn w:val="Fuentedeprrafopredeter"/>
+    <w:rsid w:val="00517536"/>
+  </w:style>
+  <w:style w:type="paragraph" w:customStyle="1" w:styleId="imagen">
+    <w:name w:val="imagen"/>
+    <w:basedOn w:val="Normal"/>
+    <w:rsid w:val="00517536"/>
+    <w:pPr>
+      <w:spacing w:before="100" w:beforeAutospacing="1" w:after="100" w:afterAutospacing="1" w:line="240" w:lineRule="auto"/>
+    </w:pPr>
+    <w:rPr>
+      <w:rFonts w:ascii="Times New Roman" w:eastAsia="Times New Roman" w:hAnsi="Times New Roman" w:cs="Times New Roman"/>
+      <w:sz w:val="24"/>
+      <w:szCs w:val="24"/>
+      <w:lang w:eastAsia="es-ES"/>
+    </w:rPr>
+  </w:style>
+  <w:style w:type="character" w:styleId="nfasis">
+    <w:name w:val="Emphasis"/>
+    <w:basedOn w:val="Fuentedeprrafopredeter"/>
+    <w:uiPriority w:val="20"/>
+    <w:qFormat/>
+    <w:rsid w:val="00517536"/>
+    <w:rPr>
+      <w:i/>
+      <w:iCs/>
+    </w:rPr>
+  </w:style>
+  <w:style w:type="paragraph" w:customStyle="1" w:styleId="a">
+    <w:name w:val="a"/>
+    <w:basedOn w:val="Normal"/>
+    <w:rsid w:val="00517536"/>
+    <w:pPr>
+      <w:spacing w:before="100" w:beforeAutospacing="1" w:after="100" w:afterAutospacing="1" w:line="240" w:lineRule="auto"/>
+    </w:pPr>
+    <w:rPr>
+      <w:rFonts w:ascii="Times New Roman" w:eastAsia="Times New Roman" w:hAnsi="Times New Roman" w:cs="Times New Roman"/>
+      <w:sz w:val="24"/>
+      <w:szCs w:val="24"/>
+      <w:lang w:eastAsia="es-ES"/>
+    </w:rPr>
+  </w:style>
+  <w:style w:type="character" w:styleId="Textoennegrita">
+    <w:name w:val="Strong"/>
+    <w:basedOn w:val="Fuentedeprrafopredeter"/>
+    <w:uiPriority w:val="22"/>
+    <w:qFormat/>
+    <w:rsid w:val="00517536"/>
+    <w:rPr>
+      <w:b/>
+      <w:bCs/>
+    </w:rPr>
+  </w:style>
+  <w:style w:type="paragraph" w:styleId="TtulodeTDC">
+    <w:name w:val="TOC Heading"/>
+    <w:basedOn w:val="Ttulo1"/>
+    <w:next w:val="Normal"/>
+    <w:uiPriority w:val="39"/>
+    <w:unhideWhenUsed/>
+    <w:qFormat/>
+    <w:rsid w:val="00D70D0A"/>
+    <w:pPr>
+      <w:outlineLvl w:val="9"/>
+    </w:pPr>
+  </w:style>
+  <w:style w:type="paragraph" w:styleId="TDC1">
+    <w:name w:val="toc 1"/>
+    <w:basedOn w:val="Normal"/>
+    <w:next w:val="Normal"/>
+    <w:autoRedefine/>
+    <w:uiPriority w:val="39"/>
+    <w:unhideWhenUsed/>
+    <w:qFormat/>
+    <w:rsid w:val="00BA7B5F"/>
+    <w:pPr>
+      <w:tabs>
+        <w:tab w:val="right" w:leader="hyphen" w:pos="8828"/>
+      </w:tabs>
+      <w:spacing w:before="120" w:after="120" w:line="600" w:lineRule="auto"/>
+    </w:pPr>
+    <w:rPr>
+      <w:b/>
+      <w:bCs/>
+      <w:caps/>
+      <w:sz w:val="20"/>
+      <w:szCs w:val="20"/>
+    </w:rPr>
+  </w:style>
+  <w:style w:type="paragraph" w:styleId="TDC2">
+    <w:name w:val="toc 2"/>
+    <w:basedOn w:val="Normal"/>
+    <w:next w:val="Normal"/>
+    <w:autoRedefine/>
+    <w:uiPriority w:val="39"/>
+    <w:unhideWhenUsed/>
+    <w:qFormat/>
+    <w:rsid w:val="00D70D0A"/>
+    <w:pPr>
+      <w:spacing w:after="0"/>
+      <w:ind w:left="220"/>
+    </w:pPr>
+    <w:rPr>
+      <w:smallCaps/>
+      <w:sz w:val="20"/>
+      <w:szCs w:val="20"/>
+    </w:rPr>
+  </w:style>
+  <w:style w:type="paragraph" w:styleId="TDC3">
+    <w:name w:val="toc 3"/>
+    <w:basedOn w:val="Normal"/>
+    <w:next w:val="Normal"/>
+    <w:autoRedefine/>
+    <w:uiPriority w:val="39"/>
+    <w:unhideWhenUsed/>
+    <w:qFormat/>
+    <w:rsid w:val="00D70D0A"/>
+    <w:pPr>
+      <w:spacing w:after="0"/>
+      <w:ind w:left="440"/>
+    </w:pPr>
+    <w:rPr>
+      <w:i/>
+      <w:iCs/>
+      <w:sz w:val="20"/>
+      <w:szCs w:val="20"/>
+    </w:rPr>
+  </w:style>
+  <w:style w:type="paragraph" w:styleId="TDC4">
+    <w:name w:val="toc 4"/>
+    <w:basedOn w:val="Normal"/>
+    <w:next w:val="Normal"/>
+    <w:autoRedefine/>
+    <w:uiPriority w:val="39"/>
+    <w:unhideWhenUsed/>
+    <w:rsid w:val="00D70D0A"/>
+    <w:pPr>
+      <w:spacing w:after="0"/>
+      <w:ind w:left="660"/>
+    </w:pPr>
+    <w:rPr>
+      <w:sz w:val="18"/>
+      <w:szCs w:val="18"/>
+    </w:rPr>
+  </w:style>
+  <w:style w:type="paragraph" w:styleId="TDC5">
+    <w:name w:val="toc 5"/>
+    <w:basedOn w:val="Normal"/>
+    <w:next w:val="Normal"/>
+    <w:autoRedefine/>
+    <w:uiPriority w:val="39"/>
+    <w:unhideWhenUsed/>
+    <w:rsid w:val="00D70D0A"/>
+    <w:pPr>
+      <w:spacing w:after="0"/>
+      <w:ind w:left="880"/>
+    </w:pPr>
+    <w:rPr>
+      <w:sz w:val="18"/>
+      <w:szCs w:val="18"/>
+    </w:rPr>
+  </w:style>
+  <w:style w:type="paragraph" w:styleId="TDC6">
+    <w:name w:val="toc 6"/>
+    <w:basedOn w:val="Normal"/>
+    <w:next w:val="Normal"/>
+    <w:autoRedefine/>
+    <w:uiPriority w:val="39"/>
+    <w:unhideWhenUsed/>
+    <w:rsid w:val="00D70D0A"/>
+    <w:pPr>
+      <w:spacing w:after="0"/>
+      <w:ind w:left="1100"/>
+    </w:pPr>
+    <w:rPr>
+      <w:sz w:val="18"/>
+      <w:szCs w:val="18"/>
+    </w:rPr>
+  </w:style>
+  <w:style w:type="paragraph" w:styleId="TDC7">
+    <w:name w:val="toc 7"/>
+    <w:basedOn w:val="Normal"/>
+    <w:next w:val="Normal"/>
+    <w:autoRedefine/>
+    <w:uiPriority w:val="39"/>
+    <w:unhideWhenUsed/>
+    <w:rsid w:val="00D70D0A"/>
+    <w:pPr>
+      <w:spacing w:after="0"/>
+      <w:ind w:left="1320"/>
+    </w:pPr>
+    <w:rPr>
+      <w:sz w:val="18"/>
+      <w:szCs w:val="18"/>
+    </w:rPr>
+  </w:style>
+  <w:style w:type="paragraph" w:styleId="TDC8">
+    <w:name w:val="toc 8"/>
+    <w:basedOn w:val="Normal"/>
+    <w:next w:val="Normal"/>
+    <w:autoRedefine/>
+    <w:uiPriority w:val="39"/>
+    <w:unhideWhenUsed/>
+    <w:rsid w:val="00D70D0A"/>
+    <w:pPr>
+      <w:spacing w:after="0"/>
+      <w:ind w:left="1540"/>
+    </w:pPr>
+    <w:rPr>
+      <w:sz w:val="18"/>
+      <w:szCs w:val="18"/>
+    </w:rPr>
+  </w:style>
+  <w:style w:type="paragraph" w:styleId="TDC9">
+    <w:name w:val="toc 9"/>
+    <w:basedOn w:val="Normal"/>
+    <w:next w:val="Normal"/>
+    <w:autoRedefine/>
+    <w:uiPriority w:val="39"/>
+    <w:unhideWhenUsed/>
+    <w:rsid w:val="00D70D0A"/>
+    <w:pPr>
+      <w:spacing w:after="0"/>
+      <w:ind w:left="1760"/>
+    </w:pPr>
+    <w:rPr>
+      <w:sz w:val="18"/>
+      <w:szCs w:val="18"/>
+    </w:rPr>
+  </w:style>
+  <w:style w:type="table" w:styleId="Tablaconcuadrcula">
+    <w:name w:val="Table Grid"/>
+    <w:basedOn w:val="Tablanormal"/>
+    <w:uiPriority w:val="59"/>
+    <w:rsid w:val="00CE75F0"/>
+    <w:pPr>
+      <w:spacing w:after="0" w:line="240" w:lineRule="auto"/>
+    </w:pPr>
+    <w:tblPr>
+      <w:tblBorders>
+        <w:top w:val="single" w:sz="4" w:space="0" w:color="auto"/>
+        <w:left w:val="single" w:sz="4" w:space="0" w:color="auto"/>
+        <w:bottom w:val="single" w:sz="4" w:space="0" w:color="auto"/>
+        <w:right w:val="single" w:sz="4" w:space="0" w:color="auto"/>
+        <w:insideH w:val="single" w:sz="4" w:space="0" w:color="auto"/>
+        <w:insideV w:val="single" w:sz="4" w:space="0" w:color="auto"/>
+      </w:tblBorders>
+    </w:tblPr>
+  </w:style>
+  <w:style w:type="character" w:customStyle="1" w:styleId="ss-required-asterisk">
+    <w:name w:val="ss-required-asterisk"/>
+    <w:basedOn w:val="Fuentedeprrafopredeter"/>
+    <w:rsid w:val="00CE75F0"/>
+  </w:style>
+  <w:style w:type="paragraph" w:styleId="Subttulo">
+    <w:name w:val="Subtitle"/>
+    <w:basedOn w:val="Normal"/>
+    <w:next w:val="Normal"/>
+    <w:link w:val="SubttuloCar"/>
+    <w:uiPriority w:val="11"/>
+    <w:qFormat/>
+    <w:rsid w:val="00C51B30"/>
+    <w:pPr>
+      <w:numPr>
+        <w:ilvl w:val="1"/>
+      </w:numPr>
+    </w:pPr>
+    <w:rPr>
+      <w:rFonts w:asciiTheme="majorHAnsi" w:eastAsiaTheme="majorEastAsia" w:hAnsiTheme="majorHAnsi" w:cstheme="majorBidi"/>
+      <w:i/>
+      <w:iCs/>
+      <w:color w:val="4F81BD" w:themeColor="accent1"/>
+      <w:spacing w:val="15"/>
+      <w:sz w:val="24"/>
+      <w:szCs w:val="24"/>
+    </w:rPr>
+  </w:style>
+  <w:style w:type="character" w:customStyle="1" w:styleId="SubttuloCar">
+    <w:name w:val="Subtítulo Car"/>
+    <w:basedOn w:val="Fuentedeprrafopredeter"/>
+    <w:link w:val="Subttulo"/>
+    <w:uiPriority w:val="11"/>
+    <w:rsid w:val="00C51B30"/>
+    <w:rPr>
+      <w:rFonts w:asciiTheme="majorHAnsi" w:eastAsiaTheme="majorEastAsia" w:hAnsiTheme="majorHAnsi" w:cstheme="majorBidi"/>
+      <w:i/>
+      <w:iCs/>
+      <w:color w:val="4F81BD" w:themeColor="accent1"/>
+      <w:spacing w:val="15"/>
+      <w:sz w:val="24"/>
+      <w:szCs w:val="24"/>
+    </w:rPr>
+  </w:style>
+  <w:style w:type="paragraph" w:styleId="Encabezado">
+    <w:name w:val="header"/>
+    <w:basedOn w:val="Normal"/>
+    <w:link w:val="EncabezadoCar"/>
+    <w:uiPriority w:val="99"/>
+    <w:unhideWhenUsed/>
+    <w:rsid w:val="00FD7C0A"/>
+    <w:pPr>
+      <w:tabs>
+        <w:tab w:val="center" w:pos="4252"/>
+        <w:tab w:val="right" w:pos="8504"/>
+      </w:tabs>
+      <w:spacing w:after="0" w:line="240" w:lineRule="auto"/>
+    </w:pPr>
+  </w:style>
+  <w:style w:type="character" w:customStyle="1" w:styleId="EncabezadoCar">
+    <w:name w:val="Encabezado Car"/>
+    <w:basedOn w:val="Fuentedeprrafopredeter"/>
+    <w:link w:val="Encabezado"/>
+    <w:uiPriority w:val="99"/>
+    <w:rsid w:val="00FD7C0A"/>
+  </w:style>
+  <w:style w:type="paragraph" w:styleId="Piedepgina">
+    <w:name w:val="footer"/>
+    <w:basedOn w:val="Normal"/>
+    <w:link w:val="PiedepginaCar"/>
+    <w:uiPriority w:val="99"/>
+    <w:unhideWhenUsed/>
+    <w:rsid w:val="00FD7C0A"/>
+    <w:pPr>
+      <w:tabs>
+        <w:tab w:val="center" w:pos="4252"/>
+        <w:tab w:val="right" w:pos="8504"/>
+      </w:tabs>
+      <w:spacing w:after="0" w:line="240" w:lineRule="auto"/>
+    </w:pPr>
+  </w:style>
+  <w:style w:type="character" w:customStyle="1" w:styleId="PiedepginaCar">
+    <w:name w:val="Pie de página Car"/>
+    <w:basedOn w:val="Fuentedeprrafopredeter"/>
+    <w:link w:val="Piedepgina"/>
+    <w:uiPriority w:val="99"/>
+    <w:rsid w:val="00FD7C0A"/>
+  </w:style>
+  <w:style w:type="table" w:customStyle="1" w:styleId="GridTable4Accent1">
+    <w:name w:val="Grid Table 4 Accent 1"/>
+    <w:basedOn w:val="Tablanormal"/>
+    <w:uiPriority w:val="49"/>
+    <w:rsid w:val="002C696B"/>
+    <w:pPr>
+      <w:spacing w:after="0" w:line="240" w:lineRule="auto"/>
+    </w:pPr>
+    <w:tblPr>
+      <w:tblStyleRowBandSize w:val="1"/>
+      <w:tblStyleColBandSize w:val="1"/>
+      <w:tblBorders>
+        <w:top w:val="single" w:sz="4" w:space="0" w:color="95B3D7" w:themeColor="accent1" w:themeTint="99"/>
+        <w:left w:val="single" w:sz="4" w:space="0" w:color="95B3D7" w:themeColor="accent1" w:themeTint="99"/>
+        <w:bottom w:val="single" w:sz="4" w:space="0" w:color="95B3D7" w:themeColor="accent1" w:themeTint="99"/>
+        <w:right w:val="single" w:sz="4" w:space="0" w:color="95B3D7" w:themeColor="accent1" w:themeTint="99"/>
+        <w:insideH w:val="single" w:sz="4" w:space="0" w:color="95B3D7" w:themeColor="accent1" w:themeTint="99"/>
+        <w:insideV w:val="single" w:sz="4" w:space="0" w:color="95B3D7" w:themeColor="accent1" w:themeTint="99"/>
+      </w:tblBorders>
+    </w:tblPr>
+    <w:tblStylePr w:type="firstRow">
+      <w:rPr>
+        <w:b/>
+        <w:bCs/>
+        <w:color w:val="FFFFFF" w:themeColor="background1"/>
+      </w:rPr>
+      <w:tblPr/>
+      <w:tcPr>
+        <w:tcBorders>
+          <w:top w:val="single" w:sz="4" w:space="0" w:color="4F81BD" w:themeColor="accent1"/>
+          <w:left w:val="single" w:sz="4" w:space="0" w:color="4F81BD" w:themeColor="accent1"/>
+          <w:bottom w:val="single" w:sz="4" w:space="0" w:color="4F81BD" w:themeColor="accent1"/>
+          <w:right w:val="single" w:sz="4" w:space="0" w:color="4F81BD" w:themeColor="accent1"/>
+          <w:insideH w:val="nil"/>
+          <w:insideV w:val="nil"/>
+        </w:tcBorders>
+        <w:shd w:val="clear" w:color="auto" w:fill="4F81BD" w:themeFill="accent1"/>
+      </w:tcPr>
+    </w:tblStylePr>
+    <w:tblStylePr w:type="lastRow">
+      <w:rPr>
+        <w:b/>
+        <w:bCs/>
+      </w:rPr>
+      <w:tblPr/>
+      <w:tcPr>
+        <w:tcBorders>
+          <w:top w:val="double" w:sz="4" w:space="0" w:color="4F81BD" w:themeColor="accent1"/>
+        </w:tcBorders>
+      </w:tcPr>
+    </w:tblStylePr>
+    <w:tblStylePr w:type="firstCol">
+      <w:rPr>
+        <w:b/>
+        <w:bCs/>
+      </w:rPr>
+    </w:tblStylePr>
+    <w:tblStylePr w:type="lastCol">
+      <w:rPr>
+        <w:b/>
+        <w:bCs/>
+      </w:rPr>
+    </w:tblStylePr>
+    <w:tblStylePr w:type="band1Vert">
+      <w:tblPr/>
+      <w:tcPr>
+        <w:shd w:val="clear" w:color="auto" w:fill="DBE5F1" w:themeFill="accent1" w:themeFillTint="33"/>
+      </w:tcPr>
+    </w:tblStylePr>
+    <w:tblStylePr w:type="band1Horz">
+      <w:tblPr/>
+      <w:tcPr>
+        <w:shd w:val="clear" w:color="auto" w:fill="DBE5F1" w:themeFill="accent1" w:themeFillTint="33"/>
+      </w:tcPr>
+    </w:tblStylePr>
+  </w:style>
+</w:styles>
+</file>
+
 <file path=word/glossary/document.xml><?xml version="1.0" encoding="utf-8"?>
-<w:glossaryDocument xmlns:wpc="http://schemas.microsoft.com/office/word/2010/wordprocessingCanvas" xmlns:mc="http://schemas.openxmlformats.org/markup-compatibility/2006" xmlns:o="urn:schemas-microsoft-com:office:office" xmlns:r="http://schemas.openxmlformats.org/officeDocument/2006/relationships" xmlns:m="http://schemas.openxmlformats.org/officeDocument/2006/math" xmlns:v="urn:schemas-microsoft-com:vml" xmlns:wp14="http://schemas.microsoft.com/office/word/2010/wordprocessingDrawing" xmlns:wp="http://schemas.openxmlformats.org/drawingml/2006/wordprocessingDrawing" xmlns:w10="urn:schemas-microsoft-com:office:word" xmlns:w="http://schemas.openxmlformats.org/wordprocessingml/2006/main" xmlns:w14="http://schemas.microsoft.com/office/word/2010/wordml" xmlns:w15="http://schemas.microsoft.com/office/word/2012/wordml" xmlns:wpg="http://schemas.microsoft.com/office/word/2010/wordprocessingGroup" xmlns:wpi="http://schemas.microsoft.com/office/word/2010/wordprocessingInk" xmlns:wne="http://schemas.microsoft.com/office/word/2006/wordml" xmlns:wps="http://schemas.microsoft.com/office/word/2010/wordprocessingShape" mc:Ignorable="w14 w15 wp14">
+<w:glossaryDocument xmlns:wpc="http://schemas.microsoft.com/office/word/2010/wordprocessingCanvas" xmlns:mc="http://schemas.openxmlformats.org/markup-compatibility/2006" xmlns:o="urn:schemas-microsoft-com:office:office" xmlns:r="http://schemas.openxmlformats.org/officeDocument/2006/relationships" xmlns:m="http://schemas.openxmlformats.org/officeDocument/2006/math" xmlns:v="urn:schemas-microsoft-com:vml" xmlns:wp14="http://schemas.microsoft.com/office/word/2010/wordprocessingDrawing" xmlns:wp="http://schemas.openxmlformats.org/drawingml/2006/wordprocessingDrawing" xmlns:w10="urn:schemas-microsoft-com:office:word" xmlns:w="http://schemas.openxmlformats.org/wordprocessingml/2006/main" xmlns:w14="http://schemas.microsoft.com/office/word/2010/wordml" xmlns:wpg="http://schemas.microsoft.com/office/word/2010/wordprocessingGroup" xmlns:wpi="http://schemas.microsoft.com/office/word/2010/wordprocessingInk" xmlns:wne="http://schemas.microsoft.com/office/word/2006/wordml" xmlns:wps="http://schemas.microsoft.com/office/word/2010/wordprocessingShape" mc:Ignorable="w14 wp14">
   <w:docParts>
     <w:docPart>
       <w:docPartPr>
@@ -5549,7 +7154,7 @@
 </file>
 
 <file path=word/glossary/fontTable.xml><?xml version="1.0" encoding="utf-8"?>
-<w:fonts xmlns:mc="http://schemas.openxmlformats.org/markup-compatibility/2006" xmlns:r="http://schemas.openxmlformats.org/officeDocument/2006/relationships" xmlns:w="http://schemas.openxmlformats.org/wordprocessingml/2006/main" xmlns:w14="http://schemas.microsoft.com/office/word/2010/wordml" xmlns:w15="http://schemas.microsoft.com/office/word/2012/wordml" mc:Ignorable="w14 w15">
+<w:fonts xmlns:mc="http://schemas.openxmlformats.org/markup-compatibility/2006" xmlns:r="http://schemas.openxmlformats.org/officeDocument/2006/relationships" xmlns:w="http://schemas.openxmlformats.org/wordprocessingml/2006/main" xmlns:w14="http://schemas.microsoft.com/office/word/2010/wordml" mc:Ignorable="w14">
   <w:font w:name="Symbol">
     <w:panose1 w:val="05050102010706020507"/>
     <w:charset w:val="02"/>
@@ -5562,14 +7167,14 @@
     <w:charset w:val="00"/>
     <w:family w:val="roman"/>
     <w:pitch w:val="variable"/>
-    <w:sig w:usb0="E0002EFF" w:usb1="C0007843" w:usb2="00000009" w:usb3="00000000" w:csb0="000001FF" w:csb1="00000000"/>
+    <w:sig w:usb0="E0002EFF" w:usb1="C000785B" w:usb2="00000009" w:usb3="00000000" w:csb0="000001FF" w:csb1="00000000"/>
   </w:font>
   <w:font w:name="Courier New">
     <w:panose1 w:val="02070309020205020404"/>
     <w:charset w:val="00"/>
     <w:family w:val="modern"/>
     <w:pitch w:val="fixed"/>
-    <w:sig w:usb0="E0002AFF" w:usb1="C0007843" w:usb2="00000009" w:usb3="00000000" w:csb0="000001FF" w:csb1="00000000"/>
+    <w:sig w:usb0="E0002EFF" w:usb1="C0007843" w:usb2="00000009" w:usb3="00000000" w:csb0="000001FF" w:csb1="00000000"/>
   </w:font>
   <w:font w:name="Wingdings">
     <w:panose1 w:val="05000000000000000000"/>
@@ -5583,7 +7188,7 @@
     <w:charset w:val="00"/>
     <w:family w:val="swiss"/>
     <w:pitch w:val="variable"/>
-    <w:sig w:usb0="E00002FF" w:usb1="4000ACFF" w:usb2="00000001" w:usb3="00000000" w:csb0="0000019F" w:csb1="00000000"/>
+    <w:sig w:usb0="E0002AFF" w:usb1="C000247B" w:usb2="00000009" w:usb3="00000000" w:csb0="000001FF" w:csb1="00000000"/>
   </w:font>
   <w:font w:name="Cambria">
     <w:panose1 w:val="02040503050406030204"/>
@@ -5599,18 +7204,11 @@
     <w:pitch w:val="variable"/>
     <w:sig w:usb0="E1002EFF" w:usb1="C000605B" w:usb2="00000029" w:usb3="00000000" w:csb0="000101FF" w:csb1="00000000"/>
   </w:font>
-  <w:font w:name="Calibri Light">
-    <w:panose1 w:val="020F0302020204030204"/>
-    <w:charset w:val="00"/>
-    <w:family w:val="swiss"/>
-    <w:pitch w:val="variable"/>
-    <w:sig w:usb0="A00002EF" w:usb1="4000207B" w:usb2="00000000" w:usb3="00000000" w:csb0="0000019F" w:csb1="00000000"/>
-  </w:font>
 </w:fonts>
 </file>
 
 <file path=word/glossary/settings.xml><?xml version="1.0" encoding="utf-8"?>
-<w:settings xmlns:mc="http://schemas.openxmlformats.org/markup-compatibility/2006" xmlns:o="urn:schemas-microsoft-com:office:office" xmlns:r="http://schemas.openxmlformats.org/officeDocument/2006/relationships" xmlns:m="http://schemas.openxmlformats.org/officeDocument/2006/math" xmlns:v="urn:schemas-microsoft-com:vml" xmlns:w10="urn:schemas-microsoft-com:office:word" xmlns:w="http://schemas.openxmlformats.org/wordprocessingml/2006/main" xmlns:w14="http://schemas.microsoft.com/office/word/2010/wordml" xmlns:w15="http://schemas.microsoft.com/office/word/2012/wordml" xmlns:sl="http://schemas.openxmlformats.org/schemaLibrary/2006/main" mc:Ignorable="w14 w15">
+<w:settings xmlns:mc="http://schemas.openxmlformats.org/markup-compatibility/2006" xmlns:o="urn:schemas-microsoft-com:office:office" xmlns:r="http://schemas.openxmlformats.org/officeDocument/2006/relationships" xmlns:m="http://schemas.openxmlformats.org/officeDocument/2006/math" xmlns:v="urn:schemas-microsoft-com:vml" xmlns:w10="urn:schemas-microsoft-com:office:word" xmlns:w="http://schemas.openxmlformats.org/wordprocessingml/2006/main" xmlns:w14="http://schemas.microsoft.com/office/word/2010/wordml" xmlns:sl="http://schemas.openxmlformats.org/schemaLibrary/2006/main" mc:Ignorable="w14">
   <w:view w:val="normal"/>
   <w:defaultTabStop w:val="708"/>
   <w:hyphenationZone w:val="425"/>
@@ -5632,6 +7230,7 @@
     <w:rsid w:val="004A7C55"/>
     <w:rsid w:val="004D059F"/>
     <w:rsid w:val="00580608"/>
+    <w:rsid w:val="005E3C3F"/>
     <w:rsid w:val="00607DA8"/>
     <w:rsid w:val="006B4C87"/>
     <w:rsid w:val="006E1C37"/>
@@ -5661,13 +7260,13 @@
   </m:mathPr>
   <w:themeFontLang w:val="es-ES"/>
   <w:clrSchemeMapping w:bg1="light1" w:t1="dark1" w:bg2="light2" w:t2="dark2" w:accent1="accent1" w:accent2="accent2" w:accent3="accent3" w:accent4="accent4" w:accent5="accent5" w:accent6="accent6" w:hyperlink="hyperlink" w:followedHyperlink="followedHyperlink"/>
-  <w:decimalSymbol w:val=","/>
-  <w:listSeparator w:val=";"/>
+  <w:decimalSymbol w:val="."/>
+  <w:listSeparator w:val=","/>
 </w:settings>
 </file>
 
 <file path=word/glossary/styles.xml><?xml version="1.0" encoding="utf-8"?>
-<w:styles xmlns:mc="http://schemas.openxmlformats.org/markup-compatibility/2006" xmlns:r="http://schemas.openxmlformats.org/officeDocument/2006/relationships" xmlns:w="http://schemas.openxmlformats.org/wordprocessingml/2006/main" xmlns:w14="http://schemas.microsoft.com/office/word/2010/wordml" xmlns:w15="http://schemas.microsoft.com/office/word/2012/wordml" mc:Ignorable="w14 w15">
+<w:styles xmlns:mc="http://schemas.openxmlformats.org/markup-compatibility/2006" xmlns:r="http://schemas.openxmlformats.org/officeDocument/2006/relationships" xmlns:w="http://schemas.openxmlformats.org/wordprocessingml/2006/main" xmlns:w14="http://schemas.microsoft.com/office/word/2010/wordml" mc:Ignorable="w14">
   <w:docDefaults>
     <w:rPrDefault>
       <w:rPr>
@@ -5683,378 +7282,144 @@
       </w:pPr>
     </w:pPrDefault>
   </w:docDefaults>
-  <w:latentStyles w:defLockedState="0" w:defUIPriority="99" w:defSemiHidden="0" w:defUnhideWhenUsed="0" w:defQFormat="0" w:count="371">
-    <w:lsdException w:name="Normal" w:uiPriority="0" w:qFormat="1"/>
-    <w:lsdException w:name="heading 1" w:uiPriority="9" w:qFormat="1"/>
-    <w:lsdException w:name="heading 2" w:semiHidden="1" w:uiPriority="9" w:unhideWhenUsed="1" w:qFormat="1"/>
-    <w:lsdException w:name="heading 3" w:semiHidden="1" w:uiPriority="9" w:unhideWhenUsed="1" w:qFormat="1"/>
-    <w:lsdException w:name="heading 4" w:semiHidden="1" w:uiPriority="9" w:unhideWhenUsed="1" w:qFormat="1"/>
-    <w:lsdException w:name="heading 5" w:semiHidden="1" w:uiPriority="9" w:unhideWhenUsed="1" w:qFormat="1"/>
-    <w:lsdException w:name="heading 6" w:semiHidden="1" w:uiPriority="9" w:unhideWhenUsed="1" w:qFormat="1"/>
-    <w:lsdException w:name="heading 7" w:semiHidden="1" w:uiPriority="9" w:unhideWhenUsed="1" w:qFormat="1"/>
-    <w:lsdException w:name="heading 8" w:semiHidden="1" w:uiPriority="9" w:unhideWhenUsed="1" w:qFormat="1"/>
-    <w:lsdException w:name="heading 9" w:semiHidden="1" w:uiPriority="9" w:unhideWhenUsed="1" w:qFormat="1"/>
-    <w:lsdException w:name="index 1" w:semiHidden="1" w:unhideWhenUsed="1"/>
-    <w:lsdException w:name="index 2" w:semiHidden="1" w:unhideWhenUsed="1"/>
-    <w:lsdException w:name="index 3" w:semiHidden="1" w:unhideWhenUsed="1"/>
-    <w:lsdException w:name="index 4" w:semiHidden="1" w:unhideWhenUsed="1"/>
-    <w:lsdException w:name="index 5" w:semiHidden="1" w:unhideWhenUsed="1"/>
-    <w:lsdException w:name="index 6" w:semiHidden="1" w:unhideWhenUsed="1"/>
-    <w:lsdException w:name="index 7" w:semiHidden="1" w:unhideWhenUsed="1"/>
-    <w:lsdException w:name="index 8" w:semiHidden="1" w:unhideWhenUsed="1"/>
-    <w:lsdException w:name="index 9" w:semiHidden="1" w:unhideWhenUsed="1"/>
-    <w:lsdException w:name="toc 1" w:semiHidden="1" w:uiPriority="39" w:unhideWhenUsed="1"/>
-    <w:lsdException w:name="toc 2" w:semiHidden="1" w:uiPriority="39" w:unhideWhenUsed="1"/>
-    <w:lsdException w:name="toc 3" w:semiHidden="1" w:uiPriority="39" w:unhideWhenUsed="1"/>
-    <w:lsdException w:name="toc 4" w:semiHidden="1" w:uiPriority="39" w:unhideWhenUsed="1"/>
-    <w:lsdException w:name="toc 5" w:semiHidden="1" w:uiPriority="39" w:unhideWhenUsed="1"/>
-    <w:lsdException w:name="toc 6" w:semiHidden="1" w:uiPriority="39" w:unhideWhenUsed="1"/>
-    <w:lsdException w:name="toc 7" w:semiHidden="1" w:uiPriority="39" w:unhideWhenUsed="1"/>
-    <w:lsdException w:name="toc 8" w:semiHidden="1" w:uiPriority="39" w:unhideWhenUsed="1"/>
-    <w:lsdException w:name="toc 9" w:semiHidden="1" w:uiPriority="39" w:unhideWhenUsed="1"/>
-    <w:lsdException w:name="Normal Indent" w:semiHidden="1" w:unhideWhenUsed="1"/>
-    <w:lsdException w:name="footnote text" w:semiHidden="1" w:unhideWhenUsed="1"/>
-    <w:lsdException w:name="annotation text" w:semiHidden="1" w:unhideWhenUsed="1"/>
-    <w:lsdException w:name="header" w:semiHidden="1" w:unhideWhenUsed="1"/>
-    <w:lsdException w:name="footer" w:semiHidden="1" w:unhideWhenUsed="1"/>
-    <w:lsdException w:name="index heading" w:semiHidden="1" w:unhideWhenUsed="1"/>
-    <w:lsdException w:name="caption" w:semiHidden="1" w:uiPriority="35" w:unhideWhenUsed="1" w:qFormat="1"/>
-    <w:lsdException w:name="table of figures" w:semiHidden="1" w:unhideWhenUsed="1"/>
-    <w:lsdException w:name="envelope address" w:semiHidden="1" w:unhideWhenUsed="1"/>
-    <w:lsdException w:name="envelope return" w:semiHidden="1" w:unhideWhenUsed="1"/>
-    <w:lsdException w:name="footnote reference" w:semiHidden="1" w:unhideWhenUsed="1"/>
-    <w:lsdException w:name="annotation reference" w:semiHidden="1" w:unhideWhenUsed="1"/>
-    <w:lsdException w:name="line number" w:semiHidden="1" w:unhideWhenUsed="1"/>
-    <w:lsdException w:name="page number" w:semiHidden="1" w:unhideWhenUsed="1"/>
-    <w:lsdException w:name="endnote reference" w:semiHidden="1" w:unhideWhenUsed="1"/>
-    <w:lsdException w:name="endnote text" w:semiHidden="1" w:unhideWhenUsed="1"/>
-    <w:lsdException w:name="table of authorities" w:semiHidden="1" w:unhideWhenUsed="1"/>
-    <w:lsdException w:name="macro" w:semiHidden="1" w:unhideWhenUsed="1"/>
-    <w:lsdException w:name="toa heading" w:semiHidden="1" w:unhideWhenUsed="1"/>
-    <w:lsdException w:name="List" w:semiHidden="1" w:unhideWhenUsed="1"/>
-    <w:lsdException w:name="List Bullet" w:semiHidden="1" w:unhideWhenUsed="1"/>
-    <w:lsdException w:name="List Number" w:semiHidden="1" w:unhideWhenUsed="1"/>
-    <w:lsdException w:name="List 2" w:semiHidden="1" w:unhideWhenUsed="1"/>
-    <w:lsdException w:name="List 3" w:semiHidden="1" w:unhideWhenUsed="1"/>
-    <w:lsdException w:name="List 4" w:semiHidden="1" w:unhideWhenUsed="1"/>
-    <w:lsdException w:name="List 5" w:semiHidden="1" w:unhideWhenUsed="1"/>
-    <w:lsdException w:name="List Bullet 2" w:semiHidden="1" w:unhideWhenUsed="1"/>
-    <w:lsdException w:name="List Bullet 3" w:semiHidden="1" w:unhideWhenUsed="1"/>
-    <w:lsdException w:name="List Bullet 4" w:semiHidden="1" w:unhideWhenUsed="1"/>
-    <w:lsdException w:name="List Bullet 5" w:semiHidden="1" w:unhideWhenUsed="1"/>
-    <w:lsdException w:name="List Number 2" w:semiHidden="1" w:unhideWhenUsed="1"/>
-    <w:lsdException w:name="List Number 3" w:semiHidden="1" w:unhideWhenUsed="1"/>
-    <w:lsdException w:name="List Number 4" w:semiHidden="1" w:unhideWhenUsed="1"/>
-    <w:lsdException w:name="List Number 5" w:semiHidden="1" w:unhideWhenUsed="1"/>
-    <w:lsdException w:name="Title" w:uiPriority="10" w:qFormat="1"/>
-    <w:lsdException w:name="Closing" w:semiHidden="1" w:unhideWhenUsed="1"/>
-    <w:lsdException w:name="Signature" w:semiHidden="1" w:unhideWhenUsed="1"/>
-    <w:lsdException w:name="Default Paragraph Font" w:semiHidden="1" w:uiPriority="1" w:unhideWhenUsed="1"/>
-    <w:lsdException w:name="Body Text" w:semiHidden="1" w:unhideWhenUsed="1"/>
-    <w:lsdException w:name="Body Text Indent" w:semiHidden="1" w:unhideWhenUsed="1"/>
-    <w:lsdException w:name="List Continue" w:semiHidden="1" w:unhideWhenUsed="1"/>
-    <w:lsdException w:name="List Continue 2" w:semiHidden="1" w:unhideWhenUsed="1"/>
-    <w:lsdException w:name="List Continue 3" w:semiHidden="1" w:unhideWhenUsed="1"/>
-    <w:lsdException w:name="List Continue 4" w:semiHidden="1" w:unhideWhenUsed="1"/>
-    <w:lsdException w:name="List Continue 5" w:semiHidden="1" w:unhideWhenUsed="1"/>
-    <w:lsdException w:name="Message Header" w:semiHidden="1" w:unhideWhenUsed="1"/>
-    <w:lsdException w:name="Subtitle" w:uiPriority="11" w:qFormat="1"/>
-    <w:lsdException w:name="Salutation" w:semiHidden="1" w:unhideWhenUsed="1"/>
-    <w:lsdException w:name="Date" w:semiHidden="1" w:unhideWhenUsed="1"/>
-    <w:lsdException w:name="Body Text First Indent" w:semiHidden="1" w:unhideWhenUsed="1"/>
-    <w:lsdException w:name="Body Text First Indent 2" w:semiHidden="1" w:unhideWhenUsed="1"/>
-    <w:lsdException w:name="Note Heading" w:semiHidden="1" w:unhideWhenUsed="1"/>
-    <w:lsdException w:name="Body Text 2" w:semiHidden="1" w:unhideWhenUsed="1"/>
-    <w:lsdException w:name="Body Text 3" w:semiHidden="1" w:unhideWhenUsed="1"/>
-    <w:lsdException w:name="Body Text Indent 2" w:semiHidden="1" w:unhideWhenUsed="1"/>
-    <w:lsdException w:name="Body Text Indent 3" w:semiHidden="1" w:unhideWhenUsed="1"/>
-    <w:lsdException w:name="Block Text" w:semiHidden="1" w:unhideWhenUsed="1"/>
-    <w:lsdException w:name="Hyperlink" w:semiHidden="1" w:unhideWhenUsed="1"/>
-    <w:lsdException w:name="FollowedHyperlink" w:semiHidden="1" w:unhideWhenUsed="1"/>
-    <w:lsdException w:name="Strong" w:uiPriority="22" w:qFormat="1"/>
-    <w:lsdException w:name="Emphasis" w:uiPriority="20" w:qFormat="1"/>
-    <w:lsdException w:name="Document Map" w:semiHidden="1" w:unhideWhenUsed="1"/>
-    <w:lsdException w:name="Plain Text" w:semiHidden="1" w:unhideWhenUsed="1"/>
-    <w:lsdException w:name="E-mail Signature" w:semiHidden="1" w:unhideWhenUsed="1"/>
-    <w:lsdException w:name="HTML Top of Form" w:semiHidden="1" w:unhideWhenUsed="1"/>
-    <w:lsdException w:name="HTML Bottom of Form" w:semiHidden="1" w:unhideWhenUsed="1"/>
-    <w:lsdException w:name="Normal (Web)" w:semiHidden="1" w:unhideWhenUsed="1"/>
-    <w:lsdException w:name="HTML Acronym" w:semiHidden="1" w:unhideWhenUsed="1"/>
-    <w:lsdException w:name="HTML Address" w:semiHidden="1" w:unhideWhenUsed="1"/>
-    <w:lsdException w:name="HTML Cite" w:semiHidden="1" w:unhideWhenUsed="1"/>
-    <w:lsdException w:name="HTML Code" w:semiHidden="1" w:unhideWhenUsed="1"/>
-    <w:lsdException w:name="HTML Definition" w:semiHidden="1" w:unhideWhenUsed="1"/>
-    <w:lsdException w:name="HTML Keyboard" w:semiHidden="1" w:unhideWhenUsed="1"/>
-    <w:lsdException w:name="HTML Preformatted" w:semiHidden="1" w:unhideWhenUsed="1"/>
-    <w:lsdException w:name="HTML Sample" w:semiHidden="1" w:unhideWhenUsed="1"/>
-    <w:lsdException w:name="HTML Typewriter" w:semiHidden="1" w:unhideWhenUsed="1"/>
-    <w:lsdException w:name="HTML Variable" w:semiHidden="1" w:unhideWhenUsed="1"/>
-    <w:lsdException w:name="Normal Table" w:semiHidden="1" w:unhideWhenUsed="1"/>
-    <w:lsdException w:name="annotation subject" w:semiHidden="1" w:unhideWhenUsed="1"/>
-    <w:lsdException w:name="No List" w:semiHidden="1" w:unhideWhenUsed="1"/>
-    <w:lsdException w:name="Outline List 1" w:semiHidden="1" w:unhideWhenUsed="1"/>
-    <w:lsdException w:name="Outline List 2" w:semiHidden="1" w:unhideWhenUsed="1"/>
-    <w:lsdException w:name="Outline List 3" w:semiHidden="1" w:unhideWhenUsed="1"/>
-    <w:lsdException w:name="Table Simple 1" w:semiHidden="1" w:unhideWhenUsed="1"/>
-    <w:lsdException w:name="Table Simple 2" w:semiHidden="1" w:unhideWhenUsed="1"/>
-    <w:lsdException w:name="Table Simple 3" w:semiHidden="1" w:unhideWhenUsed="1"/>
-    <w:lsdException w:name="Table Classic 1" w:semiHidden="1" w:unhideWhenUsed="1"/>
-    <w:lsdException w:name="Table Classic 2" w:semiHidden="1" w:unhideWhenUsed="1"/>
-    <w:lsdException w:name="Table Classic 3" w:semiHidden="1" w:unhideWhenUsed="1"/>
-    <w:lsdException w:name="Table Classic 4" w:semiHidden="1" w:unhideWhenUsed="1"/>
-    <w:lsdException w:name="Table Colorful 1" w:semiHidden="1" w:unhideWhenUsed="1"/>
-    <w:lsdException w:name="Table Colorful 2" w:semiHidden="1" w:unhideWhenUsed="1"/>
-    <w:lsdException w:name="Table Colorful 3" w:semiHidden="1" w:unhideWhenUsed="1"/>
-    <w:lsdException w:name="Table Columns 1" w:semiHidden="1" w:unhideWhenUsed="1"/>
-    <w:lsdException w:name="Table Columns 2" w:semiHidden="1" w:unhideWhenUsed="1"/>
-    <w:lsdException w:name="Table Columns 3" w:semiHidden="1" w:unhideWhenUsed="1"/>
-    <w:lsdException w:name="Table Columns 4" w:semiHidden="1" w:unhideWhenUsed="1"/>
-    <w:lsdException w:name="Table Columns 5" w:semiHidden="1" w:unhideWhenUsed="1"/>
-    <w:lsdException w:name="Table Grid 1" w:semiHidden="1" w:unhideWhenUsed="1"/>
-    <w:lsdException w:name="Table Grid 2" w:semiHidden="1" w:unhideWhenUsed="1"/>
-    <w:lsdException w:name="Table Grid 3" w:semiHidden="1" w:unhideWhenUsed="1"/>
-    <w:lsdException w:name="Table Grid 4" w:semiHidden="1" w:unhideWhenUsed="1"/>
-    <w:lsdException w:name="Table Grid 5" w:semiHidden="1" w:unhideWhenUsed="1"/>
-    <w:lsdException w:name="Table Grid 6" w:semiHidden="1" w:unhideWhenUsed="1"/>
-    <w:lsdException w:name="Table Grid 7" w:semiHidden="1" w:unhideWhenUsed="1"/>
-    <w:lsdException w:name="Table Grid 8" w:semiHidden="1" w:unhideWhenUsed="1"/>
-    <w:lsdException w:name="Table List 1" w:semiHidden="1" w:unhideWhenUsed="1"/>
-    <w:lsdException w:name="Table List 2" w:semiHidden="1" w:unhideWhenUsed="1"/>
-    <w:lsdException w:name="Table List 3" w:semiHidden="1" w:unhideWhenUsed="1"/>
-    <w:lsdException w:name="Table List 4" w:semiHidden="1" w:unhideWhenUsed="1"/>
-    <w:lsdException w:name="Table List 5" w:semiHidden="1" w:unhideWhenUsed="1"/>
-    <w:lsdException w:name="Table List 6" w:semiHidden="1" w:unhideWhenUsed="1"/>
-    <w:lsdException w:name="Table List 7" w:semiHidden="1" w:unhideWhenUsed="1"/>
-    <w:lsdException w:name="Table List 8" w:semiHidden="1" w:unhideWhenUsed="1"/>
-    <w:lsdException w:name="Table 3D effects 1" w:semiHidden="1" w:unhideWhenUsed="1"/>
-    <w:lsdException w:name="Table 3D effects 2" w:semiHidden="1" w:unhideWhenUsed="1"/>
-    <w:lsdException w:name="Table 3D effects 3" w:semiHidden="1" w:unhideWhenUsed="1"/>
-    <w:lsdException w:name="Table Contemporary" w:semiHidden="1" w:unhideWhenUsed="1"/>
-    <w:lsdException w:name="Table Elegant" w:semiHidden="1" w:unhideWhenUsed="1"/>
-    <w:lsdException w:name="Table Professional" w:semiHidden="1" w:unhideWhenUsed="1"/>
-    <w:lsdException w:name="Table Subtle 1" w:semiHidden="1" w:unhideWhenUsed="1"/>
-    <w:lsdException w:name="Table Subtle 2" w:semiHidden="1" w:unhideWhenUsed="1"/>
-    <w:lsdException w:name="Table Web 1" w:semiHidden="1" w:unhideWhenUsed="1"/>
-    <w:lsdException w:name="Table Web 2" w:semiHidden="1" w:unhideWhenUsed="1"/>
-    <w:lsdException w:name="Table Web 3" w:semiHidden="1" w:unhideWhenUsed="1"/>
-    <w:lsdException w:name="Balloon Text" w:semiHidden="1" w:unhideWhenUsed="1"/>
-    <w:lsdException w:name="Table Grid" w:uiPriority="59"/>
-    <w:lsdException w:name="Table Theme" w:semiHidden="1" w:unhideWhenUsed="1"/>
-    <w:lsdException w:name="Placeholder Text" w:semiHidden="1"/>
-    <w:lsdException w:name="No Spacing" w:uiPriority="1" w:qFormat="1"/>
-    <w:lsdException w:name="Light Shading" w:uiPriority="60"/>
-    <w:lsdException w:name="Light List" w:uiPriority="61"/>
-    <w:lsdException w:name="Light Grid" w:uiPriority="62"/>
-    <w:lsdException w:name="Medium Shading 1" w:uiPriority="63"/>
-    <w:lsdException w:name="Medium Shading 2" w:uiPriority="64"/>
-    <w:lsdException w:name="Medium List 1" w:uiPriority="65"/>
-    <w:lsdException w:name="Medium List 2" w:uiPriority="66"/>
-    <w:lsdException w:name="Medium Grid 1" w:uiPriority="67"/>
-    <w:lsdException w:name="Medium Grid 2" w:uiPriority="68"/>
-    <w:lsdException w:name="Medium Grid 3" w:uiPriority="69"/>
-    <w:lsdException w:name="Dark List" w:uiPriority="70"/>
-    <w:lsdException w:name="Colorful Shading" w:uiPriority="71"/>
-    <w:lsdException w:name="Colorful List" w:uiPriority="72"/>
-    <w:lsdException w:name="Colorful Grid" w:uiPriority="73"/>
-    <w:lsdException w:name="Light Shading Accent 1" w:uiPriority="60"/>
-    <w:lsdException w:name="Light List Accent 1" w:uiPriority="61"/>
-    <w:lsdException w:name="Light Grid Accent 1" w:uiPriority="62"/>
-    <w:lsdException w:name="Medium Shading 1 Accent 1" w:uiPriority="63"/>
-    <w:lsdException w:name="Medium Shading 2 Accent 1" w:uiPriority="64"/>
-    <w:lsdException w:name="Medium List 1 Accent 1" w:uiPriority="65"/>
-    <w:lsdException w:name="Revision" w:semiHidden="1"/>
-    <w:lsdException w:name="List Paragraph" w:uiPriority="34" w:qFormat="1"/>
-    <w:lsdException w:name="Quote" w:uiPriority="29" w:qFormat="1"/>
-    <w:lsdException w:name="Intense Quote" w:uiPriority="30" w:qFormat="1"/>
-    <w:lsdException w:name="Medium List 2 Accent 1" w:uiPriority="66"/>
-    <w:lsdException w:name="Medium Grid 1 Accent 1" w:uiPriority="67"/>
-    <w:lsdException w:name="Medium Grid 2 Accent 1" w:uiPriority="68"/>
-    <w:lsdException w:name="Medium Grid 3 Accent 1" w:uiPriority="69"/>
-    <w:lsdException w:name="Dark List Accent 1" w:uiPriority="70"/>
-    <w:lsdException w:name="Colorful Shading Accent 1" w:uiPriority="71"/>
-    <w:lsdException w:name="Colorful List Accent 1" w:uiPriority="72"/>
-    <w:lsdException w:name="Colorful Grid Accent 1" w:uiPriority="73"/>
-    <w:lsdException w:name="Light Shading Accent 2" w:uiPriority="60"/>
-    <w:lsdException w:name="Light List Accent 2" w:uiPriority="61"/>
-    <w:lsdException w:name="Light Grid Accent 2" w:uiPriority="62"/>
-    <w:lsdException w:name="Medium Shading 1 Accent 2" w:uiPriority="63"/>
-    <w:lsdException w:name="Medium Shading 2 Accent 2" w:uiPriority="64"/>
-    <w:lsdException w:name="Medium List 1 Accent 2" w:uiPriority="65"/>
-    <w:lsdException w:name="Medium List 2 Accent 2" w:uiPriority="66"/>
-    <w:lsdException w:name="Medium Grid 1 Accent 2" w:uiPriority="67"/>
-    <w:lsdException w:name="Medium Grid 2 Accent 2" w:uiPriority="68"/>
-    <w:lsdException w:name="Medium Grid 3 Accent 2" w:uiPriority="69"/>
-    <w:lsdException w:name="Dark List Accent 2" w:uiPriority="70"/>
-    <w:lsdException w:name="Colorful Shading Accent 2" w:uiPriority="71"/>
-    <w:lsdException w:name="Colorful List Accent 2" w:uiPriority="72"/>
-    <w:lsdException w:name="Colorful Grid Accent 2" w:uiPriority="73"/>
-    <w:lsdException w:name="Light Shading Accent 3" w:uiPriority="60"/>
-    <w:lsdException w:name="Light List Accent 3" w:uiPriority="61"/>
-    <w:lsdException w:name="Light Grid Accent 3" w:uiPriority="62"/>
-    <w:lsdException w:name="Medium Shading 1 Accent 3" w:uiPriority="63"/>
-    <w:lsdException w:name="Medium Shading 2 Accent 3" w:uiPriority="64"/>
-    <w:lsdException w:name="Medium List 1 Accent 3" w:uiPriority="65"/>
-    <w:lsdException w:name="Medium List 2 Accent 3" w:uiPriority="66"/>
-    <w:lsdException w:name="Medium Grid 1 Accent 3" w:uiPriority="67"/>
-    <w:lsdException w:name="Medium Grid 2 Accent 3" w:uiPriority="68"/>
-    <w:lsdException w:name="Medium Grid 3 Accent 3" w:uiPriority="69"/>
-    <w:lsdException w:name="Dark List Accent 3" w:uiPriority="70"/>
-    <w:lsdException w:name="Colorful Shading Accent 3" w:uiPriority="71"/>
-    <w:lsdException w:name="Colorful List Accent 3" w:uiPriority="72"/>
-    <w:lsdException w:name="Colorful Grid Accent 3" w:uiPriority="73"/>
-    <w:lsdException w:name="Light Shading Accent 4" w:uiPriority="60"/>
-    <w:lsdException w:name="Light List Accent 4" w:uiPriority="61"/>
-    <w:lsdException w:name="Light Grid Accent 4" w:uiPriority="62"/>
-    <w:lsdException w:name="Medium Shading 1 Accent 4" w:uiPriority="63"/>
-    <w:lsdException w:name="Medium Shading 2 Accent 4" w:uiPriority="64"/>
-    <w:lsdException w:name="Medium List 1 Accent 4" w:uiPriority="65"/>
-    <w:lsdException w:name="Medium List 2 Accent 4" w:uiPriority="66"/>
-    <w:lsdException w:name="Medium Grid 1 Accent 4" w:uiPriority="67"/>
-    <w:lsdException w:name="Medium Grid 2 Accent 4" w:uiPriority="68"/>
-    <w:lsdException w:name="Medium Grid 3 Accent 4" w:uiPriority="69"/>
-    <w:lsdException w:name="Dark List Accent 4" w:uiPriority="70"/>
-    <w:lsdException w:name="Colorful Shading Accent 4" w:uiPriority="71"/>
-    <w:lsdException w:name="Colorful List Accent 4" w:uiPriority="72"/>
-    <w:lsdException w:name="Colorful Grid Accent 4" w:uiPriority="73"/>
-    <w:lsdException w:name="Light Shading Accent 5" w:uiPriority="60"/>
-    <w:lsdException w:name="Light List Accent 5" w:uiPriority="61"/>
-    <w:lsdException w:name="Light Grid Accent 5" w:uiPriority="62"/>
-    <w:lsdException w:name="Medium Shading 1 Accent 5" w:uiPriority="63"/>
-    <w:lsdException w:name="Medium Shading 2 Accent 5" w:uiPriority="64"/>
-    <w:lsdException w:name="Medium List 1 Accent 5" w:uiPriority="65"/>
-    <w:lsdException w:name="Medium List 2 Accent 5" w:uiPriority="66"/>
-    <w:lsdException w:name="Medium Grid 1 Accent 5" w:uiPriority="67"/>
-    <w:lsdException w:name="Medium Grid 2 Accent 5" w:uiPriority="68"/>
-    <w:lsdException w:name="Medium Grid 3 Accent 5" w:uiPriority="69"/>
-    <w:lsdException w:name="Dark List Accent 5" w:uiPriority="70"/>
-    <w:lsdException w:name="Colorful Shading Accent 5" w:uiPriority="71"/>
-    <w:lsdException w:name="Colorful List Accent 5" w:uiPriority="72"/>
-    <w:lsdException w:name="Colorful Grid Accent 5" w:uiPriority="73"/>
-    <w:lsdException w:name="Light Shading Accent 6" w:uiPriority="60"/>
-    <w:lsdException w:name="Light List Accent 6" w:uiPriority="61"/>
-    <w:lsdException w:name="Light Grid Accent 6" w:uiPriority="62"/>
-    <w:lsdException w:name="Medium Shading 1 Accent 6" w:uiPriority="63"/>
-    <w:lsdException w:name="Medium Shading 2 Accent 6" w:uiPriority="64"/>
-    <w:lsdException w:name="Medium List 1 Accent 6" w:uiPriority="65"/>
-    <w:lsdException w:name="Medium List 2 Accent 6" w:uiPriority="66"/>
-    <w:lsdException w:name="Medium Grid 1 Accent 6" w:uiPriority="67"/>
-    <w:lsdException w:name="Medium Grid 2 Accent 6" w:uiPriority="68"/>
-    <w:lsdException w:name="Medium Grid 3 Accent 6" w:uiPriority="69"/>
-    <w:lsdException w:name="Dark List Accent 6" w:uiPriority="70"/>
-    <w:lsdException w:name="Colorful Shading Accent 6" w:uiPriority="71"/>
-    <w:lsdException w:name="Colorful List Accent 6" w:uiPriority="72"/>
-    <w:lsdException w:name="Colorful Grid Accent 6" w:uiPriority="73"/>
-    <w:lsdException w:name="Subtle Emphasis" w:uiPriority="19" w:qFormat="1"/>
-    <w:lsdException w:name="Intense Emphasis" w:uiPriority="21" w:qFormat="1"/>
-    <w:lsdException w:name="Subtle Reference" w:uiPriority="31" w:qFormat="1"/>
-    <w:lsdException w:name="Intense Reference" w:uiPriority="32" w:qFormat="1"/>
-    <w:lsdException w:name="Book Title" w:uiPriority="33" w:qFormat="1"/>
-    <w:lsdException w:name="Bibliography" w:semiHidden="1" w:uiPriority="37" w:unhideWhenUsed="1"/>
-    <w:lsdException w:name="TOC Heading" w:semiHidden="1" w:uiPriority="39" w:unhideWhenUsed="1" w:qFormat="1"/>
-    <w:lsdException w:name="Plain Table 1" w:uiPriority="41"/>
-    <w:lsdException w:name="Plain Table 2" w:uiPriority="42"/>
-    <w:lsdException w:name="Plain Table 3" w:uiPriority="43"/>
-    <w:lsdException w:name="Plain Table 4" w:uiPriority="44"/>
-    <w:lsdException w:name="Plain Table 5" w:uiPriority="45"/>
-    <w:lsdException w:name="Grid Table Light" w:uiPriority="40"/>
-    <w:lsdException w:name="Grid Table 1 Light" w:uiPriority="46"/>
-    <w:lsdException w:name="Grid Table 2" w:uiPriority="47"/>
-    <w:lsdException w:name="Grid Table 3" w:uiPriority="48"/>
-    <w:lsdException w:name="Grid Table 4" w:uiPriority="49"/>
-    <w:lsdException w:name="Grid Table 5 Dark" w:uiPriority="50"/>
-    <w:lsdException w:name="Grid Table 6 Colorful" w:uiPriority="51"/>
-    <w:lsdException w:name="Grid Table 7 Colorful" w:uiPriority="52"/>
-    <w:lsdException w:name="Grid Table 1 Light Accent 1" w:uiPriority="46"/>
-    <w:lsdException w:name="Grid Table 2 Accent 1" w:uiPriority="47"/>
-    <w:lsdException w:name="Grid Table 3 Accent 1" w:uiPriority="48"/>
-    <w:lsdException w:name="Grid Table 4 Accent 1" w:uiPriority="49"/>
-    <w:lsdException w:name="Grid Table 5 Dark Accent 1" w:uiPriority="50"/>
-    <w:lsdException w:name="Grid Table 6 Colorful Accent 1" w:uiPriority="51"/>
-    <w:lsdException w:name="Grid Table 7 Colorful Accent 1" w:uiPriority="52"/>
-    <w:lsdException w:name="Grid Table 1 Light Accent 2" w:uiPriority="46"/>
-    <w:lsdException w:name="Grid Table 2 Accent 2" w:uiPriority="47"/>
-    <w:lsdException w:name="Grid Table 3 Accent 2" w:uiPriority="48"/>
-    <w:lsdException w:name="Grid Table 4 Accent 2" w:uiPriority="49"/>
-    <w:lsdException w:name="Grid Table 5 Dark Accent 2" w:uiPriority="50"/>
-    <w:lsdException w:name="Grid Table 6 Colorful Accent 2" w:uiPriority="51"/>
-    <w:lsdException w:name="Grid Table 7 Colorful Accent 2" w:uiPriority="52"/>
-    <w:lsdException w:name="Grid Table 1 Light Accent 3" w:uiPriority="46"/>
-    <w:lsdException w:name="Grid Table 2 Accent 3" w:uiPriority="47"/>
-    <w:lsdException w:name="Grid Table 3 Accent 3" w:uiPriority="48"/>
-    <w:lsdException w:name="Grid Table 4 Accent 3" w:uiPriority="49"/>
-    <w:lsdException w:name="Grid Table 5 Dark Accent 3" w:uiPriority="50"/>
-    <w:lsdException w:name="Grid Table 6 Colorful Accent 3" w:uiPriority="51"/>
-    <w:lsdException w:name="Grid Table 7 Colorful Accent 3" w:uiPriority="52"/>
-    <w:lsdException w:name="Grid Table 1 Light Accent 4" w:uiPriority="46"/>
-    <w:lsdException w:name="Grid Table 2 Accent 4" w:uiPriority="47"/>
-    <w:lsdException w:name="Grid Table 3 Accent 4" w:uiPriority="48"/>
-    <w:lsdException w:name="Grid Table 4 Accent 4" w:uiPriority="49"/>
-    <w:lsdException w:name="Grid Table 5 Dark Accent 4" w:uiPriority="50"/>
-    <w:lsdException w:name="Grid Table 6 Colorful Accent 4" w:uiPriority="51"/>
-    <w:lsdException w:name="Grid Table 7 Colorful Accent 4" w:uiPriority="52"/>
-    <w:lsdException w:name="Grid Table 1 Light Accent 5" w:uiPriority="46"/>
-    <w:lsdException w:name="Grid Table 2 Accent 5" w:uiPriority="47"/>
-    <w:lsdException w:name="Grid Table 3 Accent 5" w:uiPriority="48"/>
-    <w:lsdException w:name="Grid Table 4 Accent 5" w:uiPriority="49"/>
-    <w:lsdException w:name="Grid Table 5 Dark Accent 5" w:uiPriority="50"/>
-    <w:lsdException w:name="Grid Table 6 Colorful Accent 5" w:uiPriority="51"/>
-    <w:lsdException w:name="Grid Table 7 Colorful Accent 5" w:uiPriority="52"/>
-    <w:lsdException w:name="Grid Table 1 Light Accent 6" w:uiPriority="46"/>
-    <w:lsdException w:name="Grid Table 2 Accent 6" w:uiPriority="47"/>
-    <w:lsdException w:name="Grid Table 3 Accent 6" w:uiPriority="48"/>
-    <w:lsdException w:name="Grid Table 4 Accent 6" w:uiPriority="49"/>
-    <w:lsdException w:name="Grid Table 5 Dark Accent 6" w:uiPriority="50"/>
-    <w:lsdException w:name="Grid Table 6 Colorful Accent 6" w:uiPriority="51"/>
-    <w:lsdException w:name="Grid Table 7 Colorful Accent 6" w:uiPriority="52"/>
-    <w:lsdException w:name="List Table 1 Light" w:uiPriority="46"/>
-    <w:lsdException w:name="List Table 2" w:uiPriority="47"/>
-    <w:lsdException w:name="List Table 3" w:uiPriority="48"/>
-    <w:lsdException w:name="List Table 4" w:uiPriority="49"/>
-    <w:lsdException w:name="List Table 5 Dark" w:uiPriority="50"/>
-    <w:lsdException w:name="List Table 6 Colorful" w:uiPriority="51"/>
-    <w:lsdException w:name="List Table 7 Colorful" w:uiPriority="52"/>
-    <w:lsdException w:name="List Table 1 Light Accent 1" w:uiPriority="46"/>
-    <w:lsdException w:name="List Table 2 Accent 1" w:uiPriority="47"/>
-    <w:lsdException w:name="List Table 3 Accent 1" w:uiPriority="48"/>
-    <w:lsdException w:name="List Table 4 Accent 1" w:uiPriority="49"/>
-    <w:lsdException w:name="List Table 5 Dark Accent 1" w:uiPriority="50"/>
-    <w:lsdException w:name="List Table 6 Colorful Accent 1" w:uiPriority="51"/>
-    <w:lsdException w:name="List Table 7 Colorful Accent 1" w:uiPriority="52"/>
-    <w:lsdException w:name="List Table 1 Light Accent 2" w:uiPriority="46"/>
-    <w:lsdException w:name="List Table 2 Accent 2" w:uiPriority="47"/>
-    <w:lsdException w:name="List Table 3 Accent 2" w:uiPriority="48"/>
-    <w:lsdException w:name="List Table 4 Accent 2" w:uiPriority="49"/>
-    <w:lsdException w:name="List Table 5 Dark Accent 2" w:uiPriority="50"/>
-    <w:lsdException w:name="List Table 6 Colorful Accent 2" w:uiPriority="51"/>
-    <w:lsdException w:name="List Table 7 Colorful Accent 2" w:uiPriority="52"/>
-    <w:lsdException w:name="List Table 1 Light Accent 3" w:uiPriority="46"/>
-    <w:lsdException w:name="List Table 2 Accent 3" w:uiPriority="47"/>
-    <w:lsdException w:name="List Table 3 Accent 3" w:uiPriority="48"/>
-    <w:lsdException w:name="List Table 4 Accent 3" w:uiPriority="49"/>
-    <w:lsdException w:name="List Table 5 Dark Accent 3" w:uiPriority="50"/>
-    <w:lsdException w:name="List Table 6 Colorful Accent 3" w:uiPriority="51"/>
-    <w:lsdException w:name="List Table 7 Colorful Accent 3" w:uiPriority="52"/>
-    <w:lsdException w:name="List Table 1 Light Accent 4" w:uiPriority="46"/>
-    <w:lsdException w:name="List Table 2 Accent 4" w:uiPriority="47"/>
-    <w:lsdException w:name="List Table 3 Accent 4" w:uiPriority="48"/>
-    <w:lsdException w:name="List Table 4 Accent 4" w:uiPriority="49"/>
-    <w:lsdException w:name="List Table 5 Dark Accent 4" w:uiPriority="50"/>
-    <w:lsdException w:name="List Table 6 Colorful Accent 4" w:uiPriority="51"/>
-    <w:lsdException w:name="List Table 7 Colorful Accent 4" w:uiPriority="52"/>
-    <w:lsdException w:name="List Table 1 Light Accent 5" w:uiPriority="46"/>
-    <w:lsdException w:name="List Table 2 Accent 5" w:uiPriority="47"/>
-    <w:lsdException w:name="List Table 3 Accent 5" w:uiPriority="48"/>
-    <w:lsdException w:name="List Table 4 Accent 5" w:uiPriority="49"/>
-    <w:lsdException w:name="List Table 5 Dark Accent 5" w:uiPriority="50"/>
-    <w:lsdException w:name="List Table 6 Colorful Accent 5" w:uiPriority="51"/>
-    <w:lsdException w:name="List Table 7 Colorful Accent 5" w:uiPriority="52"/>
-    <w:lsdException w:name="List Table 1 Light Accent 6" w:uiPriority="46"/>
-    <w:lsdException w:name="List Table 2 Accent 6" w:uiPriority="47"/>
-    <w:lsdException w:name="List Table 3 Accent 6" w:uiPriority="48"/>
-    <w:lsdException w:name="List Table 4 Accent 6" w:uiPriority="49"/>
-    <w:lsdException w:name="List Table 5 Dark Accent 6" w:uiPriority="50"/>
-    <w:lsdException w:name="List Table 6 Colorful Accent 6" w:uiPriority="51"/>
-    <w:lsdException w:name="List Table 7 Colorful Accent 6" w:uiPriority="52"/>
+  <w:latentStyles w:defLockedState="0" w:defUIPriority="99" w:defSemiHidden="1" w:defUnhideWhenUsed="1" w:defQFormat="0" w:count="267">
+    <w:lsdException w:name="Normal" w:semiHidden="0" w:uiPriority="0" w:unhideWhenUsed="0" w:qFormat="1"/>
+    <w:lsdException w:name="heading 1" w:semiHidden="0" w:uiPriority="9" w:unhideWhenUsed="0" w:qFormat="1"/>
+    <w:lsdException w:name="heading 2" w:uiPriority="9" w:qFormat="1"/>
+    <w:lsdException w:name="heading 3" w:uiPriority="9" w:qFormat="1"/>
+    <w:lsdException w:name="heading 4" w:uiPriority="9" w:qFormat="1"/>
+    <w:lsdException w:name="heading 5" w:uiPriority="9" w:qFormat="1"/>
+    <w:lsdException w:name="heading 6" w:uiPriority="9" w:qFormat="1"/>
+    <w:lsdException w:name="heading 7" w:uiPriority="9" w:qFormat="1"/>
+    <w:lsdException w:name="heading 8" w:uiPriority="9" w:qFormat="1"/>
+    <w:lsdException w:name="heading 9" w:uiPriority="9" w:qFormat="1"/>
+    <w:lsdException w:name="toc 1" w:uiPriority="39"/>
+    <w:lsdException w:name="toc 2" w:uiPriority="39"/>
+    <w:lsdException w:name="toc 3" w:uiPriority="39"/>
+    <w:lsdException w:name="toc 4" w:uiPriority="39"/>
+    <w:lsdException w:name="toc 5" w:uiPriority="39"/>
+    <w:lsdException w:name="toc 6" w:uiPriority="39"/>
+    <w:lsdException w:name="toc 7" w:uiPriority="39"/>
+    <w:lsdException w:name="toc 8" w:uiPriority="39"/>
+    <w:lsdException w:name="toc 9" w:uiPriority="39"/>
+    <w:lsdException w:name="caption" w:uiPriority="35" w:qFormat="1"/>
+    <w:lsdException w:name="Title" w:semiHidden="0" w:uiPriority="10" w:unhideWhenUsed="0" w:qFormat="1"/>
+    <w:lsdException w:name="Default Paragraph Font" w:uiPriority="1"/>
+    <w:lsdException w:name="Subtitle" w:semiHidden="0" w:uiPriority="11" w:unhideWhenUsed="0" w:qFormat="1"/>
+    <w:lsdException w:name="Strong" w:semiHidden="0" w:uiPriority="22" w:unhideWhenUsed="0" w:qFormat="1"/>
+    <w:lsdException w:name="Emphasis" w:semiHidden="0" w:uiPriority="20" w:unhideWhenUsed="0" w:qFormat="1"/>
+    <w:lsdException w:name="Table Grid" w:semiHidden="0" w:uiPriority="59" w:unhideWhenUsed="0"/>
+    <w:lsdException w:name="Placeholder Text" w:unhideWhenUsed="0"/>
+    <w:lsdException w:name="No Spacing" w:semiHidden="0" w:uiPriority="1" w:unhideWhenUsed="0" w:qFormat="1"/>
+    <w:lsdException w:name="Light Shading" w:semiHidden="0" w:uiPriority="60" w:unhideWhenUsed="0"/>
+    <w:lsdException w:name="Light List" w:semiHidden="0" w:uiPriority="61" w:unhideWhenUsed="0"/>
+    <w:lsdException w:name="Light Grid" w:semiHidden="0" w:uiPriority="62" w:unhideWhenUsed="0"/>
+    <w:lsdException w:name="Medium Shading 1" w:semiHidden="0" w:uiPriority="63" w:unhideWhenUsed="0"/>
+    <w:lsdException w:name="Medium Shading 2" w:semiHidden="0" w:uiPriority="64" w:unhideWhenUsed="0"/>
+    <w:lsdException w:name="Medium List 1" w:semiHidden="0" w:uiPriority="65" w:unhideWhenUsed="0"/>
+    <w:lsdException w:name="Medium List 2" w:semiHidden="0" w:uiPriority="66" w:unhideWhenUsed="0"/>
+    <w:lsdException w:name="Medium Grid 1" w:semiHidden="0" w:uiPriority="67" w:unhideWhenUsed="0"/>
+    <w:lsdException w:name="Medium Grid 2" w:semiHidden="0" w:uiPriority="68" w:unhideWhenUsed="0"/>
+    <w:lsdException w:name="Medium Grid 3" w:semiHidden="0" w:uiPriority="69" w:unhideWhenUsed="0"/>
+    <w:lsdException w:name="Dark List" w:semiHidden="0" w:uiPriority="70" w:unhideWhenUsed="0"/>
+    <w:lsdException w:name="Colorful Shading" w:semiHidden="0" w:uiPriority="71" w:unhideWhenUsed="0"/>
+    <w:lsdException w:name="Colorful List" w:semiHidden="0" w:uiPriority="72" w:unhideWhenUsed="0"/>
+    <w:lsdException w:name="Colorful Grid" w:semiHidden="0" w:uiPriority="73" w:unhideWhenUsed="0"/>
+    <w:lsdException w:name="Light Shading Accent 1" w:semiHidden="0" w:uiPriority="60" w:unhideWhenUsed="0"/>
+    <w:lsdException w:name="Light List Accent 1" w:semiHidden="0" w:uiPriority="61" w:unhideWhenUsed="0"/>
+    <w:lsdException w:name="Light Grid Accent 1" w:semiHidden="0" w:uiPriority="62" w:unhideWhenUsed="0"/>
+    <w:lsdException w:name="Medium Shading 1 Accent 1" w:semiHidden="0" w:uiPriority="63" w:unhideWhenUsed="0"/>
+    <w:lsdException w:name="Medium Shading 2 Accent 1" w:semiHidden="0" w:uiPriority="64" w:unhideWhenUsed="0"/>
+    <w:lsdException w:name="Medium List 1 Accent 1" w:semiHidden="0" w:uiPriority="65" w:unhideWhenUsed="0"/>
+    <w:lsdException w:name="Revision" w:unhideWhenUsed="0"/>
+    <w:lsdException w:name="List Paragraph" w:semiHidden="0" w:uiPriority="34" w:unhideWhenUsed="0" w:qFormat="1"/>
+    <w:lsdException w:name="Quote" w:semiHidden="0" w:uiPriority="29" w:unhideWhenUsed="0" w:qFormat="1"/>
+    <w:lsdException w:name="Intense Quote" w:semiHidden="0" w:uiPriority="30" w:unhideWhenUsed="0" w:qFormat="1"/>
+    <w:lsdException w:name="Medium List 2 Accent 1" w:semiHidden="0" w:uiPriority="66" w:unhideWhenUsed="0"/>
+    <w:lsdException w:name="Medium Grid 1 Accent 1" w:semiHidden="0" w:uiPriority="67" w:unhideWhenUsed="0"/>
+    <w:lsdException w:name="Medium Grid 2 Accent 1" w:semiHidden="0" w:uiPriority="68" w:unhideWhenUsed="0"/>
+    <w:lsdException w:name="Medium Grid 3 Accent 1" w:semiHidden="0" w:uiPriority="69" w:unhideWhenUsed="0"/>
+    <w:lsdException w:name="Dark List Accent 1" w:semiHidden="0" w:uiPriority="70" w:unhideWhenUsed="0"/>
+    <w:lsdException w:name="Colorful Shading Accent 1" w:semiHidden="0" w:uiPriority="71" w:unhideWhenUsed="0"/>
+    <w:lsdException w:name="Colorful List Accent 1" w:semiHidden="0" w:uiPriority="72" w:unhideWhenUsed="0"/>
+    <w:lsdException w:name="Colorful Grid Accent 1" w:semiHidden="0" w:uiPriority="73" w:unhideWhenUsed="0"/>
+    <w:lsdException w:name="Light Shading Accent 2" w:semiHidden="0" w:uiPriority="60" w:unhideWhenUsed="0"/>
+    <w:lsdException w:name="Light List Accent 2" w:semiHidden="0" w:uiPriority="61" w:unhideWhenUsed="0"/>
+    <w:lsdException w:name="Light Grid Accent 2" w:semiHidden="0" w:uiPriority="62" w:unhideWhenUsed="0"/>
+    <w:lsdException w:name="Medium Shading 1 Accent 2" w:semiHidden="0" w:uiPriority="63" w:unhideWhenUsed="0"/>
+    <w:lsdException w:name="Medium Shading 2 Accent 2" w:semiHidden="0" w:uiPriority="64" w:unhideWhenUsed="0"/>
+    <w:lsdException w:name="Medium List 1 Accent 2" w:semiHidden="0" w:uiPriority="65" w:unhideWhenUsed="0"/>
+    <w:lsdException w:name="Medium List 2 Accent 2" w:semiHidden="0" w:uiPriority="66" w:unhideWhenUsed="0"/>
+    <w:lsdException w:name="Medium Grid 1 Accent 2" w:semiHidden="0" w:uiPriority="67" w:unhideWhenUsed="0"/>
+    <w:lsdException w:name="Medium Grid 2 Accent 2" w:semiHidden="0" w:uiPriority="68" w:unhideWhenUsed="0"/>
+    <w:lsdException w:name="Medium Grid 3 Accent 2" w:semiHidden="0" w:uiPriority="69" w:unhideWhenUsed="0"/>
+    <w:lsdException w:name="Dark List Accent 2" w:semiHidden="0" w:uiPriority="70" w:unhideWhenUsed="0"/>
+    <w:lsdException w:name="Colorful Shading Accent 2" w:semiHidden="0" w:uiPriority="71" w:unhideWhenUsed="0"/>
+    <w:lsdException w:name="Colorful List Accent 2" w:semiHidden="0" w:uiPriority="72" w:unhideWhenUsed="0"/>
+    <w:lsdException w:name="Colorful Grid Accent 2" w:semiHidden="0" w:uiPriority="73" w:unhideWhenUsed="0"/>
+    <w:lsdException w:name="Light Shading Accent 3" w:semiHidden="0" w:uiPriority="60" w:unhideWhenUsed="0"/>
+    <w:lsdException w:name="Light List Accent 3" w:semiHidden="0" w:uiPriority="61" w:unhideWhenUsed="0"/>
+    <w:lsdException w:name="Light Grid Accent 3" w:semiHidden="0" w:uiPriority="62" w:unhideWhenUsed="0"/>
+    <w:lsdException w:name="Medium Shading 1 Accent 3" w:semiHidden="0" w:uiPriority="63" w:unhideWhenUsed="0"/>
+    <w:lsdException w:name="Medium Shading 2 Accent 3" w:semiHidden="0" w:uiPriority="64" w:unhideWhenUsed="0"/>
+    <w:lsdException w:name="Medium List 1 Accent 3" w:semiHidden="0" w:uiPriority="65" w:unhideWhenUsed="0"/>
+    <w:lsdException w:name="Medium List 2 Accent 3" w:semiHidden="0" w:uiPriority="66" w:unhideWhenUsed="0"/>
+    <w:lsdException w:name="Medium Grid 1 Accent 3" w:semiHidden="0" w:uiPriority="67" w:unhideWhenUsed="0"/>
+    <w:lsdException w:name="Medium Grid 2 Accent 3" w:semiHidden="0" w:uiPriority="68" w:unhideWhenUsed="0"/>
+    <w:lsdException w:name="Medium Grid 3 Accent 3" w:semiHidden="0" w:uiPriority="69" w:unhideWhenUsed="0"/>
+    <w:lsdException w:name="Dark List Accent 3" w:semiHidden="0" w:uiPriority="70" w:unhideWhenUsed="0"/>
+    <w:lsdException w:name="Colorful Shading Accent 3" w:semiHidden="0" w:uiPriority="71" w:unhideWhenUsed="0"/>
+    <w:lsdException w:name="Colorful List Accent 3" w:semiHidden="0" w:uiPriority="72" w:unhideWhenUsed="0"/>
+    <w:lsdException w:name="Colorful Grid Accent 3" w:semiHidden="0" w:uiPriority="73" w:unhideWhenUsed="0"/>
+    <w:lsdException w:name="Light Shading Accent 4" w:semiHidden="0" w:uiPriority="60" w:unhideWhenUsed="0"/>
+    <w:lsdException w:name="Light List Accent 4" w:semiHidden="0" w:uiPriority="61" w:unhideWhenUsed="0"/>
+    <w:lsdException w:name="Light Grid Accent 4" w:semiHidden="0" w:uiPriority="62" w:unhideWhenUsed="0"/>
+    <w:lsdException w:name="Medium Shading 1 Accent 4" w:semiHidden="0" w:uiPriority="63" w:unhideWhenUsed="0"/>
+    <w:lsdException w:name="Medium Shading 2 Accent 4" w:semiHidden="0" w:uiPriority="64" w:unhideWhenUsed="0"/>
+    <w:lsdException w:name="Medium List 1 Accent 4" w:semiHidden="0" w:uiPriority="65" w:unhideWhenUsed="0"/>
+    <w:lsdException w:name="Medium List 2 Accent 4" w:semiHidden="0" w:uiPriority="66" w:unhideWhenUsed="0"/>
+    <w:lsdException w:name="Medium Grid 1 Accent 4" w:semiHidden="0" w:uiPriority="67" w:unhideWhenUsed="0"/>
+    <w:lsdException w:name="Medium Grid 2 Accent 4" w:semiHidden="0" w:uiPriority="68" w:unhideWhenUsed="0"/>
+    <w:lsdException w:name="Medium Grid 3 Accent 4" w:semiHidden="0" w:uiPriority="69" w:unhideWhenUsed="0"/>
+    <w:lsdException w:name="Dark List Accent 4" w:semiHidden="0" w:uiPriority="70" w:unhideWhenUsed="0"/>
+    <w:lsdException w:name="Colorful Shading Accent 4" w:semiHidden="0" w:uiPriority="71" w:unhideWhenUsed="0"/>
+    <w:lsdException w:name="Colorful List Accent 4" w:semiHidden="0" w:uiPriority="72" w:unhideWhenUsed="0"/>
+    <w:lsdException w:name="Colorful Grid Accent 4" w:semiHidden="0" w:uiPriority="73" w:unhideWhenUsed="0"/>
+    <w:lsdException w:name="Light Shading Accent 5" w:semiHidden="0" w:uiPriority="60" w:unhideWhenUsed="0"/>
+    <w:lsdException w:name="Light List Accent 5" w:semiHidden="0" w:uiPriority="61" w:unhideWhenUsed="0"/>
+    <w:lsdException w:name="Light Grid Accent 5" w:semiHidden="0" w:uiPriority="62" w:unhideWhenUsed="0"/>
+    <w:lsdException w:name="Medium Shading 1 Accent 5" w:semiHidden="0" w:uiPriority="63" w:unhideWhenUsed="0"/>
+    <w:lsdException w:name="Medium Shading 2 Accent 5" w:semiHidden="0" w:uiPriority="64" w:unhideWhenUsed="0"/>
+    <w:lsdException w:name="Medium List 1 Accent 5" w:semiHidden="0" w:uiPriority="65" w:unhideWhenUsed="0"/>
+    <w:lsdException w:name="Medium List 2 Accent 5" w:semiHidden="0" w:uiPriority="66" w:unhideWhenUsed="0"/>
+    <w:lsdException w:name="Medium Grid 1 Accent 5" w:semiHidden="0" w:uiPriority="67" w:unhideWhenUsed="0"/>
+    <w:lsdException w:name="Medium Grid 2 Accent 5" w:semiHidden="0" w:uiPriority="68" w:unhideWhenUsed="0"/>
+    <w:lsdException w:name="Medium Grid 3 Accent 5" w:semiHidden="0" w:uiPriority="69" w:unhideWhenUsed="0"/>
+    <w:lsdException w:name="Dark List Accent 5" w:semiHidden="0" w:uiPriority="70" w:unhideWhenUsed="0"/>
+    <w:lsdException w:name="Colorful Shading Accent 5" w:semiHidden="0" w:uiPriority="71" w:unhideWhenUsed="0"/>
+    <w:lsdException w:name="Colorful List Accent 5" w:semiHidden="0" w:uiPriority="72" w:unhideWhenUsed="0"/>
+    <w:lsdException w:name="Colorful Grid Accent 5" w:semiHidden="0" w:uiPriority="73" w:unhideWhenUsed="0"/>
+    <w:lsdException w:name="Light Shading Accent 6" w:semiHidden="0" w:uiPriority="60" w:unhideWhenUsed="0"/>
+    <w:lsdException w:name="Light List Accent 6" w:semiHidden="0" w:uiPriority="61" w:unhideWhenUsed="0"/>
+    <w:lsdException w:name="Light Grid Accent 6" w:semiHidden="0" w:uiPriority="62" w:unhideWhenUsed="0"/>
+    <w:lsdException w:name="Medium Shading 1 Accent 6" w:semiHidden="0" w:uiPriority="63" w:unhideWhenUsed="0"/>
+    <w:lsdException w:name="Medium Shading 2 Accent 6" w:semiHidden="0" w:uiPriority="64" w:unhideWhenUsed="0"/>
+    <w:lsdException w:name="Medium List 1 Accent 6" w:semiHidden="0" w:uiPriority="65" w:unhideWhenUsed="0"/>
+    <w:lsdException w:name="Medium List 2 Accent 6" w:semiHidden="0" w:uiPriority="66" w:unhideWhenUsed="0"/>
+    <w:lsdException w:name="Medium Grid 1 Accent 6" w:semiHidden="0" w:uiPriority="67" w:unhideWhenUsed="0"/>
+    <w:lsdException w:name="Medium Grid 2 Accent 6" w:semiHidden="0" w:uiPriority="68" w:unhideWhenUsed="0"/>
+    <w:lsdException w:name="Medium Grid 3 Accent 6" w:semiHidden="0" w:uiPriority="69" w:unhideWhenUsed="0"/>
+    <w:lsdException w:name="Dark List Accent 6" w:semiHidden="0" w:uiPriority="70" w:unhideWhenUsed="0"/>
+    <w:lsdException w:name="Colorful Shading Accent 6" w:semiHidden="0" w:uiPriority="71" w:unhideWhenUsed="0"/>
+    <w:lsdException w:name="Colorful List Accent 6" w:semiHidden="0" w:uiPriority="72" w:unhideWhenUsed="0"/>
+    <w:lsdException w:name="Colorful Grid Accent 6" w:semiHidden="0" w:uiPriority="73" w:unhideWhenUsed="0"/>
+    <w:lsdException w:name="Subtle Emphasis" w:semiHidden="0" w:uiPriority="19" w:unhideWhenUsed="0" w:qFormat="1"/>
+    <w:lsdException w:name="Intense Emphasis" w:semiHidden="0" w:uiPriority="21" w:unhideWhenUsed="0" w:qFormat="1"/>
+    <w:lsdException w:name="Subtle Reference" w:semiHidden="0" w:uiPriority="31" w:unhideWhenUsed="0" w:qFormat="1"/>
+    <w:lsdException w:name="Intense Reference" w:semiHidden="0" w:uiPriority="32" w:unhideWhenUsed="0" w:qFormat="1"/>
+    <w:lsdException w:name="Book Title" w:semiHidden="0" w:uiPriority="33" w:unhideWhenUsed="0" w:qFormat="1"/>
+    <w:lsdException w:name="Bibliography" w:uiPriority="37"/>
+    <w:lsdException w:name="TOC Heading" w:uiPriority="39" w:qFormat="1"/>
   </w:latentStyles>
   <w:style w:type="paragraph" w:default="1" w:styleId="Normal">
     <w:name w:val="Normal"/>
@@ -6182,8 +7547,290 @@
 </w:styles>
 </file>
 
+<file path=word/glossary/stylesWithEffects.xml><?xml version="1.0" encoding="utf-8"?>
+<w:styles xmlns:wpc="http://schemas.microsoft.com/office/word/2010/wordprocessingCanvas" xmlns:mc="http://schemas.openxmlformats.org/markup-compatibility/2006" xmlns:o="urn:schemas-microsoft-com:office:office" xmlns:r="http://schemas.openxmlformats.org/officeDocument/2006/relationships" xmlns:m="http://schemas.openxmlformats.org/officeDocument/2006/math" xmlns:v="urn:schemas-microsoft-com:vml" xmlns:wp14="http://schemas.microsoft.com/office/word/2010/wordprocessingDrawing" xmlns:wp="http://schemas.openxmlformats.org/drawingml/2006/wordprocessingDrawing" xmlns:w10="urn:schemas-microsoft-com:office:word" xmlns:w="http://schemas.openxmlformats.org/wordprocessingml/2006/main" xmlns:w14="http://schemas.microsoft.com/office/word/2010/wordml" xmlns:wpg="http://schemas.microsoft.com/office/word/2010/wordprocessingGroup" xmlns:wpi="http://schemas.microsoft.com/office/word/2010/wordprocessingInk" xmlns:wne="http://schemas.microsoft.com/office/word/2006/wordml" xmlns:wps="http://schemas.microsoft.com/office/word/2010/wordprocessingShape" mc:Ignorable="w14 wp14">
+  <w:docDefaults>
+    <w:rPrDefault>
+      <w:rPr>
+        <w:rFonts w:asciiTheme="minorHAnsi" w:eastAsiaTheme="minorEastAsia" w:hAnsiTheme="minorHAnsi" w:cstheme="minorBidi"/>
+        <w:sz w:val="22"/>
+        <w:szCs w:val="22"/>
+        <w:lang w:val="es-ES" w:eastAsia="es-ES" w:bidi="ar-SA"/>
+      </w:rPr>
+    </w:rPrDefault>
+    <w:pPrDefault>
+      <w:pPr>
+        <w:spacing w:after="200" w:line="276" w:lineRule="auto"/>
+      </w:pPr>
+    </w:pPrDefault>
+  </w:docDefaults>
+  <w:latentStyles w:defLockedState="0" w:defUIPriority="99" w:defSemiHidden="1" w:defUnhideWhenUsed="1" w:defQFormat="0" w:count="267">
+    <w:lsdException w:name="Normal" w:semiHidden="0" w:uiPriority="0" w:unhideWhenUsed="0" w:qFormat="1"/>
+    <w:lsdException w:name="heading 1" w:semiHidden="0" w:uiPriority="9" w:unhideWhenUsed="0" w:qFormat="1"/>
+    <w:lsdException w:name="heading 2" w:uiPriority="9" w:qFormat="1"/>
+    <w:lsdException w:name="heading 3" w:uiPriority="9" w:qFormat="1"/>
+    <w:lsdException w:name="heading 4" w:uiPriority="9" w:qFormat="1"/>
+    <w:lsdException w:name="heading 5" w:uiPriority="9" w:qFormat="1"/>
+    <w:lsdException w:name="heading 6" w:uiPriority="9" w:qFormat="1"/>
+    <w:lsdException w:name="heading 7" w:uiPriority="9" w:qFormat="1"/>
+    <w:lsdException w:name="heading 8" w:uiPriority="9" w:qFormat="1"/>
+    <w:lsdException w:name="heading 9" w:uiPriority="9" w:qFormat="1"/>
+    <w:lsdException w:name="toc 1" w:uiPriority="39"/>
+    <w:lsdException w:name="toc 2" w:uiPriority="39"/>
+    <w:lsdException w:name="toc 3" w:uiPriority="39"/>
+    <w:lsdException w:name="toc 4" w:uiPriority="39"/>
+    <w:lsdException w:name="toc 5" w:uiPriority="39"/>
+    <w:lsdException w:name="toc 6" w:uiPriority="39"/>
+    <w:lsdException w:name="toc 7" w:uiPriority="39"/>
+    <w:lsdException w:name="toc 8" w:uiPriority="39"/>
+    <w:lsdException w:name="toc 9" w:uiPriority="39"/>
+    <w:lsdException w:name="caption" w:uiPriority="35" w:qFormat="1"/>
+    <w:lsdException w:name="Title" w:semiHidden="0" w:uiPriority="10" w:unhideWhenUsed="0" w:qFormat="1"/>
+    <w:lsdException w:name="Default Paragraph Font" w:uiPriority="1"/>
+    <w:lsdException w:name="Subtitle" w:semiHidden="0" w:uiPriority="11" w:unhideWhenUsed="0" w:qFormat="1"/>
+    <w:lsdException w:name="Strong" w:semiHidden="0" w:uiPriority="22" w:unhideWhenUsed="0" w:qFormat="1"/>
+    <w:lsdException w:name="Emphasis" w:semiHidden="0" w:uiPriority="20" w:unhideWhenUsed="0" w:qFormat="1"/>
+    <w:lsdException w:name="Table Grid" w:semiHidden="0" w:uiPriority="59" w:unhideWhenUsed="0"/>
+    <w:lsdException w:name="Placeholder Text" w:unhideWhenUsed="0"/>
+    <w:lsdException w:name="No Spacing" w:semiHidden="0" w:uiPriority="1" w:unhideWhenUsed="0" w:qFormat="1"/>
+    <w:lsdException w:name="Light Shading" w:semiHidden="0" w:uiPriority="60" w:unhideWhenUsed="0"/>
+    <w:lsdException w:name="Light List" w:semiHidden="0" w:uiPriority="61" w:unhideWhenUsed="0"/>
+    <w:lsdException w:name="Light Grid" w:semiHidden="0" w:uiPriority="62" w:unhideWhenUsed="0"/>
+    <w:lsdException w:name="Medium Shading 1" w:semiHidden="0" w:uiPriority="63" w:unhideWhenUsed="0"/>
+    <w:lsdException w:name="Medium Shading 2" w:semiHidden="0" w:uiPriority="64" w:unhideWhenUsed="0"/>
+    <w:lsdException w:name="Medium List 1" w:semiHidden="0" w:uiPriority="65" w:unhideWhenUsed="0"/>
+    <w:lsdException w:name="Medium List 2" w:semiHidden="0" w:uiPriority="66" w:unhideWhenUsed="0"/>
+    <w:lsdException w:name="Medium Grid 1" w:semiHidden="0" w:uiPriority="67" w:unhideWhenUsed="0"/>
+    <w:lsdException w:name="Medium Grid 2" w:semiHidden="0" w:uiPriority="68" w:unhideWhenUsed="0"/>
+    <w:lsdException w:name="Medium Grid 3" w:semiHidden="0" w:uiPriority="69" w:unhideWhenUsed="0"/>
+    <w:lsdException w:name="Dark List" w:semiHidden="0" w:uiPriority="70" w:unhideWhenUsed="0"/>
+    <w:lsdException w:name="Colorful Shading" w:semiHidden="0" w:uiPriority="71" w:unhideWhenUsed="0"/>
+    <w:lsdException w:name="Colorful List" w:semiHidden="0" w:uiPriority="72" w:unhideWhenUsed="0"/>
+    <w:lsdException w:name="Colorful Grid" w:semiHidden="0" w:uiPriority="73" w:unhideWhenUsed="0"/>
+    <w:lsdException w:name="Light Shading Accent 1" w:semiHidden="0" w:uiPriority="60" w:unhideWhenUsed="0"/>
+    <w:lsdException w:name="Light List Accent 1" w:semiHidden="0" w:uiPriority="61" w:unhideWhenUsed="0"/>
+    <w:lsdException w:name="Light Grid Accent 1" w:semiHidden="0" w:uiPriority="62" w:unhideWhenUsed="0"/>
+    <w:lsdException w:name="Medium Shading 1 Accent 1" w:semiHidden="0" w:uiPriority="63" w:unhideWhenUsed="0"/>
+    <w:lsdException w:name="Medium Shading 2 Accent 1" w:semiHidden="0" w:uiPriority="64" w:unhideWhenUsed="0"/>
+    <w:lsdException w:name="Medium List 1 Accent 1" w:semiHidden="0" w:uiPriority="65" w:unhideWhenUsed="0"/>
+    <w:lsdException w:name="Revision" w:unhideWhenUsed="0"/>
+    <w:lsdException w:name="List Paragraph" w:semiHidden="0" w:uiPriority="34" w:unhideWhenUsed="0" w:qFormat="1"/>
+    <w:lsdException w:name="Quote" w:semiHidden="0" w:uiPriority="29" w:unhideWhenUsed="0" w:qFormat="1"/>
+    <w:lsdException w:name="Intense Quote" w:semiHidden="0" w:uiPriority="30" w:unhideWhenUsed="0" w:qFormat="1"/>
+    <w:lsdException w:name="Medium List 2 Accent 1" w:semiHidden="0" w:uiPriority="66" w:unhideWhenUsed="0"/>
+    <w:lsdException w:name="Medium Grid 1 Accent 1" w:semiHidden="0" w:uiPriority="67" w:unhideWhenUsed="0"/>
+    <w:lsdException w:name="Medium Grid 2 Accent 1" w:semiHidden="0" w:uiPriority="68" w:unhideWhenUsed="0"/>
+    <w:lsdException w:name="Medium Grid 3 Accent 1" w:semiHidden="0" w:uiPriority="69" w:unhideWhenUsed="0"/>
+    <w:lsdException w:name="Dark List Accent 1" w:semiHidden="0" w:uiPriority="70" w:unhideWhenUsed="0"/>
+    <w:lsdException w:name="Colorful Shading Accent 1" w:semiHidden="0" w:uiPriority="71" w:unhideWhenUsed="0"/>
+    <w:lsdException w:name="Colorful List Accent 1" w:semiHidden="0" w:uiPriority="72" w:unhideWhenUsed="0"/>
+    <w:lsdException w:name="Colorful Grid Accent 1" w:semiHidden="0" w:uiPriority="73" w:unhideWhenUsed="0"/>
+    <w:lsdException w:name="Light Shading Accent 2" w:semiHidden="0" w:uiPriority="60" w:unhideWhenUsed="0"/>
+    <w:lsdException w:name="Light List Accent 2" w:semiHidden="0" w:uiPriority="61" w:unhideWhenUsed="0"/>
+    <w:lsdException w:name="Light Grid Accent 2" w:semiHidden="0" w:uiPriority="62" w:unhideWhenUsed="0"/>
+    <w:lsdException w:name="Medium Shading 1 Accent 2" w:semiHidden="0" w:uiPriority="63" w:unhideWhenUsed="0"/>
+    <w:lsdException w:name="Medium Shading 2 Accent 2" w:semiHidden="0" w:uiPriority="64" w:unhideWhenUsed="0"/>
+    <w:lsdException w:name="Medium List 1 Accent 2" w:semiHidden="0" w:uiPriority="65" w:unhideWhenUsed="0"/>
+    <w:lsdException w:name="Medium List 2 Accent 2" w:semiHidden="0" w:uiPriority="66" w:unhideWhenUsed="0"/>
+    <w:lsdException w:name="Medium Grid 1 Accent 2" w:semiHidden="0" w:uiPriority="67" w:unhideWhenUsed="0"/>
+    <w:lsdException w:name="Medium Grid 2 Accent 2" w:semiHidden="0" w:uiPriority="68" w:unhideWhenUsed="0"/>
+    <w:lsdException w:name="Medium Grid 3 Accent 2" w:semiHidden="0" w:uiPriority="69" w:unhideWhenUsed="0"/>
+    <w:lsdException w:name="Dark List Accent 2" w:semiHidden="0" w:uiPriority="70" w:unhideWhenUsed="0"/>
+    <w:lsdException w:name="Colorful Shading Accent 2" w:semiHidden="0" w:uiPriority="71" w:unhideWhenUsed="0"/>
+    <w:lsdException w:name="Colorful List Accent 2" w:semiHidden="0" w:uiPriority="72" w:unhideWhenUsed="0"/>
+    <w:lsdException w:name="Colorful Grid Accent 2" w:semiHidden="0" w:uiPriority="73" w:unhideWhenUsed="0"/>
+    <w:lsdException w:name="Light Shading Accent 3" w:semiHidden="0" w:uiPriority="60" w:unhideWhenUsed="0"/>
+    <w:lsdException w:name="Light List Accent 3" w:semiHidden="0" w:uiPriority="61" w:unhideWhenUsed="0"/>
+    <w:lsdException w:name="Light Grid Accent 3" w:semiHidden="0" w:uiPriority="62" w:unhideWhenUsed="0"/>
+    <w:lsdException w:name="Medium Shading 1 Accent 3" w:semiHidden="0" w:uiPriority="63" w:unhideWhenUsed="0"/>
+    <w:lsdException w:name="Medium Shading 2 Accent 3" w:semiHidden="0" w:uiPriority="64" w:unhideWhenUsed="0"/>
+    <w:lsdException w:name="Medium List 1 Accent 3" w:semiHidden="0" w:uiPriority="65" w:unhideWhenUsed="0"/>
+    <w:lsdException w:name="Medium List 2 Accent 3" w:semiHidden="0" w:uiPriority="66" w:unhideWhenUsed="0"/>
+    <w:lsdException w:name="Medium Grid 1 Accent 3" w:semiHidden="0" w:uiPriority="67" w:unhideWhenUsed="0"/>
+    <w:lsdException w:name="Medium Grid 2 Accent 3" w:semiHidden="0" w:uiPriority="68" w:unhideWhenUsed="0"/>
+    <w:lsdException w:name="Medium Grid 3 Accent 3" w:semiHidden="0" w:uiPriority="69" w:unhideWhenUsed="0"/>
+    <w:lsdException w:name="Dark List Accent 3" w:semiHidden="0" w:uiPriority="70" w:unhideWhenUsed="0"/>
+    <w:lsdException w:name="Colorful Shading Accent 3" w:semiHidden="0" w:uiPriority="71" w:unhideWhenUsed="0"/>
+    <w:lsdException w:name="Colorful List Accent 3" w:semiHidden="0" w:uiPriority="72" w:unhideWhenUsed="0"/>
+    <w:lsdException w:name="Colorful Grid Accent 3" w:semiHidden="0" w:uiPriority="73" w:unhideWhenUsed="0"/>
+    <w:lsdException w:name="Light Shading Accent 4" w:semiHidden="0" w:uiPriority="60" w:unhideWhenUsed="0"/>
+    <w:lsdException w:name="Light List Accent 4" w:semiHidden="0" w:uiPriority="61" w:unhideWhenUsed="0"/>
+    <w:lsdException w:name="Light Grid Accent 4" w:semiHidden="0" w:uiPriority="62" w:unhideWhenUsed="0"/>
+    <w:lsdException w:name="Medium Shading 1 Accent 4" w:semiHidden="0" w:uiPriority="63" w:unhideWhenUsed="0"/>
+    <w:lsdException w:name="Medium Shading 2 Accent 4" w:semiHidden="0" w:uiPriority="64" w:unhideWhenUsed="0"/>
+    <w:lsdException w:name="Medium List 1 Accent 4" w:semiHidden="0" w:uiPriority="65" w:unhideWhenUsed="0"/>
+    <w:lsdException w:name="Medium List 2 Accent 4" w:semiHidden="0" w:uiPriority="66" w:unhideWhenUsed="0"/>
+    <w:lsdException w:name="Medium Grid 1 Accent 4" w:semiHidden="0" w:uiPriority="67" w:unhideWhenUsed="0"/>
+    <w:lsdException w:name="Medium Grid 2 Accent 4" w:semiHidden="0" w:uiPriority="68" w:unhideWhenUsed="0"/>
+    <w:lsdException w:name="Medium Grid 3 Accent 4" w:semiHidden="0" w:uiPriority="69" w:unhideWhenUsed="0"/>
+    <w:lsdException w:name="Dark List Accent 4" w:semiHidden="0" w:uiPriority="70" w:unhideWhenUsed="0"/>
+    <w:lsdException w:name="Colorful Shading Accent 4" w:semiHidden="0" w:uiPriority="71" w:unhideWhenUsed="0"/>
+    <w:lsdException w:name="Colorful List Accent 4" w:semiHidden="0" w:uiPriority="72" w:unhideWhenUsed="0"/>
+    <w:lsdException w:name="Colorful Grid Accent 4" w:semiHidden="0" w:uiPriority="73" w:unhideWhenUsed="0"/>
+    <w:lsdException w:name="Light Shading Accent 5" w:semiHidden="0" w:uiPriority="60" w:unhideWhenUsed="0"/>
+    <w:lsdException w:name="Light List Accent 5" w:semiHidden="0" w:uiPriority="61" w:unhideWhenUsed="0"/>
+    <w:lsdException w:name="Light Grid Accent 5" w:semiHidden="0" w:uiPriority="62" w:unhideWhenUsed="0"/>
+    <w:lsdException w:name="Medium Shading 1 Accent 5" w:semiHidden="0" w:uiPriority="63" w:unhideWhenUsed="0"/>
+    <w:lsdException w:name="Medium Shading 2 Accent 5" w:semiHidden="0" w:uiPriority="64" w:unhideWhenUsed="0"/>
+    <w:lsdException w:name="Medium List 1 Accent 5" w:semiHidden="0" w:uiPriority="65" w:unhideWhenUsed="0"/>
+    <w:lsdException w:name="Medium List 2 Accent 5" w:semiHidden="0" w:uiPriority="66" w:unhideWhenUsed="0"/>
+    <w:lsdException w:name="Medium Grid 1 Accent 5" w:semiHidden="0" w:uiPriority="67" w:unhideWhenUsed="0"/>
+    <w:lsdException w:name="Medium Grid 2 Accent 5" w:semiHidden="0" w:uiPriority="68" w:unhideWhenUsed="0"/>
+    <w:lsdException w:name="Medium Grid 3 Accent 5" w:semiHidden="0" w:uiPriority="69" w:unhideWhenUsed="0"/>
+    <w:lsdException w:name="Dark List Accent 5" w:semiHidden="0" w:uiPriority="70" w:unhideWhenUsed="0"/>
+    <w:lsdException w:name="Colorful Shading Accent 5" w:semiHidden="0" w:uiPriority="71" w:unhideWhenUsed="0"/>
+    <w:lsdException w:name="Colorful List Accent 5" w:semiHidden="0" w:uiPriority="72" w:unhideWhenUsed="0"/>
+    <w:lsdException w:name="Colorful Grid Accent 5" w:semiHidden="0" w:uiPriority="73" w:unhideWhenUsed="0"/>
+    <w:lsdException w:name="Light Shading Accent 6" w:semiHidden="0" w:uiPriority="60" w:unhideWhenUsed="0"/>
+    <w:lsdException w:name="Light List Accent 6" w:semiHidden="0" w:uiPriority="61" w:unhideWhenUsed="0"/>
+    <w:lsdException w:name="Light Grid Accent 6" w:semiHidden="0" w:uiPriority="62" w:unhideWhenUsed="0"/>
+    <w:lsdException w:name="Medium Shading 1 Accent 6" w:semiHidden="0" w:uiPriority="63" w:unhideWhenUsed="0"/>
+    <w:lsdException w:name="Medium Shading 2 Accent 6" w:semiHidden="0" w:uiPriority="64" w:unhideWhenUsed="0"/>
+    <w:lsdException w:name="Medium List 1 Accent 6" w:semiHidden="0" w:uiPriority="65" w:unhideWhenUsed="0"/>
+    <w:lsdException w:name="Medium List 2 Accent 6" w:semiHidden="0" w:uiPriority="66" w:unhideWhenUsed="0"/>
+    <w:lsdException w:name="Medium Grid 1 Accent 6" w:semiHidden="0" w:uiPriority="67" w:unhideWhenUsed="0"/>
+    <w:lsdException w:name="Medium Grid 2 Accent 6" w:semiHidden="0" w:uiPriority="68" w:unhideWhenUsed="0"/>
+    <w:lsdException w:name="Medium Grid 3 Accent 6" w:semiHidden="0" w:uiPriority="69" w:unhideWhenUsed="0"/>
+    <w:lsdException w:name="Dark List Accent 6" w:semiHidden="0" w:uiPriority="70" w:unhideWhenUsed="0"/>
+    <w:lsdException w:name="Colorful Shading Accent 6" w:semiHidden="0" w:uiPriority="71" w:unhideWhenUsed="0"/>
+    <w:lsdException w:name="Colorful List Accent 6" w:semiHidden="0" w:uiPriority="72" w:unhideWhenUsed="0"/>
+    <w:lsdException w:name="Colorful Grid Accent 6" w:semiHidden="0" w:uiPriority="73" w:unhideWhenUsed="0"/>
+    <w:lsdException w:name="Subtle Emphasis" w:semiHidden="0" w:uiPriority="19" w:unhideWhenUsed="0" w:qFormat="1"/>
+    <w:lsdException w:name="Intense Emphasis" w:semiHidden="0" w:uiPriority="21" w:unhideWhenUsed="0" w:qFormat="1"/>
+    <w:lsdException w:name="Subtle Reference" w:semiHidden="0" w:uiPriority="31" w:unhideWhenUsed="0" w:qFormat="1"/>
+    <w:lsdException w:name="Intense Reference" w:semiHidden="0" w:uiPriority="32" w:unhideWhenUsed="0" w:qFormat="1"/>
+    <w:lsdException w:name="Book Title" w:semiHidden="0" w:uiPriority="33" w:unhideWhenUsed="0" w:qFormat="1"/>
+    <w:lsdException w:name="Bibliography" w:uiPriority="37"/>
+    <w:lsdException w:name="TOC Heading" w:uiPriority="39" w:qFormat="1"/>
+  </w:latentStyles>
+  <w:style w:type="paragraph" w:default="1" w:styleId="Normal">
+    <w:name w:val="Normal"/>
+    <w:qFormat/>
+  </w:style>
+  <w:style w:type="character" w:default="1" w:styleId="Fuentedeprrafopredeter">
+    <w:name w:val="Default Paragraph Font"/>
+    <w:uiPriority w:val="1"/>
+    <w:semiHidden/>
+    <w:unhideWhenUsed/>
+  </w:style>
+  <w:style w:type="table" w:default="1" w:styleId="Tablanormal">
+    <w:name w:val="Normal Table"/>
+    <w:uiPriority w:val="99"/>
+    <w:semiHidden/>
+    <w:unhideWhenUsed/>
+    <w:tblPr>
+      <w:tblInd w:w="0" w:type="dxa"/>
+      <w:tblCellMar>
+        <w:top w:w="0" w:type="dxa"/>
+        <w:left w:w="108" w:type="dxa"/>
+        <w:bottom w:w="0" w:type="dxa"/>
+        <w:right w:w="108" w:type="dxa"/>
+      </w:tblCellMar>
+    </w:tblPr>
+  </w:style>
+  <w:style w:type="numbering" w:default="1" w:styleId="Sinlista">
+    <w:name w:val="No List"/>
+    <w:uiPriority w:val="99"/>
+    <w:semiHidden/>
+    <w:unhideWhenUsed/>
+  </w:style>
+  <w:style w:type="paragraph" w:customStyle="1" w:styleId="B077C4FC225E44D18BEBF44472CB5F04">
+    <w:name w:val="B077C4FC225E44D18BEBF44472CB5F04"/>
+    <w:rsid w:val="004D059F"/>
+  </w:style>
+  <w:style w:type="paragraph" w:customStyle="1" w:styleId="C558288399C24FD2A84C6D0B52031C88">
+    <w:name w:val="C558288399C24FD2A84C6D0B52031C88"/>
+    <w:rsid w:val="004D059F"/>
+  </w:style>
+  <w:style w:type="paragraph" w:customStyle="1" w:styleId="FC7B1ED8402E406687832A3B846C177A">
+    <w:name w:val="FC7B1ED8402E406687832A3B846C177A"/>
+    <w:rsid w:val="004D059F"/>
+  </w:style>
+  <w:style w:type="paragraph" w:customStyle="1" w:styleId="785B360055FB487F8C741C77AB5499E1">
+    <w:name w:val="785B360055FB487F8C741C77AB5499E1"/>
+    <w:rsid w:val="004D059F"/>
+  </w:style>
+  <w:style w:type="paragraph" w:customStyle="1" w:styleId="EFAE7CFF415F445182AD3A1F30020332">
+    <w:name w:val="EFAE7CFF415F445182AD3A1F30020332"/>
+    <w:rsid w:val="004D059F"/>
+  </w:style>
+  <w:style w:type="paragraph" w:customStyle="1" w:styleId="3AD2F2ED1125449F8A326356431158D2">
+    <w:name w:val="3AD2F2ED1125449F8A326356431158D2"/>
+    <w:rsid w:val="004D059F"/>
+  </w:style>
+  <w:style w:type="paragraph" w:customStyle="1" w:styleId="72E6FA5B328947C3BE9BC7EC6C2F71F3">
+    <w:name w:val="72E6FA5B328947C3BE9BC7EC6C2F71F3"/>
+    <w:rsid w:val="004D059F"/>
+  </w:style>
+  <w:style w:type="paragraph" w:customStyle="1" w:styleId="806E3C0506B34C1A8C2C03FCF385473B">
+    <w:name w:val="806E3C0506B34C1A8C2C03FCF385473B"/>
+    <w:rsid w:val="004D059F"/>
+  </w:style>
+  <w:style w:type="paragraph" w:customStyle="1" w:styleId="E920636610B64DD6B37FF7E1659768A5">
+    <w:name w:val="E920636610B64DD6B37FF7E1659768A5"/>
+    <w:rsid w:val="004D059F"/>
+  </w:style>
+  <w:style w:type="paragraph" w:customStyle="1" w:styleId="7D146D122FBA42BFAADE6A700B955F3D">
+    <w:name w:val="7D146D122FBA42BFAADE6A700B955F3D"/>
+    <w:rsid w:val="004D059F"/>
+  </w:style>
+  <w:style w:type="paragraph" w:customStyle="1" w:styleId="1CA4D7386E0D4E569C7E75F19E28DEEF">
+    <w:name w:val="1CA4D7386E0D4E569C7E75F19E28DEEF"/>
+    <w:rsid w:val="004D059F"/>
+  </w:style>
+  <w:style w:type="paragraph" w:customStyle="1" w:styleId="5136D692BE394BCDB12D4A38C323550B">
+    <w:name w:val="5136D692BE394BCDB12D4A38C323550B"/>
+    <w:rsid w:val="004D059F"/>
+  </w:style>
+  <w:style w:type="paragraph" w:customStyle="1" w:styleId="8B3C3C900F9D45EAB95D3682FED4DA12">
+    <w:name w:val="8B3C3C900F9D45EAB95D3682FED4DA12"/>
+    <w:rsid w:val="004D059F"/>
+  </w:style>
+  <w:style w:type="paragraph" w:customStyle="1" w:styleId="174F47343C784A77B84FBC91B565799B">
+    <w:name w:val="174F47343C784A77B84FBC91B565799B"/>
+    <w:rsid w:val="004D059F"/>
+  </w:style>
+  <w:style w:type="paragraph" w:customStyle="1" w:styleId="19D293C8837B40258C21D7B3B7072C5E">
+    <w:name w:val="19D293C8837B40258C21D7B3B7072C5E"/>
+    <w:rsid w:val="004D059F"/>
+  </w:style>
+  <w:style w:type="paragraph" w:customStyle="1" w:styleId="5009B518E53E434CB025CB552717086D">
+    <w:name w:val="5009B518E53E434CB025CB552717086D"/>
+    <w:rsid w:val="004D059F"/>
+  </w:style>
+  <w:style w:type="paragraph" w:customStyle="1" w:styleId="46D26AD61A34409EA686073F89D0686A">
+    <w:name w:val="46D26AD61A34409EA686073F89D0686A"/>
+    <w:rsid w:val="004D059F"/>
+  </w:style>
+  <w:style w:type="paragraph" w:customStyle="1" w:styleId="2C01059BDF9D472FA6216091CF9D44D9">
+    <w:name w:val="2C01059BDF9D472FA6216091CF9D44D9"/>
+    <w:rsid w:val="004D059F"/>
+  </w:style>
+  <w:style w:type="paragraph" w:customStyle="1" w:styleId="99A96985F18C4CE5BFC160EF6D878A20">
+    <w:name w:val="99A96985F18C4CE5BFC160EF6D878A20"/>
+    <w:rsid w:val="004D059F"/>
+  </w:style>
+  <w:style w:type="paragraph" w:customStyle="1" w:styleId="891B85658D9F40B9A09871F032AA69D5">
+    <w:name w:val="891B85658D9F40B9A09871F032AA69D5"/>
+    <w:rsid w:val="004D059F"/>
+  </w:style>
+  <w:style w:type="paragraph" w:customStyle="1" w:styleId="358B9FA7E5B04EE9B3D0227AF951EACB">
+    <w:name w:val="358B9FA7E5B04EE9B3D0227AF951EACB"/>
+    <w:rsid w:val="00EC62A0"/>
+  </w:style>
+  <w:style w:type="paragraph" w:customStyle="1" w:styleId="49B57D52C3AE42179EB3FD2FB99A7ECD">
+    <w:name w:val="49B57D52C3AE42179EB3FD2FB99A7ECD"/>
+    <w:rsid w:val="00EC62A0"/>
+  </w:style>
+  <w:style w:type="paragraph" w:customStyle="1" w:styleId="B7D02A9A35BE4BC0AF77A62D212DAC46">
+    <w:name w:val="B7D02A9A35BE4BC0AF77A62D212DAC46"/>
+    <w:rsid w:val="00EC62A0"/>
+  </w:style>
+</w:styles>
+</file>
+
 <file path=word/glossary/webSettings.xml><?xml version="1.0" encoding="utf-8"?>
-<w:webSettings xmlns:mc="http://schemas.openxmlformats.org/markup-compatibility/2006" xmlns:r="http://schemas.openxmlformats.org/officeDocument/2006/relationships" xmlns:w="http://schemas.openxmlformats.org/wordprocessingml/2006/main" xmlns:w14="http://schemas.microsoft.com/office/word/2010/wordml" xmlns:w15="http://schemas.microsoft.com/office/word/2012/wordml" mc:Ignorable="w14 w15">
+<w:webSettings xmlns:mc="http://schemas.openxmlformats.org/markup-compatibility/2006" xmlns:r="http://schemas.openxmlformats.org/officeDocument/2006/relationships" xmlns:w="http://schemas.openxmlformats.org/wordprocessingml/2006/main" xmlns:w14="http://schemas.microsoft.com/office/word/2010/wordml" mc:Ignorable="w14">
   <w:optimizeForBrowser/>
   <w:allowPNG/>
 </w:webSettings>
@@ -6498,7 +8145,7 @@
 </file>
 
 <file path=customXml/itemProps2.xml><?xml version="1.0" encoding="utf-8"?>
-<ds:datastoreItem xmlns:ds="http://schemas.openxmlformats.org/officeDocument/2006/customXml" ds:itemID="{965916E1-3CFE-49BF-AEBC-22BAC6EB6142}">
+<ds:datastoreItem xmlns:ds="http://schemas.openxmlformats.org/officeDocument/2006/customXml" ds:itemID="{7447EE70-B3C1-4F0D-90F7-382EDAC29935}">
   <ds:schemaRefs>
     <ds:schemaRef ds:uri="http://schemas.openxmlformats.org/officeDocument/2006/bibliography"/>
   </ds:schemaRefs>

</xml_diff>

<commit_message>
Documentacion/Completada vision y analisis de negocio, mas subtemas
</commit_message>
<xml_diff>
--- a/Documentacion/Documentación JYMP Store.docx
+++ b/Documentacion/Documentación JYMP Store.docx
@@ -576,6 +576,8 @@
             <w:pPr>
               <w:pStyle w:val="Sinespaciado"/>
             </w:pPr>
+            <w:bookmarkStart w:id="0" w:name="_GoBack"/>
+            <w:bookmarkEnd w:id="0"/>
           </w:p>
         </w:tc>
       </w:tr>
@@ -649,11 +651,11 @@
                                 <w:sz w:val="28"/>
                               </w:rPr>
                             </w:pPr>
-                            <w:bookmarkStart w:id="0" w:name="_Toc402134412"/>
-                            <w:bookmarkStart w:id="1" w:name="_Toc402134422"/>
-                            <w:bookmarkStart w:id="2" w:name="_Toc402134451"/>
-                            <w:bookmarkStart w:id="3" w:name="_Toc402134521"/>
-                            <w:bookmarkStart w:id="4" w:name="_Toc402134553"/>
+                            <w:bookmarkStart w:id="1" w:name="_Toc402134412"/>
+                            <w:bookmarkStart w:id="2" w:name="_Toc402134422"/>
+                            <w:bookmarkStart w:id="3" w:name="_Toc402134451"/>
+                            <w:bookmarkStart w:id="4" w:name="_Toc402134521"/>
+                            <w:bookmarkStart w:id="5" w:name="_Toc402134553"/>
                             <w:r>
                               <w:rPr>
                                 <w:b/>
@@ -661,11 +663,11 @@
                               </w:rPr>
                               <w:t>ELABORADO POR:</w:t>
                             </w:r>
-                            <w:bookmarkEnd w:id="0"/>
                             <w:bookmarkEnd w:id="1"/>
                             <w:bookmarkEnd w:id="2"/>
                             <w:bookmarkEnd w:id="3"/>
                             <w:bookmarkEnd w:id="4"/>
+                            <w:bookmarkEnd w:id="5"/>
                           </w:p>
                           <w:p>
                             <w:pPr>
@@ -792,11 +794,11 @@
                           <w:sz w:val="28"/>
                         </w:rPr>
                       </w:pPr>
-                      <w:bookmarkStart w:id="5" w:name="_Toc402134412"/>
-                      <w:bookmarkStart w:id="6" w:name="_Toc402134422"/>
-                      <w:bookmarkStart w:id="7" w:name="_Toc402134451"/>
-                      <w:bookmarkStart w:id="8" w:name="_Toc402134521"/>
-                      <w:bookmarkStart w:id="9" w:name="_Toc402134553"/>
+                      <w:bookmarkStart w:id="6" w:name="_Toc402134412"/>
+                      <w:bookmarkStart w:id="7" w:name="_Toc402134422"/>
+                      <w:bookmarkStart w:id="8" w:name="_Toc402134451"/>
+                      <w:bookmarkStart w:id="9" w:name="_Toc402134521"/>
+                      <w:bookmarkStart w:id="10" w:name="_Toc402134553"/>
                       <w:r>
                         <w:rPr>
                           <w:b/>
@@ -804,11 +806,11 @@
                         </w:rPr>
                         <w:t>ELABORADO POR:</w:t>
                       </w:r>
-                      <w:bookmarkEnd w:id="5"/>
                       <w:bookmarkEnd w:id="6"/>
                       <w:bookmarkEnd w:id="7"/>
                       <w:bookmarkEnd w:id="8"/>
                       <w:bookmarkEnd w:id="9"/>
+                      <w:bookmarkEnd w:id="10"/>
                     </w:p>
                     <w:p>
                       <w:pPr>
@@ -1160,7 +1162,7 @@
           <w:r>
             <w:fldChar w:fldCharType="separate"/>
           </w:r>
-          <w:hyperlink w:anchor="_Toc465034306" w:history="1">
+          <w:hyperlink w:anchor="_Toc465158502" w:history="1">
             <w:r>
               <w:rPr>
                 <w:rStyle w:val="Hipervnculo"/>
@@ -1188,7 +1190,7 @@
                 <w:noProof/>
                 <w:webHidden/>
               </w:rPr>
-              <w:instrText xml:space="preserve"> PAGEREF _Toc465034306 \h </w:instrText>
+              <w:instrText xml:space="preserve"> PAGEREF _Toc465158502 \h </w:instrText>
             </w:r>
             <w:r>
               <w:rPr>
@@ -1208,7 +1210,7 @@
                 <w:noProof/>
                 <w:webHidden/>
               </w:rPr>
-              <w:t>2</w:t>
+              <w:t>3</w:t>
             </w:r>
             <w:r>
               <w:rPr>
@@ -1234,7 +1236,7 @@
               <w:lang w:val="es-MX" w:eastAsia="es-MX"/>
             </w:rPr>
           </w:pPr>
-          <w:hyperlink w:anchor="_Toc465034307" w:history="1">
+          <w:hyperlink w:anchor="_Toc465158503" w:history="1">
             <w:r>
               <w:rPr>
                 <w:rStyle w:val="Hipervnculo"/>
@@ -1261,7 +1263,7 @@
                 <w:noProof/>
                 <w:webHidden/>
               </w:rPr>
-              <w:instrText xml:space="preserve"> PAGEREF _Toc465034307 \h </w:instrText>
+              <w:instrText xml:space="preserve"> PAGEREF _Toc465158503 \h </w:instrText>
             </w:r>
             <w:r>
               <w:rPr>
@@ -1281,7 +1283,7 @@
                 <w:noProof/>
                 <w:webHidden/>
               </w:rPr>
-              <w:t>2</w:t>
+              <w:t>3</w:t>
             </w:r>
             <w:r>
               <w:rPr>
@@ -1307,7 +1309,7 @@
               <w:lang w:val="es-MX" w:eastAsia="es-MX"/>
             </w:rPr>
           </w:pPr>
-          <w:hyperlink w:anchor="_Toc465034308" w:history="1">
+          <w:hyperlink w:anchor="_Toc465158504" w:history="1">
             <w:r>
               <w:rPr>
                 <w:rStyle w:val="Hipervnculo"/>
@@ -1334,7 +1336,7 @@
                 <w:noProof/>
                 <w:webHidden/>
               </w:rPr>
-              <w:instrText xml:space="preserve"> PAGEREF _Toc465034308 \h </w:instrText>
+              <w:instrText xml:space="preserve"> PAGEREF _Toc465158504 \h </w:instrText>
             </w:r>
             <w:r>
               <w:rPr>
@@ -1354,7 +1356,7 @@
                 <w:noProof/>
                 <w:webHidden/>
               </w:rPr>
-              <w:t>2</w:t>
+              <w:t>3</w:t>
             </w:r>
             <w:r>
               <w:rPr>
@@ -1380,7 +1382,7 @@
               <w:lang w:val="es-MX" w:eastAsia="es-MX"/>
             </w:rPr>
           </w:pPr>
-          <w:hyperlink w:anchor="_Toc465034309" w:history="1">
+          <w:hyperlink w:anchor="_Toc465158505" w:history="1">
             <w:r>
               <w:rPr>
                 <w:rStyle w:val="Hipervnculo"/>
@@ -1407,7 +1409,7 @@
                 <w:noProof/>
                 <w:webHidden/>
               </w:rPr>
-              <w:instrText xml:space="preserve"> PAGEREF _Toc465034309 \h </w:instrText>
+              <w:instrText xml:space="preserve"> PAGEREF _Toc465158505 \h </w:instrText>
             </w:r>
             <w:r>
               <w:rPr>
@@ -1427,7 +1429,7 @@
                 <w:noProof/>
                 <w:webHidden/>
               </w:rPr>
-              <w:t>2</w:t>
+              <w:t>3</w:t>
             </w:r>
             <w:r>
               <w:rPr>
@@ -1453,7 +1455,7 @@
               <w:lang w:val="es-MX" w:eastAsia="es-MX"/>
             </w:rPr>
           </w:pPr>
-          <w:hyperlink w:anchor="_Toc465034310" w:history="1">
+          <w:hyperlink w:anchor="_Toc465158506" w:history="1">
             <w:r>
               <w:rPr>
                 <w:rStyle w:val="Hipervnculo"/>
@@ -1480,7 +1482,7 @@
                 <w:noProof/>
                 <w:webHidden/>
               </w:rPr>
-              <w:instrText xml:space="preserve"> PAGEREF _Toc465034310 \h </w:instrText>
+              <w:instrText xml:space="preserve"> PAGEREF _Toc465158506 \h </w:instrText>
             </w:r>
             <w:r>
               <w:rPr>
@@ -1500,7 +1502,7 @@
                 <w:noProof/>
                 <w:webHidden/>
               </w:rPr>
-              <w:t>2</w:t>
+              <w:t>3</w:t>
             </w:r>
             <w:r>
               <w:rPr>
@@ -1526,7 +1528,7 @@
               <w:lang w:val="es-MX" w:eastAsia="es-MX"/>
             </w:rPr>
           </w:pPr>
-          <w:hyperlink w:anchor="_Toc465034311" w:history="1">
+          <w:hyperlink w:anchor="_Toc465158507" w:history="1">
             <w:r>
               <w:rPr>
                 <w:rStyle w:val="Hipervnculo"/>
@@ -1553,7 +1555,7 @@
                 <w:noProof/>
                 <w:webHidden/>
               </w:rPr>
-              <w:instrText xml:space="preserve"> PAGEREF _Toc465034311 \h </w:instrText>
+              <w:instrText xml:space="preserve"> PAGEREF _Toc465158507 \h </w:instrText>
             </w:r>
             <w:r>
               <w:rPr>
@@ -1573,7 +1575,7 @@
                 <w:noProof/>
                 <w:webHidden/>
               </w:rPr>
-              <w:t>2</w:t>
+              <w:t>3</w:t>
             </w:r>
             <w:r>
               <w:rPr>
@@ -1599,7 +1601,7 @@
               <w:lang w:val="es-MX" w:eastAsia="es-MX"/>
             </w:rPr>
           </w:pPr>
-          <w:hyperlink w:anchor="_Toc465034312" w:history="1">
+          <w:hyperlink w:anchor="_Toc465158508" w:history="1">
             <w:r>
               <w:rPr>
                 <w:rStyle w:val="Hipervnculo"/>
@@ -1626,7 +1628,7 @@
                 <w:noProof/>
                 <w:webHidden/>
               </w:rPr>
-              <w:instrText xml:space="preserve"> PAGEREF _Toc465034312 \h </w:instrText>
+              <w:instrText xml:space="preserve"> PAGEREF _Toc465158508 \h </w:instrText>
             </w:r>
             <w:r>
               <w:rPr>
@@ -1646,7 +1648,7 @@
                 <w:noProof/>
                 <w:webHidden/>
               </w:rPr>
-              <w:t>2</w:t>
+              <w:t>3</w:t>
             </w:r>
             <w:r>
               <w:rPr>
@@ -1672,7 +1674,7 @@
               <w:lang w:val="es-MX" w:eastAsia="es-MX"/>
             </w:rPr>
           </w:pPr>
-          <w:hyperlink w:anchor="_Toc465034313" w:history="1">
+          <w:hyperlink w:anchor="_Toc465158509" w:history="1">
             <w:r>
               <w:rPr>
                 <w:rStyle w:val="Hipervnculo"/>
@@ -1699,7 +1701,7 @@
                 <w:noProof/>
                 <w:webHidden/>
               </w:rPr>
-              <w:instrText xml:space="preserve"> PAGEREF _Toc465034313 \h </w:instrText>
+              <w:instrText xml:space="preserve"> PAGEREF _Toc465158509 \h </w:instrText>
             </w:r>
             <w:r>
               <w:rPr>
@@ -1719,7 +1721,7 @@
                 <w:noProof/>
                 <w:webHidden/>
               </w:rPr>
-              <w:t>3</w:t>
+              <w:t>4</w:t>
             </w:r>
             <w:r>
               <w:rPr>
@@ -1745,7 +1747,7 @@
               <w:lang w:val="es-MX" w:eastAsia="es-MX"/>
             </w:rPr>
           </w:pPr>
-          <w:hyperlink w:anchor="_Toc465034314" w:history="1">
+          <w:hyperlink w:anchor="_Toc465158510" w:history="1">
             <w:r>
               <w:rPr>
                 <w:rStyle w:val="Hipervnculo"/>
@@ -1772,7 +1774,7 @@
                 <w:noProof/>
                 <w:webHidden/>
               </w:rPr>
-              <w:instrText xml:space="preserve"> PAGEREF _Toc465034314 \h </w:instrText>
+              <w:instrText xml:space="preserve"> PAGEREF _Toc465158510 \h </w:instrText>
             </w:r>
             <w:r>
               <w:rPr>
@@ -1792,7 +1794,7 @@
                 <w:noProof/>
                 <w:webHidden/>
               </w:rPr>
-              <w:t>3</w:t>
+              <w:t>4</w:t>
             </w:r>
             <w:r>
               <w:rPr>
@@ -1818,7 +1820,7 @@
               <w:lang w:val="es-MX" w:eastAsia="es-MX"/>
             </w:rPr>
           </w:pPr>
-          <w:hyperlink w:anchor="_Toc465034315" w:history="1">
+          <w:hyperlink w:anchor="_Toc465158511" w:history="1">
             <w:r>
               <w:rPr>
                 <w:rStyle w:val="Hipervnculo"/>
@@ -1845,7 +1847,7 @@
                 <w:noProof/>
                 <w:webHidden/>
               </w:rPr>
-              <w:instrText xml:space="preserve"> PAGEREF _Toc465034315 \h </w:instrText>
+              <w:instrText xml:space="preserve"> PAGEREF _Toc465158511 \h </w:instrText>
             </w:r>
             <w:r>
               <w:rPr>
@@ -1865,7 +1867,7 @@
                 <w:noProof/>
                 <w:webHidden/>
               </w:rPr>
-              <w:t>4</w:t>
+              <w:t>5</w:t>
             </w:r>
             <w:r>
               <w:rPr>
@@ -1891,7 +1893,7 @@
               <w:lang w:val="es-MX" w:eastAsia="es-MX"/>
             </w:rPr>
           </w:pPr>
-          <w:hyperlink w:anchor="_Toc465034316" w:history="1">
+          <w:hyperlink w:anchor="_Toc465158512" w:history="1">
             <w:r>
               <w:rPr>
                 <w:rStyle w:val="Hipervnculo"/>
@@ -1918,7 +1920,7 @@
                 <w:noProof/>
                 <w:webHidden/>
               </w:rPr>
-              <w:instrText xml:space="preserve"> PAGEREF _Toc465034316 \h </w:instrText>
+              <w:instrText xml:space="preserve"> PAGEREF _Toc465158512 \h </w:instrText>
             </w:r>
             <w:r>
               <w:rPr>
@@ -1938,7 +1940,7 @@
                 <w:noProof/>
                 <w:webHidden/>
               </w:rPr>
-              <w:t>4</w:t>
+              <w:t>5</w:t>
             </w:r>
             <w:r>
               <w:rPr>
@@ -1964,7 +1966,7 @@
               <w:lang w:val="es-MX" w:eastAsia="es-MX"/>
             </w:rPr>
           </w:pPr>
-          <w:hyperlink w:anchor="_Toc465034317" w:history="1">
+          <w:hyperlink w:anchor="_Toc465158513" w:history="1">
             <w:r>
               <w:rPr>
                 <w:rStyle w:val="Hipervnculo"/>
@@ -1991,7 +1993,7 @@
                 <w:noProof/>
                 <w:webHidden/>
               </w:rPr>
-              <w:instrText xml:space="preserve"> PAGEREF _Toc465034317 \h </w:instrText>
+              <w:instrText xml:space="preserve"> PAGEREF _Toc465158513 \h </w:instrText>
             </w:r>
             <w:r>
               <w:rPr>
@@ -2011,7 +2013,7 @@
                 <w:noProof/>
                 <w:webHidden/>
               </w:rPr>
-              <w:t>4</w:t>
+              <w:t>5</w:t>
             </w:r>
             <w:r>
               <w:rPr>
@@ -2037,7 +2039,7 @@
               <w:lang w:val="es-MX" w:eastAsia="es-MX"/>
             </w:rPr>
           </w:pPr>
-          <w:hyperlink w:anchor="_Toc465034318" w:history="1">
+          <w:hyperlink w:anchor="_Toc465158514" w:history="1">
             <w:r>
               <w:rPr>
                 <w:rStyle w:val="Hipervnculo"/>
@@ -2064,7 +2066,7 @@
                 <w:noProof/>
                 <w:webHidden/>
               </w:rPr>
-              <w:instrText xml:space="preserve"> PAGEREF _Toc465034318 \h </w:instrText>
+              <w:instrText xml:space="preserve"> PAGEREF _Toc465158514 \h </w:instrText>
             </w:r>
             <w:r>
               <w:rPr>
@@ -2084,7 +2086,7 @@
                 <w:noProof/>
                 <w:webHidden/>
               </w:rPr>
-              <w:t>5</w:t>
+              <w:t>6</w:t>
             </w:r>
             <w:r>
               <w:rPr>
@@ -2109,7 +2111,7 @@
               <w:lang w:val="es-MX" w:eastAsia="es-MX"/>
             </w:rPr>
           </w:pPr>
-          <w:hyperlink w:anchor="_Toc465034319" w:history="1">
+          <w:hyperlink w:anchor="_Toc465158515" w:history="1">
             <w:r>
               <w:rPr>
                 <w:rStyle w:val="Hipervnculo"/>
@@ -2137,7 +2139,7 @@
                 <w:noProof/>
                 <w:webHidden/>
               </w:rPr>
-              <w:instrText xml:space="preserve"> PAGEREF _Toc465034319 \h </w:instrText>
+              <w:instrText xml:space="preserve"> PAGEREF _Toc465158515 \h </w:instrText>
             </w:r>
             <w:r>
               <w:rPr>
@@ -2157,7 +2159,445 @@
                 <w:noProof/>
                 <w:webHidden/>
               </w:rPr>
-              <w:t>5</w:t>
+              <w:t>6</w:t>
+            </w:r>
+            <w:r>
+              <w:rPr>
+                <w:noProof/>
+                <w:webHidden/>
+              </w:rPr>
+              <w:fldChar w:fldCharType="end"/>
+            </w:r>
+          </w:hyperlink>
+        </w:p>
+        <w:p>
+          <w:pPr>
+            <w:pStyle w:val="TDC2"/>
+            <w:tabs>
+              <w:tab w:val="right" w:leader="hyphen" w:pos="8828"/>
+            </w:tabs>
+            <w:rPr>
+              <w:rFonts w:eastAsiaTheme="minorEastAsia"/>
+              <w:smallCaps w:val="0"/>
+              <w:noProof/>
+              <w:sz w:val="22"/>
+              <w:szCs w:val="22"/>
+              <w:lang w:val="es-MX" w:eastAsia="es-MX"/>
+            </w:rPr>
+          </w:pPr>
+          <w:hyperlink w:anchor="_Toc465158516" w:history="1">
+            <w:r>
+              <w:rPr>
+                <w:rStyle w:val="Hipervnculo"/>
+                <w:noProof/>
+              </w:rPr>
+              <w:t>2.1 Lista Actor-Semántica</w:t>
+            </w:r>
+            <w:r>
+              <w:rPr>
+                <w:noProof/>
+                <w:webHidden/>
+              </w:rPr>
+              <w:tab/>
+            </w:r>
+            <w:r>
+              <w:rPr>
+                <w:noProof/>
+                <w:webHidden/>
+              </w:rPr>
+              <w:fldChar w:fldCharType="begin"/>
+            </w:r>
+            <w:r>
+              <w:rPr>
+                <w:noProof/>
+                <w:webHidden/>
+              </w:rPr>
+              <w:instrText xml:space="preserve"> PAGEREF _Toc465158516 \h </w:instrText>
+            </w:r>
+            <w:r>
+              <w:rPr>
+                <w:noProof/>
+                <w:webHidden/>
+              </w:rPr>
+            </w:r>
+            <w:r>
+              <w:rPr>
+                <w:noProof/>
+                <w:webHidden/>
+              </w:rPr>
+              <w:fldChar w:fldCharType="separate"/>
+            </w:r>
+            <w:r>
+              <w:rPr>
+                <w:noProof/>
+                <w:webHidden/>
+              </w:rPr>
+              <w:t>6</w:t>
+            </w:r>
+            <w:r>
+              <w:rPr>
+                <w:noProof/>
+                <w:webHidden/>
+              </w:rPr>
+              <w:fldChar w:fldCharType="end"/>
+            </w:r>
+          </w:hyperlink>
+        </w:p>
+        <w:p>
+          <w:pPr>
+            <w:pStyle w:val="TDC2"/>
+            <w:tabs>
+              <w:tab w:val="right" w:leader="hyphen" w:pos="8828"/>
+            </w:tabs>
+            <w:rPr>
+              <w:rFonts w:eastAsiaTheme="minorEastAsia"/>
+              <w:smallCaps w:val="0"/>
+              <w:noProof/>
+              <w:sz w:val="22"/>
+              <w:szCs w:val="22"/>
+              <w:lang w:val="es-MX" w:eastAsia="es-MX"/>
+            </w:rPr>
+          </w:pPr>
+          <w:hyperlink w:anchor="_Toc465158517" w:history="1">
+            <w:r>
+              <w:rPr>
+                <w:rStyle w:val="Hipervnculo"/>
+                <w:noProof/>
+              </w:rPr>
+              <w:t>2.2 Lista Actor-Objetivo</w:t>
+            </w:r>
+            <w:r>
+              <w:rPr>
+                <w:noProof/>
+                <w:webHidden/>
+              </w:rPr>
+              <w:tab/>
+            </w:r>
+            <w:r>
+              <w:rPr>
+                <w:noProof/>
+                <w:webHidden/>
+              </w:rPr>
+              <w:fldChar w:fldCharType="begin"/>
+            </w:r>
+            <w:r>
+              <w:rPr>
+                <w:noProof/>
+                <w:webHidden/>
+              </w:rPr>
+              <w:instrText xml:space="preserve"> PAGEREF _Toc465158517 \h </w:instrText>
+            </w:r>
+            <w:r>
+              <w:rPr>
+                <w:noProof/>
+                <w:webHidden/>
+              </w:rPr>
+            </w:r>
+            <w:r>
+              <w:rPr>
+                <w:noProof/>
+                <w:webHidden/>
+              </w:rPr>
+              <w:fldChar w:fldCharType="separate"/>
+            </w:r>
+            <w:r>
+              <w:rPr>
+                <w:noProof/>
+                <w:webHidden/>
+              </w:rPr>
+              <w:t>6</w:t>
+            </w:r>
+            <w:r>
+              <w:rPr>
+                <w:noProof/>
+                <w:webHidden/>
+              </w:rPr>
+              <w:fldChar w:fldCharType="end"/>
+            </w:r>
+          </w:hyperlink>
+        </w:p>
+        <w:p>
+          <w:pPr>
+            <w:pStyle w:val="TDC2"/>
+            <w:tabs>
+              <w:tab w:val="right" w:leader="hyphen" w:pos="8828"/>
+            </w:tabs>
+            <w:rPr>
+              <w:rFonts w:eastAsiaTheme="minorEastAsia"/>
+              <w:smallCaps w:val="0"/>
+              <w:noProof/>
+              <w:sz w:val="22"/>
+              <w:szCs w:val="22"/>
+              <w:lang w:val="es-MX" w:eastAsia="es-MX"/>
+            </w:rPr>
+          </w:pPr>
+          <w:hyperlink w:anchor="_Toc465158518" w:history="1">
+            <w:r>
+              <w:rPr>
+                <w:rStyle w:val="Hipervnculo"/>
+                <w:noProof/>
+              </w:rPr>
+              <w:t>2.3 Lista de Casos de Uso</w:t>
+            </w:r>
+            <w:r>
+              <w:rPr>
+                <w:noProof/>
+                <w:webHidden/>
+              </w:rPr>
+              <w:tab/>
+            </w:r>
+            <w:r>
+              <w:rPr>
+                <w:noProof/>
+                <w:webHidden/>
+              </w:rPr>
+              <w:fldChar w:fldCharType="begin"/>
+            </w:r>
+            <w:r>
+              <w:rPr>
+                <w:noProof/>
+                <w:webHidden/>
+              </w:rPr>
+              <w:instrText xml:space="preserve"> PAGEREF _Toc465158518 \h </w:instrText>
+            </w:r>
+            <w:r>
+              <w:rPr>
+                <w:noProof/>
+                <w:webHidden/>
+              </w:rPr>
+            </w:r>
+            <w:r>
+              <w:rPr>
+                <w:noProof/>
+                <w:webHidden/>
+              </w:rPr>
+              <w:fldChar w:fldCharType="separate"/>
+            </w:r>
+            <w:r>
+              <w:rPr>
+                <w:noProof/>
+                <w:webHidden/>
+              </w:rPr>
+              <w:t>6</w:t>
+            </w:r>
+            <w:r>
+              <w:rPr>
+                <w:noProof/>
+                <w:webHidden/>
+              </w:rPr>
+              <w:fldChar w:fldCharType="end"/>
+            </w:r>
+          </w:hyperlink>
+        </w:p>
+        <w:p>
+          <w:pPr>
+            <w:pStyle w:val="TDC2"/>
+            <w:tabs>
+              <w:tab w:val="right" w:leader="hyphen" w:pos="8828"/>
+            </w:tabs>
+            <w:rPr>
+              <w:rFonts w:eastAsiaTheme="minorEastAsia"/>
+              <w:smallCaps w:val="0"/>
+              <w:noProof/>
+              <w:sz w:val="22"/>
+              <w:szCs w:val="22"/>
+              <w:lang w:val="es-MX" w:eastAsia="es-MX"/>
+            </w:rPr>
+          </w:pPr>
+          <w:hyperlink w:anchor="_Toc465158519" w:history="1">
+            <w:r>
+              <w:rPr>
+                <w:rStyle w:val="Hipervnculo"/>
+                <w:noProof/>
+              </w:rPr>
+              <w:t>2.4 Descripción breve de casos de uso</w:t>
+            </w:r>
+            <w:r>
+              <w:rPr>
+                <w:noProof/>
+                <w:webHidden/>
+              </w:rPr>
+              <w:tab/>
+            </w:r>
+            <w:r>
+              <w:rPr>
+                <w:noProof/>
+                <w:webHidden/>
+              </w:rPr>
+              <w:fldChar w:fldCharType="begin"/>
+            </w:r>
+            <w:r>
+              <w:rPr>
+                <w:noProof/>
+                <w:webHidden/>
+              </w:rPr>
+              <w:instrText xml:space="preserve"> PAGEREF _Toc465158519 \h </w:instrText>
+            </w:r>
+            <w:r>
+              <w:rPr>
+                <w:noProof/>
+                <w:webHidden/>
+              </w:rPr>
+            </w:r>
+            <w:r>
+              <w:rPr>
+                <w:noProof/>
+                <w:webHidden/>
+              </w:rPr>
+              <w:fldChar w:fldCharType="separate"/>
+            </w:r>
+            <w:r>
+              <w:rPr>
+                <w:noProof/>
+                <w:webHidden/>
+              </w:rPr>
+              <w:t>6</w:t>
+            </w:r>
+            <w:r>
+              <w:rPr>
+                <w:noProof/>
+                <w:webHidden/>
+              </w:rPr>
+              <w:fldChar w:fldCharType="end"/>
+            </w:r>
+          </w:hyperlink>
+        </w:p>
+        <w:p>
+          <w:pPr>
+            <w:pStyle w:val="TDC2"/>
+            <w:tabs>
+              <w:tab w:val="right" w:leader="hyphen" w:pos="8828"/>
+            </w:tabs>
+            <w:rPr>
+              <w:rFonts w:eastAsiaTheme="minorEastAsia"/>
+              <w:smallCaps w:val="0"/>
+              <w:noProof/>
+              <w:sz w:val="22"/>
+              <w:szCs w:val="22"/>
+              <w:lang w:val="es-MX" w:eastAsia="es-MX"/>
+            </w:rPr>
+          </w:pPr>
+          <w:hyperlink w:anchor="_Toc465158520" w:history="1">
+            <w:r>
+              <w:rPr>
+                <w:rStyle w:val="Hipervnculo"/>
+                <w:noProof/>
+              </w:rPr>
+              <w:t>2.5 Descripción completa de casos de uso</w:t>
+            </w:r>
+            <w:r>
+              <w:rPr>
+                <w:noProof/>
+                <w:webHidden/>
+              </w:rPr>
+              <w:tab/>
+            </w:r>
+            <w:r>
+              <w:rPr>
+                <w:noProof/>
+                <w:webHidden/>
+              </w:rPr>
+              <w:fldChar w:fldCharType="begin"/>
+            </w:r>
+            <w:r>
+              <w:rPr>
+                <w:noProof/>
+                <w:webHidden/>
+              </w:rPr>
+              <w:instrText xml:space="preserve"> PAGEREF _Toc465158520 \h </w:instrText>
+            </w:r>
+            <w:r>
+              <w:rPr>
+                <w:noProof/>
+                <w:webHidden/>
+              </w:rPr>
+            </w:r>
+            <w:r>
+              <w:rPr>
+                <w:noProof/>
+                <w:webHidden/>
+              </w:rPr>
+              <w:fldChar w:fldCharType="separate"/>
+            </w:r>
+            <w:r>
+              <w:rPr>
+                <w:noProof/>
+                <w:webHidden/>
+              </w:rPr>
+              <w:t>6</w:t>
+            </w:r>
+            <w:r>
+              <w:rPr>
+                <w:noProof/>
+                <w:webHidden/>
+              </w:rPr>
+              <w:fldChar w:fldCharType="end"/>
+            </w:r>
+          </w:hyperlink>
+        </w:p>
+        <w:p>
+          <w:pPr>
+            <w:pStyle w:val="TDC2"/>
+            <w:tabs>
+              <w:tab w:val="right" w:leader="hyphen" w:pos="8828"/>
+            </w:tabs>
+            <w:rPr>
+              <w:rFonts w:eastAsiaTheme="minorEastAsia"/>
+              <w:smallCaps w:val="0"/>
+              <w:noProof/>
+              <w:sz w:val="22"/>
+              <w:szCs w:val="22"/>
+              <w:lang w:val="es-MX" w:eastAsia="es-MX"/>
+            </w:rPr>
+          </w:pPr>
+          <w:hyperlink w:anchor="_Toc465158521" w:history="1">
+            <w:r>
+              <w:rPr>
+                <w:rStyle w:val="Hipervnculo"/>
+                <w:noProof/>
+              </w:rPr>
+              <w:t>2.6 Diagrama de casos de uso</w:t>
+            </w:r>
+            <w:r>
+              <w:rPr>
+                <w:noProof/>
+                <w:webHidden/>
+              </w:rPr>
+              <w:tab/>
+            </w:r>
+            <w:r>
+              <w:rPr>
+                <w:noProof/>
+                <w:webHidden/>
+              </w:rPr>
+              <w:fldChar w:fldCharType="begin"/>
+            </w:r>
+            <w:r>
+              <w:rPr>
+                <w:noProof/>
+                <w:webHidden/>
+              </w:rPr>
+              <w:instrText xml:space="preserve"> PAGEREF _Toc465158521 \h </w:instrText>
+            </w:r>
+            <w:r>
+              <w:rPr>
+                <w:noProof/>
+                <w:webHidden/>
+              </w:rPr>
+            </w:r>
+            <w:r>
+              <w:rPr>
+                <w:noProof/>
+                <w:webHidden/>
+              </w:rPr>
+              <w:fldChar w:fldCharType="separate"/>
+            </w:r>
+            <w:r>
+              <w:rPr>
+                <w:noProof/>
+                <w:webHidden/>
+              </w:rPr>
+              <w:t>6</w:t>
             </w:r>
             <w:r>
               <w:rPr>
@@ -2182,7 +2622,7 @@
               <w:lang w:val="es-MX" w:eastAsia="es-MX"/>
             </w:rPr>
           </w:pPr>
-          <w:hyperlink w:anchor="_Toc465034320" w:history="1">
+          <w:hyperlink w:anchor="_Toc465158522" w:history="1">
             <w:r>
               <w:rPr>
                 <w:rStyle w:val="Hipervnculo"/>
@@ -2210,7 +2650,7 @@
                 <w:noProof/>
                 <w:webHidden/>
               </w:rPr>
-              <w:instrText xml:space="preserve"> PAGEREF _Toc465034320 \h </w:instrText>
+              <w:instrText xml:space="preserve"> PAGEREF _Toc465158522 \h </w:instrText>
             </w:r>
             <w:r>
               <w:rPr>
@@ -2230,7 +2670,1036 @@
                 <w:noProof/>
                 <w:webHidden/>
               </w:rPr>
-              <w:t>5</w:t>
+              <w:t>6</w:t>
+            </w:r>
+            <w:r>
+              <w:rPr>
+                <w:noProof/>
+                <w:webHidden/>
+              </w:rPr>
+              <w:fldChar w:fldCharType="end"/>
+            </w:r>
+          </w:hyperlink>
+        </w:p>
+        <w:p>
+          <w:pPr>
+            <w:pStyle w:val="TDC2"/>
+            <w:tabs>
+              <w:tab w:val="right" w:leader="hyphen" w:pos="8828"/>
+            </w:tabs>
+            <w:rPr>
+              <w:rFonts w:eastAsiaTheme="minorEastAsia"/>
+              <w:smallCaps w:val="0"/>
+              <w:noProof/>
+              <w:sz w:val="22"/>
+              <w:szCs w:val="22"/>
+              <w:lang w:val="es-MX" w:eastAsia="es-MX"/>
+            </w:rPr>
+          </w:pPr>
+          <w:hyperlink w:anchor="_Toc465158523" w:history="1">
+            <w:r>
+              <w:rPr>
+                <w:rStyle w:val="Hipervnculo"/>
+                <w:noProof/>
+              </w:rPr>
+              <w:t>3.1 Historial de revisiones</w:t>
+            </w:r>
+            <w:r>
+              <w:rPr>
+                <w:noProof/>
+                <w:webHidden/>
+              </w:rPr>
+              <w:tab/>
+            </w:r>
+            <w:r>
+              <w:rPr>
+                <w:noProof/>
+                <w:webHidden/>
+              </w:rPr>
+              <w:fldChar w:fldCharType="begin"/>
+            </w:r>
+            <w:r>
+              <w:rPr>
+                <w:noProof/>
+                <w:webHidden/>
+              </w:rPr>
+              <w:instrText xml:space="preserve"> PAGEREF _Toc465158523 \h </w:instrText>
+            </w:r>
+            <w:r>
+              <w:rPr>
+                <w:noProof/>
+                <w:webHidden/>
+              </w:rPr>
+            </w:r>
+            <w:r>
+              <w:rPr>
+                <w:noProof/>
+                <w:webHidden/>
+              </w:rPr>
+              <w:fldChar w:fldCharType="separate"/>
+            </w:r>
+            <w:r>
+              <w:rPr>
+                <w:noProof/>
+                <w:webHidden/>
+              </w:rPr>
+              <w:t>6</w:t>
+            </w:r>
+            <w:r>
+              <w:rPr>
+                <w:noProof/>
+                <w:webHidden/>
+              </w:rPr>
+              <w:fldChar w:fldCharType="end"/>
+            </w:r>
+          </w:hyperlink>
+        </w:p>
+        <w:p>
+          <w:pPr>
+            <w:pStyle w:val="TDC2"/>
+            <w:tabs>
+              <w:tab w:val="right" w:leader="hyphen" w:pos="8828"/>
+            </w:tabs>
+            <w:rPr>
+              <w:rFonts w:eastAsiaTheme="minorEastAsia"/>
+              <w:smallCaps w:val="0"/>
+              <w:noProof/>
+              <w:sz w:val="22"/>
+              <w:szCs w:val="22"/>
+              <w:lang w:val="es-MX" w:eastAsia="es-MX"/>
+            </w:rPr>
+          </w:pPr>
+          <w:hyperlink w:anchor="_Toc465158524" w:history="1">
+            <w:r>
+              <w:rPr>
+                <w:rStyle w:val="Hipervnculo"/>
+                <w:noProof/>
+              </w:rPr>
+              <w:t>3.2 Funcionalidad</w:t>
+            </w:r>
+            <w:r>
+              <w:rPr>
+                <w:noProof/>
+                <w:webHidden/>
+              </w:rPr>
+              <w:tab/>
+            </w:r>
+            <w:r>
+              <w:rPr>
+                <w:noProof/>
+                <w:webHidden/>
+              </w:rPr>
+              <w:fldChar w:fldCharType="begin"/>
+            </w:r>
+            <w:r>
+              <w:rPr>
+                <w:noProof/>
+                <w:webHidden/>
+              </w:rPr>
+              <w:instrText xml:space="preserve"> PAGEREF _Toc465158524 \h </w:instrText>
+            </w:r>
+            <w:r>
+              <w:rPr>
+                <w:noProof/>
+                <w:webHidden/>
+              </w:rPr>
+            </w:r>
+            <w:r>
+              <w:rPr>
+                <w:noProof/>
+                <w:webHidden/>
+              </w:rPr>
+              <w:fldChar w:fldCharType="separate"/>
+            </w:r>
+            <w:r>
+              <w:rPr>
+                <w:noProof/>
+                <w:webHidden/>
+              </w:rPr>
+              <w:t>6</w:t>
+            </w:r>
+            <w:r>
+              <w:rPr>
+                <w:noProof/>
+                <w:webHidden/>
+              </w:rPr>
+              <w:fldChar w:fldCharType="end"/>
+            </w:r>
+          </w:hyperlink>
+        </w:p>
+        <w:p>
+          <w:pPr>
+            <w:pStyle w:val="TDC3"/>
+            <w:tabs>
+              <w:tab w:val="right" w:leader="hyphen" w:pos="8828"/>
+            </w:tabs>
+            <w:rPr>
+              <w:rFonts w:eastAsiaTheme="minorEastAsia"/>
+              <w:i w:val="0"/>
+              <w:iCs w:val="0"/>
+              <w:noProof/>
+              <w:sz w:val="22"/>
+              <w:szCs w:val="22"/>
+              <w:lang w:val="es-MX" w:eastAsia="es-MX"/>
+            </w:rPr>
+          </w:pPr>
+          <w:hyperlink w:anchor="_Toc465158525" w:history="1">
+            <w:r>
+              <w:rPr>
+                <w:rStyle w:val="Hipervnculo"/>
+                <w:noProof/>
+              </w:rPr>
+              <w:t>3.2.1 Registro y gestión de errores</w:t>
+            </w:r>
+            <w:r>
+              <w:rPr>
+                <w:noProof/>
+                <w:webHidden/>
+              </w:rPr>
+              <w:tab/>
+            </w:r>
+            <w:r>
+              <w:rPr>
+                <w:noProof/>
+                <w:webHidden/>
+              </w:rPr>
+              <w:fldChar w:fldCharType="begin"/>
+            </w:r>
+            <w:r>
+              <w:rPr>
+                <w:noProof/>
+                <w:webHidden/>
+              </w:rPr>
+              <w:instrText xml:space="preserve"> PAGEREF _Toc465158525 \h </w:instrText>
+            </w:r>
+            <w:r>
+              <w:rPr>
+                <w:noProof/>
+                <w:webHidden/>
+              </w:rPr>
+            </w:r>
+            <w:r>
+              <w:rPr>
+                <w:noProof/>
+                <w:webHidden/>
+              </w:rPr>
+              <w:fldChar w:fldCharType="separate"/>
+            </w:r>
+            <w:r>
+              <w:rPr>
+                <w:noProof/>
+                <w:webHidden/>
+              </w:rPr>
+              <w:t>7</w:t>
+            </w:r>
+            <w:r>
+              <w:rPr>
+                <w:noProof/>
+                <w:webHidden/>
+              </w:rPr>
+              <w:fldChar w:fldCharType="end"/>
+            </w:r>
+          </w:hyperlink>
+        </w:p>
+        <w:p>
+          <w:pPr>
+            <w:pStyle w:val="TDC3"/>
+            <w:tabs>
+              <w:tab w:val="right" w:leader="hyphen" w:pos="8828"/>
+            </w:tabs>
+            <w:rPr>
+              <w:rFonts w:eastAsiaTheme="minorEastAsia"/>
+              <w:i w:val="0"/>
+              <w:iCs w:val="0"/>
+              <w:noProof/>
+              <w:sz w:val="22"/>
+              <w:szCs w:val="22"/>
+              <w:lang w:val="es-MX" w:eastAsia="es-MX"/>
+            </w:rPr>
+          </w:pPr>
+          <w:hyperlink w:anchor="_Toc465158526" w:history="1">
+            <w:r>
+              <w:rPr>
+                <w:rStyle w:val="Hipervnculo"/>
+                <w:noProof/>
+              </w:rPr>
+              <w:t>3.2.2 Reglas de negocio conectables</w:t>
+            </w:r>
+            <w:r>
+              <w:rPr>
+                <w:noProof/>
+                <w:webHidden/>
+              </w:rPr>
+              <w:tab/>
+            </w:r>
+            <w:r>
+              <w:rPr>
+                <w:noProof/>
+                <w:webHidden/>
+              </w:rPr>
+              <w:fldChar w:fldCharType="begin"/>
+            </w:r>
+            <w:r>
+              <w:rPr>
+                <w:noProof/>
+                <w:webHidden/>
+              </w:rPr>
+              <w:instrText xml:space="preserve"> PAGEREF _Toc465158526 \h </w:instrText>
+            </w:r>
+            <w:r>
+              <w:rPr>
+                <w:noProof/>
+                <w:webHidden/>
+              </w:rPr>
+            </w:r>
+            <w:r>
+              <w:rPr>
+                <w:noProof/>
+                <w:webHidden/>
+              </w:rPr>
+              <w:fldChar w:fldCharType="separate"/>
+            </w:r>
+            <w:r>
+              <w:rPr>
+                <w:noProof/>
+                <w:webHidden/>
+              </w:rPr>
+              <w:t>7</w:t>
+            </w:r>
+            <w:r>
+              <w:rPr>
+                <w:noProof/>
+                <w:webHidden/>
+              </w:rPr>
+              <w:fldChar w:fldCharType="end"/>
+            </w:r>
+          </w:hyperlink>
+        </w:p>
+        <w:p>
+          <w:pPr>
+            <w:pStyle w:val="TDC3"/>
+            <w:tabs>
+              <w:tab w:val="right" w:leader="hyphen" w:pos="8828"/>
+            </w:tabs>
+            <w:rPr>
+              <w:rFonts w:eastAsiaTheme="minorEastAsia"/>
+              <w:i w:val="0"/>
+              <w:iCs w:val="0"/>
+              <w:noProof/>
+              <w:sz w:val="22"/>
+              <w:szCs w:val="22"/>
+              <w:lang w:val="es-MX" w:eastAsia="es-MX"/>
+            </w:rPr>
+          </w:pPr>
+          <w:hyperlink w:anchor="_Toc465158527" w:history="1">
+            <w:r>
+              <w:rPr>
+                <w:rStyle w:val="Hipervnculo"/>
+                <w:noProof/>
+              </w:rPr>
+              <w:t>3.2.3 Seguridad</w:t>
+            </w:r>
+            <w:r>
+              <w:rPr>
+                <w:noProof/>
+                <w:webHidden/>
+              </w:rPr>
+              <w:tab/>
+            </w:r>
+            <w:r>
+              <w:rPr>
+                <w:noProof/>
+                <w:webHidden/>
+              </w:rPr>
+              <w:fldChar w:fldCharType="begin"/>
+            </w:r>
+            <w:r>
+              <w:rPr>
+                <w:noProof/>
+                <w:webHidden/>
+              </w:rPr>
+              <w:instrText xml:space="preserve"> PAGEREF _Toc465158527 \h </w:instrText>
+            </w:r>
+            <w:r>
+              <w:rPr>
+                <w:noProof/>
+                <w:webHidden/>
+              </w:rPr>
+            </w:r>
+            <w:r>
+              <w:rPr>
+                <w:noProof/>
+                <w:webHidden/>
+              </w:rPr>
+              <w:fldChar w:fldCharType="separate"/>
+            </w:r>
+            <w:r>
+              <w:rPr>
+                <w:noProof/>
+                <w:webHidden/>
+              </w:rPr>
+              <w:t>7</w:t>
+            </w:r>
+            <w:r>
+              <w:rPr>
+                <w:noProof/>
+                <w:webHidden/>
+              </w:rPr>
+              <w:fldChar w:fldCharType="end"/>
+            </w:r>
+          </w:hyperlink>
+        </w:p>
+        <w:p>
+          <w:pPr>
+            <w:pStyle w:val="TDC2"/>
+            <w:tabs>
+              <w:tab w:val="right" w:leader="hyphen" w:pos="8828"/>
+            </w:tabs>
+            <w:rPr>
+              <w:rFonts w:eastAsiaTheme="minorEastAsia"/>
+              <w:smallCaps w:val="0"/>
+              <w:noProof/>
+              <w:sz w:val="22"/>
+              <w:szCs w:val="22"/>
+              <w:lang w:val="es-MX" w:eastAsia="es-MX"/>
+            </w:rPr>
+          </w:pPr>
+          <w:hyperlink w:anchor="_Toc465158528" w:history="1">
+            <w:r>
+              <w:rPr>
+                <w:rStyle w:val="Hipervnculo"/>
+                <w:noProof/>
+              </w:rPr>
+              <w:t>3.3 Facilidad de uso</w:t>
+            </w:r>
+            <w:r>
+              <w:rPr>
+                <w:noProof/>
+                <w:webHidden/>
+              </w:rPr>
+              <w:tab/>
+            </w:r>
+            <w:r>
+              <w:rPr>
+                <w:noProof/>
+                <w:webHidden/>
+              </w:rPr>
+              <w:fldChar w:fldCharType="begin"/>
+            </w:r>
+            <w:r>
+              <w:rPr>
+                <w:noProof/>
+                <w:webHidden/>
+              </w:rPr>
+              <w:instrText xml:space="preserve"> PAGEREF _Toc465158528 \h </w:instrText>
+            </w:r>
+            <w:r>
+              <w:rPr>
+                <w:noProof/>
+                <w:webHidden/>
+              </w:rPr>
+            </w:r>
+            <w:r>
+              <w:rPr>
+                <w:noProof/>
+                <w:webHidden/>
+              </w:rPr>
+              <w:fldChar w:fldCharType="separate"/>
+            </w:r>
+            <w:r>
+              <w:rPr>
+                <w:noProof/>
+                <w:webHidden/>
+              </w:rPr>
+              <w:t>7</w:t>
+            </w:r>
+            <w:r>
+              <w:rPr>
+                <w:noProof/>
+                <w:webHidden/>
+              </w:rPr>
+              <w:fldChar w:fldCharType="end"/>
+            </w:r>
+          </w:hyperlink>
+        </w:p>
+        <w:p>
+          <w:pPr>
+            <w:pStyle w:val="TDC3"/>
+            <w:tabs>
+              <w:tab w:val="right" w:leader="hyphen" w:pos="8828"/>
+            </w:tabs>
+            <w:rPr>
+              <w:rFonts w:eastAsiaTheme="minorEastAsia"/>
+              <w:i w:val="0"/>
+              <w:iCs w:val="0"/>
+              <w:noProof/>
+              <w:sz w:val="22"/>
+              <w:szCs w:val="22"/>
+              <w:lang w:val="es-MX" w:eastAsia="es-MX"/>
+            </w:rPr>
+          </w:pPr>
+          <w:hyperlink w:anchor="_Toc465158529" w:history="1">
+            <w:r>
+              <w:rPr>
+                <w:rStyle w:val="Hipervnculo"/>
+                <w:noProof/>
+              </w:rPr>
+              <w:t>3.3.1 Factores humanos</w:t>
+            </w:r>
+            <w:r>
+              <w:rPr>
+                <w:noProof/>
+                <w:webHidden/>
+              </w:rPr>
+              <w:tab/>
+            </w:r>
+            <w:r>
+              <w:rPr>
+                <w:noProof/>
+                <w:webHidden/>
+              </w:rPr>
+              <w:fldChar w:fldCharType="begin"/>
+            </w:r>
+            <w:r>
+              <w:rPr>
+                <w:noProof/>
+                <w:webHidden/>
+              </w:rPr>
+              <w:instrText xml:space="preserve"> PAGEREF _Toc465158529 \h </w:instrText>
+            </w:r>
+            <w:r>
+              <w:rPr>
+                <w:noProof/>
+                <w:webHidden/>
+              </w:rPr>
+            </w:r>
+            <w:r>
+              <w:rPr>
+                <w:noProof/>
+                <w:webHidden/>
+              </w:rPr>
+              <w:fldChar w:fldCharType="separate"/>
+            </w:r>
+            <w:r>
+              <w:rPr>
+                <w:noProof/>
+                <w:webHidden/>
+              </w:rPr>
+              <w:t>7</w:t>
+            </w:r>
+            <w:r>
+              <w:rPr>
+                <w:noProof/>
+                <w:webHidden/>
+              </w:rPr>
+              <w:fldChar w:fldCharType="end"/>
+            </w:r>
+          </w:hyperlink>
+        </w:p>
+        <w:p>
+          <w:pPr>
+            <w:pStyle w:val="TDC2"/>
+            <w:tabs>
+              <w:tab w:val="right" w:leader="hyphen" w:pos="8828"/>
+            </w:tabs>
+            <w:rPr>
+              <w:rFonts w:eastAsiaTheme="minorEastAsia"/>
+              <w:smallCaps w:val="0"/>
+              <w:noProof/>
+              <w:sz w:val="22"/>
+              <w:szCs w:val="22"/>
+              <w:lang w:val="es-MX" w:eastAsia="es-MX"/>
+            </w:rPr>
+          </w:pPr>
+          <w:hyperlink w:anchor="_Toc465158530" w:history="1">
+            <w:r>
+              <w:rPr>
+                <w:rStyle w:val="Hipervnculo"/>
+                <w:noProof/>
+              </w:rPr>
+              <w:t>3.4 Fiabilidad</w:t>
+            </w:r>
+            <w:r>
+              <w:rPr>
+                <w:noProof/>
+                <w:webHidden/>
+              </w:rPr>
+              <w:tab/>
+            </w:r>
+            <w:r>
+              <w:rPr>
+                <w:noProof/>
+                <w:webHidden/>
+              </w:rPr>
+              <w:fldChar w:fldCharType="begin"/>
+            </w:r>
+            <w:r>
+              <w:rPr>
+                <w:noProof/>
+                <w:webHidden/>
+              </w:rPr>
+              <w:instrText xml:space="preserve"> PAGEREF _Toc465158530 \h </w:instrText>
+            </w:r>
+            <w:r>
+              <w:rPr>
+                <w:noProof/>
+                <w:webHidden/>
+              </w:rPr>
+            </w:r>
+            <w:r>
+              <w:rPr>
+                <w:noProof/>
+                <w:webHidden/>
+              </w:rPr>
+              <w:fldChar w:fldCharType="separate"/>
+            </w:r>
+            <w:r>
+              <w:rPr>
+                <w:noProof/>
+                <w:webHidden/>
+              </w:rPr>
+              <w:t>7</w:t>
+            </w:r>
+            <w:r>
+              <w:rPr>
+                <w:noProof/>
+                <w:webHidden/>
+              </w:rPr>
+              <w:fldChar w:fldCharType="end"/>
+            </w:r>
+          </w:hyperlink>
+        </w:p>
+        <w:p>
+          <w:pPr>
+            <w:pStyle w:val="TDC3"/>
+            <w:tabs>
+              <w:tab w:val="right" w:leader="hyphen" w:pos="8828"/>
+            </w:tabs>
+            <w:rPr>
+              <w:rFonts w:eastAsiaTheme="minorEastAsia"/>
+              <w:i w:val="0"/>
+              <w:iCs w:val="0"/>
+              <w:noProof/>
+              <w:sz w:val="22"/>
+              <w:szCs w:val="22"/>
+              <w:lang w:val="es-MX" w:eastAsia="es-MX"/>
+            </w:rPr>
+          </w:pPr>
+          <w:hyperlink w:anchor="_Toc465158531" w:history="1">
+            <w:r>
+              <w:rPr>
+                <w:rStyle w:val="Hipervnculo"/>
+                <w:noProof/>
+              </w:rPr>
+              <w:t>3.4.1 Capacidad de recuperación</w:t>
+            </w:r>
+            <w:r>
+              <w:rPr>
+                <w:noProof/>
+                <w:webHidden/>
+              </w:rPr>
+              <w:tab/>
+            </w:r>
+            <w:r>
+              <w:rPr>
+                <w:noProof/>
+                <w:webHidden/>
+              </w:rPr>
+              <w:fldChar w:fldCharType="begin"/>
+            </w:r>
+            <w:r>
+              <w:rPr>
+                <w:noProof/>
+                <w:webHidden/>
+              </w:rPr>
+              <w:instrText xml:space="preserve"> PAGEREF _Toc465158531 \h </w:instrText>
+            </w:r>
+            <w:r>
+              <w:rPr>
+                <w:noProof/>
+                <w:webHidden/>
+              </w:rPr>
+            </w:r>
+            <w:r>
+              <w:rPr>
+                <w:noProof/>
+                <w:webHidden/>
+              </w:rPr>
+              <w:fldChar w:fldCharType="separate"/>
+            </w:r>
+            <w:r>
+              <w:rPr>
+                <w:noProof/>
+                <w:webHidden/>
+              </w:rPr>
+              <w:t>7</w:t>
+            </w:r>
+            <w:r>
+              <w:rPr>
+                <w:noProof/>
+                <w:webHidden/>
+              </w:rPr>
+              <w:fldChar w:fldCharType="end"/>
+            </w:r>
+          </w:hyperlink>
+        </w:p>
+        <w:p>
+          <w:pPr>
+            <w:pStyle w:val="TDC2"/>
+            <w:tabs>
+              <w:tab w:val="right" w:leader="hyphen" w:pos="8828"/>
+            </w:tabs>
+            <w:rPr>
+              <w:rFonts w:eastAsiaTheme="minorEastAsia"/>
+              <w:smallCaps w:val="0"/>
+              <w:noProof/>
+              <w:sz w:val="22"/>
+              <w:szCs w:val="22"/>
+              <w:lang w:val="es-MX" w:eastAsia="es-MX"/>
+            </w:rPr>
+          </w:pPr>
+          <w:hyperlink w:anchor="_Toc465158532" w:history="1">
+            <w:r>
+              <w:rPr>
+                <w:rStyle w:val="Hipervnculo"/>
+                <w:noProof/>
+              </w:rPr>
+              <w:t>3.5 Rendimiento</w:t>
+            </w:r>
+            <w:r>
+              <w:rPr>
+                <w:noProof/>
+                <w:webHidden/>
+              </w:rPr>
+              <w:tab/>
+            </w:r>
+            <w:r>
+              <w:rPr>
+                <w:noProof/>
+                <w:webHidden/>
+              </w:rPr>
+              <w:fldChar w:fldCharType="begin"/>
+            </w:r>
+            <w:r>
+              <w:rPr>
+                <w:noProof/>
+                <w:webHidden/>
+              </w:rPr>
+              <w:instrText xml:space="preserve"> PAGEREF _Toc465158532 \h </w:instrText>
+            </w:r>
+            <w:r>
+              <w:rPr>
+                <w:noProof/>
+                <w:webHidden/>
+              </w:rPr>
+            </w:r>
+            <w:r>
+              <w:rPr>
+                <w:noProof/>
+                <w:webHidden/>
+              </w:rPr>
+              <w:fldChar w:fldCharType="separate"/>
+            </w:r>
+            <w:r>
+              <w:rPr>
+                <w:noProof/>
+                <w:webHidden/>
+              </w:rPr>
+              <w:t>7</w:t>
+            </w:r>
+            <w:r>
+              <w:rPr>
+                <w:noProof/>
+                <w:webHidden/>
+              </w:rPr>
+              <w:fldChar w:fldCharType="end"/>
+            </w:r>
+          </w:hyperlink>
+        </w:p>
+        <w:p>
+          <w:pPr>
+            <w:pStyle w:val="TDC2"/>
+            <w:tabs>
+              <w:tab w:val="right" w:leader="hyphen" w:pos="8828"/>
+            </w:tabs>
+            <w:rPr>
+              <w:rFonts w:eastAsiaTheme="minorEastAsia"/>
+              <w:smallCaps w:val="0"/>
+              <w:noProof/>
+              <w:sz w:val="22"/>
+              <w:szCs w:val="22"/>
+              <w:lang w:val="es-MX" w:eastAsia="es-MX"/>
+            </w:rPr>
+          </w:pPr>
+          <w:hyperlink w:anchor="_Toc465158533" w:history="1">
+            <w:r>
+              <w:rPr>
+                <w:rStyle w:val="Hipervnculo"/>
+                <w:noProof/>
+              </w:rPr>
+              <w:t>3.6 Interfaces</w:t>
+            </w:r>
+            <w:r>
+              <w:rPr>
+                <w:noProof/>
+                <w:webHidden/>
+              </w:rPr>
+              <w:tab/>
+            </w:r>
+            <w:r>
+              <w:rPr>
+                <w:noProof/>
+                <w:webHidden/>
+              </w:rPr>
+              <w:fldChar w:fldCharType="begin"/>
+            </w:r>
+            <w:r>
+              <w:rPr>
+                <w:noProof/>
+                <w:webHidden/>
+              </w:rPr>
+              <w:instrText xml:space="preserve"> PAGEREF _Toc465158533 \h </w:instrText>
+            </w:r>
+            <w:r>
+              <w:rPr>
+                <w:noProof/>
+                <w:webHidden/>
+              </w:rPr>
+            </w:r>
+            <w:r>
+              <w:rPr>
+                <w:noProof/>
+                <w:webHidden/>
+              </w:rPr>
+              <w:fldChar w:fldCharType="separate"/>
+            </w:r>
+            <w:r>
+              <w:rPr>
+                <w:noProof/>
+                <w:webHidden/>
+              </w:rPr>
+              <w:t>7</w:t>
+            </w:r>
+            <w:r>
+              <w:rPr>
+                <w:noProof/>
+                <w:webHidden/>
+              </w:rPr>
+              <w:fldChar w:fldCharType="end"/>
+            </w:r>
+          </w:hyperlink>
+        </w:p>
+        <w:p>
+          <w:pPr>
+            <w:pStyle w:val="TDC3"/>
+            <w:tabs>
+              <w:tab w:val="right" w:leader="hyphen" w:pos="8828"/>
+            </w:tabs>
+            <w:rPr>
+              <w:rFonts w:eastAsiaTheme="minorEastAsia"/>
+              <w:i w:val="0"/>
+              <w:iCs w:val="0"/>
+              <w:noProof/>
+              <w:sz w:val="22"/>
+              <w:szCs w:val="22"/>
+              <w:lang w:val="es-MX" w:eastAsia="es-MX"/>
+            </w:rPr>
+          </w:pPr>
+          <w:hyperlink w:anchor="_Toc465158534" w:history="1">
+            <w:r>
+              <w:rPr>
+                <w:rStyle w:val="Hipervnculo"/>
+                <w:noProof/>
+              </w:rPr>
+              <w:t>3.6.1 Interfaces y hardware destacable</w:t>
+            </w:r>
+            <w:r>
+              <w:rPr>
+                <w:noProof/>
+                <w:webHidden/>
+              </w:rPr>
+              <w:tab/>
+            </w:r>
+            <w:r>
+              <w:rPr>
+                <w:noProof/>
+                <w:webHidden/>
+              </w:rPr>
+              <w:fldChar w:fldCharType="begin"/>
+            </w:r>
+            <w:r>
+              <w:rPr>
+                <w:noProof/>
+                <w:webHidden/>
+              </w:rPr>
+              <w:instrText xml:space="preserve"> PAGEREF _Toc465158534 \h </w:instrText>
+            </w:r>
+            <w:r>
+              <w:rPr>
+                <w:noProof/>
+                <w:webHidden/>
+              </w:rPr>
+            </w:r>
+            <w:r>
+              <w:rPr>
+                <w:noProof/>
+                <w:webHidden/>
+              </w:rPr>
+              <w:fldChar w:fldCharType="separate"/>
+            </w:r>
+            <w:r>
+              <w:rPr>
+                <w:noProof/>
+                <w:webHidden/>
+              </w:rPr>
+              <w:t>7</w:t>
+            </w:r>
+            <w:r>
+              <w:rPr>
+                <w:noProof/>
+                <w:webHidden/>
+              </w:rPr>
+              <w:fldChar w:fldCharType="end"/>
+            </w:r>
+          </w:hyperlink>
+        </w:p>
+        <w:p>
+          <w:pPr>
+            <w:pStyle w:val="TDC3"/>
+            <w:tabs>
+              <w:tab w:val="right" w:leader="hyphen" w:pos="8828"/>
+            </w:tabs>
+            <w:rPr>
+              <w:rFonts w:eastAsiaTheme="minorEastAsia"/>
+              <w:i w:val="0"/>
+              <w:iCs w:val="0"/>
+              <w:noProof/>
+              <w:sz w:val="22"/>
+              <w:szCs w:val="22"/>
+              <w:lang w:val="es-MX" w:eastAsia="es-MX"/>
+            </w:rPr>
+          </w:pPr>
+          <w:hyperlink w:anchor="_Toc465158535" w:history="1">
+            <w:r>
+              <w:rPr>
+                <w:rStyle w:val="Hipervnculo"/>
+                <w:noProof/>
+              </w:rPr>
+              <w:t>3.6.2 Interfaces software</w:t>
+            </w:r>
+            <w:r>
+              <w:rPr>
+                <w:noProof/>
+                <w:webHidden/>
+              </w:rPr>
+              <w:tab/>
+            </w:r>
+            <w:r>
+              <w:rPr>
+                <w:noProof/>
+                <w:webHidden/>
+              </w:rPr>
+              <w:fldChar w:fldCharType="begin"/>
+            </w:r>
+            <w:r>
+              <w:rPr>
+                <w:noProof/>
+                <w:webHidden/>
+              </w:rPr>
+              <w:instrText xml:space="preserve"> PAGEREF _Toc465158535 \h </w:instrText>
+            </w:r>
+            <w:r>
+              <w:rPr>
+                <w:noProof/>
+                <w:webHidden/>
+              </w:rPr>
+            </w:r>
+            <w:r>
+              <w:rPr>
+                <w:noProof/>
+                <w:webHidden/>
+              </w:rPr>
+              <w:fldChar w:fldCharType="separate"/>
+            </w:r>
+            <w:r>
+              <w:rPr>
+                <w:noProof/>
+                <w:webHidden/>
+              </w:rPr>
+              <w:t>7</w:t>
+            </w:r>
+            <w:r>
+              <w:rPr>
+                <w:noProof/>
+                <w:webHidden/>
+              </w:rPr>
+              <w:fldChar w:fldCharType="end"/>
+            </w:r>
+          </w:hyperlink>
+        </w:p>
+        <w:p>
+          <w:pPr>
+            <w:pStyle w:val="TDC2"/>
+            <w:tabs>
+              <w:tab w:val="right" w:leader="hyphen" w:pos="8828"/>
+            </w:tabs>
+            <w:rPr>
+              <w:rFonts w:eastAsiaTheme="minorEastAsia"/>
+              <w:smallCaps w:val="0"/>
+              <w:noProof/>
+              <w:sz w:val="22"/>
+              <w:szCs w:val="22"/>
+              <w:lang w:val="es-MX" w:eastAsia="es-MX"/>
+            </w:rPr>
+          </w:pPr>
+          <w:hyperlink w:anchor="_Toc465158536" w:history="1">
+            <w:r>
+              <w:rPr>
+                <w:rStyle w:val="Hipervnculo"/>
+                <w:noProof/>
+              </w:rPr>
+              <w:t>3.7 Reglas del dominio (negocio)</w:t>
+            </w:r>
+            <w:r>
+              <w:rPr>
+                <w:noProof/>
+                <w:webHidden/>
+              </w:rPr>
+              <w:tab/>
+            </w:r>
+            <w:r>
+              <w:rPr>
+                <w:noProof/>
+                <w:webHidden/>
+              </w:rPr>
+              <w:fldChar w:fldCharType="begin"/>
+            </w:r>
+            <w:r>
+              <w:rPr>
+                <w:noProof/>
+                <w:webHidden/>
+              </w:rPr>
+              <w:instrText xml:space="preserve"> PAGEREF _Toc465158536 \h </w:instrText>
+            </w:r>
+            <w:r>
+              <w:rPr>
+                <w:noProof/>
+                <w:webHidden/>
+              </w:rPr>
+            </w:r>
+            <w:r>
+              <w:rPr>
+                <w:noProof/>
+                <w:webHidden/>
+              </w:rPr>
+              <w:fldChar w:fldCharType="separate"/>
+            </w:r>
+            <w:r>
+              <w:rPr>
+                <w:noProof/>
+                <w:webHidden/>
+              </w:rPr>
+              <w:t>7</w:t>
             </w:r>
             <w:r>
               <w:rPr>
@@ -2255,7 +3724,7 @@
               <w:lang w:val="es-MX" w:eastAsia="es-MX"/>
             </w:rPr>
           </w:pPr>
-          <w:hyperlink w:anchor="_Toc465034321" w:history="1">
+          <w:hyperlink w:anchor="_Toc465158537" w:history="1">
             <w:r>
               <w:rPr>
                 <w:rStyle w:val="Hipervnculo"/>
@@ -2283,7 +3752,7 @@
                 <w:noProof/>
                 <w:webHidden/>
               </w:rPr>
-              <w:instrText xml:space="preserve"> PAGEREF _Toc465034321 \h </w:instrText>
+              <w:instrText xml:space="preserve"> PAGEREF _Toc465158537 \h </w:instrText>
             </w:r>
             <w:r>
               <w:rPr>
@@ -2303,7 +3772,153 @@
                 <w:noProof/>
                 <w:webHidden/>
               </w:rPr>
-              <w:t>5</w:t>
+              <w:t>7</w:t>
+            </w:r>
+            <w:r>
+              <w:rPr>
+                <w:noProof/>
+                <w:webHidden/>
+              </w:rPr>
+              <w:fldChar w:fldCharType="end"/>
+            </w:r>
+          </w:hyperlink>
+        </w:p>
+        <w:p>
+          <w:pPr>
+            <w:pStyle w:val="TDC2"/>
+            <w:tabs>
+              <w:tab w:val="right" w:leader="hyphen" w:pos="8828"/>
+            </w:tabs>
+            <w:rPr>
+              <w:rFonts w:eastAsiaTheme="minorEastAsia"/>
+              <w:smallCaps w:val="0"/>
+              <w:noProof/>
+              <w:sz w:val="22"/>
+              <w:szCs w:val="22"/>
+              <w:lang w:val="es-MX" w:eastAsia="es-MX"/>
+            </w:rPr>
+          </w:pPr>
+          <w:hyperlink w:anchor="_Toc465158538" w:history="1">
+            <w:r>
+              <w:rPr>
+                <w:rStyle w:val="Hipervnculo"/>
+                <w:noProof/>
+              </w:rPr>
+              <w:t>4.1 Historial de Revisiones</w:t>
+            </w:r>
+            <w:r>
+              <w:rPr>
+                <w:noProof/>
+                <w:webHidden/>
+              </w:rPr>
+              <w:tab/>
+            </w:r>
+            <w:r>
+              <w:rPr>
+                <w:noProof/>
+                <w:webHidden/>
+              </w:rPr>
+              <w:fldChar w:fldCharType="begin"/>
+            </w:r>
+            <w:r>
+              <w:rPr>
+                <w:noProof/>
+                <w:webHidden/>
+              </w:rPr>
+              <w:instrText xml:space="preserve"> PAGEREF _Toc465158538 \h </w:instrText>
+            </w:r>
+            <w:r>
+              <w:rPr>
+                <w:noProof/>
+                <w:webHidden/>
+              </w:rPr>
+            </w:r>
+            <w:r>
+              <w:rPr>
+                <w:noProof/>
+                <w:webHidden/>
+              </w:rPr>
+              <w:fldChar w:fldCharType="separate"/>
+            </w:r>
+            <w:r>
+              <w:rPr>
+                <w:noProof/>
+                <w:webHidden/>
+              </w:rPr>
+              <w:t>7</w:t>
+            </w:r>
+            <w:r>
+              <w:rPr>
+                <w:noProof/>
+                <w:webHidden/>
+              </w:rPr>
+              <w:fldChar w:fldCharType="end"/>
+            </w:r>
+          </w:hyperlink>
+        </w:p>
+        <w:p>
+          <w:pPr>
+            <w:pStyle w:val="TDC2"/>
+            <w:tabs>
+              <w:tab w:val="right" w:leader="hyphen" w:pos="8828"/>
+            </w:tabs>
+            <w:rPr>
+              <w:rFonts w:eastAsiaTheme="minorEastAsia"/>
+              <w:smallCaps w:val="0"/>
+              <w:noProof/>
+              <w:sz w:val="22"/>
+              <w:szCs w:val="22"/>
+              <w:lang w:val="es-MX" w:eastAsia="es-MX"/>
+            </w:rPr>
+          </w:pPr>
+          <w:hyperlink w:anchor="_Toc465158539" w:history="1">
+            <w:r>
+              <w:rPr>
+                <w:rStyle w:val="Hipervnculo"/>
+                <w:noProof/>
+              </w:rPr>
+              <w:t>4.2 Definiciones</w:t>
+            </w:r>
+            <w:r>
+              <w:rPr>
+                <w:noProof/>
+                <w:webHidden/>
+              </w:rPr>
+              <w:tab/>
+            </w:r>
+            <w:r>
+              <w:rPr>
+                <w:noProof/>
+                <w:webHidden/>
+              </w:rPr>
+              <w:fldChar w:fldCharType="begin"/>
+            </w:r>
+            <w:r>
+              <w:rPr>
+                <w:noProof/>
+                <w:webHidden/>
+              </w:rPr>
+              <w:instrText xml:space="preserve"> PAGEREF _Toc465158539 \h </w:instrText>
+            </w:r>
+            <w:r>
+              <w:rPr>
+                <w:noProof/>
+                <w:webHidden/>
+              </w:rPr>
+            </w:r>
+            <w:r>
+              <w:rPr>
+                <w:noProof/>
+                <w:webHidden/>
+              </w:rPr>
+              <w:fldChar w:fldCharType="separate"/>
+            </w:r>
+            <w:r>
+              <w:rPr>
+                <w:noProof/>
+                <w:webHidden/>
+              </w:rPr>
+              <w:t>7</w:t>
             </w:r>
             <w:r>
               <w:rPr>
@@ -2328,7 +3943,7 @@
               <w:lang w:val="es-MX" w:eastAsia="es-MX"/>
             </w:rPr>
           </w:pPr>
-          <w:hyperlink w:anchor="_Toc465034322" w:history="1">
+          <w:hyperlink w:anchor="_Toc465158540" w:history="1">
             <w:r>
               <w:rPr>
                 <w:rStyle w:val="Hipervnculo"/>
@@ -2356,7 +3971,7 @@
                 <w:noProof/>
                 <w:webHidden/>
               </w:rPr>
-              <w:instrText xml:space="preserve"> PAGEREF _Toc465034322 \h </w:instrText>
+              <w:instrText xml:space="preserve"> PAGEREF _Toc465158540 \h </w:instrText>
             </w:r>
             <w:r>
               <w:rPr>
@@ -2376,7 +3991,7 @@
                 <w:noProof/>
                 <w:webHidden/>
               </w:rPr>
-              <w:t>5</w:t>
+              <w:t>7</w:t>
             </w:r>
             <w:r>
               <w:rPr>
@@ -2401,7 +4016,7 @@
               <w:lang w:val="es-MX" w:eastAsia="es-MX"/>
             </w:rPr>
           </w:pPr>
-          <w:hyperlink w:anchor="_Toc465034323" w:history="1">
+          <w:hyperlink w:anchor="_Toc465158541" w:history="1">
             <w:r>
               <w:rPr>
                 <w:rStyle w:val="Hipervnculo"/>
@@ -2429,7 +4044,7 @@
                 <w:noProof/>
                 <w:webHidden/>
               </w:rPr>
-              <w:instrText xml:space="preserve"> PAGEREF _Toc465034323 \h </w:instrText>
+              <w:instrText xml:space="preserve"> PAGEREF _Toc465158541 \h </w:instrText>
             </w:r>
             <w:r>
               <w:rPr>
@@ -2449,7 +4064,7 @@
                 <w:noProof/>
                 <w:webHidden/>
               </w:rPr>
-              <w:t>5</w:t>
+              <w:t>7</w:t>
             </w:r>
             <w:r>
               <w:rPr>
@@ -2474,7 +4089,7 @@
               <w:lang w:val="es-MX" w:eastAsia="es-MX"/>
             </w:rPr>
           </w:pPr>
-          <w:hyperlink w:anchor="_Toc465034324" w:history="1">
+          <w:hyperlink w:anchor="_Toc465158542" w:history="1">
             <w:r>
               <w:rPr>
                 <w:rStyle w:val="Hipervnculo"/>
@@ -2502,7 +4117,7 @@
                 <w:noProof/>
                 <w:webHidden/>
               </w:rPr>
-              <w:instrText xml:space="preserve"> PAGEREF _Toc465034324 \h </w:instrText>
+              <w:instrText xml:space="preserve"> PAGEREF _Toc465158542 \h </w:instrText>
             </w:r>
             <w:r>
               <w:rPr>
@@ -2522,7 +4137,7 @@
                 <w:noProof/>
                 <w:webHidden/>
               </w:rPr>
-              <w:t>5</w:t>
+              <w:t>7</w:t>
             </w:r>
             <w:r>
               <w:rPr>
@@ -2547,7 +4162,7 @@
               <w:lang w:val="es-MX" w:eastAsia="es-MX"/>
             </w:rPr>
           </w:pPr>
-          <w:hyperlink w:anchor="_Toc465034325" w:history="1">
+          <w:hyperlink w:anchor="_Toc465158543" w:history="1">
             <w:r>
               <w:rPr>
                 <w:rStyle w:val="Hipervnculo"/>
@@ -2575,7 +4190,7 @@
                 <w:noProof/>
                 <w:webHidden/>
               </w:rPr>
-              <w:instrText xml:space="preserve"> PAGEREF _Toc465034325 \h </w:instrText>
+              <w:instrText xml:space="preserve"> PAGEREF _Toc465158543 \h </w:instrText>
             </w:r>
             <w:r>
               <w:rPr>
@@ -2595,7 +4210,7 @@
                 <w:noProof/>
                 <w:webHidden/>
               </w:rPr>
-              <w:t>5</w:t>
+              <w:t>7</w:t>
             </w:r>
             <w:r>
               <w:rPr>
@@ -2620,7 +4235,7 @@
               <w:lang w:val="es-MX" w:eastAsia="es-MX"/>
             </w:rPr>
           </w:pPr>
-          <w:hyperlink w:anchor="_Toc465034326" w:history="1">
+          <w:hyperlink w:anchor="_Toc465158544" w:history="1">
             <w:r>
               <w:rPr>
                 <w:rStyle w:val="Hipervnculo"/>
@@ -2648,7 +4263,7 @@
                 <w:noProof/>
                 <w:webHidden/>
               </w:rPr>
-              <w:instrText xml:space="preserve"> PAGEREF _Toc465034326 \h </w:instrText>
+              <w:instrText xml:space="preserve"> PAGEREF _Toc465158544 \h </w:instrText>
             </w:r>
             <w:r>
               <w:rPr>
@@ -2668,7 +4283,7 @@
                 <w:noProof/>
                 <w:webHidden/>
               </w:rPr>
-              <w:t>5</w:t>
+              <w:t>7</w:t>
             </w:r>
             <w:r>
               <w:rPr>
@@ -2714,7 +4329,7 @@
           <w:sz w:val="24"/>
         </w:rPr>
       </w:pPr>
-      <w:bookmarkStart w:id="10" w:name="_Toc465034306"/>
+      <w:bookmarkStart w:id="11" w:name="_Toc465158502"/>
       <w:r>
         <w:rPr>
           <w:rFonts w:ascii="Times New Roman" w:hAnsi="Times New Roman" w:cs="Times New Roman"/>
@@ -2732,7 +4347,7 @@
         </w:rPr>
         <w:t>VISIÓN Y ANÁLISIS DE NEGOCIO</w:t>
       </w:r>
-      <w:bookmarkEnd w:id="10"/>
+      <w:bookmarkEnd w:id="11"/>
     </w:p>
     <w:p>
       <w:pPr>
@@ -2741,7 +4356,7 @@
           <w:sz w:val="24"/>
         </w:rPr>
       </w:pPr>
-      <w:bookmarkStart w:id="11" w:name="_Toc465034307"/>
+      <w:bookmarkStart w:id="12" w:name="_Toc465158503"/>
       <w:r>
         <w:rPr>
           <w:sz w:val="24"/>
@@ -2760,7 +4375,7 @@
         </w:rPr>
         <w:t xml:space="preserve"> de revisiones.</w:t>
       </w:r>
-      <w:bookmarkEnd w:id="11"/>
+      <w:bookmarkEnd w:id="12"/>
     </w:p>
     <w:tbl>
       <w:tblPr>
@@ -3009,6 +4624,126 @@
             <w:tcW w:w="2244" w:type="dxa"/>
             <w:tcBorders>
               <w:top w:val="single" w:sz="4" w:space="0" w:color="FFFFFF" w:themeColor="background1"/>
+              <w:bottom w:val="single" w:sz="4" w:space="0" w:color="FFFFFF" w:themeColor="background1"/>
+              <w:right w:val="single" w:sz="4" w:space="0" w:color="548DD4" w:themeColor="text2" w:themeTint="99"/>
+            </w:tcBorders>
+          </w:tcPr>
+          <w:p>
+            <w:pPr>
+              <w:rPr>
+                <w:rFonts w:ascii="Times New Roman" w:hAnsi="Times New Roman" w:cs="Times New Roman"/>
+                <w:b w:val="0"/>
+                <w:sz w:val="24"/>
+              </w:rPr>
+            </w:pPr>
+            <w:r>
+              <w:rPr>
+                <w:rFonts w:ascii="Times New Roman" w:hAnsi="Times New Roman" w:cs="Times New Roman"/>
+                <w:b w:val="0"/>
+                <w:sz w:val="24"/>
+              </w:rPr>
+              <w:t>1.0</w:t>
+            </w:r>
+          </w:p>
+        </w:tc>
+        <w:tc>
+          <w:tcPr>
+            <w:tcW w:w="1408" w:type="dxa"/>
+            <w:tcBorders>
+              <w:top w:val="single" w:sz="4" w:space="0" w:color="FFFFFF" w:themeColor="background1"/>
+              <w:left w:val="single" w:sz="4" w:space="0" w:color="548DD4" w:themeColor="text2" w:themeTint="99"/>
+              <w:bottom w:val="single" w:sz="4" w:space="0" w:color="FFFFFF" w:themeColor="background1"/>
+              <w:right w:val="single" w:sz="4" w:space="0" w:color="548DD4" w:themeColor="text2" w:themeTint="99"/>
+            </w:tcBorders>
+          </w:tcPr>
+          <w:p>
+            <w:pPr>
+              <w:cnfStyle w:val="000000000000" w:firstRow="0" w:lastRow="0" w:firstColumn="0" w:lastColumn="0" w:oddVBand="0" w:evenVBand="0" w:oddHBand="0" w:evenHBand="0" w:firstRowFirstColumn="0" w:firstRowLastColumn="0" w:lastRowFirstColumn="0" w:lastRowLastColumn="0"/>
+              <w:rPr>
+                <w:rFonts w:ascii="Times New Roman" w:hAnsi="Times New Roman" w:cs="Times New Roman"/>
+                <w:sz w:val="24"/>
+              </w:rPr>
+            </w:pPr>
+            <w:r>
+              <w:rPr>
+                <w:rFonts w:ascii="Times New Roman" w:hAnsi="Times New Roman" w:cs="Times New Roman"/>
+                <w:sz w:val="24"/>
+              </w:rPr>
+              <w:t>23-10-2016</w:t>
+            </w:r>
+          </w:p>
+        </w:tc>
+        <w:tc>
+          <w:tcPr>
+            <w:tcW w:w="3402" w:type="dxa"/>
+            <w:tcBorders>
+              <w:top w:val="single" w:sz="4" w:space="0" w:color="FFFFFF" w:themeColor="background1"/>
+              <w:left w:val="single" w:sz="4" w:space="0" w:color="548DD4" w:themeColor="text2" w:themeTint="99"/>
+              <w:bottom w:val="single" w:sz="4" w:space="0" w:color="FFFFFF" w:themeColor="background1"/>
+              <w:right w:val="single" w:sz="4" w:space="0" w:color="548DD4" w:themeColor="text2" w:themeTint="99"/>
+            </w:tcBorders>
+          </w:tcPr>
+          <w:p>
+            <w:pPr>
+              <w:cnfStyle w:val="000000000000" w:firstRow="0" w:lastRow="0" w:firstColumn="0" w:lastColumn="0" w:oddVBand="0" w:evenVBand="0" w:oddHBand="0" w:evenHBand="0" w:firstRowFirstColumn="0" w:firstRowLastColumn="0" w:lastRowFirstColumn="0" w:lastRowLastColumn="0"/>
+              <w:rPr>
+                <w:rFonts w:ascii="Times New Roman" w:hAnsi="Times New Roman" w:cs="Times New Roman"/>
+                <w:sz w:val="24"/>
+              </w:rPr>
+            </w:pPr>
+            <w:r>
+              <w:rPr>
+                <w:rFonts w:ascii="Times New Roman" w:hAnsi="Times New Roman" w:cs="Times New Roman"/>
+                <w:sz w:val="24"/>
+              </w:rPr>
+              <w:t xml:space="preserve">Añadida </w:t>
+            </w:r>
+            <w:r>
+              <w:rPr>
+                <w:rFonts w:ascii="Times New Roman" w:hAnsi="Times New Roman" w:cs="Times New Roman"/>
+                <w:sz w:val="24"/>
+              </w:rPr>
+              <w:t>casi toda la información requerida.</w:t>
+            </w:r>
+          </w:p>
+        </w:tc>
+        <w:tc>
+          <w:tcPr>
+            <w:tcW w:w="1924" w:type="dxa"/>
+            <w:tcBorders>
+              <w:top w:val="single" w:sz="4" w:space="0" w:color="FFFFFF" w:themeColor="background1"/>
+              <w:left w:val="single" w:sz="4" w:space="0" w:color="548DD4" w:themeColor="text2" w:themeTint="99"/>
+              <w:bottom w:val="single" w:sz="4" w:space="0" w:color="FFFFFF" w:themeColor="background1"/>
+            </w:tcBorders>
+          </w:tcPr>
+          <w:p>
+            <w:pPr>
+              <w:cnfStyle w:val="000000000000" w:firstRow="0" w:lastRow="0" w:firstColumn="0" w:lastColumn="0" w:oddVBand="0" w:evenVBand="0" w:oddHBand="0" w:evenHBand="0" w:firstRowFirstColumn="0" w:firstRowLastColumn="0" w:lastRowFirstColumn="0" w:lastRowLastColumn="0"/>
+              <w:rPr>
+                <w:rFonts w:ascii="Times New Roman" w:hAnsi="Times New Roman" w:cs="Times New Roman"/>
+                <w:sz w:val="24"/>
+              </w:rPr>
+            </w:pPr>
+            <w:r>
+              <w:rPr>
+                <w:rFonts w:ascii="Times New Roman" w:hAnsi="Times New Roman" w:cs="Times New Roman"/>
+                <w:sz w:val="24"/>
+              </w:rPr>
+              <w:t>Jorge Treviño</w:t>
+            </w:r>
+          </w:p>
+        </w:tc>
+      </w:tr>
+      <w:tr>
+        <w:trPr>
+          <w:cnfStyle w:val="000000100000" w:firstRow="0" w:lastRow="0" w:firstColumn="0" w:lastColumn="0" w:oddVBand="0" w:evenVBand="0" w:oddHBand="1" w:evenHBand="0" w:firstRowFirstColumn="0" w:firstRowLastColumn="0" w:lastRowFirstColumn="0" w:lastRowLastColumn="0"/>
+        </w:trPr>
+        <w:tc>
+          <w:tcPr>
+            <w:cnfStyle w:val="001000000000" w:firstRow="0" w:lastRow="0" w:firstColumn="1" w:lastColumn="0" w:oddVBand="0" w:evenVBand="0" w:oddHBand="0" w:evenHBand="0" w:firstRowFirstColumn="0" w:firstRowLastColumn="0" w:lastRowFirstColumn="0" w:lastRowLastColumn="0"/>
+            <w:tcW w:w="2244" w:type="dxa"/>
+            <w:tcBorders>
+              <w:top w:val="single" w:sz="4" w:space="0" w:color="FFFFFF" w:themeColor="background1"/>
               <w:right w:val="single" w:sz="4" w:space="0" w:color="548DD4" w:themeColor="text2" w:themeTint="99"/>
             </w:tcBorders>
           </w:tcPr>
@@ -3041,7 +4776,7 @@
           </w:tcPr>
           <w:p>
             <w:pPr>
-              <w:cnfStyle w:val="000000000000" w:firstRow="0" w:lastRow="0" w:firstColumn="0" w:lastColumn="0" w:oddVBand="0" w:evenVBand="0" w:oddHBand="0" w:evenHBand="0" w:firstRowFirstColumn="0" w:firstRowLastColumn="0" w:lastRowFirstColumn="0" w:lastRowLastColumn="0"/>
+              <w:cnfStyle w:val="000000100000" w:firstRow="0" w:lastRow="0" w:firstColumn="0" w:lastColumn="0" w:oddVBand="0" w:evenVBand="0" w:oddHBand="1" w:evenHBand="0" w:firstRowFirstColumn="0" w:firstRowLastColumn="0" w:lastRowFirstColumn="0" w:lastRowLastColumn="0"/>
               <w:rPr>
                 <w:rFonts w:ascii="Times New Roman" w:hAnsi="Times New Roman" w:cs="Times New Roman"/>
                 <w:sz w:val="24"/>
@@ -3052,7 +4787,7 @@
                 <w:rFonts w:ascii="Times New Roman" w:hAnsi="Times New Roman" w:cs="Times New Roman"/>
                 <w:sz w:val="24"/>
               </w:rPr>
-              <w:t>23-10-2016</w:t>
+              <w:t>25-10-2016</w:t>
             </w:r>
           </w:p>
         </w:tc>
@@ -3067,7 +4802,7 @@
           </w:tcPr>
           <w:p>
             <w:pPr>
-              <w:cnfStyle w:val="000000000000" w:firstRow="0" w:lastRow="0" w:firstColumn="0" w:lastColumn="0" w:oddVBand="0" w:evenVBand="0" w:oddHBand="0" w:evenHBand="0" w:firstRowFirstColumn="0" w:firstRowLastColumn="0" w:lastRowFirstColumn="0" w:lastRowLastColumn="0"/>
+              <w:cnfStyle w:val="000000100000" w:firstRow="0" w:lastRow="0" w:firstColumn="0" w:lastColumn="0" w:oddVBand="0" w:evenVBand="0" w:oddHBand="1" w:evenHBand="0" w:firstRowFirstColumn="0" w:firstRowLastColumn="0" w:lastRowFirstColumn="0" w:lastRowLastColumn="0"/>
               <w:rPr>
                 <w:rFonts w:ascii="Times New Roman" w:hAnsi="Times New Roman" w:cs="Times New Roman"/>
                 <w:sz w:val="24"/>
@@ -3078,14 +4813,7 @@
                 <w:rFonts w:ascii="Times New Roman" w:hAnsi="Times New Roman" w:cs="Times New Roman"/>
                 <w:sz w:val="24"/>
               </w:rPr>
-              <w:t xml:space="preserve">Añadida </w:t>
-            </w:r>
-            <w:r>
-              <w:rPr>
-                <w:rFonts w:ascii="Times New Roman" w:hAnsi="Times New Roman" w:cs="Times New Roman"/>
-                <w:sz w:val="24"/>
-              </w:rPr>
-              <w:t>casi toda la información requerida.</w:t>
+              <w:t>Completada la primer versión</w:t>
             </w:r>
           </w:p>
         </w:tc>
@@ -3099,7 +4827,7 @@
           </w:tcPr>
           <w:p>
             <w:pPr>
-              <w:cnfStyle w:val="000000000000" w:firstRow="0" w:lastRow="0" w:firstColumn="0" w:lastColumn="0" w:oddVBand="0" w:evenVBand="0" w:oddHBand="0" w:evenHBand="0" w:firstRowFirstColumn="0" w:firstRowLastColumn="0" w:lastRowFirstColumn="0" w:lastRowLastColumn="0"/>
+              <w:cnfStyle w:val="000000100000" w:firstRow="0" w:lastRow="0" w:firstColumn="0" w:lastColumn="0" w:oddVBand="0" w:evenVBand="0" w:oddHBand="1" w:evenHBand="0" w:firstRowFirstColumn="0" w:firstRowLastColumn="0" w:lastRowFirstColumn="0" w:lastRowLastColumn="0"/>
               <w:rPr>
                 <w:rFonts w:ascii="Times New Roman" w:hAnsi="Times New Roman" w:cs="Times New Roman"/>
                 <w:sz w:val="24"/>
@@ -3123,14 +4851,14 @@
           <w:sz w:val="24"/>
         </w:rPr>
       </w:pPr>
-      <w:bookmarkStart w:id="12" w:name="_Toc465034308"/>
+      <w:bookmarkStart w:id="13" w:name="_Toc465158504"/>
       <w:r>
         <w:rPr>
           <w:sz w:val="24"/>
         </w:rPr>
         <w:t>1.2 Introducción.</w:t>
       </w:r>
-      <w:bookmarkEnd w:id="12"/>
+      <w:bookmarkEnd w:id="13"/>
     </w:p>
     <w:p>
       <w:pPr>
@@ -3237,14 +4965,14 @@
           <w:sz w:val="24"/>
         </w:rPr>
       </w:pPr>
-      <w:bookmarkStart w:id="13" w:name="_Toc465034309"/>
+      <w:bookmarkStart w:id="14" w:name="_Toc465158505"/>
       <w:r>
         <w:rPr>
           <w:sz w:val="24"/>
         </w:rPr>
         <w:t>1.3 Enunciado del Problema.</w:t>
       </w:r>
-      <w:bookmarkEnd w:id="13"/>
+      <w:bookmarkEnd w:id="14"/>
     </w:p>
     <w:p>
       <w:pPr>
@@ -3323,14 +5051,14 @@
           <w:sz w:val="24"/>
         </w:rPr>
       </w:pPr>
-      <w:bookmarkStart w:id="14" w:name="_Toc465034310"/>
+      <w:bookmarkStart w:id="15" w:name="_Toc465158506"/>
       <w:r>
         <w:rPr>
           <w:sz w:val="24"/>
         </w:rPr>
         <w:t>1.4 Enunciado de la posición en el mercado del producto.</w:t>
       </w:r>
-      <w:bookmarkEnd w:id="14"/>
+      <w:bookmarkEnd w:id="15"/>
     </w:p>
     <w:p>
       <w:pPr>
@@ -3369,14 +5097,14 @@
           <w:sz w:val="24"/>
         </w:rPr>
       </w:pPr>
-      <w:bookmarkStart w:id="15" w:name="_Toc465034311"/>
+      <w:bookmarkStart w:id="16" w:name="_Toc465158507"/>
       <w:r>
         <w:rPr>
           <w:sz w:val="24"/>
         </w:rPr>
         <w:t>1.5 Alternativas y competencia.</w:t>
       </w:r>
-      <w:bookmarkEnd w:id="15"/>
+      <w:bookmarkEnd w:id="16"/>
     </w:p>
     <w:p>
       <w:pPr>
@@ -3429,14 +5157,14 @@
           <w:sz w:val="24"/>
         </w:rPr>
       </w:pPr>
-      <w:bookmarkStart w:id="16" w:name="_Toc465034312"/>
+      <w:bookmarkStart w:id="17" w:name="_Toc465158508"/>
       <w:r>
         <w:rPr>
           <w:sz w:val="24"/>
         </w:rPr>
         <w:t>1.6 Descripción del personal involucrado.</w:t>
       </w:r>
-      <w:bookmarkEnd w:id="16"/>
+      <w:bookmarkEnd w:id="17"/>
     </w:p>
     <w:tbl>
       <w:tblPr>
@@ -3661,12 +5389,11 @@
           <w:sz w:val="24"/>
         </w:rPr>
       </w:pPr>
-      <w:bookmarkStart w:id="17" w:name="_Toc465034313"/>
+      <w:bookmarkStart w:id="18" w:name="_Toc465158509"/>
       <w:r>
         <w:rPr>
           <w:sz w:val="24"/>
         </w:rPr>
-        <w:lastRenderedPageBreak/>
         <w:t>1.7</w:t>
       </w:r>
       <w:r>
@@ -3675,7 +5402,7 @@
         </w:rPr>
         <w:t xml:space="preserve"> Objetivos de alto nivel y problemas claves del personal involucrado.</w:t>
       </w:r>
-      <w:bookmarkEnd w:id="17"/>
+      <w:bookmarkEnd w:id="18"/>
     </w:p>
     <w:tbl>
       <w:tblPr>
@@ -4350,7 +6077,7 @@
           <w:sz w:val="24"/>
         </w:rPr>
       </w:pPr>
-      <w:bookmarkStart w:id="18" w:name="_Toc465034314"/>
+      <w:bookmarkStart w:id="19" w:name="_Toc465158510"/>
       <w:r>
         <w:rPr>
           <w:sz w:val="24"/>
@@ -4363,7 +6090,7 @@
         </w:rPr>
         <w:t xml:space="preserve"> Objetivos a nivel de usuario.</w:t>
       </w:r>
-      <w:bookmarkEnd w:id="18"/>
+      <w:bookmarkEnd w:id="19"/>
     </w:p>
     <w:p>
       <w:pPr>
@@ -4562,6 +6289,7 @@
           <w:rFonts w:ascii="Times New Roman" w:hAnsi="Times New Roman" w:cs="Times New Roman"/>
           <w:sz w:val="24"/>
         </w:rPr>
+        <w:lastRenderedPageBreak/>
         <w:t>Registrar sus datos</w:t>
       </w:r>
     </w:p>
@@ -4593,12 +6321,11 @@
           <w:sz w:val="24"/>
         </w:rPr>
       </w:pPr>
-      <w:bookmarkStart w:id="19" w:name="_Toc465034315"/>
+      <w:bookmarkStart w:id="20" w:name="_Toc465158511"/>
       <w:r>
         <w:rPr>
           <w:sz w:val="24"/>
         </w:rPr>
-        <w:lastRenderedPageBreak/>
         <w:t>1.9</w:t>
       </w:r>
       <w:r>
@@ -4607,7 +6334,7 @@
         </w:rPr>
         <w:t xml:space="preserve"> Perspectiva del producto.</w:t>
       </w:r>
-      <w:bookmarkEnd w:id="19"/>
+      <w:bookmarkEnd w:id="20"/>
     </w:p>
     <w:p>
       <w:pPr>
@@ -4627,7 +6354,7 @@
         <mc:AlternateContent>
           <mc:Choice Requires="wpg">
             <w:drawing>
-              <wp:anchor distT="0" distB="0" distL="114300" distR="114300" simplePos="0" relativeHeight="251679744" behindDoc="0" locked="0" layoutInCell="1" allowOverlap="1">
+              <wp:anchor distT="0" distB="0" distL="114300" distR="114300" simplePos="0" relativeHeight="251658240" behindDoc="0" locked="0" layoutInCell="1" allowOverlap="1">
                 <wp:simplePos x="0" y="0"/>
                 <wp:positionH relativeFrom="column">
                   <wp:posOffset>120015</wp:posOffset>
@@ -4713,7 +6440,7 @@
                             <a:effectLst/>
                             <a:extLst>
                               <a:ext uri="{C572A759-6A51-4108-AA02-DFA0A04FC94B}">
-                                <ma14:wrappingTextBoxFlag xmlns="" xmlns:p="http://schemas.openxmlformats.org/presentationml/2006/main" xmlns:ma14="http://schemas.microsoft.com/office/mac/drawingml/2011/main" xmlns:lc="http://schemas.openxmlformats.org/drawingml/2006/lockedCanvas" val="1"/>
+                                <ma14:wrappingTextBoxFlag xmlns:lc="http://schemas.openxmlformats.org/drawingml/2006/lockedCanvas" xmlns:ma14="http://schemas.microsoft.com/office/mac/drawingml/2011/main" xmlns:p="http://schemas.openxmlformats.org/presentationml/2006/main" xmlns="" xmlns:w="http://schemas.openxmlformats.org/wordprocessingml/2006/main" xmlns:w10="urn:schemas-microsoft-com:office:word" xmlns:v="urn:schemas-microsoft-com:vml" xmlns:o="urn:schemas-microsoft-com:office:office" val="1"/>
                               </a:ext>
                             </a:extLst>
                           </wps:spPr>
@@ -5395,7 +7122,7 @@
           </mc:Choice>
           <mc:Fallback>
             <w:pict>
-              <v:group id="Grupo 21" o:spid="_x0000_s1028" style="position:absolute;left:0;text-align:left;margin-left:9.45pt;margin-top:98.55pt;width:398.1pt;height:143.25pt;z-index:251679744;mso-width-relative:margin;mso-height-relative:margin" coordsize="51530,19796" o:gfxdata="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">
+              <v:group id="Grupo 21" o:spid="_x0000_s1028" style="position:absolute;left:0;text-align:left;margin-left:9.45pt;margin-top:98.55pt;width:398.1pt;height:143.25pt;z-index:251658240;mso-width-relative:margin;mso-height-relative:margin" coordsize="51530,19796" o:gfxdata="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">
                 <v:group id="Group 560" o:spid="_x0000_s1029" style="position:absolute;left:20193;top:3810;width:16490;height:8382" coordorigin="" coordsize="12969,5191" o:gfxdata="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">
                   <v:oval id="Shape 558" o:spid="_x0000_s1030" style="position:absolute;width:12969;height:5191;visibility:visible;mso-wrap-style:square;v-text-anchor:top" o:gfxdata="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" fillcolor="white [3201]" strokecolor="#4f81bd [3204]" strokeweight="2pt">
                     <v:textbox inset="1.3mm,1.3mm,1.3mm,1.3mm"/>
@@ -5544,7 +7271,7 @@
           <w:sz w:val="24"/>
         </w:rPr>
       </w:pPr>
-      <w:bookmarkStart w:id="20" w:name="_Toc465034316"/>
+      <w:bookmarkStart w:id="21" w:name="_Toc465158512"/>
       <w:r>
         <w:rPr>
           <w:sz w:val="24"/>
@@ -5563,7 +7290,7 @@
         </w:rPr>
         <w:t xml:space="preserve"> Resumen de beneficiarios.</w:t>
       </w:r>
-      <w:bookmarkEnd w:id="20"/>
+      <w:bookmarkEnd w:id="21"/>
     </w:p>
     <w:tbl>
       <w:tblPr>
@@ -5854,7 +7581,7 @@
           <w:sz w:val="24"/>
         </w:rPr>
       </w:pPr>
-      <w:bookmarkStart w:id="21" w:name="_Toc465034317"/>
+      <w:bookmarkStart w:id="22" w:name="_Toc465158513"/>
       <w:r>
         <w:rPr>
           <w:sz w:val="24"/>
@@ -5867,7 +7594,7 @@
         </w:rPr>
         <w:t xml:space="preserve"> Resumen de las características del sistema.</w:t>
       </w:r>
-      <w:bookmarkEnd w:id="21"/>
+      <w:bookmarkEnd w:id="22"/>
     </w:p>
     <w:p>
       <w:pPr>
@@ -5908,6 +7635,7 @@
           <w:rFonts w:ascii="Times New Roman" w:hAnsi="Times New Roman" w:cs="Times New Roman"/>
           <w:sz w:val="24"/>
         </w:rPr>
+        <w:lastRenderedPageBreak/>
         <w:t>Visualizar productos por categoría.</w:t>
       </w:r>
     </w:p>
@@ -5971,7 +7699,6 @@
           <w:rFonts w:ascii="Times New Roman" w:hAnsi="Times New Roman" w:cs="Times New Roman"/>
           <w:sz w:val="24"/>
         </w:rPr>
-        <w:lastRenderedPageBreak/>
         <w:t>Dejar comentarios sobre algún producto.</w:t>
       </w:r>
     </w:p>
@@ -6045,7 +7772,7 @@
           <w:sz w:val="24"/>
         </w:rPr>
       </w:pPr>
-      <w:bookmarkStart w:id="22" w:name="_Toc465034318"/>
+      <w:bookmarkStart w:id="23" w:name="_Toc465158514"/>
       <w:r>
         <w:rPr>
           <w:sz w:val="24"/>
@@ -6058,26 +7785,78 @@
         </w:rPr>
         <w:t xml:space="preserve"> Otros requisitos y restricciones.</w:t>
       </w:r>
-      <w:bookmarkEnd w:id="22"/>
-    </w:p>
-    <w:p>
-      <w:pPr>
-        <w:rPr>
-          <w:rFonts w:ascii="Times New Roman" w:hAnsi="Times New Roman" w:cs="Times New Roman"/>
-          <w:sz w:val="24"/>
-        </w:rPr>
-      </w:pPr>
-      <w:bookmarkStart w:id="23" w:name="_GoBack"/>
       <w:bookmarkEnd w:id="23"/>
     </w:p>
     <w:p>
       <w:pPr>
+        <w:pStyle w:val="Prrafodelista"/>
+        <w:numPr>
+          <w:ilvl w:val="0"/>
+          <w:numId w:val="19"/>
+        </w:numPr>
+        <w:rPr>
+          <w:rFonts w:ascii="Times New Roman" w:hAnsi="Times New Roman" w:cs="Times New Roman"/>
+          <w:sz w:val="24"/>
+        </w:rPr>
+      </w:pPr>
+      <w:r>
+        <w:rPr>
+          <w:rFonts w:ascii="Times New Roman" w:hAnsi="Times New Roman" w:cs="Times New Roman"/>
+          <w:sz w:val="24"/>
+        </w:rPr>
+        <w:t>Los administradores deben tener una sección con controles especiales.</w:t>
+      </w:r>
+    </w:p>
+    <w:p>
+      <w:pPr>
+        <w:pStyle w:val="Prrafodelista"/>
+        <w:numPr>
+          <w:ilvl w:val="0"/>
+          <w:numId w:val="19"/>
+        </w:numPr>
+        <w:rPr>
+          <w:rFonts w:ascii="Times New Roman" w:hAnsi="Times New Roman" w:cs="Times New Roman"/>
+          <w:sz w:val="24"/>
+        </w:rPr>
+      </w:pPr>
+      <w:r>
+        <w:rPr>
+          <w:rFonts w:ascii="Times New Roman" w:hAnsi="Times New Roman" w:cs="Times New Roman"/>
+          <w:sz w:val="24"/>
+        </w:rPr>
+        <w:t>Solo los administradores pueden realizar configuraciones en el sistema de productos y clientes.</w:t>
+      </w:r>
+    </w:p>
+    <w:p>
+      <w:pPr>
+        <w:pStyle w:val="Prrafodelista"/>
+        <w:numPr>
+          <w:ilvl w:val="0"/>
+          <w:numId w:val="19"/>
+        </w:numPr>
+        <w:rPr>
+          <w:rFonts w:ascii="Times New Roman" w:hAnsi="Times New Roman" w:cs="Times New Roman"/>
+          <w:sz w:val="24"/>
+        </w:rPr>
+      </w:pPr>
+      <w:r>
+        <w:rPr>
+          <w:rFonts w:ascii="Times New Roman" w:hAnsi="Times New Roman" w:cs="Times New Roman"/>
+          <w:sz w:val="24"/>
+        </w:rPr>
+        <w:t>Los usuarios deben de autenticarse con un usuario y contraseña en el sistema para poder realizar ciertas funciones.</w:t>
+      </w:r>
+    </w:p>
+    <w:p>
+      <w:pPr>
         <w:pStyle w:val="Ttulo1"/>
         <w:rPr>
           <w:rFonts w:ascii="Times New Roman" w:hAnsi="Times New Roman" w:cs="Times New Roman"/>
-        </w:rPr>
-      </w:pPr>
-      <w:bookmarkStart w:id="24" w:name="_Toc465034319"/>
+          <w:color w:val="auto"/>
+          <w:sz w:val="24"/>
+        </w:rPr>
+      </w:pPr>
+      <w:bookmarkStart w:id="24" w:name="_Toc465158515"/>
       <w:r>
         <w:rPr>
           <w:rFonts w:ascii="Times New Roman" w:hAnsi="Times New Roman" w:cs="Times New Roman"/>
@@ -6098,109 +7877,97 @@
     </w:p>
     <w:p>
       <w:pPr>
-        <w:pStyle w:val="Ttulo1"/>
-        <w:rPr>
-          <w:rFonts w:ascii="Times New Roman" w:hAnsi="Times New Roman" w:cs="Times New Roman"/>
-        </w:rPr>
-      </w:pPr>
-      <w:bookmarkStart w:id="25" w:name="_Toc465034320"/>
+        <w:pStyle w:val="Ttulo2"/>
+        <w:rPr>
+          <w:sz w:val="24"/>
+        </w:rPr>
+      </w:pPr>
+      <w:bookmarkStart w:id="25" w:name="_Toc465158516"/>
       <w:r>
         <w:rPr>
-          <w:rFonts w:ascii="Times New Roman" w:hAnsi="Times New Roman" w:cs="Times New Roman"/>
-          <w:color w:val="auto"/>
-          <w:sz w:val="24"/>
-        </w:rPr>
-        <w:t>3. ESPECIFICACIÓN COMPLEMENTARIA</w:t>
+          <w:sz w:val="24"/>
+        </w:rPr>
+        <w:t>2.1 Lista Actor-Semántica</w:t>
       </w:r>
       <w:bookmarkEnd w:id="25"/>
     </w:p>
     <w:p>
       <w:pPr>
-        <w:pStyle w:val="Ttulo1"/>
-        <w:rPr>
-          <w:rFonts w:ascii="Times New Roman" w:hAnsi="Times New Roman" w:cs="Times New Roman"/>
-        </w:rPr>
-      </w:pPr>
-      <w:bookmarkStart w:id="26" w:name="_Toc465034321"/>
+        <w:pStyle w:val="Ttulo2"/>
+        <w:rPr>
+          <w:sz w:val="24"/>
+        </w:rPr>
+      </w:pPr>
+      <w:bookmarkStart w:id="26" w:name="_Toc465158517"/>
       <w:r>
         <w:rPr>
-          <w:rFonts w:ascii="Times New Roman" w:hAnsi="Times New Roman" w:cs="Times New Roman"/>
-          <w:color w:val="auto"/>
-          <w:sz w:val="24"/>
-        </w:rPr>
-        <w:t>4. GLOSARIO</w:t>
+          <w:sz w:val="24"/>
+        </w:rPr>
+        <w:t>2.2 Lista Actor-Objetivo</w:t>
       </w:r>
       <w:bookmarkEnd w:id="26"/>
     </w:p>
     <w:p>
       <w:pPr>
-        <w:pStyle w:val="Ttulo1"/>
-        <w:rPr>
-          <w:rFonts w:ascii="Times New Roman" w:hAnsi="Times New Roman" w:cs="Times New Roman"/>
-        </w:rPr>
-      </w:pPr>
-      <w:bookmarkStart w:id="27" w:name="_Toc465034322"/>
+        <w:pStyle w:val="Ttulo2"/>
+        <w:rPr>
+          <w:sz w:val="24"/>
+        </w:rPr>
+      </w:pPr>
+      <w:bookmarkStart w:id="27" w:name="_Toc465158518"/>
       <w:r>
         <w:rPr>
-          <w:rFonts w:ascii="Times New Roman" w:hAnsi="Times New Roman" w:cs="Times New Roman"/>
-          <w:color w:val="auto"/>
-          <w:sz w:val="24"/>
-        </w:rPr>
-        <w:t>5. LISTA DE RIESGOS Y PLAN DE GESTIÓN DE RIESGOS</w:t>
+          <w:sz w:val="24"/>
+        </w:rPr>
+        <w:t>2.3 Lista de Casos de Uso</w:t>
       </w:r>
       <w:bookmarkEnd w:id="27"/>
     </w:p>
     <w:p>
       <w:pPr>
-        <w:pStyle w:val="Ttulo1"/>
-        <w:rPr>
-          <w:rFonts w:ascii="Times New Roman" w:hAnsi="Times New Roman" w:cs="Times New Roman"/>
-        </w:rPr>
-      </w:pPr>
-      <w:bookmarkStart w:id="28" w:name="_Toc465034323"/>
+        <w:pStyle w:val="Ttulo2"/>
+        <w:rPr>
+          <w:sz w:val="24"/>
+        </w:rPr>
+      </w:pPr>
+      <w:bookmarkStart w:id="28" w:name="_Toc465158519"/>
       <w:r>
         <w:rPr>
-          <w:rFonts w:ascii="Times New Roman" w:hAnsi="Times New Roman" w:cs="Times New Roman"/>
-          <w:color w:val="auto"/>
-          <w:sz w:val="24"/>
-        </w:rPr>
-        <w:t>6. PROTOTIPOS Y PRUEBAS DE CONCEPTOS</w:t>
+          <w:sz w:val="24"/>
+        </w:rPr>
+        <w:t>2.4 Descripción breve de casos de uso</w:t>
       </w:r>
       <w:bookmarkEnd w:id="28"/>
     </w:p>
     <w:p>
       <w:pPr>
-        <w:pStyle w:val="Ttulo1"/>
-        <w:rPr>
-          <w:rFonts w:ascii="Times New Roman" w:hAnsi="Times New Roman" w:cs="Times New Roman"/>
-        </w:rPr>
-      </w:pPr>
-      <w:bookmarkStart w:id="29" w:name="_Toc465034324"/>
+        <w:pStyle w:val="Ttulo2"/>
+        <w:rPr>
+          <w:sz w:val="24"/>
+        </w:rPr>
+      </w:pPr>
+      <w:bookmarkStart w:id="29" w:name="_Toc465158520"/>
       <w:r>
         <w:rPr>
-          <w:rFonts w:ascii="Times New Roman" w:hAnsi="Times New Roman" w:cs="Times New Roman"/>
-          <w:color w:val="auto"/>
-          <w:sz w:val="24"/>
-        </w:rPr>
-        <w:t>7. PLAN DE ITERACIÓN</w:t>
+          <w:sz w:val="24"/>
+        </w:rPr>
+        <w:t>2.5 Descripción completa de casos de uso</w:t>
       </w:r>
       <w:bookmarkEnd w:id="29"/>
     </w:p>
     <w:p>
       <w:pPr>
-        <w:pStyle w:val="Ttulo1"/>
-        <w:rPr>
-          <w:rFonts w:ascii="Times New Roman" w:hAnsi="Times New Roman" w:cs="Times New Roman"/>
-        </w:rPr>
-      </w:pPr>
-      <w:bookmarkStart w:id="30" w:name="_Toc465034325"/>
+        <w:pStyle w:val="Ttulo2"/>
+        <w:rPr>
+          <w:sz w:val="24"/>
+        </w:rPr>
+      </w:pPr>
+      <w:bookmarkStart w:id="30" w:name="_Toc465158521"/>
       <w:r>
         <w:rPr>
-          <w:rFonts w:ascii="Times New Roman" w:hAnsi="Times New Roman" w:cs="Times New Roman"/>
-          <w:color w:val="auto"/>
-          <w:sz w:val="24"/>
-        </w:rPr>
-        <w:t>8. FASE PLAN Y PLAN DE DESARROLLO</w:t>
+          <w:sz w:val="24"/>
+        </w:rPr>
+        <w:t>2.6 Diagrama de casos de uso</w:t>
       </w:r>
       <w:bookmarkEnd w:id="30"/>
     </w:p>
@@ -6209,18 +7976,770 @@
         <w:pStyle w:val="Ttulo1"/>
         <w:rPr>
           <w:rFonts w:ascii="Times New Roman" w:hAnsi="Times New Roman" w:cs="Times New Roman"/>
-        </w:rPr>
-      </w:pPr>
-      <w:bookmarkStart w:id="31" w:name="_Toc465034326"/>
+          <w:color w:val="auto"/>
+          <w:sz w:val="24"/>
+        </w:rPr>
+      </w:pPr>
+      <w:bookmarkStart w:id="31" w:name="_Toc465158522"/>
       <w:r>
         <w:rPr>
           <w:rFonts w:ascii="Times New Roman" w:hAnsi="Times New Roman" w:cs="Times New Roman"/>
           <w:color w:val="auto"/>
           <w:sz w:val="24"/>
         </w:rPr>
+        <w:t>3. ESPECIFICACIÓN COMPLEMENTARIA</w:t>
+      </w:r>
+      <w:bookmarkEnd w:id="31"/>
+    </w:p>
+    <w:p>
+      <w:pPr>
+        <w:pStyle w:val="Ttulo2"/>
+        <w:rPr>
+          <w:sz w:val="24"/>
+        </w:rPr>
+      </w:pPr>
+      <w:bookmarkStart w:id="32" w:name="_Toc465158523"/>
+      <w:r>
+        <w:rPr>
+          <w:sz w:val="24"/>
+        </w:rPr>
+        <w:t>3.1 Historial de revisiones</w:t>
+      </w:r>
+      <w:bookmarkEnd w:id="32"/>
+    </w:p>
+    <w:tbl>
+      <w:tblPr>
+        <w:tblStyle w:val="Tabladecuadrcula4-nfasis11"/>
+        <w:tblW w:w="0" w:type="auto"/>
+        <w:tblLook w:val="04A0" w:firstRow="1" w:lastRow="0" w:firstColumn="1" w:lastColumn="0" w:noHBand="0" w:noVBand="1"/>
+      </w:tblPr>
+      <w:tblGrid>
+        <w:gridCol w:w="2244"/>
+        <w:gridCol w:w="1408"/>
+        <w:gridCol w:w="3402"/>
+        <w:gridCol w:w="1924"/>
+      </w:tblGrid>
+      <w:tr>
+        <w:trPr>
+          <w:cnfStyle w:val="100000000000" w:firstRow="1" w:lastRow="0" w:firstColumn="0" w:lastColumn="0" w:oddVBand="0" w:evenVBand="0" w:oddHBand="0" w:evenHBand="0" w:firstRowFirstColumn="0" w:firstRowLastColumn="0" w:lastRowFirstColumn="0" w:lastRowLastColumn="0"/>
+        </w:trPr>
+        <w:tc>
+          <w:tcPr>
+            <w:cnfStyle w:val="001000000000" w:firstRow="0" w:lastRow="0" w:firstColumn="1" w:lastColumn="0" w:oddVBand="0" w:evenVBand="0" w:oddHBand="0" w:evenHBand="0" w:firstRowFirstColumn="0" w:firstRowLastColumn="0" w:lastRowFirstColumn="0" w:lastRowLastColumn="0"/>
+            <w:tcW w:w="2244" w:type="dxa"/>
+            <w:tcBorders>
+              <w:bottom w:val="single" w:sz="4" w:space="0" w:color="FFFFFF" w:themeColor="background1"/>
+              <w:right w:val="single" w:sz="4" w:space="0" w:color="FFFFFF" w:themeColor="background1"/>
+            </w:tcBorders>
+          </w:tcPr>
+          <w:p>
+            <w:pPr>
+              <w:rPr>
+                <w:rFonts w:ascii="Times New Roman" w:hAnsi="Times New Roman" w:cs="Times New Roman"/>
+                <w:b w:val="0"/>
+                <w:sz w:val="24"/>
+              </w:rPr>
+            </w:pPr>
+            <w:r>
+              <w:rPr>
+                <w:rFonts w:ascii="Times New Roman" w:hAnsi="Times New Roman" w:cs="Times New Roman"/>
+                <w:b w:val="0"/>
+                <w:sz w:val="24"/>
+              </w:rPr>
+              <w:t>Versión</w:t>
+            </w:r>
+          </w:p>
+        </w:tc>
+        <w:tc>
+          <w:tcPr>
+            <w:tcW w:w="1408" w:type="dxa"/>
+            <w:tcBorders>
+              <w:left w:val="single" w:sz="4" w:space="0" w:color="FFFFFF" w:themeColor="background1"/>
+              <w:bottom w:val="single" w:sz="4" w:space="0" w:color="FFFFFF" w:themeColor="background1"/>
+              <w:right w:val="single" w:sz="4" w:space="0" w:color="FFFFFF" w:themeColor="background1"/>
+            </w:tcBorders>
+          </w:tcPr>
+          <w:p>
+            <w:pPr>
+              <w:cnfStyle w:val="100000000000" w:firstRow="1" w:lastRow="0" w:firstColumn="0" w:lastColumn="0" w:oddVBand="0" w:evenVBand="0" w:oddHBand="0" w:evenHBand="0" w:firstRowFirstColumn="0" w:firstRowLastColumn="0" w:lastRowFirstColumn="0" w:lastRowLastColumn="0"/>
+              <w:rPr>
+                <w:rFonts w:ascii="Times New Roman" w:hAnsi="Times New Roman" w:cs="Times New Roman"/>
+                <w:b w:val="0"/>
+                <w:sz w:val="24"/>
+              </w:rPr>
+            </w:pPr>
+            <w:r>
+              <w:rPr>
+                <w:rFonts w:ascii="Times New Roman" w:hAnsi="Times New Roman" w:cs="Times New Roman"/>
+                <w:b w:val="0"/>
+                <w:sz w:val="24"/>
+              </w:rPr>
+              <w:t>Fecha</w:t>
+            </w:r>
+          </w:p>
+        </w:tc>
+        <w:tc>
+          <w:tcPr>
+            <w:tcW w:w="3402" w:type="dxa"/>
+            <w:tcBorders>
+              <w:left w:val="single" w:sz="4" w:space="0" w:color="FFFFFF" w:themeColor="background1"/>
+              <w:bottom w:val="single" w:sz="4" w:space="0" w:color="FFFFFF" w:themeColor="background1"/>
+              <w:right w:val="single" w:sz="4" w:space="0" w:color="FFFFFF" w:themeColor="background1"/>
+            </w:tcBorders>
+          </w:tcPr>
+          <w:p>
+            <w:pPr>
+              <w:cnfStyle w:val="100000000000" w:firstRow="1" w:lastRow="0" w:firstColumn="0" w:lastColumn="0" w:oddVBand="0" w:evenVBand="0" w:oddHBand="0" w:evenHBand="0" w:firstRowFirstColumn="0" w:firstRowLastColumn="0" w:lastRowFirstColumn="0" w:lastRowLastColumn="0"/>
+              <w:rPr>
+                <w:rFonts w:ascii="Times New Roman" w:hAnsi="Times New Roman" w:cs="Times New Roman"/>
+                <w:b w:val="0"/>
+                <w:sz w:val="24"/>
+              </w:rPr>
+            </w:pPr>
+            <w:r>
+              <w:rPr>
+                <w:rFonts w:ascii="Times New Roman" w:hAnsi="Times New Roman" w:cs="Times New Roman"/>
+                <w:b w:val="0"/>
+                <w:sz w:val="24"/>
+              </w:rPr>
+              <w:t>Descripción</w:t>
+            </w:r>
+          </w:p>
+        </w:tc>
+        <w:tc>
+          <w:tcPr>
+            <w:tcW w:w="1924" w:type="dxa"/>
+            <w:tcBorders>
+              <w:left w:val="single" w:sz="4" w:space="0" w:color="FFFFFF" w:themeColor="background1"/>
+              <w:bottom w:val="single" w:sz="4" w:space="0" w:color="FFFFFF" w:themeColor="background1"/>
+            </w:tcBorders>
+          </w:tcPr>
+          <w:p>
+            <w:pPr>
+              <w:cnfStyle w:val="100000000000" w:firstRow="1" w:lastRow="0" w:firstColumn="0" w:lastColumn="0" w:oddVBand="0" w:evenVBand="0" w:oddHBand="0" w:evenHBand="0" w:firstRowFirstColumn="0" w:firstRowLastColumn="0" w:lastRowFirstColumn="0" w:lastRowLastColumn="0"/>
+              <w:rPr>
+                <w:rFonts w:ascii="Times New Roman" w:hAnsi="Times New Roman" w:cs="Times New Roman"/>
+                <w:b w:val="0"/>
+                <w:sz w:val="24"/>
+              </w:rPr>
+            </w:pPr>
+            <w:r>
+              <w:rPr>
+                <w:rFonts w:ascii="Times New Roman" w:hAnsi="Times New Roman" w:cs="Times New Roman"/>
+                <w:b w:val="0"/>
+                <w:sz w:val="24"/>
+              </w:rPr>
+              <w:t>Autor</w:t>
+            </w:r>
+          </w:p>
+        </w:tc>
+      </w:tr>
+      <w:tr>
+        <w:trPr>
+          <w:cnfStyle w:val="000000100000" w:firstRow="0" w:lastRow="0" w:firstColumn="0" w:lastColumn="0" w:oddVBand="0" w:evenVBand="0" w:oddHBand="1" w:evenHBand="0" w:firstRowFirstColumn="0" w:firstRowLastColumn="0" w:lastRowFirstColumn="0" w:lastRowLastColumn="0"/>
+        </w:trPr>
+        <w:tc>
+          <w:tcPr>
+            <w:cnfStyle w:val="001000000000" w:firstRow="0" w:lastRow="0" w:firstColumn="1" w:lastColumn="0" w:oddVBand="0" w:evenVBand="0" w:oddHBand="0" w:evenHBand="0" w:firstRowFirstColumn="0" w:firstRowLastColumn="0" w:lastRowFirstColumn="0" w:lastRowLastColumn="0"/>
+            <w:tcW w:w="2244" w:type="dxa"/>
+            <w:tcBorders>
+              <w:top w:val="single" w:sz="4" w:space="0" w:color="FFFFFF" w:themeColor="background1"/>
+              <w:bottom w:val="single" w:sz="4" w:space="0" w:color="FFFFFF" w:themeColor="background1"/>
+              <w:right w:val="single" w:sz="4" w:space="0" w:color="548DD4" w:themeColor="text2" w:themeTint="99"/>
+            </w:tcBorders>
+          </w:tcPr>
+          <w:p>
+            <w:pPr>
+              <w:rPr>
+                <w:rFonts w:ascii="Times New Roman" w:hAnsi="Times New Roman" w:cs="Times New Roman"/>
+                <w:b w:val="0"/>
+                <w:sz w:val="24"/>
+              </w:rPr>
+            </w:pPr>
+          </w:p>
+        </w:tc>
+        <w:tc>
+          <w:tcPr>
+            <w:tcW w:w="1408" w:type="dxa"/>
+            <w:tcBorders>
+              <w:top w:val="single" w:sz="4" w:space="0" w:color="FFFFFF" w:themeColor="background1"/>
+              <w:left w:val="single" w:sz="4" w:space="0" w:color="548DD4" w:themeColor="text2" w:themeTint="99"/>
+              <w:bottom w:val="single" w:sz="4" w:space="0" w:color="FFFFFF" w:themeColor="background1"/>
+              <w:right w:val="single" w:sz="4" w:space="0" w:color="548DD4" w:themeColor="text2" w:themeTint="99"/>
+            </w:tcBorders>
+          </w:tcPr>
+          <w:p>
+            <w:pPr>
+              <w:cnfStyle w:val="000000100000" w:firstRow="0" w:lastRow="0" w:firstColumn="0" w:lastColumn="0" w:oddVBand="0" w:evenVBand="0" w:oddHBand="1" w:evenHBand="0" w:firstRowFirstColumn="0" w:firstRowLastColumn="0" w:lastRowFirstColumn="0" w:lastRowLastColumn="0"/>
+              <w:rPr>
+                <w:rFonts w:ascii="Times New Roman" w:hAnsi="Times New Roman" w:cs="Times New Roman"/>
+                <w:sz w:val="24"/>
+              </w:rPr>
+            </w:pPr>
+          </w:p>
+        </w:tc>
+        <w:tc>
+          <w:tcPr>
+            <w:tcW w:w="3402" w:type="dxa"/>
+            <w:tcBorders>
+              <w:top w:val="single" w:sz="4" w:space="0" w:color="FFFFFF" w:themeColor="background1"/>
+              <w:left w:val="single" w:sz="4" w:space="0" w:color="548DD4" w:themeColor="text2" w:themeTint="99"/>
+              <w:bottom w:val="single" w:sz="4" w:space="0" w:color="FFFFFF" w:themeColor="background1"/>
+              <w:right w:val="single" w:sz="4" w:space="0" w:color="548DD4" w:themeColor="text2" w:themeTint="99"/>
+            </w:tcBorders>
+          </w:tcPr>
+          <w:p>
+            <w:pPr>
+              <w:cnfStyle w:val="000000100000" w:firstRow="0" w:lastRow="0" w:firstColumn="0" w:lastColumn="0" w:oddVBand="0" w:evenVBand="0" w:oddHBand="1" w:evenHBand="0" w:firstRowFirstColumn="0" w:firstRowLastColumn="0" w:lastRowFirstColumn="0" w:lastRowLastColumn="0"/>
+              <w:rPr>
+                <w:rFonts w:ascii="Times New Roman" w:hAnsi="Times New Roman" w:cs="Times New Roman"/>
+                <w:sz w:val="24"/>
+              </w:rPr>
+            </w:pPr>
+          </w:p>
+        </w:tc>
+        <w:tc>
+          <w:tcPr>
+            <w:tcW w:w="1924" w:type="dxa"/>
+            <w:tcBorders>
+              <w:top w:val="single" w:sz="4" w:space="0" w:color="FFFFFF" w:themeColor="background1"/>
+              <w:left w:val="single" w:sz="4" w:space="0" w:color="548DD4" w:themeColor="text2" w:themeTint="99"/>
+              <w:bottom w:val="single" w:sz="4" w:space="0" w:color="FFFFFF" w:themeColor="background1"/>
+            </w:tcBorders>
+          </w:tcPr>
+          <w:p>
+            <w:pPr>
+              <w:cnfStyle w:val="000000100000" w:firstRow="0" w:lastRow="0" w:firstColumn="0" w:lastColumn="0" w:oddVBand="0" w:evenVBand="0" w:oddHBand="1" w:evenHBand="0" w:firstRowFirstColumn="0" w:firstRowLastColumn="0" w:lastRowFirstColumn="0" w:lastRowLastColumn="0"/>
+              <w:rPr>
+                <w:rFonts w:ascii="Times New Roman" w:hAnsi="Times New Roman" w:cs="Times New Roman"/>
+                <w:sz w:val="24"/>
+              </w:rPr>
+            </w:pPr>
+          </w:p>
+        </w:tc>
+      </w:tr>
+    </w:tbl>
+    <w:p/>
+    <w:p>
+      <w:pPr>
+        <w:pStyle w:val="Ttulo2"/>
+        <w:rPr>
+          <w:sz w:val="24"/>
+        </w:rPr>
+      </w:pPr>
+      <w:bookmarkStart w:id="33" w:name="_Toc465158524"/>
+      <w:r>
+        <w:rPr>
+          <w:sz w:val="24"/>
+        </w:rPr>
+        <w:t>3.2 Funcionalidad</w:t>
+      </w:r>
+      <w:bookmarkEnd w:id="33"/>
+    </w:p>
+    <w:p>
+      <w:pPr>
+        <w:pStyle w:val="Ttulo3"/>
+      </w:pPr>
+      <w:bookmarkStart w:id="34" w:name="_Toc465158525"/>
+      <w:r>
+        <w:lastRenderedPageBreak/>
+        <w:t>3.2.1 Registro y gestión de errores</w:t>
+      </w:r>
+      <w:bookmarkEnd w:id="34"/>
+    </w:p>
+    <w:p>
+      <w:pPr>
+        <w:pStyle w:val="Ttulo3"/>
+      </w:pPr>
+      <w:bookmarkStart w:id="35" w:name="_Toc465158526"/>
+      <w:r>
+        <w:t>3.2.2 Reglas de negocio conectables</w:t>
+      </w:r>
+      <w:bookmarkEnd w:id="35"/>
+    </w:p>
+    <w:p>
+      <w:pPr>
+        <w:pStyle w:val="Ttulo3"/>
+      </w:pPr>
+      <w:bookmarkStart w:id="36" w:name="_Toc465158527"/>
+      <w:r>
+        <w:t>3.2.3 Seguridad</w:t>
+      </w:r>
+      <w:bookmarkEnd w:id="36"/>
+    </w:p>
+    <w:p>
+      <w:pPr>
+        <w:pStyle w:val="Ttulo2"/>
+        <w:rPr>
+          <w:sz w:val="24"/>
+        </w:rPr>
+      </w:pPr>
+      <w:bookmarkStart w:id="37" w:name="_Toc465158528"/>
+      <w:r>
+        <w:rPr>
+          <w:sz w:val="24"/>
+        </w:rPr>
+        <w:t>3.3 Facilidad de uso</w:t>
+      </w:r>
+      <w:bookmarkEnd w:id="37"/>
+    </w:p>
+    <w:p>
+      <w:pPr>
+        <w:pStyle w:val="Ttulo3"/>
+      </w:pPr>
+      <w:bookmarkStart w:id="38" w:name="_Toc465158529"/>
+      <w:r>
+        <w:t>3.3.1 Factores humanos</w:t>
+      </w:r>
+      <w:bookmarkEnd w:id="38"/>
+    </w:p>
+    <w:p>
+      <w:pPr>
+        <w:pStyle w:val="Ttulo2"/>
+        <w:rPr>
+          <w:sz w:val="24"/>
+        </w:rPr>
+      </w:pPr>
+      <w:bookmarkStart w:id="39" w:name="_Toc465158530"/>
+      <w:r>
+        <w:rPr>
+          <w:sz w:val="24"/>
+        </w:rPr>
+        <w:t>3.4 Fiabilidad</w:t>
+      </w:r>
+      <w:bookmarkEnd w:id="39"/>
+    </w:p>
+    <w:p>
+      <w:pPr>
+        <w:pStyle w:val="Ttulo3"/>
+      </w:pPr>
+      <w:bookmarkStart w:id="40" w:name="_Toc465158531"/>
+      <w:r>
+        <w:t>3.4.1 Capacidad de recuperación</w:t>
+      </w:r>
+      <w:bookmarkEnd w:id="40"/>
+    </w:p>
+    <w:p>
+      <w:pPr>
+        <w:pStyle w:val="Ttulo2"/>
+        <w:rPr>
+          <w:sz w:val="24"/>
+        </w:rPr>
+      </w:pPr>
+      <w:bookmarkStart w:id="41" w:name="_Toc465158532"/>
+      <w:r>
+        <w:rPr>
+          <w:sz w:val="24"/>
+        </w:rPr>
+        <w:t>3.5 Rendimiento</w:t>
+      </w:r>
+      <w:bookmarkEnd w:id="41"/>
+    </w:p>
+    <w:p>
+      <w:pPr>
+        <w:pStyle w:val="Ttulo2"/>
+        <w:rPr>
+          <w:sz w:val="24"/>
+        </w:rPr>
+      </w:pPr>
+      <w:bookmarkStart w:id="42" w:name="_Toc465158533"/>
+      <w:r>
+        <w:rPr>
+          <w:sz w:val="24"/>
+        </w:rPr>
+        <w:t>3.6 Interfaces</w:t>
+      </w:r>
+      <w:bookmarkEnd w:id="42"/>
+    </w:p>
+    <w:p>
+      <w:pPr>
+        <w:pStyle w:val="Ttulo3"/>
+      </w:pPr>
+      <w:bookmarkStart w:id="43" w:name="_Toc465158534"/>
+      <w:r>
+        <w:t>3.6.1 Interfaces y hardware destacable</w:t>
+      </w:r>
+      <w:bookmarkEnd w:id="43"/>
+    </w:p>
+    <w:p>
+      <w:pPr>
+        <w:pStyle w:val="Ttulo3"/>
+      </w:pPr>
+      <w:bookmarkStart w:id="44" w:name="_Toc465158535"/>
+      <w:r>
+        <w:t>3.6.2 Interfaces software</w:t>
+      </w:r>
+      <w:bookmarkEnd w:id="44"/>
+    </w:p>
+    <w:p>
+      <w:pPr>
+        <w:pStyle w:val="Ttulo2"/>
+        <w:rPr>
+          <w:sz w:val="24"/>
+        </w:rPr>
+      </w:pPr>
+      <w:bookmarkStart w:id="45" w:name="_Toc465158536"/>
+      <w:r>
+        <w:rPr>
+          <w:sz w:val="24"/>
+        </w:rPr>
+        <w:t>3.7 Reglas del dominio (negocio)</w:t>
+      </w:r>
+      <w:bookmarkEnd w:id="45"/>
+    </w:p>
+    <w:p>
+      <w:pPr>
+        <w:pStyle w:val="Ttulo1"/>
+        <w:rPr>
+          <w:rFonts w:ascii="Times New Roman" w:hAnsi="Times New Roman" w:cs="Times New Roman"/>
+          <w:color w:val="auto"/>
+          <w:sz w:val="24"/>
+        </w:rPr>
+      </w:pPr>
+      <w:bookmarkStart w:id="46" w:name="_Toc465158537"/>
+      <w:r>
+        <w:rPr>
+          <w:rFonts w:ascii="Times New Roman" w:hAnsi="Times New Roman" w:cs="Times New Roman"/>
+          <w:color w:val="auto"/>
+          <w:sz w:val="24"/>
+        </w:rPr>
+        <w:t>4. GLOSARIO</w:t>
+      </w:r>
+      <w:bookmarkEnd w:id="46"/>
+    </w:p>
+    <w:p>
+      <w:pPr>
+        <w:pStyle w:val="Ttulo2"/>
+        <w:rPr>
+          <w:sz w:val="24"/>
+        </w:rPr>
+      </w:pPr>
+      <w:bookmarkStart w:id="47" w:name="_Toc465158538"/>
+      <w:r>
+        <w:rPr>
+          <w:sz w:val="24"/>
+        </w:rPr>
+        <w:t>4.1 Historial de Revisiones</w:t>
+      </w:r>
+      <w:bookmarkEnd w:id="47"/>
+    </w:p>
+    <w:tbl>
+      <w:tblPr>
+        <w:tblStyle w:val="Tabladecuadrcula4-nfasis11"/>
+        <w:tblW w:w="0" w:type="auto"/>
+        <w:tblLook w:val="04A0" w:firstRow="1" w:lastRow="0" w:firstColumn="1" w:lastColumn="0" w:noHBand="0" w:noVBand="1"/>
+      </w:tblPr>
+      <w:tblGrid>
+        <w:gridCol w:w="2244"/>
+        <w:gridCol w:w="1408"/>
+        <w:gridCol w:w="3402"/>
+        <w:gridCol w:w="1924"/>
+      </w:tblGrid>
+      <w:tr>
+        <w:trPr>
+          <w:cnfStyle w:val="100000000000" w:firstRow="1" w:lastRow="0" w:firstColumn="0" w:lastColumn="0" w:oddVBand="0" w:evenVBand="0" w:oddHBand="0" w:evenHBand="0" w:firstRowFirstColumn="0" w:firstRowLastColumn="0" w:lastRowFirstColumn="0" w:lastRowLastColumn="0"/>
+        </w:trPr>
+        <w:tc>
+          <w:tcPr>
+            <w:cnfStyle w:val="001000000000" w:firstRow="0" w:lastRow="0" w:firstColumn="1" w:lastColumn="0" w:oddVBand="0" w:evenVBand="0" w:oddHBand="0" w:evenHBand="0" w:firstRowFirstColumn="0" w:firstRowLastColumn="0" w:lastRowFirstColumn="0" w:lastRowLastColumn="0"/>
+            <w:tcW w:w="2244" w:type="dxa"/>
+            <w:tcBorders>
+              <w:bottom w:val="single" w:sz="4" w:space="0" w:color="FFFFFF" w:themeColor="background1"/>
+              <w:right w:val="single" w:sz="4" w:space="0" w:color="FFFFFF" w:themeColor="background1"/>
+            </w:tcBorders>
+          </w:tcPr>
+          <w:p>
+            <w:pPr>
+              <w:rPr>
+                <w:rFonts w:ascii="Times New Roman" w:hAnsi="Times New Roman" w:cs="Times New Roman"/>
+                <w:b w:val="0"/>
+                <w:sz w:val="24"/>
+              </w:rPr>
+            </w:pPr>
+            <w:r>
+              <w:rPr>
+                <w:rFonts w:ascii="Times New Roman" w:hAnsi="Times New Roman" w:cs="Times New Roman"/>
+                <w:b w:val="0"/>
+                <w:sz w:val="24"/>
+              </w:rPr>
+              <w:t>Versión</w:t>
+            </w:r>
+          </w:p>
+        </w:tc>
+        <w:tc>
+          <w:tcPr>
+            <w:tcW w:w="1408" w:type="dxa"/>
+            <w:tcBorders>
+              <w:left w:val="single" w:sz="4" w:space="0" w:color="FFFFFF" w:themeColor="background1"/>
+              <w:bottom w:val="single" w:sz="4" w:space="0" w:color="FFFFFF" w:themeColor="background1"/>
+              <w:right w:val="single" w:sz="4" w:space="0" w:color="FFFFFF" w:themeColor="background1"/>
+            </w:tcBorders>
+          </w:tcPr>
+          <w:p>
+            <w:pPr>
+              <w:cnfStyle w:val="100000000000" w:firstRow="1" w:lastRow="0" w:firstColumn="0" w:lastColumn="0" w:oddVBand="0" w:evenVBand="0" w:oddHBand="0" w:evenHBand="0" w:firstRowFirstColumn="0" w:firstRowLastColumn="0" w:lastRowFirstColumn="0" w:lastRowLastColumn="0"/>
+              <w:rPr>
+                <w:rFonts w:ascii="Times New Roman" w:hAnsi="Times New Roman" w:cs="Times New Roman"/>
+                <w:b w:val="0"/>
+                <w:sz w:val="24"/>
+              </w:rPr>
+            </w:pPr>
+            <w:r>
+              <w:rPr>
+                <w:rFonts w:ascii="Times New Roman" w:hAnsi="Times New Roman" w:cs="Times New Roman"/>
+                <w:b w:val="0"/>
+                <w:sz w:val="24"/>
+              </w:rPr>
+              <w:t>Fecha</w:t>
+            </w:r>
+          </w:p>
+        </w:tc>
+        <w:tc>
+          <w:tcPr>
+            <w:tcW w:w="3402" w:type="dxa"/>
+            <w:tcBorders>
+              <w:left w:val="single" w:sz="4" w:space="0" w:color="FFFFFF" w:themeColor="background1"/>
+              <w:bottom w:val="single" w:sz="4" w:space="0" w:color="FFFFFF" w:themeColor="background1"/>
+              <w:right w:val="single" w:sz="4" w:space="0" w:color="FFFFFF" w:themeColor="background1"/>
+            </w:tcBorders>
+          </w:tcPr>
+          <w:p>
+            <w:pPr>
+              <w:cnfStyle w:val="100000000000" w:firstRow="1" w:lastRow="0" w:firstColumn="0" w:lastColumn="0" w:oddVBand="0" w:evenVBand="0" w:oddHBand="0" w:evenHBand="0" w:firstRowFirstColumn="0" w:firstRowLastColumn="0" w:lastRowFirstColumn="0" w:lastRowLastColumn="0"/>
+              <w:rPr>
+                <w:rFonts w:ascii="Times New Roman" w:hAnsi="Times New Roman" w:cs="Times New Roman"/>
+                <w:b w:val="0"/>
+                <w:sz w:val="24"/>
+              </w:rPr>
+            </w:pPr>
+            <w:r>
+              <w:rPr>
+                <w:rFonts w:ascii="Times New Roman" w:hAnsi="Times New Roman" w:cs="Times New Roman"/>
+                <w:b w:val="0"/>
+                <w:sz w:val="24"/>
+              </w:rPr>
+              <w:t>Descripción</w:t>
+            </w:r>
+          </w:p>
+        </w:tc>
+        <w:tc>
+          <w:tcPr>
+            <w:tcW w:w="1924" w:type="dxa"/>
+            <w:tcBorders>
+              <w:left w:val="single" w:sz="4" w:space="0" w:color="FFFFFF" w:themeColor="background1"/>
+              <w:bottom w:val="single" w:sz="4" w:space="0" w:color="FFFFFF" w:themeColor="background1"/>
+            </w:tcBorders>
+          </w:tcPr>
+          <w:p>
+            <w:pPr>
+              <w:cnfStyle w:val="100000000000" w:firstRow="1" w:lastRow="0" w:firstColumn="0" w:lastColumn="0" w:oddVBand="0" w:evenVBand="0" w:oddHBand="0" w:evenHBand="0" w:firstRowFirstColumn="0" w:firstRowLastColumn="0" w:lastRowFirstColumn="0" w:lastRowLastColumn="0"/>
+              <w:rPr>
+                <w:rFonts w:ascii="Times New Roman" w:hAnsi="Times New Roman" w:cs="Times New Roman"/>
+                <w:b w:val="0"/>
+                <w:sz w:val="24"/>
+              </w:rPr>
+            </w:pPr>
+            <w:r>
+              <w:rPr>
+                <w:rFonts w:ascii="Times New Roman" w:hAnsi="Times New Roman" w:cs="Times New Roman"/>
+                <w:b w:val="0"/>
+                <w:sz w:val="24"/>
+              </w:rPr>
+              <w:t>Autor</w:t>
+            </w:r>
+          </w:p>
+        </w:tc>
+      </w:tr>
+      <w:tr>
+        <w:trPr>
+          <w:cnfStyle w:val="000000100000" w:firstRow="0" w:lastRow="0" w:firstColumn="0" w:lastColumn="0" w:oddVBand="0" w:evenVBand="0" w:oddHBand="1" w:evenHBand="0" w:firstRowFirstColumn="0" w:firstRowLastColumn="0" w:lastRowFirstColumn="0" w:lastRowLastColumn="0"/>
+        </w:trPr>
+        <w:tc>
+          <w:tcPr>
+            <w:cnfStyle w:val="001000000000" w:firstRow="0" w:lastRow="0" w:firstColumn="1" w:lastColumn="0" w:oddVBand="0" w:evenVBand="0" w:oddHBand="0" w:evenHBand="0" w:firstRowFirstColumn="0" w:firstRowLastColumn="0" w:lastRowFirstColumn="0" w:lastRowLastColumn="0"/>
+            <w:tcW w:w="2244" w:type="dxa"/>
+            <w:tcBorders>
+              <w:top w:val="single" w:sz="4" w:space="0" w:color="FFFFFF" w:themeColor="background1"/>
+              <w:bottom w:val="single" w:sz="4" w:space="0" w:color="FFFFFF" w:themeColor="background1"/>
+              <w:right w:val="single" w:sz="4" w:space="0" w:color="548DD4" w:themeColor="text2" w:themeTint="99"/>
+            </w:tcBorders>
+          </w:tcPr>
+          <w:p>
+            <w:pPr>
+              <w:rPr>
+                <w:rFonts w:ascii="Times New Roman" w:hAnsi="Times New Roman" w:cs="Times New Roman"/>
+                <w:b w:val="0"/>
+                <w:sz w:val="24"/>
+              </w:rPr>
+            </w:pPr>
+          </w:p>
+        </w:tc>
+        <w:tc>
+          <w:tcPr>
+            <w:tcW w:w="1408" w:type="dxa"/>
+            <w:tcBorders>
+              <w:top w:val="single" w:sz="4" w:space="0" w:color="FFFFFF" w:themeColor="background1"/>
+              <w:left w:val="single" w:sz="4" w:space="0" w:color="548DD4" w:themeColor="text2" w:themeTint="99"/>
+              <w:bottom w:val="single" w:sz="4" w:space="0" w:color="FFFFFF" w:themeColor="background1"/>
+              <w:right w:val="single" w:sz="4" w:space="0" w:color="548DD4" w:themeColor="text2" w:themeTint="99"/>
+            </w:tcBorders>
+          </w:tcPr>
+          <w:p>
+            <w:pPr>
+              <w:cnfStyle w:val="000000100000" w:firstRow="0" w:lastRow="0" w:firstColumn="0" w:lastColumn="0" w:oddVBand="0" w:evenVBand="0" w:oddHBand="1" w:evenHBand="0" w:firstRowFirstColumn="0" w:firstRowLastColumn="0" w:lastRowFirstColumn="0" w:lastRowLastColumn="0"/>
+              <w:rPr>
+                <w:rFonts w:ascii="Times New Roman" w:hAnsi="Times New Roman" w:cs="Times New Roman"/>
+                <w:sz w:val="24"/>
+              </w:rPr>
+            </w:pPr>
+          </w:p>
+        </w:tc>
+        <w:tc>
+          <w:tcPr>
+            <w:tcW w:w="3402" w:type="dxa"/>
+            <w:tcBorders>
+              <w:top w:val="single" w:sz="4" w:space="0" w:color="FFFFFF" w:themeColor="background1"/>
+              <w:left w:val="single" w:sz="4" w:space="0" w:color="548DD4" w:themeColor="text2" w:themeTint="99"/>
+              <w:bottom w:val="single" w:sz="4" w:space="0" w:color="FFFFFF" w:themeColor="background1"/>
+              <w:right w:val="single" w:sz="4" w:space="0" w:color="548DD4" w:themeColor="text2" w:themeTint="99"/>
+            </w:tcBorders>
+          </w:tcPr>
+          <w:p>
+            <w:pPr>
+              <w:cnfStyle w:val="000000100000" w:firstRow="0" w:lastRow="0" w:firstColumn="0" w:lastColumn="0" w:oddVBand="0" w:evenVBand="0" w:oddHBand="1" w:evenHBand="0" w:firstRowFirstColumn="0" w:firstRowLastColumn="0" w:lastRowFirstColumn="0" w:lastRowLastColumn="0"/>
+              <w:rPr>
+                <w:rFonts w:ascii="Times New Roman" w:hAnsi="Times New Roman" w:cs="Times New Roman"/>
+                <w:sz w:val="24"/>
+              </w:rPr>
+            </w:pPr>
+          </w:p>
+        </w:tc>
+        <w:tc>
+          <w:tcPr>
+            <w:tcW w:w="1924" w:type="dxa"/>
+            <w:tcBorders>
+              <w:top w:val="single" w:sz="4" w:space="0" w:color="FFFFFF" w:themeColor="background1"/>
+              <w:left w:val="single" w:sz="4" w:space="0" w:color="548DD4" w:themeColor="text2" w:themeTint="99"/>
+              <w:bottom w:val="single" w:sz="4" w:space="0" w:color="FFFFFF" w:themeColor="background1"/>
+            </w:tcBorders>
+          </w:tcPr>
+          <w:p>
+            <w:pPr>
+              <w:cnfStyle w:val="000000100000" w:firstRow="0" w:lastRow="0" w:firstColumn="0" w:lastColumn="0" w:oddVBand="0" w:evenVBand="0" w:oddHBand="1" w:evenHBand="0" w:firstRowFirstColumn="0" w:firstRowLastColumn="0" w:lastRowFirstColumn="0" w:lastRowLastColumn="0"/>
+              <w:rPr>
+                <w:rFonts w:ascii="Times New Roman" w:hAnsi="Times New Roman" w:cs="Times New Roman"/>
+                <w:sz w:val="24"/>
+              </w:rPr>
+            </w:pPr>
+          </w:p>
+        </w:tc>
+      </w:tr>
+    </w:tbl>
+    <w:p>
+      <w:pPr>
+        <w:pStyle w:val="Ttulo2"/>
+        <w:rPr>
+          <w:sz w:val="24"/>
+        </w:rPr>
+      </w:pPr>
+      <w:bookmarkStart w:id="48" w:name="_Toc465158539"/>
+      <w:r>
+        <w:rPr>
+          <w:sz w:val="24"/>
+        </w:rPr>
+        <w:t>4.2 Definiciones</w:t>
+      </w:r>
+      <w:bookmarkEnd w:id="48"/>
+    </w:p>
+    <w:p>
+      <w:pPr>
+        <w:pStyle w:val="Ttulo1"/>
+        <w:rPr>
+          <w:rFonts w:ascii="Times New Roman" w:hAnsi="Times New Roman" w:cs="Times New Roman"/>
+        </w:rPr>
+      </w:pPr>
+      <w:bookmarkStart w:id="49" w:name="_Toc465158540"/>
+      <w:r>
+        <w:rPr>
+          <w:rFonts w:ascii="Times New Roman" w:hAnsi="Times New Roman" w:cs="Times New Roman"/>
+          <w:color w:val="auto"/>
+          <w:sz w:val="24"/>
+        </w:rPr>
+        <w:t>5. LISTA DE RIESGOS Y PLAN DE GESTIÓN DE RIESGOS</w:t>
+      </w:r>
+      <w:bookmarkEnd w:id="49"/>
+    </w:p>
+    <w:p>
+      <w:pPr>
+        <w:pStyle w:val="Ttulo1"/>
+        <w:rPr>
+          <w:rFonts w:ascii="Times New Roman" w:hAnsi="Times New Roman" w:cs="Times New Roman"/>
+        </w:rPr>
+      </w:pPr>
+      <w:bookmarkStart w:id="50" w:name="_Toc465158541"/>
+      <w:r>
+        <w:rPr>
+          <w:rFonts w:ascii="Times New Roman" w:hAnsi="Times New Roman" w:cs="Times New Roman"/>
+          <w:color w:val="auto"/>
+          <w:sz w:val="24"/>
+        </w:rPr>
+        <w:t>6. PROTOTIPOS Y PRUEBAS DE CONCEPTOS</w:t>
+      </w:r>
+      <w:bookmarkEnd w:id="50"/>
+    </w:p>
+    <w:p>
+      <w:pPr>
+        <w:pStyle w:val="Ttulo1"/>
+        <w:rPr>
+          <w:rFonts w:ascii="Times New Roman" w:hAnsi="Times New Roman" w:cs="Times New Roman"/>
+        </w:rPr>
+      </w:pPr>
+      <w:bookmarkStart w:id="51" w:name="_Toc465158542"/>
+      <w:r>
+        <w:rPr>
+          <w:rFonts w:ascii="Times New Roman" w:hAnsi="Times New Roman" w:cs="Times New Roman"/>
+          <w:color w:val="auto"/>
+          <w:sz w:val="24"/>
+        </w:rPr>
+        <w:t>7. PLAN DE ITERACIÓN</w:t>
+      </w:r>
+      <w:bookmarkEnd w:id="51"/>
+    </w:p>
+    <w:p>
+      <w:pPr>
+        <w:pStyle w:val="Ttulo1"/>
+        <w:rPr>
+          <w:rFonts w:ascii="Times New Roman" w:hAnsi="Times New Roman" w:cs="Times New Roman"/>
+        </w:rPr>
+      </w:pPr>
+      <w:bookmarkStart w:id="52" w:name="_Toc465158543"/>
+      <w:r>
+        <w:rPr>
+          <w:rFonts w:ascii="Times New Roman" w:hAnsi="Times New Roman" w:cs="Times New Roman"/>
+          <w:color w:val="auto"/>
+          <w:sz w:val="24"/>
+        </w:rPr>
+        <w:t>8. FASE PLAN Y PLAN DE DESARROLLO</w:t>
+      </w:r>
+      <w:bookmarkEnd w:id="52"/>
+    </w:p>
+    <w:p>
+      <w:pPr>
+        <w:pStyle w:val="Ttulo1"/>
+        <w:rPr>
+          <w:rFonts w:ascii="Times New Roman" w:hAnsi="Times New Roman" w:cs="Times New Roman"/>
+        </w:rPr>
+      </w:pPr>
+      <w:bookmarkStart w:id="53" w:name="_Toc465158544"/>
+      <w:r>
+        <w:rPr>
+          <w:rFonts w:ascii="Times New Roman" w:hAnsi="Times New Roman" w:cs="Times New Roman"/>
+          <w:color w:val="auto"/>
+          <w:sz w:val="24"/>
+        </w:rPr>
         <w:t>9. MARCO DE DESARROLLO</w:t>
       </w:r>
-      <w:bookmarkEnd w:id="31"/>
+      <w:bookmarkEnd w:id="53"/>
     </w:p>
     <w:sectPr>
       <w:footerReference w:type="default" r:id="rId10"/>
@@ -6334,7 +8853,7 @@
               <w:bCs/>
               <w:noProof/>
             </w:rPr>
-            <w:t>5</w:t>
+            <w:t>7</w:t>
           </w:r>
           <w:r>
             <w:rPr>
@@ -7289,6 +9808,119 @@
     </w:lvl>
   </w:abstractNum>
   <w:abstractNum w:abstractNumId="8" w15:restartNumberingAfterBreak="0">
+    <w:nsid w:val="3EFD4033"/>
+    <w:multiLevelType w:val="hybridMultilevel"/>
+    <w:tmpl w:val="6D3E7D10"/>
+    <w:lvl w:ilvl="0" w:tplc="080A0001">
+      <w:start w:val="1"/>
+      <w:numFmt w:val="bullet"/>
+      <w:lvlText w:val=""/>
+      <w:lvlJc w:val="left"/>
+      <w:pPr>
+        <w:ind w:left="720" w:hanging="360"/>
+      </w:pPr>
+      <w:rPr>
+        <w:rFonts w:ascii="Symbol" w:hAnsi="Symbol" w:hint="default"/>
+      </w:rPr>
+    </w:lvl>
+    <w:lvl w:ilvl="1" w:tplc="080A0003" w:tentative="1">
+      <w:start w:val="1"/>
+      <w:numFmt w:val="bullet"/>
+      <w:lvlText w:val="o"/>
+      <w:lvlJc w:val="left"/>
+      <w:pPr>
+        <w:ind w:left="1440" w:hanging="360"/>
+      </w:pPr>
+      <w:rPr>
+        <w:rFonts w:ascii="Courier New" w:hAnsi="Courier New" w:cs="Courier New" w:hint="default"/>
+      </w:rPr>
+    </w:lvl>
+    <w:lvl w:ilvl="2" w:tplc="080A0005" w:tentative="1">
+      <w:start w:val="1"/>
+      <w:numFmt w:val="bullet"/>
+      <w:lvlText w:val=""/>
+      <w:lvlJc w:val="left"/>
+      <w:pPr>
+        <w:ind w:left="2160" w:hanging="360"/>
+      </w:pPr>
+      <w:rPr>
+        <w:rFonts w:ascii="Wingdings" w:hAnsi="Wingdings" w:hint="default"/>
+      </w:rPr>
+    </w:lvl>
+    <w:lvl w:ilvl="3" w:tplc="080A0001" w:tentative="1">
+      <w:start w:val="1"/>
+      <w:numFmt w:val="bullet"/>
+      <w:lvlText w:val=""/>
+      <w:lvlJc w:val="left"/>
+      <w:pPr>
+        <w:ind w:left="2880" w:hanging="360"/>
+      </w:pPr>
+      <w:rPr>
+        <w:rFonts w:ascii="Symbol" w:hAnsi="Symbol" w:hint="default"/>
+      </w:rPr>
+    </w:lvl>
+    <w:lvl w:ilvl="4" w:tplc="080A0003" w:tentative="1">
+      <w:start w:val="1"/>
+      <w:numFmt w:val="bullet"/>
+      <w:lvlText w:val="o"/>
+      <w:lvlJc w:val="left"/>
+      <w:pPr>
+        <w:ind w:left="3600" w:hanging="360"/>
+      </w:pPr>
+      <w:rPr>
+        <w:rFonts w:ascii="Courier New" w:hAnsi="Courier New" w:cs="Courier New" w:hint="default"/>
+      </w:rPr>
+    </w:lvl>
+    <w:lvl w:ilvl="5" w:tplc="080A0005" w:tentative="1">
+      <w:start w:val="1"/>
+      <w:numFmt w:val="bullet"/>
+      <w:lvlText w:val=""/>
+      <w:lvlJc w:val="left"/>
+      <w:pPr>
+        <w:ind w:left="4320" w:hanging="360"/>
+      </w:pPr>
+      <w:rPr>
+        <w:rFonts w:ascii="Wingdings" w:hAnsi="Wingdings" w:hint="default"/>
+      </w:rPr>
+    </w:lvl>
+    <w:lvl w:ilvl="6" w:tplc="080A0001" w:tentative="1">
+      <w:start w:val="1"/>
+      <w:numFmt w:val="bullet"/>
+      <w:lvlText w:val=""/>
+      <w:lvlJc w:val="left"/>
+      <w:pPr>
+        <w:ind w:left="5040" w:hanging="360"/>
+      </w:pPr>
+      <w:rPr>
+        <w:rFonts w:ascii="Symbol" w:hAnsi="Symbol" w:hint="default"/>
+      </w:rPr>
+    </w:lvl>
+    <w:lvl w:ilvl="7" w:tplc="080A0003" w:tentative="1">
+      <w:start w:val="1"/>
+      <w:numFmt w:val="bullet"/>
+      <w:lvlText w:val="o"/>
+      <w:lvlJc w:val="left"/>
+      <w:pPr>
+        <w:ind w:left="5760" w:hanging="360"/>
+      </w:pPr>
+      <w:rPr>
+        <w:rFonts w:ascii="Courier New" w:hAnsi="Courier New" w:cs="Courier New" w:hint="default"/>
+      </w:rPr>
+    </w:lvl>
+    <w:lvl w:ilvl="8" w:tplc="080A0005" w:tentative="1">
+      <w:start w:val="1"/>
+      <w:numFmt w:val="bullet"/>
+      <w:lvlText w:val=""/>
+      <w:lvlJc w:val="left"/>
+      <w:pPr>
+        <w:ind w:left="6480" w:hanging="360"/>
+      </w:pPr>
+      <w:rPr>
+        <w:rFonts w:ascii="Wingdings" w:hAnsi="Wingdings" w:hint="default"/>
+      </w:rPr>
+    </w:lvl>
+  </w:abstractNum>
+  <w:abstractNum w:abstractNumId="9" w15:restartNumberingAfterBreak="0">
     <w:nsid w:val="402206CF"/>
     <w:multiLevelType w:val="multilevel"/>
     <w:tmpl w:val="E57A20B0"/>
@@ -7437,7 +10069,7 @@
       </w:rPr>
     </w:lvl>
   </w:abstractNum>
-  <w:abstractNum w:abstractNumId="9" w15:restartNumberingAfterBreak="0">
+  <w:abstractNum w:abstractNumId="10" w15:restartNumberingAfterBreak="0">
     <w:nsid w:val="41366CC0"/>
     <w:multiLevelType w:val="hybridMultilevel"/>
     <w:tmpl w:val="BC742812"/>
@@ -7523,7 +10155,7 @@
       </w:pPr>
     </w:lvl>
   </w:abstractNum>
-  <w:abstractNum w:abstractNumId="10" w15:restartNumberingAfterBreak="0">
+  <w:abstractNum w:abstractNumId="11" w15:restartNumberingAfterBreak="0">
     <w:nsid w:val="45EB1E09"/>
     <w:multiLevelType w:val="hybridMultilevel"/>
     <w:tmpl w:val="0BA88E22"/>
@@ -7612,7 +10244,7 @@
       </w:pPr>
     </w:lvl>
   </w:abstractNum>
-  <w:abstractNum w:abstractNumId="11" w15:restartNumberingAfterBreak="0">
+  <w:abstractNum w:abstractNumId="12" w15:restartNumberingAfterBreak="0">
     <w:nsid w:val="5D80452C"/>
     <w:multiLevelType w:val="hybridMultilevel"/>
     <w:tmpl w:val="EAD0DEBA"/>
@@ -7701,7 +10333,7 @@
       </w:pPr>
     </w:lvl>
   </w:abstractNum>
-  <w:abstractNum w:abstractNumId="12" w15:restartNumberingAfterBreak="0">
+  <w:abstractNum w:abstractNumId="13" w15:restartNumberingAfterBreak="0">
     <w:nsid w:val="5FAF7BBD"/>
     <w:multiLevelType w:val="hybridMultilevel"/>
     <w:tmpl w:val="AB263EBC"/>
@@ -7814,7 +10446,7 @@
       </w:rPr>
     </w:lvl>
   </w:abstractNum>
-  <w:abstractNum w:abstractNumId="13" w15:restartNumberingAfterBreak="0">
+  <w:abstractNum w:abstractNumId="14" w15:restartNumberingAfterBreak="0">
     <w:nsid w:val="632D0B7D"/>
     <w:multiLevelType w:val="hybridMultilevel"/>
     <w:tmpl w:val="C5C6E64C"/>
@@ -7927,7 +10559,7 @@
       </w:rPr>
     </w:lvl>
   </w:abstractNum>
-  <w:abstractNum w:abstractNumId="14" w15:restartNumberingAfterBreak="0">
+  <w:abstractNum w:abstractNumId="15" w15:restartNumberingAfterBreak="0">
     <w:nsid w:val="6F33389E"/>
     <w:multiLevelType w:val="hybridMultilevel"/>
     <w:tmpl w:val="000AD774"/>
@@ -8039,7 +10671,7 @@
       </w:rPr>
     </w:lvl>
   </w:abstractNum>
-  <w:abstractNum w:abstractNumId="15" w15:restartNumberingAfterBreak="0">
+  <w:abstractNum w:abstractNumId="16" w15:restartNumberingAfterBreak="0">
     <w:nsid w:val="700134EC"/>
     <w:multiLevelType w:val="hybridMultilevel"/>
     <w:tmpl w:val="113A39C6"/>
@@ -8152,7 +10784,7 @@
       </w:rPr>
     </w:lvl>
   </w:abstractNum>
-  <w:abstractNum w:abstractNumId="16" w15:restartNumberingAfterBreak="0">
+  <w:abstractNum w:abstractNumId="17" w15:restartNumberingAfterBreak="0">
     <w:nsid w:val="713F3C82"/>
     <w:multiLevelType w:val="hybridMultilevel"/>
     <w:tmpl w:val="FF66A876"/>
@@ -8265,7 +10897,7 @@
       </w:rPr>
     </w:lvl>
   </w:abstractNum>
-  <w:abstractNum w:abstractNumId="17" w15:restartNumberingAfterBreak="0">
+  <w:abstractNum w:abstractNumId="18" w15:restartNumberingAfterBreak="0">
     <w:nsid w:val="77844CBD"/>
     <w:multiLevelType w:val="hybridMultilevel"/>
     <w:tmpl w:val="42448744"/>
@@ -8379,16 +11011,16 @@
     </w:lvl>
   </w:abstractNum>
   <w:num w:numId="1">
-    <w:abstractNumId w:val="8"/>
+    <w:abstractNumId w:val="9"/>
   </w:num>
   <w:num w:numId="2">
     <w:abstractNumId w:val="4"/>
   </w:num>
   <w:num w:numId="3">
-    <w:abstractNumId w:val="10"/>
+    <w:abstractNumId w:val="11"/>
   </w:num>
   <w:num w:numId="4">
-    <w:abstractNumId w:val="12"/>
+    <w:abstractNumId w:val="13"/>
   </w:num>
   <w:num w:numId="5">
     <w:abstractNumId w:val="0"/>
@@ -8397,25 +11029,25 @@
     <w:abstractNumId w:val="6"/>
   </w:num>
   <w:num w:numId="7">
-    <w:abstractNumId w:val="11"/>
+    <w:abstractNumId w:val="12"/>
   </w:num>
   <w:num w:numId="8">
-    <w:abstractNumId w:val="13"/>
+    <w:abstractNumId w:val="14"/>
   </w:num>
   <w:num w:numId="9">
     <w:abstractNumId w:val="7"/>
   </w:num>
   <w:num w:numId="10">
-    <w:abstractNumId w:val="14"/>
+    <w:abstractNumId w:val="15"/>
   </w:num>
   <w:num w:numId="11">
     <w:abstractNumId w:val="3"/>
   </w:num>
   <w:num w:numId="12">
-    <w:abstractNumId w:val="17"/>
+    <w:abstractNumId w:val="18"/>
   </w:num>
   <w:num w:numId="13">
-    <w:abstractNumId w:val="9"/>
+    <w:abstractNumId w:val="10"/>
   </w:num>
   <w:num w:numId="14">
     <w:abstractNumId w:val="5"/>
@@ -8424,13 +11056,16 @@
     <w:abstractNumId w:val="2"/>
   </w:num>
   <w:num w:numId="16">
-    <w:abstractNumId w:val="16"/>
+    <w:abstractNumId w:val="17"/>
   </w:num>
   <w:num w:numId="17">
-    <w:abstractNumId w:val="15"/>
+    <w:abstractNumId w:val="16"/>
   </w:num>
   <w:num w:numId="18">
     <w:abstractNumId w:val="1"/>
+  </w:num>
+  <w:num w:numId="19">
+    <w:abstractNumId w:val="8"/>
   </w:num>
 </w:numbering>
 </file>
@@ -8874,9 +11509,32 @@
       <w:lang w:eastAsia="es-ES"/>
     </w:rPr>
   </w:style>
+  <w:style w:type="paragraph" w:styleId="Ttulo3">
+    <w:name w:val="heading 3"/>
+    <w:basedOn w:val="Normal"/>
+    <w:next w:val="Normal"/>
+    <w:link w:val="Ttulo3Car"/>
+    <w:uiPriority w:val="9"/>
+    <w:unhideWhenUsed/>
+    <w:qFormat/>
+    <w:rsid w:val="00EC7547"/>
+    <w:pPr>
+      <w:keepNext/>
+      <w:keepLines/>
+      <w:spacing w:before="40" w:after="0"/>
+      <w:outlineLvl w:val="2"/>
+    </w:pPr>
+    <w:rPr>
+      <w:rFonts w:ascii="Times New Roman" w:eastAsiaTheme="majorEastAsia" w:hAnsi="Times New Roman" w:cstheme="majorBidi"/>
+      <w:b/>
+      <w:sz w:val="24"/>
+      <w:szCs w:val="24"/>
+    </w:rPr>
+  </w:style>
   <w:style w:type="character" w:default="1" w:styleId="Fuentedeprrafopredeter">
     <w:name w:val="Default Paragraph Font"/>
     <w:uiPriority w:val="1"/>
+    <w:semiHidden/>
     <w:unhideWhenUsed/>
   </w:style>
   <w:style w:type="table" w:default="1" w:styleId="Tablanormal">
@@ -9483,6 +12141,19 @@
       </w:tcPr>
     </w:tblStylePr>
   </w:style>
+  <w:style w:type="character" w:customStyle="1" w:styleId="Ttulo3Car">
+    <w:name w:val="Título 3 Car"/>
+    <w:basedOn w:val="Fuentedeprrafopredeter"/>
+    <w:link w:val="Ttulo3"/>
+    <w:uiPriority w:val="9"/>
+    <w:rsid w:val="00EC7547"/>
+    <w:rPr>
+      <w:rFonts w:ascii="Times New Roman" w:eastAsiaTheme="majorEastAsia" w:hAnsi="Times New Roman" w:cstheme="majorBidi"/>
+      <w:b/>
+      <w:sz w:val="24"/>
+      <w:szCs w:val="24"/>
+    </w:rPr>
+  </w:style>
 </w:styles>
 </file>
 
@@ -9728,6 +12399,7 @@
     <w:rsid w:val="00324345"/>
     <w:rsid w:val="004A7C55"/>
     <w:rsid w:val="004D059F"/>
+    <w:rsid w:val="0057229B"/>
     <w:rsid w:val="00580608"/>
     <w:rsid w:val="005E3C3F"/>
     <w:rsid w:val="00607DA8"/>
@@ -10597,7 +13269,7 @@
 </file>
 
 <file path=customXml/itemProps2.xml><?xml version="1.0" encoding="utf-8"?>
-<ds:datastoreItem xmlns:ds="http://schemas.openxmlformats.org/officeDocument/2006/customXml" ds:itemID="{81E611C7-F59A-4569-9191-03E6530EFA16}">
+<ds:datastoreItem xmlns:ds="http://schemas.openxmlformats.org/officeDocument/2006/customXml" ds:itemID="{18A7F48C-428B-4713-9179-15AEB1F07982}">
   <ds:schemaRefs>
     <ds:schemaRef ds:uri="http://schemas.openxmlformats.org/officeDocument/2006/bibliography"/>
   </ds:schemaRefs>

</xml_diff>

<commit_message>
Doc/Especificacion comp. y Glosario
</commit_message>
<xml_diff>
--- a/Documentacion/Documentación JYMP Store.docx
+++ b/Documentacion/Documentación JYMP Store.docx
@@ -206,7 +206,6 @@
                 <w:dataBinding w:prefixMappings="xmlns:ns0='http://schemas.openxmlformats.org/officeDocument/2006/extended-properties'" w:xpath="/ns0:Properties[1]/ns0:Company[1]" w:storeItemID="{6668398D-A668-4E3E-A5EB-62B293D839F1}"/>
                 <w:text/>
               </w:sdtPr>
-              <w:sdtEndPr/>
               <w:sdtContent>
                 <w:r>
                   <w:rPr>
@@ -259,7 +258,6 @@
                 <w:dataBinding w:prefixMappings="xmlns:ns0='http://schemas.openxmlformats.org/package/2006/metadata/core-properties' xmlns:ns1='http://purl.org/dc/elements/1.1/'" w:xpath="/ns0:coreProperties[1]/ns1:title[1]" w:storeItemID="{6C3C8BC8-F283-45AE-878A-BAB7291924A1}"/>
                 <w:text/>
               </w:sdtPr>
-              <w:sdtEndPr/>
               <w:sdtContent>
                 <w:r>
                   <w:rPr>
@@ -342,7 +340,6 @@
             <w:dataBinding w:prefixMappings="xmlns:ns0='http://schemas.openxmlformats.org/package/2006/metadata/core-properties' xmlns:ns1='http://purl.org/dc/elements/1.1/'" w:xpath="/ns0:coreProperties[1]/ns1:subject[1]" w:storeItemID="{6C3C8BC8-F283-45AE-878A-BAB7291924A1}"/>
             <w:text/>
           </w:sdtPr>
-          <w:sdtEndPr/>
           <w:sdtContent>
             <w:tc>
               <w:tcPr>
@@ -436,7 +433,6 @@
             <w:dataBinding w:prefixMappings="xmlns:ns0='http://schemas.openxmlformats.org/package/2006/metadata/core-properties' xmlns:ns1='http://purl.org/dc/elements/1.1/'" w:xpath="/ns0:coreProperties[1]/ns1:creator[1]" w:storeItemID="{6C3C8BC8-F283-45AE-878A-BAB7291924A1}"/>
             <w:text/>
           </w:sdtPr>
-          <w:sdtEndPr/>
           <w:sdtContent>
             <w:tc>
               <w:tcPr>
@@ -509,7 +505,6 @@
                   <w:calendar w:val="gregorian"/>
                 </w:date>
               </w:sdtPr>
-              <w:sdtEndPr/>
               <w:sdtContent>
                 <w:r>
                   <w:rPr>
@@ -576,8 +571,6 @@
             <w:pPr>
               <w:pStyle w:val="Sinespaciado"/>
             </w:pPr>
-            <w:bookmarkStart w:id="0" w:name="_GoBack"/>
-            <w:bookmarkEnd w:id="0"/>
           </w:p>
         </w:tc>
       </w:tr>
@@ -651,11 +644,11 @@
                                 <w:sz w:val="28"/>
                               </w:rPr>
                             </w:pPr>
-                            <w:bookmarkStart w:id="1" w:name="_Toc402134412"/>
-                            <w:bookmarkStart w:id="2" w:name="_Toc402134422"/>
-                            <w:bookmarkStart w:id="3" w:name="_Toc402134451"/>
-                            <w:bookmarkStart w:id="4" w:name="_Toc402134521"/>
-                            <w:bookmarkStart w:id="5" w:name="_Toc402134553"/>
+                            <w:bookmarkStart w:id="0" w:name="_Toc402134412"/>
+                            <w:bookmarkStart w:id="1" w:name="_Toc402134422"/>
+                            <w:bookmarkStart w:id="2" w:name="_Toc402134451"/>
+                            <w:bookmarkStart w:id="3" w:name="_Toc402134521"/>
+                            <w:bookmarkStart w:id="4" w:name="_Toc402134553"/>
                             <w:r>
                               <w:rPr>
                                 <w:b/>
@@ -663,11 +656,11 @@
                               </w:rPr>
                               <w:t>ELABORADO POR:</w:t>
                             </w:r>
+                            <w:bookmarkEnd w:id="0"/>
                             <w:bookmarkEnd w:id="1"/>
                             <w:bookmarkEnd w:id="2"/>
                             <w:bookmarkEnd w:id="3"/>
                             <w:bookmarkEnd w:id="4"/>
-                            <w:bookmarkEnd w:id="5"/>
                           </w:p>
                           <w:p>
                             <w:pPr>
@@ -794,11 +787,11 @@
                           <w:sz w:val="28"/>
                         </w:rPr>
                       </w:pPr>
-                      <w:bookmarkStart w:id="6" w:name="_Toc402134412"/>
-                      <w:bookmarkStart w:id="7" w:name="_Toc402134422"/>
-                      <w:bookmarkStart w:id="8" w:name="_Toc402134451"/>
-                      <w:bookmarkStart w:id="9" w:name="_Toc402134521"/>
-                      <w:bookmarkStart w:id="10" w:name="_Toc402134553"/>
+                      <w:bookmarkStart w:id="5" w:name="_Toc402134412"/>
+                      <w:bookmarkStart w:id="6" w:name="_Toc402134422"/>
+                      <w:bookmarkStart w:id="7" w:name="_Toc402134451"/>
+                      <w:bookmarkStart w:id="8" w:name="_Toc402134521"/>
+                      <w:bookmarkStart w:id="9" w:name="_Toc402134553"/>
                       <w:r>
                         <w:rPr>
                           <w:b/>
@@ -806,11 +799,11 @@
                         </w:rPr>
                         <w:t>ELABORADO POR:</w:t>
                       </w:r>
+                      <w:bookmarkEnd w:id="5"/>
                       <w:bookmarkEnd w:id="6"/>
                       <w:bookmarkEnd w:id="7"/>
                       <w:bookmarkEnd w:id="8"/>
                       <w:bookmarkEnd w:id="9"/>
-                      <w:bookmarkEnd w:id="10"/>
                     </w:p>
                     <w:p>
                       <w:pPr>
@@ -1129,7 +1122,6 @@
           <w:docPartUnique/>
         </w:docPartObj>
       </w:sdtPr>
-      <w:sdtEndPr/>
       <w:sdtContent>
         <w:p>
           <w:pPr>
@@ -1162,7 +1154,7 @@
           <w:r>
             <w:fldChar w:fldCharType="separate"/>
           </w:r>
-          <w:hyperlink w:anchor="_Toc465158502" w:history="1">
+          <w:hyperlink w:anchor="_Toc465233311" w:history="1">
             <w:r>
               <w:rPr>
                 <w:rStyle w:val="Hipervnculo"/>
@@ -1190,7 +1182,7 @@
                 <w:noProof/>
                 <w:webHidden/>
               </w:rPr>
-              <w:instrText xml:space="preserve"> PAGEREF _Toc465158502 \h </w:instrText>
+              <w:instrText xml:space="preserve"> PAGEREF _Toc465233311 \h </w:instrText>
             </w:r>
             <w:r>
               <w:rPr>
@@ -1236,7 +1228,7 @@
               <w:lang w:val="es-MX" w:eastAsia="es-MX"/>
             </w:rPr>
           </w:pPr>
-          <w:hyperlink w:anchor="_Toc465158503" w:history="1">
+          <w:hyperlink w:anchor="_Toc465233312" w:history="1">
             <w:r>
               <w:rPr>
                 <w:rStyle w:val="Hipervnculo"/>
@@ -1263,7 +1255,7 @@
                 <w:noProof/>
                 <w:webHidden/>
               </w:rPr>
-              <w:instrText xml:space="preserve"> PAGEREF _Toc465158503 \h </w:instrText>
+              <w:instrText xml:space="preserve"> PAGEREF _Toc465233312 \h </w:instrText>
             </w:r>
             <w:r>
               <w:rPr>
@@ -1309,7 +1301,7 @@
               <w:lang w:val="es-MX" w:eastAsia="es-MX"/>
             </w:rPr>
           </w:pPr>
-          <w:hyperlink w:anchor="_Toc465158504" w:history="1">
+          <w:hyperlink w:anchor="_Toc465233313" w:history="1">
             <w:r>
               <w:rPr>
                 <w:rStyle w:val="Hipervnculo"/>
@@ -1336,7 +1328,7 @@
                 <w:noProof/>
                 <w:webHidden/>
               </w:rPr>
-              <w:instrText xml:space="preserve"> PAGEREF _Toc465158504 \h </w:instrText>
+              <w:instrText xml:space="preserve"> PAGEREF _Toc465233313 \h </w:instrText>
             </w:r>
             <w:r>
               <w:rPr>
@@ -1382,7 +1374,7 @@
               <w:lang w:val="es-MX" w:eastAsia="es-MX"/>
             </w:rPr>
           </w:pPr>
-          <w:hyperlink w:anchor="_Toc465158505" w:history="1">
+          <w:hyperlink w:anchor="_Toc465233314" w:history="1">
             <w:r>
               <w:rPr>
                 <w:rStyle w:val="Hipervnculo"/>
@@ -1409,7 +1401,7 @@
                 <w:noProof/>
                 <w:webHidden/>
               </w:rPr>
-              <w:instrText xml:space="preserve"> PAGEREF _Toc465158505 \h </w:instrText>
+              <w:instrText xml:space="preserve"> PAGEREF _Toc465233314 \h </w:instrText>
             </w:r>
             <w:r>
               <w:rPr>
@@ -1455,7 +1447,7 @@
               <w:lang w:val="es-MX" w:eastAsia="es-MX"/>
             </w:rPr>
           </w:pPr>
-          <w:hyperlink w:anchor="_Toc465158506" w:history="1">
+          <w:hyperlink w:anchor="_Toc465233315" w:history="1">
             <w:r>
               <w:rPr>
                 <w:rStyle w:val="Hipervnculo"/>
@@ -1482,7 +1474,7 @@
                 <w:noProof/>
                 <w:webHidden/>
               </w:rPr>
-              <w:instrText xml:space="preserve"> PAGEREF _Toc465158506 \h </w:instrText>
+              <w:instrText xml:space="preserve"> PAGEREF _Toc465233315 \h </w:instrText>
             </w:r>
             <w:r>
               <w:rPr>
@@ -1528,7 +1520,7 @@
               <w:lang w:val="es-MX" w:eastAsia="es-MX"/>
             </w:rPr>
           </w:pPr>
-          <w:hyperlink w:anchor="_Toc465158507" w:history="1">
+          <w:hyperlink w:anchor="_Toc465233316" w:history="1">
             <w:r>
               <w:rPr>
                 <w:rStyle w:val="Hipervnculo"/>
@@ -1555,7 +1547,7 @@
                 <w:noProof/>
                 <w:webHidden/>
               </w:rPr>
-              <w:instrText xml:space="preserve"> PAGEREF _Toc465158507 \h </w:instrText>
+              <w:instrText xml:space="preserve"> PAGEREF _Toc465233316 \h </w:instrText>
             </w:r>
             <w:r>
               <w:rPr>
@@ -1601,7 +1593,7 @@
               <w:lang w:val="es-MX" w:eastAsia="es-MX"/>
             </w:rPr>
           </w:pPr>
-          <w:hyperlink w:anchor="_Toc465158508" w:history="1">
+          <w:hyperlink w:anchor="_Toc465233317" w:history="1">
             <w:r>
               <w:rPr>
                 <w:rStyle w:val="Hipervnculo"/>
@@ -1628,7 +1620,7 @@
                 <w:noProof/>
                 <w:webHidden/>
               </w:rPr>
-              <w:instrText xml:space="preserve"> PAGEREF _Toc465158508 \h </w:instrText>
+              <w:instrText xml:space="preserve"> PAGEREF _Toc465233317 \h </w:instrText>
             </w:r>
             <w:r>
               <w:rPr>
@@ -1674,7 +1666,7 @@
               <w:lang w:val="es-MX" w:eastAsia="es-MX"/>
             </w:rPr>
           </w:pPr>
-          <w:hyperlink w:anchor="_Toc465158509" w:history="1">
+          <w:hyperlink w:anchor="_Toc465233318" w:history="1">
             <w:r>
               <w:rPr>
                 <w:rStyle w:val="Hipervnculo"/>
@@ -1701,7 +1693,7 @@
                 <w:noProof/>
                 <w:webHidden/>
               </w:rPr>
-              <w:instrText xml:space="preserve"> PAGEREF _Toc465158509 \h </w:instrText>
+              <w:instrText xml:space="preserve"> PAGEREF _Toc465233318 \h </w:instrText>
             </w:r>
             <w:r>
               <w:rPr>
@@ -1747,7 +1739,7 @@
               <w:lang w:val="es-MX" w:eastAsia="es-MX"/>
             </w:rPr>
           </w:pPr>
-          <w:hyperlink w:anchor="_Toc465158510" w:history="1">
+          <w:hyperlink w:anchor="_Toc465233319" w:history="1">
             <w:r>
               <w:rPr>
                 <w:rStyle w:val="Hipervnculo"/>
@@ -1774,7 +1766,7 @@
                 <w:noProof/>
                 <w:webHidden/>
               </w:rPr>
-              <w:instrText xml:space="preserve"> PAGEREF _Toc465158510 \h </w:instrText>
+              <w:instrText xml:space="preserve"> PAGEREF _Toc465233319 \h </w:instrText>
             </w:r>
             <w:r>
               <w:rPr>
@@ -1820,7 +1812,7 @@
               <w:lang w:val="es-MX" w:eastAsia="es-MX"/>
             </w:rPr>
           </w:pPr>
-          <w:hyperlink w:anchor="_Toc465158511" w:history="1">
+          <w:hyperlink w:anchor="_Toc465233320" w:history="1">
             <w:r>
               <w:rPr>
                 <w:rStyle w:val="Hipervnculo"/>
@@ -1847,7 +1839,7 @@
                 <w:noProof/>
                 <w:webHidden/>
               </w:rPr>
-              <w:instrText xml:space="preserve"> PAGEREF _Toc465158511 \h </w:instrText>
+              <w:instrText xml:space="preserve"> PAGEREF _Toc465233320 \h </w:instrText>
             </w:r>
             <w:r>
               <w:rPr>
@@ -1893,7 +1885,7 @@
               <w:lang w:val="es-MX" w:eastAsia="es-MX"/>
             </w:rPr>
           </w:pPr>
-          <w:hyperlink w:anchor="_Toc465158512" w:history="1">
+          <w:hyperlink w:anchor="_Toc465233321" w:history="1">
             <w:r>
               <w:rPr>
                 <w:rStyle w:val="Hipervnculo"/>
@@ -1920,7 +1912,7 @@
                 <w:noProof/>
                 <w:webHidden/>
               </w:rPr>
-              <w:instrText xml:space="preserve"> PAGEREF _Toc465158512 \h </w:instrText>
+              <w:instrText xml:space="preserve"> PAGEREF _Toc465233321 \h </w:instrText>
             </w:r>
             <w:r>
               <w:rPr>
@@ -1966,7 +1958,7 @@
               <w:lang w:val="es-MX" w:eastAsia="es-MX"/>
             </w:rPr>
           </w:pPr>
-          <w:hyperlink w:anchor="_Toc465158513" w:history="1">
+          <w:hyperlink w:anchor="_Toc465233322" w:history="1">
             <w:r>
               <w:rPr>
                 <w:rStyle w:val="Hipervnculo"/>
@@ -1993,7 +1985,7 @@
                 <w:noProof/>
                 <w:webHidden/>
               </w:rPr>
-              <w:instrText xml:space="preserve"> PAGEREF _Toc465158513 \h </w:instrText>
+              <w:instrText xml:space="preserve"> PAGEREF _Toc465233322 \h </w:instrText>
             </w:r>
             <w:r>
               <w:rPr>
@@ -2039,7 +2031,7 @@
               <w:lang w:val="es-MX" w:eastAsia="es-MX"/>
             </w:rPr>
           </w:pPr>
-          <w:hyperlink w:anchor="_Toc465158514" w:history="1">
+          <w:hyperlink w:anchor="_Toc465233323" w:history="1">
             <w:r>
               <w:rPr>
                 <w:rStyle w:val="Hipervnculo"/>
@@ -2066,7 +2058,7 @@
                 <w:noProof/>
                 <w:webHidden/>
               </w:rPr>
-              <w:instrText xml:space="preserve"> PAGEREF _Toc465158514 \h </w:instrText>
+              <w:instrText xml:space="preserve"> PAGEREF _Toc465233323 \h </w:instrText>
             </w:r>
             <w:r>
               <w:rPr>
@@ -2111,7 +2103,7 @@
               <w:lang w:val="es-MX" w:eastAsia="es-MX"/>
             </w:rPr>
           </w:pPr>
-          <w:hyperlink w:anchor="_Toc465158515" w:history="1">
+          <w:hyperlink w:anchor="_Toc465233324" w:history="1">
             <w:r>
               <w:rPr>
                 <w:rStyle w:val="Hipervnculo"/>
@@ -2139,7 +2131,7 @@
                 <w:noProof/>
                 <w:webHidden/>
               </w:rPr>
-              <w:instrText xml:space="preserve"> PAGEREF _Toc465158515 \h </w:instrText>
+              <w:instrText xml:space="preserve"> PAGEREF _Toc465233324 \h </w:instrText>
             </w:r>
             <w:r>
               <w:rPr>
@@ -2185,7 +2177,7 @@
               <w:lang w:val="es-MX" w:eastAsia="es-MX"/>
             </w:rPr>
           </w:pPr>
-          <w:hyperlink w:anchor="_Toc465158516" w:history="1">
+          <w:hyperlink w:anchor="_Toc465233325" w:history="1">
             <w:r>
               <w:rPr>
                 <w:rStyle w:val="Hipervnculo"/>
@@ -2212,7 +2204,7 @@
                 <w:noProof/>
                 <w:webHidden/>
               </w:rPr>
-              <w:instrText xml:space="preserve"> PAGEREF _Toc465158516 \h </w:instrText>
+              <w:instrText xml:space="preserve"> PAGEREF _Toc465233325 \h </w:instrText>
             </w:r>
             <w:r>
               <w:rPr>
@@ -2258,7 +2250,7 @@
               <w:lang w:val="es-MX" w:eastAsia="es-MX"/>
             </w:rPr>
           </w:pPr>
-          <w:hyperlink w:anchor="_Toc465158517" w:history="1">
+          <w:hyperlink w:anchor="_Toc465233326" w:history="1">
             <w:r>
               <w:rPr>
                 <w:rStyle w:val="Hipervnculo"/>
@@ -2285,7 +2277,7 @@
                 <w:noProof/>
                 <w:webHidden/>
               </w:rPr>
-              <w:instrText xml:space="preserve"> PAGEREF _Toc465158517 \h </w:instrText>
+              <w:instrText xml:space="preserve"> PAGEREF _Toc465233326 \h </w:instrText>
             </w:r>
             <w:r>
               <w:rPr>
@@ -2331,7 +2323,7 @@
               <w:lang w:val="es-MX" w:eastAsia="es-MX"/>
             </w:rPr>
           </w:pPr>
-          <w:hyperlink w:anchor="_Toc465158518" w:history="1">
+          <w:hyperlink w:anchor="_Toc465233327" w:history="1">
             <w:r>
               <w:rPr>
                 <w:rStyle w:val="Hipervnculo"/>
@@ -2358,7 +2350,7 @@
                 <w:noProof/>
                 <w:webHidden/>
               </w:rPr>
-              <w:instrText xml:space="preserve"> PAGEREF _Toc465158518 \h </w:instrText>
+              <w:instrText xml:space="preserve"> PAGEREF _Toc465233327 \h </w:instrText>
             </w:r>
             <w:r>
               <w:rPr>
@@ -2404,7 +2396,7 @@
               <w:lang w:val="es-MX" w:eastAsia="es-MX"/>
             </w:rPr>
           </w:pPr>
-          <w:hyperlink w:anchor="_Toc465158519" w:history="1">
+          <w:hyperlink w:anchor="_Toc465233328" w:history="1">
             <w:r>
               <w:rPr>
                 <w:rStyle w:val="Hipervnculo"/>
@@ -2431,7 +2423,7 @@
                 <w:noProof/>
                 <w:webHidden/>
               </w:rPr>
-              <w:instrText xml:space="preserve"> PAGEREF _Toc465158519 \h </w:instrText>
+              <w:instrText xml:space="preserve"> PAGEREF _Toc465233328 \h </w:instrText>
             </w:r>
             <w:r>
               <w:rPr>
@@ -2477,7 +2469,7 @@
               <w:lang w:val="es-MX" w:eastAsia="es-MX"/>
             </w:rPr>
           </w:pPr>
-          <w:hyperlink w:anchor="_Toc465158520" w:history="1">
+          <w:hyperlink w:anchor="_Toc465233329" w:history="1">
             <w:r>
               <w:rPr>
                 <w:rStyle w:val="Hipervnculo"/>
@@ -2504,7 +2496,7 @@
                 <w:noProof/>
                 <w:webHidden/>
               </w:rPr>
-              <w:instrText xml:space="preserve"> PAGEREF _Toc465158520 \h </w:instrText>
+              <w:instrText xml:space="preserve"> PAGEREF _Toc465233329 \h </w:instrText>
             </w:r>
             <w:r>
               <w:rPr>
@@ -2550,7 +2542,7 @@
               <w:lang w:val="es-MX" w:eastAsia="es-MX"/>
             </w:rPr>
           </w:pPr>
-          <w:hyperlink w:anchor="_Toc465158521" w:history="1">
+          <w:hyperlink w:anchor="_Toc465233330" w:history="1">
             <w:r>
               <w:rPr>
                 <w:rStyle w:val="Hipervnculo"/>
@@ -2577,7 +2569,7 @@
                 <w:noProof/>
                 <w:webHidden/>
               </w:rPr>
-              <w:instrText xml:space="preserve"> PAGEREF _Toc465158521 \h </w:instrText>
+              <w:instrText xml:space="preserve"> PAGEREF _Toc465233330 \h </w:instrText>
             </w:r>
             <w:r>
               <w:rPr>
@@ -2622,7 +2614,7 @@
               <w:lang w:val="es-MX" w:eastAsia="es-MX"/>
             </w:rPr>
           </w:pPr>
-          <w:hyperlink w:anchor="_Toc465158522" w:history="1">
+          <w:hyperlink w:anchor="_Toc465233331" w:history="1">
             <w:r>
               <w:rPr>
                 <w:rStyle w:val="Hipervnculo"/>
@@ -2650,7 +2642,7 @@
                 <w:noProof/>
                 <w:webHidden/>
               </w:rPr>
-              <w:instrText xml:space="preserve"> PAGEREF _Toc465158522 \h </w:instrText>
+              <w:instrText xml:space="preserve"> PAGEREF _Toc465233331 \h </w:instrText>
             </w:r>
             <w:r>
               <w:rPr>
@@ -2696,7 +2688,7 @@
               <w:lang w:val="es-MX" w:eastAsia="es-MX"/>
             </w:rPr>
           </w:pPr>
-          <w:hyperlink w:anchor="_Toc465158523" w:history="1">
+          <w:hyperlink w:anchor="_Toc465233332" w:history="1">
             <w:r>
               <w:rPr>
                 <w:rStyle w:val="Hipervnculo"/>
@@ -2723,7 +2715,7 @@
                 <w:noProof/>
                 <w:webHidden/>
               </w:rPr>
-              <w:instrText xml:space="preserve"> PAGEREF _Toc465158523 \h </w:instrText>
+              <w:instrText xml:space="preserve"> PAGEREF _Toc465233332 \h </w:instrText>
             </w:r>
             <w:r>
               <w:rPr>
@@ -2769,7 +2761,7 @@
               <w:lang w:val="es-MX" w:eastAsia="es-MX"/>
             </w:rPr>
           </w:pPr>
-          <w:hyperlink w:anchor="_Toc465158524" w:history="1">
+          <w:hyperlink w:anchor="_Toc465233333" w:history="1">
             <w:r>
               <w:rPr>
                 <w:rStyle w:val="Hipervnculo"/>
@@ -2796,7 +2788,7 @@
                 <w:noProof/>
                 <w:webHidden/>
               </w:rPr>
-              <w:instrText xml:space="preserve"> PAGEREF _Toc465158524 \h </w:instrText>
+              <w:instrText xml:space="preserve"> PAGEREF _Toc465233333 \h </w:instrText>
             </w:r>
             <w:r>
               <w:rPr>
@@ -2843,7 +2835,7 @@
               <w:lang w:val="es-MX" w:eastAsia="es-MX"/>
             </w:rPr>
           </w:pPr>
-          <w:hyperlink w:anchor="_Toc465158525" w:history="1">
+          <w:hyperlink w:anchor="_Toc465233334" w:history="1">
             <w:r>
               <w:rPr>
                 <w:rStyle w:val="Hipervnculo"/>
@@ -2870,7 +2862,7 @@
                 <w:noProof/>
                 <w:webHidden/>
               </w:rPr>
-              <w:instrText xml:space="preserve"> PAGEREF _Toc465158525 \h </w:instrText>
+              <w:instrText xml:space="preserve"> PAGEREF _Toc465233334 \h </w:instrText>
             </w:r>
             <w:r>
               <w:rPr>
@@ -2917,7 +2909,7 @@
               <w:lang w:val="es-MX" w:eastAsia="es-MX"/>
             </w:rPr>
           </w:pPr>
-          <w:hyperlink w:anchor="_Toc465158526" w:history="1">
+          <w:hyperlink w:anchor="_Toc465233335" w:history="1">
             <w:r>
               <w:rPr>
                 <w:rStyle w:val="Hipervnculo"/>
@@ -2944,7 +2936,7 @@
                 <w:noProof/>
                 <w:webHidden/>
               </w:rPr>
-              <w:instrText xml:space="preserve"> PAGEREF _Toc465158526 \h </w:instrText>
+              <w:instrText xml:space="preserve"> PAGEREF _Toc465233335 \h </w:instrText>
             </w:r>
             <w:r>
               <w:rPr>
@@ -2991,7 +2983,7 @@
               <w:lang w:val="es-MX" w:eastAsia="es-MX"/>
             </w:rPr>
           </w:pPr>
-          <w:hyperlink w:anchor="_Toc465158527" w:history="1">
+          <w:hyperlink w:anchor="_Toc465233336" w:history="1">
             <w:r>
               <w:rPr>
                 <w:rStyle w:val="Hipervnculo"/>
@@ -3018,7 +3010,7 @@
                 <w:noProof/>
                 <w:webHidden/>
               </w:rPr>
-              <w:instrText xml:space="preserve"> PAGEREF _Toc465158527 \h </w:instrText>
+              <w:instrText xml:space="preserve"> PAGEREF _Toc465233336 \h </w:instrText>
             </w:r>
             <w:r>
               <w:rPr>
@@ -3064,7 +3056,7 @@
               <w:lang w:val="es-MX" w:eastAsia="es-MX"/>
             </w:rPr>
           </w:pPr>
-          <w:hyperlink w:anchor="_Toc465158528" w:history="1">
+          <w:hyperlink w:anchor="_Toc465233337" w:history="1">
             <w:r>
               <w:rPr>
                 <w:rStyle w:val="Hipervnculo"/>
@@ -3091,7 +3083,7 @@
                 <w:noProof/>
                 <w:webHidden/>
               </w:rPr>
-              <w:instrText xml:space="preserve"> PAGEREF _Toc465158528 \h </w:instrText>
+              <w:instrText xml:space="preserve"> PAGEREF _Toc465233337 \h </w:instrText>
             </w:r>
             <w:r>
               <w:rPr>
@@ -3138,7 +3130,7 @@
               <w:lang w:val="es-MX" w:eastAsia="es-MX"/>
             </w:rPr>
           </w:pPr>
-          <w:hyperlink w:anchor="_Toc465158529" w:history="1">
+          <w:hyperlink w:anchor="_Toc465233338" w:history="1">
             <w:r>
               <w:rPr>
                 <w:rStyle w:val="Hipervnculo"/>
@@ -3165,7 +3157,7 @@
                 <w:noProof/>
                 <w:webHidden/>
               </w:rPr>
-              <w:instrText xml:space="preserve"> PAGEREF _Toc465158529 \h </w:instrText>
+              <w:instrText xml:space="preserve"> PAGEREF _Toc465233338 \h </w:instrText>
             </w:r>
             <w:r>
               <w:rPr>
@@ -3211,7 +3203,7 @@
               <w:lang w:val="es-MX" w:eastAsia="es-MX"/>
             </w:rPr>
           </w:pPr>
-          <w:hyperlink w:anchor="_Toc465158530" w:history="1">
+          <w:hyperlink w:anchor="_Toc465233339" w:history="1">
             <w:r>
               <w:rPr>
                 <w:rStyle w:val="Hipervnculo"/>
@@ -3238,7 +3230,7 @@
                 <w:noProof/>
                 <w:webHidden/>
               </w:rPr>
-              <w:instrText xml:space="preserve"> PAGEREF _Toc465158530 \h </w:instrText>
+              <w:instrText xml:space="preserve"> PAGEREF _Toc465233339 \h </w:instrText>
             </w:r>
             <w:r>
               <w:rPr>
@@ -3285,7 +3277,7 @@
               <w:lang w:val="es-MX" w:eastAsia="es-MX"/>
             </w:rPr>
           </w:pPr>
-          <w:hyperlink w:anchor="_Toc465158531" w:history="1">
+          <w:hyperlink w:anchor="_Toc465233340" w:history="1">
             <w:r>
               <w:rPr>
                 <w:rStyle w:val="Hipervnculo"/>
@@ -3312,7 +3304,7 @@
                 <w:noProof/>
                 <w:webHidden/>
               </w:rPr>
-              <w:instrText xml:space="preserve"> PAGEREF _Toc465158531 \h </w:instrText>
+              <w:instrText xml:space="preserve"> PAGEREF _Toc465233340 \h </w:instrText>
             </w:r>
             <w:r>
               <w:rPr>
@@ -3358,7 +3350,7 @@
               <w:lang w:val="es-MX" w:eastAsia="es-MX"/>
             </w:rPr>
           </w:pPr>
-          <w:hyperlink w:anchor="_Toc465158532" w:history="1">
+          <w:hyperlink w:anchor="_Toc465233341" w:history="1">
             <w:r>
               <w:rPr>
                 <w:rStyle w:val="Hipervnculo"/>
@@ -3385,7 +3377,7 @@
                 <w:noProof/>
                 <w:webHidden/>
               </w:rPr>
-              <w:instrText xml:space="preserve"> PAGEREF _Toc465158532 \h </w:instrText>
+              <w:instrText xml:space="preserve"> PAGEREF _Toc465233341 \h </w:instrText>
             </w:r>
             <w:r>
               <w:rPr>
@@ -3431,7 +3423,7 @@
               <w:lang w:val="es-MX" w:eastAsia="es-MX"/>
             </w:rPr>
           </w:pPr>
-          <w:hyperlink w:anchor="_Toc465158533" w:history="1">
+          <w:hyperlink w:anchor="_Toc465233342" w:history="1">
             <w:r>
               <w:rPr>
                 <w:rStyle w:val="Hipervnculo"/>
@@ -3458,7 +3450,7 @@
                 <w:noProof/>
                 <w:webHidden/>
               </w:rPr>
-              <w:instrText xml:space="preserve"> PAGEREF _Toc465158533 \h </w:instrText>
+              <w:instrText xml:space="preserve"> PAGEREF _Toc465233342 \h </w:instrText>
             </w:r>
             <w:r>
               <w:rPr>
@@ -3505,7 +3497,7 @@
               <w:lang w:val="es-MX" w:eastAsia="es-MX"/>
             </w:rPr>
           </w:pPr>
-          <w:hyperlink w:anchor="_Toc465158534" w:history="1">
+          <w:hyperlink w:anchor="_Toc465233343" w:history="1">
             <w:r>
               <w:rPr>
                 <w:rStyle w:val="Hipervnculo"/>
@@ -3532,7 +3524,7 @@
                 <w:noProof/>
                 <w:webHidden/>
               </w:rPr>
-              <w:instrText xml:space="preserve"> PAGEREF _Toc465158534 \h </w:instrText>
+              <w:instrText xml:space="preserve"> PAGEREF _Toc465233343 \h </w:instrText>
             </w:r>
             <w:r>
               <w:rPr>
@@ -3552,7 +3544,7 @@
                 <w:noProof/>
                 <w:webHidden/>
               </w:rPr>
-              <w:t>7</w:t>
+              <w:t>8</w:t>
             </w:r>
             <w:r>
               <w:rPr>
@@ -3579,7 +3571,7 @@
               <w:lang w:val="es-MX" w:eastAsia="es-MX"/>
             </w:rPr>
           </w:pPr>
-          <w:hyperlink w:anchor="_Toc465158535" w:history="1">
+          <w:hyperlink w:anchor="_Toc465233344" w:history="1">
             <w:r>
               <w:rPr>
                 <w:rStyle w:val="Hipervnculo"/>
@@ -3606,7 +3598,7 @@
                 <w:noProof/>
                 <w:webHidden/>
               </w:rPr>
-              <w:instrText xml:space="preserve"> PAGEREF _Toc465158535 \h </w:instrText>
+              <w:instrText xml:space="preserve"> PAGEREF _Toc465233344 \h </w:instrText>
             </w:r>
             <w:r>
               <w:rPr>
@@ -3626,7 +3618,7 @@
                 <w:noProof/>
                 <w:webHidden/>
               </w:rPr>
-              <w:t>7</w:t>
+              <w:t>8</w:t>
             </w:r>
             <w:r>
               <w:rPr>
@@ -3652,7 +3644,7 @@
               <w:lang w:val="es-MX" w:eastAsia="es-MX"/>
             </w:rPr>
           </w:pPr>
-          <w:hyperlink w:anchor="_Toc465158536" w:history="1">
+          <w:hyperlink w:anchor="_Toc465233345" w:history="1">
             <w:r>
               <w:rPr>
                 <w:rStyle w:val="Hipervnculo"/>
@@ -3679,7 +3671,7 @@
                 <w:noProof/>
                 <w:webHidden/>
               </w:rPr>
-              <w:instrText xml:space="preserve"> PAGEREF _Toc465158536 \h </w:instrText>
+              <w:instrText xml:space="preserve"> PAGEREF _Toc465233345 \h </w:instrText>
             </w:r>
             <w:r>
               <w:rPr>
@@ -3699,7 +3691,7 @@
                 <w:noProof/>
                 <w:webHidden/>
               </w:rPr>
-              <w:t>7</w:t>
+              <w:t>8</w:t>
             </w:r>
             <w:r>
               <w:rPr>
@@ -3724,7 +3716,7 @@
               <w:lang w:val="es-MX" w:eastAsia="es-MX"/>
             </w:rPr>
           </w:pPr>
-          <w:hyperlink w:anchor="_Toc465158537" w:history="1">
+          <w:hyperlink w:anchor="_Toc465233346" w:history="1">
             <w:r>
               <w:rPr>
                 <w:rStyle w:val="Hipervnculo"/>
@@ -3752,7 +3744,7 @@
                 <w:noProof/>
                 <w:webHidden/>
               </w:rPr>
-              <w:instrText xml:space="preserve"> PAGEREF _Toc465158537 \h </w:instrText>
+              <w:instrText xml:space="preserve"> PAGEREF _Toc465233346 \h </w:instrText>
             </w:r>
             <w:r>
               <w:rPr>
@@ -3772,7 +3764,7 @@
                 <w:noProof/>
                 <w:webHidden/>
               </w:rPr>
-              <w:t>7</w:t>
+              <w:t>8</w:t>
             </w:r>
             <w:r>
               <w:rPr>
@@ -3798,7 +3790,7 @@
               <w:lang w:val="es-MX" w:eastAsia="es-MX"/>
             </w:rPr>
           </w:pPr>
-          <w:hyperlink w:anchor="_Toc465158538" w:history="1">
+          <w:hyperlink w:anchor="_Toc465233347" w:history="1">
             <w:r>
               <w:rPr>
                 <w:rStyle w:val="Hipervnculo"/>
@@ -3825,7 +3817,7 @@
                 <w:noProof/>
                 <w:webHidden/>
               </w:rPr>
-              <w:instrText xml:space="preserve"> PAGEREF _Toc465158538 \h </w:instrText>
+              <w:instrText xml:space="preserve"> PAGEREF _Toc465233347 \h </w:instrText>
             </w:r>
             <w:r>
               <w:rPr>
@@ -3845,7 +3837,7 @@
                 <w:noProof/>
                 <w:webHidden/>
               </w:rPr>
-              <w:t>7</w:t>
+              <w:t>8</w:t>
             </w:r>
             <w:r>
               <w:rPr>
@@ -3871,7 +3863,7 @@
               <w:lang w:val="es-MX" w:eastAsia="es-MX"/>
             </w:rPr>
           </w:pPr>
-          <w:hyperlink w:anchor="_Toc465158539" w:history="1">
+          <w:hyperlink w:anchor="_Toc465233348" w:history="1">
             <w:r>
               <w:rPr>
                 <w:rStyle w:val="Hipervnculo"/>
@@ -3898,7 +3890,7 @@
                 <w:noProof/>
                 <w:webHidden/>
               </w:rPr>
-              <w:instrText xml:space="preserve"> PAGEREF _Toc465158539 \h </w:instrText>
+              <w:instrText xml:space="preserve"> PAGEREF _Toc465233348 \h </w:instrText>
             </w:r>
             <w:r>
               <w:rPr>
@@ -3918,7 +3910,7 @@
                 <w:noProof/>
                 <w:webHidden/>
               </w:rPr>
-              <w:t>7</w:t>
+              <w:t>8</w:t>
             </w:r>
             <w:r>
               <w:rPr>
@@ -3943,7 +3935,7 @@
               <w:lang w:val="es-MX" w:eastAsia="es-MX"/>
             </w:rPr>
           </w:pPr>
-          <w:hyperlink w:anchor="_Toc465158540" w:history="1">
+          <w:hyperlink w:anchor="_Toc465233349" w:history="1">
             <w:r>
               <w:rPr>
                 <w:rStyle w:val="Hipervnculo"/>
@@ -3971,7 +3963,7 @@
                 <w:noProof/>
                 <w:webHidden/>
               </w:rPr>
-              <w:instrText xml:space="preserve"> PAGEREF _Toc465158540 \h </w:instrText>
+              <w:instrText xml:space="preserve"> PAGEREF _Toc465233349 \h </w:instrText>
             </w:r>
             <w:r>
               <w:rPr>
@@ -3991,7 +3983,7 @@
                 <w:noProof/>
                 <w:webHidden/>
               </w:rPr>
-              <w:t>7</w:t>
+              <w:t>9</w:t>
             </w:r>
             <w:r>
               <w:rPr>
@@ -4016,7 +4008,7 @@
               <w:lang w:val="es-MX" w:eastAsia="es-MX"/>
             </w:rPr>
           </w:pPr>
-          <w:hyperlink w:anchor="_Toc465158541" w:history="1">
+          <w:hyperlink w:anchor="_Toc465233350" w:history="1">
             <w:r>
               <w:rPr>
                 <w:rStyle w:val="Hipervnculo"/>
@@ -4044,7 +4036,7 @@
                 <w:noProof/>
                 <w:webHidden/>
               </w:rPr>
-              <w:instrText xml:space="preserve"> PAGEREF _Toc465158541 \h </w:instrText>
+              <w:instrText xml:space="preserve"> PAGEREF _Toc465233350 \h </w:instrText>
             </w:r>
             <w:r>
               <w:rPr>
@@ -4064,7 +4056,7 @@
                 <w:noProof/>
                 <w:webHidden/>
               </w:rPr>
-              <w:t>7</w:t>
+              <w:t>9</w:t>
             </w:r>
             <w:r>
               <w:rPr>
@@ -4089,7 +4081,7 @@
               <w:lang w:val="es-MX" w:eastAsia="es-MX"/>
             </w:rPr>
           </w:pPr>
-          <w:hyperlink w:anchor="_Toc465158542" w:history="1">
+          <w:hyperlink w:anchor="_Toc465233351" w:history="1">
             <w:r>
               <w:rPr>
                 <w:rStyle w:val="Hipervnculo"/>
@@ -4117,7 +4109,7 @@
                 <w:noProof/>
                 <w:webHidden/>
               </w:rPr>
-              <w:instrText xml:space="preserve"> PAGEREF _Toc465158542 \h </w:instrText>
+              <w:instrText xml:space="preserve"> PAGEREF _Toc465233351 \h </w:instrText>
             </w:r>
             <w:r>
               <w:rPr>
@@ -4137,7 +4129,7 @@
                 <w:noProof/>
                 <w:webHidden/>
               </w:rPr>
-              <w:t>7</w:t>
+              <w:t>9</w:t>
             </w:r>
             <w:r>
               <w:rPr>
@@ -4162,7 +4154,7 @@
               <w:lang w:val="es-MX" w:eastAsia="es-MX"/>
             </w:rPr>
           </w:pPr>
-          <w:hyperlink w:anchor="_Toc465158543" w:history="1">
+          <w:hyperlink w:anchor="_Toc465233352" w:history="1">
             <w:r>
               <w:rPr>
                 <w:rStyle w:val="Hipervnculo"/>
@@ -4190,7 +4182,7 @@
                 <w:noProof/>
                 <w:webHidden/>
               </w:rPr>
-              <w:instrText xml:space="preserve"> PAGEREF _Toc465158543 \h </w:instrText>
+              <w:instrText xml:space="preserve"> PAGEREF _Toc465233352 \h </w:instrText>
             </w:r>
             <w:r>
               <w:rPr>
@@ -4210,7 +4202,7 @@
                 <w:noProof/>
                 <w:webHidden/>
               </w:rPr>
-              <w:t>7</w:t>
+              <w:t>9</w:t>
             </w:r>
             <w:r>
               <w:rPr>
@@ -4235,7 +4227,7 @@
               <w:lang w:val="es-MX" w:eastAsia="es-MX"/>
             </w:rPr>
           </w:pPr>
-          <w:hyperlink w:anchor="_Toc465158544" w:history="1">
+          <w:hyperlink w:anchor="_Toc465233353" w:history="1">
             <w:r>
               <w:rPr>
                 <w:rStyle w:val="Hipervnculo"/>
@@ -4263,7 +4255,7 @@
                 <w:noProof/>
                 <w:webHidden/>
               </w:rPr>
-              <w:instrText xml:space="preserve"> PAGEREF _Toc465158544 \h </w:instrText>
+              <w:instrText xml:space="preserve"> PAGEREF _Toc465233353 \h </w:instrText>
             </w:r>
             <w:r>
               <w:rPr>
@@ -4283,7 +4275,7 @@
                 <w:noProof/>
                 <w:webHidden/>
               </w:rPr>
-              <w:t>7</w:t>
+              <w:t>9</w:t>
             </w:r>
             <w:r>
               <w:rPr>
@@ -4329,7 +4321,7 @@
           <w:sz w:val="24"/>
         </w:rPr>
       </w:pPr>
-      <w:bookmarkStart w:id="11" w:name="_Toc465158502"/>
+      <w:bookmarkStart w:id="10" w:name="_Toc465233311"/>
       <w:r>
         <w:rPr>
           <w:rFonts w:ascii="Times New Roman" w:hAnsi="Times New Roman" w:cs="Times New Roman"/>
@@ -4347,7 +4339,7 @@
         </w:rPr>
         <w:t>VISIÓN Y ANÁLISIS DE NEGOCIO</w:t>
       </w:r>
-      <w:bookmarkEnd w:id="11"/>
+      <w:bookmarkEnd w:id="10"/>
     </w:p>
     <w:p>
       <w:pPr>
@@ -4356,7 +4348,7 @@
           <w:sz w:val="24"/>
         </w:rPr>
       </w:pPr>
-      <w:bookmarkStart w:id="12" w:name="_Toc465158503"/>
+      <w:bookmarkStart w:id="11" w:name="_Toc465233312"/>
       <w:r>
         <w:rPr>
           <w:sz w:val="24"/>
@@ -4375,7 +4367,7 @@
         </w:rPr>
         <w:t xml:space="preserve"> de revisiones.</w:t>
       </w:r>
-      <w:bookmarkEnd w:id="12"/>
+      <w:bookmarkEnd w:id="11"/>
     </w:p>
     <w:tbl>
       <w:tblPr>
@@ -4851,12 +4843,126 @@
           <w:sz w:val="24"/>
         </w:rPr>
       </w:pPr>
-      <w:bookmarkStart w:id="13" w:name="_Toc465158504"/>
+      <w:bookmarkStart w:id="12" w:name="_Toc465233313"/>
       <w:r>
         <w:rPr>
           <w:sz w:val="24"/>
         </w:rPr>
         <w:t>1.2 Introducción.</w:t>
+      </w:r>
+      <w:bookmarkEnd w:id="12"/>
+    </w:p>
+    <w:p>
+      <w:pPr>
+        <w:jc w:val="both"/>
+        <w:rPr>
+          <w:rFonts w:ascii="Times New Roman" w:hAnsi="Times New Roman" w:cs="Times New Roman"/>
+        </w:rPr>
+      </w:pPr>
+      <w:r>
+        <w:rPr>
+          <w:rFonts w:ascii="Times New Roman" w:hAnsi="Times New Roman" w:cs="Times New Roman"/>
+          <w:sz w:val="24"/>
+        </w:rPr>
+        <w:t>Visualizamos una aplicación web que funcione como plataforma para dar a conocer</w:t>
+      </w:r>
+      <w:r>
+        <w:rPr>
+          <w:rFonts w:ascii="Times New Roman" w:hAnsi="Times New Roman" w:cs="Times New Roman"/>
+          <w:sz w:val="24"/>
+        </w:rPr>
+        <w:t xml:space="preserve"> los </w:t>
+      </w:r>
+      <w:r>
+        <w:rPr>
+          <w:rFonts w:ascii="Times New Roman" w:hAnsi="Times New Roman" w:cs="Times New Roman"/>
+          <w:sz w:val="24"/>
+        </w:rPr>
+        <w:t>product</w:t>
+      </w:r>
+      <w:r>
+        <w:rPr>
+          <w:rFonts w:ascii="Times New Roman" w:hAnsi="Times New Roman" w:cs="Times New Roman"/>
+          <w:sz w:val="24"/>
+        </w:rPr>
+        <w:t>os</w:t>
+      </w:r>
+      <w:r>
+        <w:rPr>
+          <w:rFonts w:ascii="Times New Roman" w:hAnsi="Times New Roman" w:cs="Times New Roman"/>
+          <w:sz w:val="24"/>
+        </w:rPr>
+        <w:t xml:space="preserve"> a la mayor parte del público objetivo de la empresa JYMP Store, además de proveer una soluci</w:t>
+      </w:r>
+      <w:r>
+        <w:rPr>
+          <w:rFonts w:ascii="Times New Roman" w:hAnsi="Times New Roman" w:cs="Times New Roman"/>
+          <w:sz w:val="24"/>
+        </w:rPr>
+        <w:t>ón para la compra de los</w:t>
+      </w:r>
+      <w:r>
+        <w:rPr>
+          <w:rFonts w:ascii="Times New Roman" w:hAnsi="Times New Roman" w:cs="Times New Roman"/>
+          <w:sz w:val="24"/>
+        </w:rPr>
+        <w:t xml:space="preserve"> </w:t>
+      </w:r>
+      <w:r>
+        <w:rPr>
+          <w:rFonts w:ascii="Times New Roman" w:hAnsi="Times New Roman" w:cs="Times New Roman"/>
+          <w:sz w:val="24"/>
+        </w:rPr>
+        <w:t>product</w:t>
+      </w:r>
+      <w:r>
+        <w:rPr>
+          <w:rFonts w:ascii="Times New Roman" w:hAnsi="Times New Roman" w:cs="Times New Roman"/>
+          <w:sz w:val="24"/>
+        </w:rPr>
+        <w:t>os</w:t>
+      </w:r>
+      <w:r>
+        <w:rPr>
+          <w:rFonts w:ascii="Times New Roman" w:hAnsi="Times New Roman" w:cs="Times New Roman"/>
+          <w:sz w:val="24"/>
+        </w:rPr>
+        <w:t xml:space="preserve"> en línea</w:t>
+      </w:r>
+      <w:r>
+        <w:rPr>
+          <w:rFonts w:ascii="Times New Roman" w:hAnsi="Times New Roman" w:cs="Times New Roman"/>
+          <w:sz w:val="24"/>
+        </w:rPr>
+        <w:t>, facilitándonos administración y estudios de mercadotecnia</w:t>
+      </w:r>
+      <w:r>
+        <w:rPr>
+          <w:rFonts w:ascii="Times New Roman" w:hAnsi="Times New Roman" w:cs="Times New Roman"/>
+          <w:sz w:val="24"/>
+        </w:rPr>
+        <w:t>.</w:t>
+      </w:r>
+      <w:r>
+        <w:rPr>
+          <w:rFonts w:ascii="Times New Roman" w:hAnsi="Times New Roman" w:cs="Times New Roman"/>
+        </w:rPr>
+        <w:t xml:space="preserve"> </w:t>
+      </w:r>
+    </w:p>
+    <w:p>
+      <w:pPr>
+        <w:pStyle w:val="Ttulo2"/>
+        <w:rPr>
+          <w:sz w:val="24"/>
+        </w:rPr>
+      </w:pPr>
+      <w:bookmarkStart w:id="13" w:name="_Toc465233314"/>
+      <w:r>
+        <w:rPr>
+          <w:sz w:val="24"/>
+        </w:rPr>
+        <w:t>1.3 Enunciado del Problema.</w:t>
       </w:r>
       <w:bookmarkEnd w:id="13"/>
     </w:p>
@@ -4872,14 +4978,35 @@
           <w:rFonts w:ascii="Times New Roman" w:hAnsi="Times New Roman" w:cs="Times New Roman"/>
           <w:sz w:val="24"/>
         </w:rPr>
-        <w:t>Visualizamos una aplicación web que funcione como plataforma para dar a conocer</w:t>
+        <w:t>La empresa JYMP Store actualmente no cuenta con ninguna aplicación o sitio web que le facilite la interacción con sus clientes en línea</w:t>
       </w:r>
       <w:r>
         <w:rPr>
           <w:rFonts w:ascii="Times New Roman" w:hAnsi="Times New Roman" w:cs="Times New Roman"/>
           <w:sz w:val="24"/>
         </w:rPr>
-        <w:t xml:space="preserve"> los </w:t>
+        <w:t>, ni una manera de obtener información exacta de las preferencias de sus clientes</w:t>
+      </w:r>
+      <w:r>
+        <w:rPr>
+          <w:rFonts w:ascii="Times New Roman" w:hAnsi="Times New Roman" w:cs="Times New Roman"/>
+          <w:sz w:val="24"/>
+        </w:rPr>
+        <w:t>. Esto provoca que la empresa no s</w:t>
+      </w:r>
+      <w:r>
+        <w:rPr>
+          <w:rFonts w:ascii="Times New Roman" w:hAnsi="Times New Roman" w:cs="Times New Roman"/>
+          <w:sz w:val="24"/>
+        </w:rPr>
+        <w:t>e pueda expandir o</w:t>
+      </w:r>
+      <w:r>
+        <w:rPr>
+          <w:rFonts w:ascii="Times New Roman" w:hAnsi="Times New Roman" w:cs="Times New Roman"/>
+          <w:sz w:val="24"/>
+        </w:rPr>
+        <w:t xml:space="preserve"> dar a conocer sus </w:t>
       </w:r>
       <w:r>
         <w:rPr>
@@ -4893,56 +5020,7 @@
           <w:rFonts w:ascii="Times New Roman" w:hAnsi="Times New Roman" w:cs="Times New Roman"/>
           <w:sz w:val="24"/>
         </w:rPr>
-        <w:t>os</w:t>
-      </w:r>
-      <w:r>
-        <w:rPr>
-          <w:rFonts w:ascii="Times New Roman" w:hAnsi="Times New Roman" w:cs="Times New Roman"/>
-          <w:sz w:val="24"/>
-        </w:rPr>
-        <w:t xml:space="preserve"> a la mayor parte del público objetivo de la empresa JYMP Store, además de proveer una soluci</w:t>
-      </w:r>
-      <w:r>
-        <w:rPr>
-          <w:rFonts w:ascii="Times New Roman" w:hAnsi="Times New Roman" w:cs="Times New Roman"/>
-          <w:sz w:val="24"/>
-        </w:rPr>
-        <w:t>ón para la compra de los</w:t>
-      </w:r>
-      <w:r>
-        <w:rPr>
-          <w:rFonts w:ascii="Times New Roman" w:hAnsi="Times New Roman" w:cs="Times New Roman"/>
-          <w:sz w:val="24"/>
-        </w:rPr>
-        <w:t xml:space="preserve"> </w:t>
-      </w:r>
-      <w:r>
-        <w:rPr>
-          <w:rFonts w:ascii="Times New Roman" w:hAnsi="Times New Roman" w:cs="Times New Roman"/>
-          <w:sz w:val="24"/>
-        </w:rPr>
-        <w:t>product</w:t>
-      </w:r>
-      <w:r>
-        <w:rPr>
-          <w:rFonts w:ascii="Times New Roman" w:hAnsi="Times New Roman" w:cs="Times New Roman"/>
-          <w:sz w:val="24"/>
-        </w:rPr>
-        <w:t>os</w:t>
-      </w:r>
-      <w:r>
-        <w:rPr>
-          <w:rFonts w:ascii="Times New Roman" w:hAnsi="Times New Roman" w:cs="Times New Roman"/>
-          <w:sz w:val="24"/>
-        </w:rPr>
-        <w:t xml:space="preserve"> en línea</w:t>
-      </w:r>
-      <w:r>
-        <w:rPr>
-          <w:rFonts w:ascii="Times New Roman" w:hAnsi="Times New Roman" w:cs="Times New Roman"/>
-          <w:sz w:val="24"/>
-        </w:rPr>
-        <w:t>, facilitándonos administración y estudios de mercadotecnia</w:t>
+        <w:t>os a un mayor número de clientes</w:t>
       </w:r>
       <w:r>
         <w:rPr>
@@ -4965,12 +5043,12 @@
           <w:sz w:val="24"/>
         </w:rPr>
       </w:pPr>
-      <w:bookmarkStart w:id="14" w:name="_Toc465158505"/>
+      <w:bookmarkStart w:id="14" w:name="_Toc465233315"/>
       <w:r>
         <w:rPr>
           <w:sz w:val="24"/>
         </w:rPr>
-        <w:t>1.3 Enunciado del Problema.</w:t>
+        <w:t>1.4 Enunciado de la posición en el mercado del producto.</w:t>
       </w:r>
       <w:bookmarkEnd w:id="14"/>
     </w:p>
@@ -4979,6 +5057,7 @@
         <w:jc w:val="both"/>
         <w:rPr>
           <w:rFonts w:ascii="Times New Roman" w:hAnsi="Times New Roman" w:cs="Times New Roman"/>
+          <w:sz w:val="24"/>
         </w:rPr>
       </w:pPr>
       <w:r>
@@ -4986,62 +5065,21 @@
           <w:rFonts w:ascii="Times New Roman" w:hAnsi="Times New Roman" w:cs="Times New Roman"/>
           <w:sz w:val="24"/>
         </w:rPr>
-        <w:t>La empresa JYMP Store actualmente no cuenta con ninguna aplicación o sitio web que le facilite la interacción con sus clientes en línea</w:t>
+        <w:t xml:space="preserve">La aplicación web a desarrollar está dirigida para la tienda de ropa JYMP Store, para uso tanto interno para encargados y trabajadores; así como para uso de sus clientes para la consulta y compra de los </w:t>
       </w:r>
       <w:r>
         <w:rPr>
           <w:rFonts w:ascii="Times New Roman" w:hAnsi="Times New Roman" w:cs="Times New Roman"/>
           <w:sz w:val="24"/>
         </w:rPr>
-        <w:t>, ni una manera de obtener información exacta de las preferencias de sus clientes</w:t>
+        <w:t>productos</w:t>
       </w:r>
       <w:r>
         <w:rPr>
           <w:rFonts w:ascii="Times New Roman" w:hAnsi="Times New Roman" w:cs="Times New Roman"/>
           <w:sz w:val="24"/>
         </w:rPr>
-        <w:t>. Esto provoca que la empresa no s</w:t>
-      </w:r>
-      <w:r>
-        <w:rPr>
-          <w:rFonts w:ascii="Times New Roman" w:hAnsi="Times New Roman" w:cs="Times New Roman"/>
-          <w:sz w:val="24"/>
-        </w:rPr>
-        <w:t>e pueda expandir o</w:t>
-      </w:r>
-      <w:r>
-        <w:rPr>
-          <w:rFonts w:ascii="Times New Roman" w:hAnsi="Times New Roman" w:cs="Times New Roman"/>
-          <w:sz w:val="24"/>
-        </w:rPr>
-        <w:t xml:space="preserve"> dar a conocer sus </w:t>
-      </w:r>
-      <w:r>
-        <w:rPr>
-          <w:rFonts w:ascii="Times New Roman" w:hAnsi="Times New Roman" w:cs="Times New Roman"/>
-          <w:sz w:val="24"/>
-        </w:rPr>
-        <w:t>product</w:t>
-      </w:r>
-      <w:r>
-        <w:rPr>
-          <w:rFonts w:ascii="Times New Roman" w:hAnsi="Times New Roman" w:cs="Times New Roman"/>
-          <w:sz w:val="24"/>
-        </w:rPr>
-        <w:t>os a un mayor número de clientes</w:t>
-      </w:r>
-      <w:r>
-        <w:rPr>
-          <w:rFonts w:ascii="Times New Roman" w:hAnsi="Times New Roman" w:cs="Times New Roman"/>
-          <w:sz w:val="24"/>
-        </w:rPr>
-        <w:t>.</w:t>
-      </w:r>
-      <w:r>
-        <w:rPr>
-          <w:rFonts w:ascii="Times New Roman" w:hAnsi="Times New Roman" w:cs="Times New Roman"/>
-        </w:rPr>
-        <w:t xml:space="preserve"> </w:t>
+        <w:t xml:space="preserve"> que ofrece dicha empresa.</w:t>
       </w:r>
     </w:p>
     <w:p>
@@ -5051,12 +5089,12 @@
           <w:sz w:val="24"/>
         </w:rPr>
       </w:pPr>
-      <w:bookmarkStart w:id="15" w:name="_Toc465158506"/>
+      <w:bookmarkStart w:id="15" w:name="_Toc465233316"/>
       <w:r>
         <w:rPr>
           <w:sz w:val="24"/>
         </w:rPr>
-        <w:t>1.4 Enunciado de la posición en el mercado del producto.</w:t>
+        <w:t>1.5 Alternativas y competencia.</w:t>
       </w:r>
       <w:bookmarkEnd w:id="15"/>
     </w:p>
@@ -5073,52 +5111,6 @@
           <w:rFonts w:ascii="Times New Roman" w:hAnsi="Times New Roman" w:cs="Times New Roman"/>
           <w:sz w:val="24"/>
         </w:rPr>
-        <w:t xml:space="preserve">La aplicación web a desarrollar está dirigida para la tienda de ropa JYMP Store, para uso tanto interno para encargados y trabajadores; así como para uso de sus clientes para la consulta y compra de los </w:t>
-      </w:r>
-      <w:r>
-        <w:rPr>
-          <w:rFonts w:ascii="Times New Roman" w:hAnsi="Times New Roman" w:cs="Times New Roman"/>
-          <w:sz w:val="24"/>
-        </w:rPr>
-        <w:t>productos</w:t>
-      </w:r>
-      <w:r>
-        <w:rPr>
-          <w:rFonts w:ascii="Times New Roman" w:hAnsi="Times New Roman" w:cs="Times New Roman"/>
-          <w:sz w:val="24"/>
-        </w:rPr>
-        <w:t xml:space="preserve"> que ofrece dicha empresa.</w:t>
-      </w:r>
-    </w:p>
-    <w:p>
-      <w:pPr>
-        <w:pStyle w:val="Ttulo2"/>
-        <w:rPr>
-          <w:sz w:val="24"/>
-        </w:rPr>
-      </w:pPr>
-      <w:bookmarkStart w:id="16" w:name="_Toc465158507"/>
-      <w:r>
-        <w:rPr>
-          <w:sz w:val="24"/>
-        </w:rPr>
-        <w:t>1.5 Alternativas y competencia.</w:t>
-      </w:r>
-      <w:bookmarkEnd w:id="16"/>
-    </w:p>
-    <w:p>
-      <w:pPr>
-        <w:jc w:val="both"/>
-        <w:rPr>
-          <w:rFonts w:ascii="Times New Roman" w:hAnsi="Times New Roman" w:cs="Times New Roman"/>
-          <w:sz w:val="24"/>
-        </w:rPr>
-      </w:pPr>
-      <w:r>
-        <w:rPr>
-          <w:rFonts w:ascii="Times New Roman" w:hAnsi="Times New Roman" w:cs="Times New Roman"/>
-          <w:sz w:val="24"/>
-        </w:rPr>
         <w:t xml:space="preserve">Existen otras soluciones web que pretenden brindar el mismo tipo de servicios para la consulta, y algunas cuantas de compra, de </w:t>
       </w:r>
       <w:r>
@@ -5157,14 +5149,14 @@
           <w:sz w:val="24"/>
         </w:rPr>
       </w:pPr>
-      <w:bookmarkStart w:id="17" w:name="_Toc465158508"/>
+      <w:bookmarkStart w:id="16" w:name="_Toc465233317"/>
       <w:r>
         <w:rPr>
           <w:sz w:val="24"/>
         </w:rPr>
         <w:t>1.6 Descripción del personal involucrado.</w:t>
       </w:r>
-      <w:bookmarkEnd w:id="17"/>
+      <w:bookmarkEnd w:id="16"/>
     </w:p>
     <w:tbl>
       <w:tblPr>
@@ -5389,7 +5381,7 @@
           <w:sz w:val="24"/>
         </w:rPr>
       </w:pPr>
-      <w:bookmarkStart w:id="18" w:name="_Toc465158509"/>
+      <w:bookmarkStart w:id="17" w:name="_Toc465233318"/>
       <w:r>
         <w:rPr>
           <w:sz w:val="24"/>
@@ -5402,7 +5394,7 @@
         </w:rPr>
         <w:t xml:space="preserve"> Objetivos de alto nivel y problemas claves del personal involucrado.</w:t>
       </w:r>
-      <w:bookmarkEnd w:id="18"/>
+      <w:bookmarkEnd w:id="17"/>
     </w:p>
     <w:tbl>
       <w:tblPr>
@@ -6077,7 +6069,7 @@
           <w:sz w:val="24"/>
         </w:rPr>
       </w:pPr>
-      <w:bookmarkStart w:id="19" w:name="_Toc465158510"/>
+      <w:bookmarkStart w:id="18" w:name="_Toc465233319"/>
       <w:r>
         <w:rPr>
           <w:sz w:val="24"/>
@@ -6090,7 +6082,7 @@
         </w:rPr>
         <w:t xml:space="preserve"> Objetivos a nivel de usuario.</w:t>
       </w:r>
-      <w:bookmarkEnd w:id="19"/>
+      <w:bookmarkEnd w:id="18"/>
     </w:p>
     <w:p>
       <w:pPr>
@@ -6321,7 +6313,7 @@
           <w:sz w:val="24"/>
         </w:rPr>
       </w:pPr>
-      <w:bookmarkStart w:id="20" w:name="_Toc465158511"/>
+      <w:bookmarkStart w:id="19" w:name="_Toc465233320"/>
       <w:r>
         <w:rPr>
           <w:sz w:val="24"/>
@@ -6334,7 +6326,7 @@
         </w:rPr>
         <w:t xml:space="preserve"> Perspectiva del producto.</w:t>
       </w:r>
-      <w:bookmarkEnd w:id="20"/>
+      <w:bookmarkEnd w:id="19"/>
     </w:p>
     <w:p>
       <w:pPr>
@@ -6354,13 +6346,13 @@
         <mc:AlternateContent>
           <mc:Choice Requires="wpg">
             <w:drawing>
-              <wp:anchor distT="0" distB="0" distL="114300" distR="114300" simplePos="0" relativeHeight="251658240" behindDoc="0" locked="0" layoutInCell="1" allowOverlap="1">
+              <wp:anchor distT="0" distB="0" distL="114300" distR="114300" simplePos="0" relativeHeight="251657216" behindDoc="0" locked="0" layoutInCell="1" allowOverlap="1">
                 <wp:simplePos x="0" y="0"/>
                 <wp:positionH relativeFrom="column">
                   <wp:posOffset>120015</wp:posOffset>
                 </wp:positionH>
                 <wp:positionV relativeFrom="paragraph">
-                  <wp:posOffset>1251585</wp:posOffset>
+                  <wp:posOffset>1249680</wp:posOffset>
                 </wp:positionV>
                 <wp:extent cx="5055870" cy="1819275"/>
                 <wp:effectExtent l="0" t="0" r="11430" b="9525"/>
@@ -6480,7 +6472,7 @@
                         <wps:spPr>
                           <a:xfrm>
                             <a:off x="0" y="781050"/>
-                            <a:ext cx="609600" cy="236624"/>
+                            <a:ext cx="609600" cy="266700"/>
                           </a:xfrm>
                           <a:prstGeom prst="rect">
                             <a:avLst/>
@@ -7122,7 +7114,7 @@
           </mc:Choice>
           <mc:Fallback>
             <w:pict>
-              <v:group id="Grupo 21" o:spid="_x0000_s1028" style="position:absolute;left:0;text-align:left;margin-left:9.45pt;margin-top:98.55pt;width:398.1pt;height:143.25pt;z-index:251658240;mso-width-relative:margin;mso-height-relative:margin" coordsize="51530,19796" o:gfxdata="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">
+              <v:group id="Grupo 21" o:spid="_x0000_s1028" style="position:absolute;left:0;text-align:left;margin-left:9.45pt;margin-top:98.4pt;width:398.1pt;height:143.25pt;z-index:251657216;mso-width-relative:margin;mso-height-relative:margin" coordsize="51530,19796" o:gfxdata="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">
                 <v:group id="Group 560" o:spid="_x0000_s1029" style="position:absolute;left:20193;top:3810;width:16490;height:8382" coordorigin="" coordsize="12969,5191" o:gfxdata="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">
                   <v:oval id="Shape 558" o:spid="_x0000_s1030" style="position:absolute;width:12969;height:5191;visibility:visible;mso-wrap-style:square;v-text-anchor:top" o:gfxdata="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" fillcolor="white [3201]" strokecolor="#4f81bd [3204]" strokeweight="2pt">
                     <v:textbox inset="1.3mm,1.3mm,1.3mm,1.3mm"/>
@@ -7156,7 +7148,7 @@
                     </v:textbox>
                   </v:rect>
                 </v:group>
-                <v:shape id="Cuadro de texto 12" o:spid="_x0000_s1032" type="#_x0000_t202" style="position:absolute;top:7810;width:6096;height:2366;visibility:visible;mso-wrap-style:square;v-text-anchor:top" o:gfxdata="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" fillcolor="white [3201]" stroked="f" strokeweight=".5pt">
+                <v:shape id="Cuadro de texto 12" o:spid="_x0000_s1032" type="#_x0000_t202" style="position:absolute;top:7810;width:6096;height:2667;visibility:visible;mso-wrap-style:square;v-text-anchor:top" o:gfxdata="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" fillcolor="white [3201]" stroked="f" strokeweight=".5pt">
                   <v:textbox>
                     <w:txbxContent>
                       <w:p>
@@ -7271,7 +7263,7 @@
           <w:sz w:val="24"/>
         </w:rPr>
       </w:pPr>
-      <w:bookmarkStart w:id="21" w:name="_Toc465158512"/>
+      <w:bookmarkStart w:id="20" w:name="_Toc465233321"/>
       <w:r>
         <w:rPr>
           <w:sz w:val="24"/>
@@ -7290,7 +7282,7 @@
         </w:rPr>
         <w:t xml:space="preserve"> Resumen de beneficiarios.</w:t>
       </w:r>
-      <w:bookmarkEnd w:id="21"/>
+      <w:bookmarkEnd w:id="20"/>
     </w:p>
     <w:tbl>
       <w:tblPr>
@@ -7581,7 +7573,7 @@
           <w:sz w:val="24"/>
         </w:rPr>
       </w:pPr>
-      <w:bookmarkStart w:id="22" w:name="_Toc465158513"/>
+      <w:bookmarkStart w:id="21" w:name="_Toc465233322"/>
       <w:r>
         <w:rPr>
           <w:sz w:val="24"/>
@@ -7594,7 +7586,7 @@
         </w:rPr>
         <w:t xml:space="preserve"> Resumen de las características del sistema.</w:t>
       </w:r>
-      <w:bookmarkEnd w:id="22"/>
+      <w:bookmarkEnd w:id="21"/>
     </w:p>
     <w:p>
       <w:pPr>
@@ -7772,7 +7764,7 @@
           <w:sz w:val="24"/>
         </w:rPr>
       </w:pPr>
-      <w:bookmarkStart w:id="23" w:name="_Toc465158514"/>
+      <w:bookmarkStart w:id="22" w:name="_Toc465233323"/>
       <w:r>
         <w:rPr>
           <w:sz w:val="24"/>
@@ -7785,7 +7777,7 @@
         </w:rPr>
         <w:t xml:space="preserve"> Otros requisitos y restricciones.</w:t>
       </w:r>
-      <w:bookmarkEnd w:id="23"/>
+      <w:bookmarkEnd w:id="22"/>
     </w:p>
     <w:p>
       <w:pPr>
@@ -7856,7 +7848,7 @@
           <w:sz w:val="24"/>
         </w:rPr>
       </w:pPr>
-      <w:bookmarkStart w:id="24" w:name="_Toc465158515"/>
+      <w:bookmarkStart w:id="23" w:name="_Toc465233324"/>
       <w:r>
         <w:rPr>
           <w:rFonts w:ascii="Times New Roman" w:hAnsi="Times New Roman" w:cs="Times New Roman"/>
@@ -7872,6 +7864,22 @@
           <w:sz w:val="24"/>
         </w:rPr>
         <w:t>MODELO DE CASOS DE USO</w:t>
+      </w:r>
+      <w:bookmarkEnd w:id="23"/>
+    </w:p>
+    <w:p>
+      <w:pPr>
+        <w:pStyle w:val="Ttulo2"/>
+        <w:rPr>
+          <w:sz w:val="24"/>
+        </w:rPr>
+      </w:pPr>
+      <w:bookmarkStart w:id="24" w:name="_Toc465233325"/>
+      <w:r>
+        <w:rPr>
+          <w:sz w:val="24"/>
+        </w:rPr>
+        <w:t>2.1 Lista Actor-Semántica</w:t>
       </w:r>
       <w:bookmarkEnd w:id="24"/>
     </w:p>
@@ -7882,12 +7890,12 @@
           <w:sz w:val="24"/>
         </w:rPr>
       </w:pPr>
-      <w:bookmarkStart w:id="25" w:name="_Toc465158516"/>
+      <w:bookmarkStart w:id="25" w:name="_Toc465233326"/>
       <w:r>
         <w:rPr>
           <w:sz w:val="24"/>
         </w:rPr>
-        <w:t>2.1 Lista Actor-Semántica</w:t>
+        <w:t>2.2 Lista Actor-Objetivo</w:t>
       </w:r>
       <w:bookmarkEnd w:id="25"/>
     </w:p>
@@ -7898,12 +7906,12 @@
           <w:sz w:val="24"/>
         </w:rPr>
       </w:pPr>
-      <w:bookmarkStart w:id="26" w:name="_Toc465158517"/>
+      <w:bookmarkStart w:id="26" w:name="_Toc465233327"/>
       <w:r>
         <w:rPr>
           <w:sz w:val="24"/>
         </w:rPr>
-        <w:t>2.2 Lista Actor-Objetivo</w:t>
+        <w:t>2.3 Lista de Casos de Uso</w:t>
       </w:r>
       <w:bookmarkEnd w:id="26"/>
     </w:p>
@@ -7914,12 +7922,12 @@
           <w:sz w:val="24"/>
         </w:rPr>
       </w:pPr>
-      <w:bookmarkStart w:id="27" w:name="_Toc465158518"/>
+      <w:bookmarkStart w:id="27" w:name="_Toc465233328"/>
       <w:r>
         <w:rPr>
           <w:sz w:val="24"/>
         </w:rPr>
-        <w:t>2.3 Lista de Casos de Uso</w:t>
+        <w:t>2.4 Descripción breve de casos de uso</w:t>
       </w:r>
       <w:bookmarkEnd w:id="27"/>
     </w:p>
@@ -7930,12 +7938,12 @@
           <w:sz w:val="24"/>
         </w:rPr>
       </w:pPr>
-      <w:bookmarkStart w:id="28" w:name="_Toc465158519"/>
+      <w:bookmarkStart w:id="28" w:name="_Toc465233329"/>
       <w:r>
         <w:rPr>
           <w:sz w:val="24"/>
         </w:rPr>
-        <w:t>2.4 Descripción breve de casos de uso</w:t>
+        <w:t>2.5 Descripción completa de casos de uso</w:t>
       </w:r>
       <w:bookmarkEnd w:id="28"/>
     </w:p>
@@ -7946,66 +7954,50 @@
           <w:sz w:val="24"/>
         </w:rPr>
       </w:pPr>
-      <w:bookmarkStart w:id="29" w:name="_Toc465158520"/>
+      <w:bookmarkStart w:id="29" w:name="_Toc465233330"/>
       <w:r>
         <w:rPr>
           <w:sz w:val="24"/>
         </w:rPr>
-        <w:t>2.5 Descripción completa de casos de uso</w:t>
+        <w:t>2.6 Diagrama de casos de uso</w:t>
       </w:r>
       <w:bookmarkEnd w:id="29"/>
     </w:p>
     <w:p>
       <w:pPr>
-        <w:pStyle w:val="Ttulo2"/>
-        <w:rPr>
-          <w:sz w:val="24"/>
-        </w:rPr>
-      </w:pPr>
-      <w:bookmarkStart w:id="30" w:name="_Toc465158521"/>
+        <w:pStyle w:val="Ttulo1"/>
+        <w:rPr>
+          <w:rFonts w:ascii="Times New Roman" w:hAnsi="Times New Roman" w:cs="Times New Roman"/>
+          <w:color w:val="auto"/>
+          <w:sz w:val="24"/>
+        </w:rPr>
+      </w:pPr>
+      <w:bookmarkStart w:id="30" w:name="_Toc465233331"/>
       <w:r>
         <w:rPr>
-          <w:sz w:val="24"/>
-        </w:rPr>
-        <w:t>2.6 Diagrama de casos de uso</w:t>
+          <w:rFonts w:ascii="Times New Roman" w:hAnsi="Times New Roman" w:cs="Times New Roman"/>
+          <w:color w:val="auto"/>
+          <w:sz w:val="24"/>
+        </w:rPr>
+        <w:t>3. ESPECIFICACIÓN COMPLEMENTARIA</w:t>
       </w:r>
       <w:bookmarkEnd w:id="30"/>
     </w:p>
     <w:p>
       <w:pPr>
-        <w:pStyle w:val="Ttulo1"/>
-        <w:rPr>
-          <w:rFonts w:ascii="Times New Roman" w:hAnsi="Times New Roman" w:cs="Times New Roman"/>
-          <w:color w:val="auto"/>
-          <w:sz w:val="24"/>
-        </w:rPr>
-      </w:pPr>
-      <w:bookmarkStart w:id="31" w:name="_Toc465158522"/>
+        <w:pStyle w:val="Ttulo2"/>
+        <w:rPr>
+          <w:sz w:val="24"/>
+        </w:rPr>
+      </w:pPr>
+      <w:bookmarkStart w:id="31" w:name="_Toc465233332"/>
       <w:r>
         <w:rPr>
-          <w:rFonts w:ascii="Times New Roman" w:hAnsi="Times New Roman" w:cs="Times New Roman"/>
-          <w:color w:val="auto"/>
-          <w:sz w:val="24"/>
-        </w:rPr>
-        <w:t>3. ESPECIFICACIÓN COMPLEMENTARIA</w:t>
+          <w:sz w:val="24"/>
+        </w:rPr>
+        <w:t>3.1 Historial de revisiones</w:t>
       </w:r>
       <w:bookmarkEnd w:id="31"/>
-    </w:p>
-    <w:p>
-      <w:pPr>
-        <w:pStyle w:val="Ttulo2"/>
-        <w:rPr>
-          <w:sz w:val="24"/>
-        </w:rPr>
-      </w:pPr>
-      <w:bookmarkStart w:id="32" w:name="_Toc465158523"/>
-      <w:r>
-        <w:rPr>
-          <w:sz w:val="24"/>
-        </w:rPr>
-        <w:t>3.1 Historial de revisiones</w:t>
-      </w:r>
-      <w:bookmarkEnd w:id="32"/>
     </w:p>
     <w:tbl>
       <w:tblPr>
@@ -8156,6 +8148,14 @@
                 <w:sz w:val="24"/>
               </w:rPr>
             </w:pPr>
+            <w:r>
+              <w:rPr>
+                <w:rFonts w:ascii="Times New Roman" w:hAnsi="Times New Roman" w:cs="Times New Roman"/>
+                <w:b w:val="0"/>
+                <w:sz w:val="24"/>
+              </w:rPr>
+              <w:t>1.0</w:t>
+            </w:r>
           </w:p>
         </w:tc>
         <w:tc>
@@ -8176,6 +8176,13 @@
                 <w:sz w:val="24"/>
               </w:rPr>
             </w:pPr>
+            <w:r>
+              <w:rPr>
+                <w:rFonts w:ascii="Times New Roman" w:hAnsi="Times New Roman" w:cs="Times New Roman"/>
+                <w:sz w:val="24"/>
+              </w:rPr>
+              <w:t>25-10-2016</w:t>
+            </w:r>
           </w:p>
         </w:tc>
         <w:tc>
@@ -8196,6 +8203,13 @@
                 <w:sz w:val="24"/>
               </w:rPr>
             </w:pPr>
+            <w:r>
+              <w:rPr>
+                <w:rFonts w:ascii="Times New Roman" w:hAnsi="Times New Roman" w:cs="Times New Roman"/>
+                <w:sz w:val="24"/>
+              </w:rPr>
+              <w:t>Primera versión con posterior refinamiento</w:t>
+            </w:r>
           </w:p>
         </w:tc>
         <w:tc>
@@ -8215,6 +8229,123 @@
                 <w:sz w:val="24"/>
               </w:rPr>
             </w:pPr>
+            <w:r>
+              <w:rPr>
+                <w:rFonts w:ascii="Times New Roman" w:hAnsi="Times New Roman" w:cs="Times New Roman"/>
+                <w:sz w:val="24"/>
+              </w:rPr>
+              <w:t>Jorge Treviño</w:t>
+            </w:r>
+          </w:p>
+        </w:tc>
+      </w:tr>
+      <w:tr>
+        <w:tc>
+          <w:tcPr>
+            <w:cnfStyle w:val="001000000000" w:firstRow="0" w:lastRow="0" w:firstColumn="1" w:lastColumn="0" w:oddVBand="0" w:evenVBand="0" w:oddHBand="0" w:evenHBand="0" w:firstRowFirstColumn="0" w:firstRowLastColumn="0" w:lastRowFirstColumn="0" w:lastRowLastColumn="0"/>
+            <w:tcW w:w="2244" w:type="dxa"/>
+            <w:tcBorders>
+              <w:top w:val="single" w:sz="4" w:space="0" w:color="FFFFFF" w:themeColor="background1"/>
+              <w:bottom w:val="single" w:sz="4" w:space="0" w:color="FFFFFF" w:themeColor="background1"/>
+              <w:right w:val="single" w:sz="4" w:space="0" w:color="548DD4" w:themeColor="text2" w:themeTint="99"/>
+            </w:tcBorders>
+          </w:tcPr>
+          <w:p>
+            <w:pPr>
+              <w:rPr>
+                <w:rFonts w:ascii="Times New Roman" w:hAnsi="Times New Roman" w:cs="Times New Roman"/>
+                <w:b w:val="0"/>
+                <w:sz w:val="24"/>
+              </w:rPr>
+            </w:pPr>
+            <w:r>
+              <w:rPr>
+                <w:rFonts w:ascii="Times New Roman" w:hAnsi="Times New Roman" w:cs="Times New Roman"/>
+                <w:b w:val="0"/>
+                <w:sz w:val="24"/>
+              </w:rPr>
+              <w:t>1.1</w:t>
+            </w:r>
+          </w:p>
+        </w:tc>
+        <w:tc>
+          <w:tcPr>
+            <w:tcW w:w="1408" w:type="dxa"/>
+            <w:tcBorders>
+              <w:top w:val="single" w:sz="4" w:space="0" w:color="FFFFFF" w:themeColor="background1"/>
+              <w:left w:val="single" w:sz="4" w:space="0" w:color="548DD4" w:themeColor="text2" w:themeTint="99"/>
+              <w:bottom w:val="single" w:sz="4" w:space="0" w:color="FFFFFF" w:themeColor="background1"/>
+              <w:right w:val="single" w:sz="4" w:space="0" w:color="548DD4" w:themeColor="text2" w:themeTint="99"/>
+            </w:tcBorders>
+          </w:tcPr>
+          <w:p>
+            <w:pPr>
+              <w:cnfStyle w:val="000000000000" w:firstRow="0" w:lastRow="0" w:firstColumn="0" w:lastColumn="0" w:oddVBand="0" w:evenVBand="0" w:oddHBand="0" w:evenHBand="0" w:firstRowFirstColumn="0" w:firstRowLastColumn="0" w:lastRowFirstColumn="0" w:lastRowLastColumn="0"/>
+              <w:rPr>
+                <w:rFonts w:ascii="Times New Roman" w:hAnsi="Times New Roman" w:cs="Times New Roman"/>
+                <w:sz w:val="24"/>
+              </w:rPr>
+            </w:pPr>
+            <w:r>
+              <w:rPr>
+                <w:rFonts w:ascii="Times New Roman" w:hAnsi="Times New Roman" w:cs="Times New Roman"/>
+                <w:sz w:val="24"/>
+              </w:rPr>
+              <w:t>25-10-2016</w:t>
+            </w:r>
+          </w:p>
+        </w:tc>
+        <w:tc>
+          <w:tcPr>
+            <w:tcW w:w="3402" w:type="dxa"/>
+            <w:tcBorders>
+              <w:top w:val="single" w:sz="4" w:space="0" w:color="FFFFFF" w:themeColor="background1"/>
+              <w:left w:val="single" w:sz="4" w:space="0" w:color="548DD4" w:themeColor="text2" w:themeTint="99"/>
+              <w:bottom w:val="single" w:sz="4" w:space="0" w:color="FFFFFF" w:themeColor="background1"/>
+              <w:right w:val="single" w:sz="4" w:space="0" w:color="548DD4" w:themeColor="text2" w:themeTint="99"/>
+            </w:tcBorders>
+          </w:tcPr>
+          <w:p>
+            <w:pPr>
+              <w:cnfStyle w:val="000000000000" w:firstRow="0" w:lastRow="0" w:firstColumn="0" w:lastColumn="0" w:oddVBand="0" w:evenVBand="0" w:oddHBand="0" w:evenHBand="0" w:firstRowFirstColumn="0" w:firstRowLastColumn="0" w:lastRowFirstColumn="0" w:lastRowLastColumn="0"/>
+              <w:rPr>
+                <w:rFonts w:ascii="Times New Roman" w:hAnsi="Times New Roman" w:cs="Times New Roman"/>
+                <w:sz w:val="24"/>
+              </w:rPr>
+            </w:pPr>
+            <w:r>
+              <w:rPr>
+                <w:rFonts w:ascii="Times New Roman" w:hAnsi="Times New Roman" w:cs="Times New Roman"/>
+                <w:sz w:val="24"/>
+              </w:rPr>
+              <w:t>Refinamiento de algunos de los puntos</w:t>
+            </w:r>
+          </w:p>
+        </w:tc>
+        <w:tc>
+          <w:tcPr>
+            <w:tcW w:w="1924" w:type="dxa"/>
+            <w:tcBorders>
+              <w:top w:val="single" w:sz="4" w:space="0" w:color="FFFFFF" w:themeColor="background1"/>
+              <w:left w:val="single" w:sz="4" w:space="0" w:color="548DD4" w:themeColor="text2" w:themeTint="99"/>
+              <w:bottom w:val="single" w:sz="4" w:space="0" w:color="FFFFFF" w:themeColor="background1"/>
+            </w:tcBorders>
+          </w:tcPr>
+          <w:p>
+            <w:pPr>
+              <w:cnfStyle w:val="000000000000" w:firstRow="0" w:lastRow="0" w:firstColumn="0" w:lastColumn="0" w:oddVBand="0" w:evenVBand="0" w:oddHBand="0" w:evenHBand="0" w:firstRowFirstColumn="0" w:firstRowLastColumn="0" w:lastRowFirstColumn="0" w:lastRowLastColumn="0"/>
+              <w:rPr>
+                <w:rFonts w:ascii="Times New Roman" w:hAnsi="Times New Roman" w:cs="Times New Roman"/>
+                <w:sz w:val="24"/>
+              </w:rPr>
+            </w:pPr>
+            <w:r>
+              <w:rPr>
+                <w:rFonts w:ascii="Times New Roman" w:hAnsi="Times New Roman" w:cs="Times New Roman"/>
+                <w:sz w:val="24"/>
+              </w:rPr>
+              <w:t>Juven Meza</w:t>
+            </w:r>
           </w:p>
         </w:tc>
       </w:tr>
@@ -8227,201 +8358,831 @@
           <w:sz w:val="24"/>
         </w:rPr>
       </w:pPr>
-      <w:bookmarkStart w:id="33" w:name="_Toc465158524"/>
+      <w:bookmarkStart w:id="32" w:name="_Toc465233333"/>
       <w:r>
         <w:rPr>
           <w:sz w:val="24"/>
         </w:rPr>
         <w:t>3.2 Funcionalidad</w:t>
+      </w:r>
+      <w:bookmarkEnd w:id="32"/>
+    </w:p>
+    <w:p>
+      <w:pPr>
+        <w:pStyle w:val="Ttulo3"/>
+      </w:pPr>
+      <w:bookmarkStart w:id="33" w:name="_Toc465233334"/>
+      <w:r>
+        <w:lastRenderedPageBreak/>
+        <w:t>3.2.1 Registro y gestión de errores</w:t>
       </w:r>
       <w:bookmarkEnd w:id="33"/>
     </w:p>
     <w:p>
       <w:pPr>
+        <w:jc w:val="both"/>
+        <w:rPr>
+          <w:rFonts w:ascii="Times New Roman" w:hAnsi="Times New Roman" w:cs="Times New Roman"/>
+          <w:sz w:val="24"/>
+        </w:rPr>
+      </w:pPr>
+      <w:r>
+        <w:rPr>
+          <w:rFonts w:ascii="Times New Roman" w:hAnsi="Times New Roman" w:cs="Times New Roman"/>
+          <w:sz w:val="24"/>
+        </w:rPr>
+        <w:t xml:space="preserve">Registrar los errores en una bitácora para </w:t>
+      </w:r>
+      <w:r>
+        <w:rPr>
+          <w:rFonts w:ascii="Times New Roman" w:hAnsi="Times New Roman" w:cs="Times New Roman"/>
+          <w:sz w:val="24"/>
+        </w:rPr>
+        <w:t>facilitar el trabajo de resolverlos posteriormente.</w:t>
+      </w:r>
+    </w:p>
+    <w:p>
+      <w:pPr>
         <w:pStyle w:val="Ttulo3"/>
       </w:pPr>
-      <w:bookmarkStart w:id="34" w:name="_Toc465158525"/>
+      <w:bookmarkStart w:id="34" w:name="_Toc465233335"/>
       <w:r>
-        <w:lastRenderedPageBreak/>
-        <w:t>3.2.1 Registro y gestión de errores</w:t>
+        <w:t>3.2.2 Reglas de negocio conectables</w:t>
       </w:r>
       <w:bookmarkEnd w:id="34"/>
     </w:p>
     <w:p>
       <w:pPr>
+        <w:jc w:val="both"/>
+        <w:rPr>
+          <w:rFonts w:ascii="Times New Roman" w:hAnsi="Times New Roman" w:cs="Times New Roman"/>
+          <w:sz w:val="24"/>
+        </w:rPr>
+      </w:pPr>
+      <w:r>
+        <w:rPr>
+          <w:rFonts w:ascii="Times New Roman" w:hAnsi="Times New Roman" w:cs="Times New Roman"/>
+          <w:sz w:val="24"/>
+        </w:rPr>
+        <w:t>El sistema es capaz de adaptar ciertas reglas de negocio con la funcionalidad del sistema mediante algunos módulos configurables.</w:t>
+      </w:r>
+    </w:p>
+    <w:p>
+      <w:pPr>
         <w:pStyle w:val="Ttulo3"/>
       </w:pPr>
-      <w:bookmarkStart w:id="35" w:name="_Toc465158526"/>
+      <w:bookmarkStart w:id="35" w:name="_Toc465233336"/>
       <w:r>
-        <w:t>3.2.2 Reglas de negocio conectables</w:t>
+        <w:t>3.2.3 Seguridad</w:t>
       </w:r>
       <w:bookmarkEnd w:id="35"/>
     </w:p>
     <w:p>
       <w:pPr>
-        <w:pStyle w:val="Ttulo3"/>
-      </w:pPr>
-      <w:bookmarkStart w:id="36" w:name="_Toc465158527"/>
+        <w:jc w:val="both"/>
+        <w:rPr>
+          <w:rFonts w:ascii="Times New Roman" w:hAnsi="Times New Roman" w:cs="Times New Roman"/>
+          <w:sz w:val="24"/>
+        </w:rPr>
+      </w:pPr>
       <w:r>
-        <w:t>3.2.3 Seguridad</w:t>
+        <w:rPr>
+          <w:rFonts w:ascii="Times New Roman" w:hAnsi="Times New Roman" w:cs="Times New Roman"/>
+          <w:sz w:val="24"/>
+        </w:rPr>
+        <w:t>Tanto clientes como administradores del sistema deben de autenticarse para utilizar ciertas funcionalidades.</w:t>
+      </w:r>
+      <w:r>
+        <w:rPr>
+          <w:rFonts w:ascii="Times New Roman" w:hAnsi="Times New Roman" w:cs="Times New Roman"/>
+          <w:sz w:val="24"/>
+        </w:rPr>
+        <w:t xml:space="preserve"> Para dicha autenticación es necesario completar </w:t>
+      </w:r>
+      <w:r>
+        <w:rPr>
+          <w:rFonts w:ascii="Times New Roman" w:hAnsi="Times New Roman" w:cs="Times New Roman"/>
+          <w:sz w:val="24"/>
+        </w:rPr>
+        <w:t xml:space="preserve">correctamente </w:t>
+      </w:r>
+      <w:r>
+        <w:rPr>
+          <w:rFonts w:ascii="Times New Roman" w:hAnsi="Times New Roman" w:cs="Times New Roman"/>
+          <w:sz w:val="24"/>
+        </w:rPr>
+        <w:t xml:space="preserve">el captcha </w:t>
+      </w:r>
+      <w:r>
+        <w:rPr>
+          <w:rFonts w:ascii="Times New Roman" w:hAnsi="Times New Roman" w:cs="Times New Roman"/>
+          <w:sz w:val="24"/>
+        </w:rPr>
+        <w:t>proporcionado por la empresa Google.</w:t>
+      </w:r>
+    </w:p>
+    <w:p>
+      <w:pPr>
+        <w:jc w:val="both"/>
+        <w:rPr>
+          <w:rFonts w:ascii="Times New Roman" w:hAnsi="Times New Roman" w:cs="Times New Roman"/>
+          <w:sz w:val="24"/>
+        </w:rPr>
+      </w:pPr>
+      <w:r>
+        <w:rPr>
+          <w:rFonts w:ascii="Times New Roman" w:hAnsi="Times New Roman" w:cs="Times New Roman"/>
+          <w:sz w:val="24"/>
+        </w:rPr>
+        <w:t>Para realizar el registro de un usuario, es necesario realizar una confirmación mediante el correo electrónico proporcionado.</w:t>
+      </w:r>
+    </w:p>
+    <w:p>
+      <w:pPr>
+        <w:pStyle w:val="Ttulo2"/>
+        <w:rPr>
+          <w:sz w:val="24"/>
+        </w:rPr>
+      </w:pPr>
+      <w:bookmarkStart w:id="36" w:name="_Toc465233337"/>
+      <w:r>
+        <w:rPr>
+          <w:sz w:val="24"/>
+        </w:rPr>
+        <w:t>3.3 Facilidad de uso</w:t>
       </w:r>
       <w:bookmarkEnd w:id="36"/>
     </w:p>
     <w:p>
       <w:pPr>
-        <w:pStyle w:val="Ttulo2"/>
-        <w:rPr>
-          <w:sz w:val="24"/>
-        </w:rPr>
-      </w:pPr>
-      <w:bookmarkStart w:id="37" w:name="_Toc465158528"/>
+        <w:pStyle w:val="Ttulo3"/>
+      </w:pPr>
+      <w:bookmarkStart w:id="37" w:name="_Toc465233338"/>
       <w:r>
-        <w:rPr>
-          <w:sz w:val="24"/>
-        </w:rPr>
-        <w:t>3.3 Facilidad de uso</w:t>
+        <w:t>3.3.1 Factores humanos</w:t>
       </w:r>
       <w:bookmarkEnd w:id="37"/>
     </w:p>
     <w:p>
       <w:pPr>
-        <w:pStyle w:val="Ttulo3"/>
-      </w:pPr>
-      <w:bookmarkStart w:id="38" w:name="_Toc465158529"/>
+        <w:jc w:val="both"/>
+        <w:rPr>
+          <w:rFonts w:ascii="Times New Roman" w:hAnsi="Times New Roman" w:cs="Times New Roman"/>
+          <w:sz w:val="24"/>
+        </w:rPr>
+      </w:pPr>
       <w:r>
-        <w:t>3.3.1 Factores humanos</w:t>
+        <w:rPr>
+          <w:rFonts w:ascii="Times New Roman" w:hAnsi="Times New Roman" w:cs="Times New Roman"/>
+          <w:sz w:val="24"/>
+        </w:rPr>
+        <w:t>El cliente será capaz de ubicar fácilmente las diferentes secciones con las que contará el sistema, no se le complicará mucho el entender lo que dicho sistema ofrece.</w:t>
+      </w:r>
+    </w:p>
+    <w:p>
+      <w:pPr>
+        <w:jc w:val="both"/>
+        <w:rPr>
+          <w:rFonts w:ascii="Times New Roman" w:hAnsi="Times New Roman" w:cs="Times New Roman"/>
+          <w:sz w:val="24"/>
+        </w:rPr>
+      </w:pPr>
+      <w:r>
+        <w:rPr>
+          <w:rFonts w:ascii="Times New Roman" w:hAnsi="Times New Roman" w:cs="Times New Roman"/>
+          <w:sz w:val="24"/>
+        </w:rPr>
+        <w:t>El sistema tendrá una interfaz amigable y llamativa que será capaz de atraer la atención del cliente provocando que navegue por el sitio durante más tiempo y logrando que vuelva a utilizarlo posteriormente.</w:t>
+      </w:r>
+    </w:p>
+    <w:p>
+      <w:pPr>
+        <w:pStyle w:val="Ttulo2"/>
+        <w:rPr>
+          <w:sz w:val="24"/>
+        </w:rPr>
+      </w:pPr>
+      <w:bookmarkStart w:id="38" w:name="_Toc465233339"/>
+      <w:r>
+        <w:rPr>
+          <w:sz w:val="24"/>
+        </w:rPr>
+        <w:t>3.4 Fiabilidad</w:t>
       </w:r>
       <w:bookmarkEnd w:id="38"/>
     </w:p>
     <w:p>
       <w:pPr>
-        <w:pStyle w:val="Ttulo2"/>
-        <w:rPr>
-          <w:sz w:val="24"/>
-        </w:rPr>
-      </w:pPr>
-      <w:bookmarkStart w:id="39" w:name="_Toc465158530"/>
+        <w:pStyle w:val="Ttulo3"/>
+      </w:pPr>
+      <w:bookmarkStart w:id="39" w:name="_Toc465233340"/>
       <w:r>
-        <w:rPr>
-          <w:sz w:val="24"/>
-        </w:rPr>
-        <w:t>3.4 Fiabilidad</w:t>
+        <w:t>3.4.1 Capacidad de recuperación</w:t>
       </w:r>
       <w:bookmarkEnd w:id="39"/>
     </w:p>
     <w:p>
       <w:pPr>
-        <w:pStyle w:val="Ttulo3"/>
-      </w:pPr>
-      <w:bookmarkStart w:id="40" w:name="_Toc465158531"/>
+        <w:jc w:val="both"/>
+        <w:rPr>
+          <w:rFonts w:ascii="Times New Roman" w:hAnsi="Times New Roman" w:cs="Times New Roman"/>
+          <w:sz w:val="24"/>
+        </w:rPr>
+      </w:pPr>
       <w:r>
-        <w:t>3.4.1 Capacidad de recuperación</w:t>
+        <w:rPr>
+          <w:rFonts w:ascii="Times New Roman" w:hAnsi="Times New Roman" w:cs="Times New Roman"/>
+          <w:sz w:val="24"/>
+        </w:rPr>
+        <w:t>De producirse algún fallo, el sistema tratará de controlarlo y regresar a un estado funcional anterior. Si el fallo que ocurra es debido a un servicio externo, el sistema tratará de lograr la comunicación con dicho servicio de alguna otra manera, tratando de solucionar el problema lo más pronto posible y sin mucho inconveniente para el cliente.</w:t>
+      </w:r>
+    </w:p>
+    <w:p>
+      <w:pPr>
+        <w:pStyle w:val="Ttulo2"/>
+        <w:rPr>
+          <w:sz w:val="24"/>
+        </w:rPr>
+      </w:pPr>
+      <w:bookmarkStart w:id="40" w:name="_Toc465233341"/>
+      <w:r>
+        <w:rPr>
+          <w:sz w:val="24"/>
+        </w:rPr>
+        <w:t>3.5 Rendimiento</w:t>
       </w:r>
       <w:bookmarkEnd w:id="40"/>
     </w:p>
     <w:p>
       <w:pPr>
+        <w:jc w:val="both"/>
+        <w:rPr>
+          <w:rFonts w:ascii="Times New Roman" w:hAnsi="Times New Roman" w:cs="Times New Roman"/>
+          <w:sz w:val="24"/>
+        </w:rPr>
+      </w:pPr>
+      <w:r>
+        <w:rPr>
+          <w:rFonts w:ascii="Times New Roman" w:hAnsi="Times New Roman" w:cs="Times New Roman"/>
+          <w:sz w:val="24"/>
+        </w:rPr>
+        <w:t>El sistema deberá mostrar la información solicitada por el cliente sin mucha demora, deberá ser capaz de soportar mucha concurrencia para evitar la sobrecarga del servidor y que afecte la disponibilidad del sistema.</w:t>
+      </w:r>
+    </w:p>
+    <w:p>
+      <w:pPr>
+        <w:jc w:val="both"/>
+        <w:rPr>
+          <w:rFonts w:ascii="Times New Roman" w:hAnsi="Times New Roman" w:cs="Times New Roman"/>
+          <w:sz w:val="24"/>
+        </w:rPr>
+      </w:pPr>
+      <w:r>
+        <w:rPr>
+          <w:rFonts w:ascii="Times New Roman" w:hAnsi="Times New Roman" w:cs="Times New Roman"/>
+          <w:sz w:val="24"/>
+        </w:rPr>
+        <w:t>El sistema buscará efectuar la transacción de compra de producto en el menor tiempo posible, de manera que esto no afecte a las ventas ni a la imagen del negocio.</w:t>
+      </w:r>
+    </w:p>
+    <w:p>
+      <w:pPr>
         <w:pStyle w:val="Ttulo2"/>
         <w:rPr>
           <w:sz w:val="24"/>
         </w:rPr>
       </w:pPr>
-      <w:bookmarkStart w:id="41" w:name="_Toc465158532"/>
+      <w:bookmarkStart w:id="41" w:name="_Toc465233342"/>
       <w:r>
         <w:rPr>
           <w:sz w:val="24"/>
         </w:rPr>
-        <w:t>3.5 Rendimiento</w:t>
+        <w:t>3.6 Interfaces</w:t>
       </w:r>
       <w:bookmarkEnd w:id="41"/>
     </w:p>
     <w:p>
       <w:pPr>
-        <w:pStyle w:val="Ttulo2"/>
-        <w:rPr>
-          <w:sz w:val="24"/>
-        </w:rPr>
-      </w:pPr>
-      <w:bookmarkStart w:id="42" w:name="_Toc465158533"/>
+        <w:pStyle w:val="Ttulo3"/>
+      </w:pPr>
+      <w:bookmarkStart w:id="42" w:name="_Toc465233343"/>
       <w:r>
-        <w:rPr>
-          <w:sz w:val="24"/>
-        </w:rPr>
-        <w:t>3.6 Interfaces</w:t>
+        <w:lastRenderedPageBreak/>
+        <w:t>3.6.1 Interfaces y hardware destacable</w:t>
       </w:r>
       <w:bookmarkEnd w:id="42"/>
     </w:p>
     <w:p>
       <w:pPr>
+        <w:jc w:val="both"/>
+        <w:rPr>
+          <w:rFonts w:ascii="Times New Roman" w:hAnsi="Times New Roman" w:cs="Times New Roman"/>
+          <w:sz w:val="24"/>
+        </w:rPr>
+      </w:pPr>
+      <w:r>
+        <w:rPr>
+          <w:rFonts w:ascii="Times New Roman" w:hAnsi="Times New Roman" w:cs="Times New Roman"/>
+          <w:sz w:val="24"/>
+        </w:rPr>
+        <w:t>Para el sistema, cualquier computador con conexión a internet será útil. Es decir:</w:t>
+      </w:r>
+    </w:p>
+    <w:p>
+      <w:pPr>
+        <w:pStyle w:val="Prrafodelista"/>
+        <w:numPr>
+          <w:ilvl w:val="0"/>
+          <w:numId w:val="20"/>
+        </w:numPr>
+        <w:jc w:val="both"/>
+        <w:rPr>
+          <w:rFonts w:ascii="Times New Roman" w:hAnsi="Times New Roman" w:cs="Times New Roman"/>
+          <w:sz w:val="24"/>
+        </w:rPr>
+      </w:pPr>
+      <w:r>
+        <w:rPr>
+          <w:rFonts w:ascii="Times New Roman" w:hAnsi="Times New Roman" w:cs="Times New Roman"/>
+          <w:sz w:val="24"/>
+        </w:rPr>
+        <w:t>Computadora de escritorio (cualquier sistema operativo, memoria y procesador decente con capacidad de soportar los navegadores web modernos).</w:t>
+      </w:r>
+    </w:p>
+    <w:p>
+      <w:pPr>
+        <w:pStyle w:val="Prrafodelista"/>
+        <w:numPr>
+          <w:ilvl w:val="0"/>
+          <w:numId w:val="20"/>
+        </w:numPr>
+        <w:jc w:val="both"/>
+        <w:rPr>
+          <w:rFonts w:ascii="Times New Roman" w:hAnsi="Times New Roman" w:cs="Times New Roman"/>
+          <w:sz w:val="24"/>
+        </w:rPr>
+      </w:pPr>
+      <w:r>
+        <w:rPr>
+          <w:rFonts w:ascii="Times New Roman" w:hAnsi="Times New Roman" w:cs="Times New Roman"/>
+          <w:sz w:val="24"/>
+        </w:rPr>
+        <w:t>Dispositivos móviles (es decir, celulares inteligentes o tabletas con sistema operativo Android, iOS o Windows Phone).</w:t>
+      </w:r>
+    </w:p>
+    <w:p>
+      <w:pPr>
         <w:pStyle w:val="Ttulo3"/>
       </w:pPr>
-      <w:bookmarkStart w:id="43" w:name="_Toc465158534"/>
+      <w:bookmarkStart w:id="43" w:name="_Toc465233344"/>
       <w:r>
-        <w:t>3.6.1 Interfaces y hardware destacable</w:t>
+        <w:t>3.6.2 Interfaces software</w:t>
       </w:r>
       <w:bookmarkEnd w:id="43"/>
     </w:p>
     <w:p>
       <w:pPr>
-        <w:pStyle w:val="Ttulo3"/>
-      </w:pPr>
-      <w:bookmarkStart w:id="44" w:name="_Toc465158535"/>
+        <w:jc w:val="both"/>
+        <w:rPr>
+          <w:rFonts w:ascii="Times New Roman" w:hAnsi="Times New Roman" w:cs="Times New Roman"/>
+          <w:sz w:val="24"/>
+        </w:rPr>
+      </w:pPr>
       <w:r>
-        <w:t>3.6.2 Interfaces software</w:t>
+        <w:rPr>
+          <w:rFonts w:ascii="Times New Roman" w:hAnsi="Times New Roman" w:cs="Times New Roman"/>
+          <w:sz w:val="24"/>
+        </w:rPr>
+        <w:t>Para los sistemas de colaboración externos, tales como los servicios de pago en línea o de inventario, se requieren ciertas interfaces.</w:t>
+      </w:r>
+    </w:p>
+    <w:p>
+      <w:pPr>
+        <w:pStyle w:val="Ttulo2"/>
+        <w:rPr>
+          <w:sz w:val="24"/>
+        </w:rPr>
+      </w:pPr>
+      <w:bookmarkStart w:id="44" w:name="_Toc465233345"/>
+      <w:r>
+        <w:rPr>
+          <w:sz w:val="24"/>
+        </w:rPr>
+        <w:t>3.7 Reglas del dominio (negocio)</w:t>
       </w:r>
       <w:bookmarkEnd w:id="44"/>
     </w:p>
+    <w:tbl>
+      <w:tblPr>
+        <w:tblStyle w:val="Tabladecuadrcula4-nfasis11"/>
+        <w:tblW w:w="0" w:type="auto"/>
+        <w:tblLook w:val="04A0" w:firstRow="1" w:lastRow="0" w:firstColumn="1" w:lastColumn="0" w:noHBand="0" w:noVBand="1"/>
+      </w:tblPr>
+      <w:tblGrid>
+        <w:gridCol w:w="1242"/>
+        <w:gridCol w:w="2410"/>
+        <w:gridCol w:w="3402"/>
+        <w:gridCol w:w="1924"/>
+      </w:tblGrid>
+      <w:tr>
+        <w:trPr>
+          <w:cnfStyle w:val="100000000000" w:firstRow="1" w:lastRow="0" w:firstColumn="0" w:lastColumn="0" w:oddVBand="0" w:evenVBand="0" w:oddHBand="0" w:evenHBand="0" w:firstRowFirstColumn="0" w:firstRowLastColumn="0" w:lastRowFirstColumn="0" w:lastRowLastColumn="0"/>
+        </w:trPr>
+        <w:tc>
+          <w:tcPr>
+            <w:cnfStyle w:val="001000000000" w:firstRow="0" w:lastRow="0" w:firstColumn="1" w:lastColumn="0" w:oddVBand="0" w:evenVBand="0" w:oddHBand="0" w:evenHBand="0" w:firstRowFirstColumn="0" w:firstRowLastColumn="0" w:lastRowFirstColumn="0" w:lastRowLastColumn="0"/>
+            <w:tcW w:w="1242" w:type="dxa"/>
+            <w:tcBorders>
+              <w:bottom w:val="single" w:sz="4" w:space="0" w:color="FFFFFF" w:themeColor="background1"/>
+              <w:right w:val="single" w:sz="4" w:space="0" w:color="FFFFFF" w:themeColor="background1"/>
+            </w:tcBorders>
+          </w:tcPr>
+          <w:p>
+            <w:pPr>
+              <w:rPr>
+                <w:rFonts w:ascii="Times New Roman" w:hAnsi="Times New Roman" w:cs="Times New Roman"/>
+                <w:b w:val="0"/>
+                <w:sz w:val="24"/>
+              </w:rPr>
+            </w:pPr>
+            <w:r>
+              <w:rPr>
+                <w:rFonts w:ascii="Times New Roman" w:hAnsi="Times New Roman" w:cs="Times New Roman"/>
+                <w:b w:val="0"/>
+                <w:sz w:val="24"/>
+              </w:rPr>
+              <w:t>ID</w:t>
+            </w:r>
+          </w:p>
+        </w:tc>
+        <w:tc>
+          <w:tcPr>
+            <w:tcW w:w="2410" w:type="dxa"/>
+            <w:tcBorders>
+              <w:left w:val="single" w:sz="4" w:space="0" w:color="FFFFFF" w:themeColor="background1"/>
+              <w:bottom w:val="single" w:sz="4" w:space="0" w:color="FFFFFF" w:themeColor="background1"/>
+              <w:right w:val="single" w:sz="4" w:space="0" w:color="FFFFFF" w:themeColor="background1"/>
+            </w:tcBorders>
+          </w:tcPr>
+          <w:p>
+            <w:pPr>
+              <w:cnfStyle w:val="100000000000" w:firstRow="1" w:lastRow="0" w:firstColumn="0" w:lastColumn="0" w:oddVBand="0" w:evenVBand="0" w:oddHBand="0" w:evenHBand="0" w:firstRowFirstColumn="0" w:firstRowLastColumn="0" w:lastRowFirstColumn="0" w:lastRowLastColumn="0"/>
+              <w:rPr>
+                <w:rFonts w:ascii="Times New Roman" w:hAnsi="Times New Roman" w:cs="Times New Roman"/>
+                <w:b w:val="0"/>
+                <w:sz w:val="24"/>
+              </w:rPr>
+            </w:pPr>
+            <w:r>
+              <w:rPr>
+                <w:rFonts w:ascii="Times New Roman" w:hAnsi="Times New Roman" w:cs="Times New Roman"/>
+                <w:b w:val="0"/>
+                <w:sz w:val="24"/>
+              </w:rPr>
+              <w:t>Regla</w:t>
+            </w:r>
+          </w:p>
+        </w:tc>
+        <w:tc>
+          <w:tcPr>
+            <w:tcW w:w="3402" w:type="dxa"/>
+            <w:tcBorders>
+              <w:left w:val="single" w:sz="4" w:space="0" w:color="FFFFFF" w:themeColor="background1"/>
+              <w:bottom w:val="single" w:sz="4" w:space="0" w:color="FFFFFF" w:themeColor="background1"/>
+              <w:right w:val="single" w:sz="4" w:space="0" w:color="FFFFFF" w:themeColor="background1"/>
+            </w:tcBorders>
+          </w:tcPr>
+          <w:p>
+            <w:pPr>
+              <w:cnfStyle w:val="100000000000" w:firstRow="1" w:lastRow="0" w:firstColumn="0" w:lastColumn="0" w:oddVBand="0" w:evenVBand="0" w:oddHBand="0" w:evenHBand="0" w:firstRowFirstColumn="0" w:firstRowLastColumn="0" w:lastRowFirstColumn="0" w:lastRowLastColumn="0"/>
+              <w:rPr>
+                <w:rFonts w:ascii="Times New Roman" w:hAnsi="Times New Roman" w:cs="Times New Roman"/>
+                <w:b w:val="0"/>
+                <w:sz w:val="24"/>
+              </w:rPr>
+            </w:pPr>
+            <w:r>
+              <w:rPr>
+                <w:rFonts w:ascii="Times New Roman" w:hAnsi="Times New Roman" w:cs="Times New Roman"/>
+                <w:b w:val="0"/>
+                <w:sz w:val="24"/>
+              </w:rPr>
+              <w:t>Grado de variación</w:t>
+            </w:r>
+          </w:p>
+        </w:tc>
+        <w:tc>
+          <w:tcPr>
+            <w:tcW w:w="1924" w:type="dxa"/>
+            <w:tcBorders>
+              <w:left w:val="single" w:sz="4" w:space="0" w:color="FFFFFF" w:themeColor="background1"/>
+              <w:bottom w:val="single" w:sz="4" w:space="0" w:color="FFFFFF" w:themeColor="background1"/>
+            </w:tcBorders>
+          </w:tcPr>
+          <w:p>
+            <w:pPr>
+              <w:cnfStyle w:val="100000000000" w:firstRow="1" w:lastRow="0" w:firstColumn="0" w:lastColumn="0" w:oddVBand="0" w:evenVBand="0" w:oddHBand="0" w:evenHBand="0" w:firstRowFirstColumn="0" w:firstRowLastColumn="0" w:lastRowFirstColumn="0" w:lastRowLastColumn="0"/>
+              <w:rPr>
+                <w:rFonts w:ascii="Times New Roman" w:hAnsi="Times New Roman" w:cs="Times New Roman"/>
+                <w:b w:val="0"/>
+                <w:sz w:val="24"/>
+              </w:rPr>
+            </w:pPr>
+            <w:r>
+              <w:rPr>
+                <w:rFonts w:ascii="Times New Roman" w:hAnsi="Times New Roman" w:cs="Times New Roman"/>
+                <w:b w:val="0"/>
+                <w:sz w:val="24"/>
+              </w:rPr>
+              <w:t>Fuente</w:t>
+            </w:r>
+          </w:p>
+        </w:tc>
+      </w:tr>
+      <w:tr>
+        <w:trPr>
+          <w:cnfStyle w:val="000000100000" w:firstRow="0" w:lastRow="0" w:firstColumn="0" w:lastColumn="0" w:oddVBand="0" w:evenVBand="0" w:oddHBand="1" w:evenHBand="0" w:firstRowFirstColumn="0" w:firstRowLastColumn="0" w:lastRowFirstColumn="0" w:lastRowLastColumn="0"/>
+        </w:trPr>
+        <w:tc>
+          <w:tcPr>
+            <w:cnfStyle w:val="001000000000" w:firstRow="0" w:lastRow="0" w:firstColumn="1" w:lastColumn="0" w:oddVBand="0" w:evenVBand="0" w:oddHBand="0" w:evenHBand="0" w:firstRowFirstColumn="0" w:firstRowLastColumn="0" w:lastRowFirstColumn="0" w:lastRowLastColumn="0"/>
+            <w:tcW w:w="1242" w:type="dxa"/>
+            <w:tcBorders>
+              <w:top w:val="single" w:sz="4" w:space="0" w:color="FFFFFF" w:themeColor="background1"/>
+              <w:bottom w:val="single" w:sz="4" w:space="0" w:color="FFFFFF" w:themeColor="background1"/>
+              <w:right w:val="single" w:sz="4" w:space="0" w:color="548DD4" w:themeColor="text2" w:themeTint="99"/>
+            </w:tcBorders>
+          </w:tcPr>
+          <w:p>
+            <w:pPr>
+              <w:rPr>
+                <w:rFonts w:ascii="Times New Roman" w:hAnsi="Times New Roman" w:cs="Times New Roman"/>
+                <w:b w:val="0"/>
+                <w:sz w:val="24"/>
+              </w:rPr>
+            </w:pPr>
+            <w:r>
+              <w:rPr>
+                <w:rFonts w:ascii="Times New Roman" w:hAnsi="Times New Roman" w:cs="Times New Roman"/>
+                <w:b w:val="0"/>
+                <w:sz w:val="24"/>
+              </w:rPr>
+              <w:t>REGLA1</w:t>
+            </w:r>
+          </w:p>
+        </w:tc>
+        <w:tc>
+          <w:tcPr>
+            <w:tcW w:w="2410" w:type="dxa"/>
+            <w:tcBorders>
+              <w:top w:val="single" w:sz="4" w:space="0" w:color="FFFFFF" w:themeColor="background1"/>
+              <w:left w:val="single" w:sz="4" w:space="0" w:color="548DD4" w:themeColor="text2" w:themeTint="99"/>
+              <w:bottom w:val="single" w:sz="4" w:space="0" w:color="FFFFFF" w:themeColor="background1"/>
+              <w:right w:val="single" w:sz="4" w:space="0" w:color="548DD4" w:themeColor="text2" w:themeTint="99"/>
+            </w:tcBorders>
+          </w:tcPr>
+          <w:p>
+            <w:pPr>
+              <w:cnfStyle w:val="000000100000" w:firstRow="0" w:lastRow="0" w:firstColumn="0" w:lastColumn="0" w:oddVBand="0" w:evenVBand="0" w:oddHBand="1" w:evenHBand="0" w:firstRowFirstColumn="0" w:firstRowLastColumn="0" w:lastRowFirstColumn="0" w:lastRowLastColumn="0"/>
+              <w:rPr>
+                <w:rFonts w:ascii="Times New Roman" w:hAnsi="Times New Roman" w:cs="Times New Roman"/>
+                <w:sz w:val="24"/>
+              </w:rPr>
+            </w:pPr>
+            <w:r>
+              <w:rPr>
+                <w:rFonts w:ascii="Times New Roman" w:hAnsi="Times New Roman" w:cs="Times New Roman"/>
+                <w:sz w:val="24"/>
+              </w:rPr>
+              <w:t xml:space="preserve">Se requiere </w:t>
+            </w:r>
+            <w:r>
+              <w:rPr>
+                <w:rFonts w:ascii="Times New Roman" w:hAnsi="Times New Roman" w:cs="Times New Roman"/>
+                <w:sz w:val="24"/>
+              </w:rPr>
+              <w:t>dar el monto completo al efectuar una compra</w:t>
+            </w:r>
+          </w:p>
+        </w:tc>
+        <w:tc>
+          <w:tcPr>
+            <w:tcW w:w="3402" w:type="dxa"/>
+            <w:tcBorders>
+              <w:top w:val="single" w:sz="4" w:space="0" w:color="FFFFFF" w:themeColor="background1"/>
+              <w:left w:val="single" w:sz="4" w:space="0" w:color="548DD4" w:themeColor="text2" w:themeTint="99"/>
+              <w:bottom w:val="single" w:sz="4" w:space="0" w:color="FFFFFF" w:themeColor="background1"/>
+              <w:right w:val="single" w:sz="4" w:space="0" w:color="548DD4" w:themeColor="text2" w:themeTint="99"/>
+            </w:tcBorders>
+          </w:tcPr>
+          <w:p>
+            <w:pPr>
+              <w:cnfStyle w:val="000000100000" w:firstRow="0" w:lastRow="0" w:firstColumn="0" w:lastColumn="0" w:oddVBand="0" w:evenVBand="0" w:oddHBand="1" w:evenHBand="0" w:firstRowFirstColumn="0" w:firstRowLastColumn="0" w:lastRowFirstColumn="0" w:lastRowLastColumn="0"/>
+              <w:rPr>
+                <w:rFonts w:ascii="Times New Roman" w:hAnsi="Times New Roman" w:cs="Times New Roman"/>
+                <w:sz w:val="24"/>
+              </w:rPr>
+            </w:pPr>
+            <w:r>
+              <w:rPr>
+                <w:rFonts w:ascii="Times New Roman" w:hAnsi="Times New Roman" w:cs="Times New Roman"/>
+                <w:sz w:val="24"/>
+              </w:rPr>
+              <w:t>El monto a pagar para efectuar la compra puede ser mediante una tarjeta de débito o de crédito, en algunos casos puede ser depósito de efectivo, servicios como PayPal no están autorizados</w:t>
+            </w:r>
+          </w:p>
+          <w:p>
+            <w:pPr>
+              <w:cnfStyle w:val="000000100000" w:firstRow="0" w:lastRow="0" w:firstColumn="0" w:lastColumn="0" w:oddVBand="0" w:evenVBand="0" w:oddHBand="1" w:evenHBand="0" w:firstRowFirstColumn="0" w:firstRowLastColumn="0" w:lastRowFirstColumn="0" w:lastRowLastColumn="0"/>
+              <w:rPr>
+                <w:rFonts w:ascii="Times New Roman" w:hAnsi="Times New Roman" w:cs="Times New Roman"/>
+                <w:sz w:val="24"/>
+              </w:rPr>
+            </w:pPr>
+          </w:p>
+        </w:tc>
+        <w:tc>
+          <w:tcPr>
+            <w:tcW w:w="1924" w:type="dxa"/>
+            <w:tcBorders>
+              <w:top w:val="single" w:sz="4" w:space="0" w:color="FFFFFF" w:themeColor="background1"/>
+              <w:left w:val="single" w:sz="4" w:space="0" w:color="548DD4" w:themeColor="text2" w:themeTint="99"/>
+              <w:bottom w:val="single" w:sz="4" w:space="0" w:color="FFFFFF" w:themeColor="background1"/>
+            </w:tcBorders>
+          </w:tcPr>
+          <w:p>
+            <w:pPr>
+              <w:cnfStyle w:val="000000100000" w:firstRow="0" w:lastRow="0" w:firstColumn="0" w:lastColumn="0" w:oddVBand="0" w:evenVBand="0" w:oddHBand="1" w:evenHBand="0" w:firstRowFirstColumn="0" w:firstRowLastColumn="0" w:lastRowFirstColumn="0" w:lastRowLastColumn="0"/>
+              <w:rPr>
+                <w:rFonts w:ascii="Times New Roman" w:hAnsi="Times New Roman" w:cs="Times New Roman"/>
+                <w:sz w:val="24"/>
+              </w:rPr>
+            </w:pPr>
+            <w:r>
+              <w:rPr>
+                <w:rFonts w:ascii="Times New Roman" w:hAnsi="Times New Roman" w:cs="Times New Roman"/>
+                <w:sz w:val="24"/>
+              </w:rPr>
+              <w:t>Administradores de JYMP Store</w:t>
+            </w:r>
+          </w:p>
+        </w:tc>
+      </w:tr>
+      <w:tr>
+        <w:tc>
+          <w:tcPr>
+            <w:cnfStyle w:val="001000000000" w:firstRow="0" w:lastRow="0" w:firstColumn="1" w:lastColumn="0" w:oddVBand="0" w:evenVBand="0" w:oddHBand="0" w:evenHBand="0" w:firstRowFirstColumn="0" w:firstRowLastColumn="0" w:lastRowFirstColumn="0" w:lastRowLastColumn="0"/>
+            <w:tcW w:w="1242" w:type="dxa"/>
+            <w:tcBorders>
+              <w:top w:val="single" w:sz="4" w:space="0" w:color="FFFFFF" w:themeColor="background1"/>
+              <w:bottom w:val="single" w:sz="4" w:space="0" w:color="FFFFFF" w:themeColor="background1"/>
+              <w:right w:val="single" w:sz="4" w:space="0" w:color="548DD4" w:themeColor="text2" w:themeTint="99"/>
+            </w:tcBorders>
+          </w:tcPr>
+          <w:p>
+            <w:pPr>
+              <w:rPr>
+                <w:rFonts w:ascii="Times New Roman" w:hAnsi="Times New Roman" w:cs="Times New Roman"/>
+                <w:b w:val="0"/>
+                <w:sz w:val="24"/>
+              </w:rPr>
+            </w:pPr>
+            <w:r>
+              <w:rPr>
+                <w:rFonts w:ascii="Times New Roman" w:hAnsi="Times New Roman" w:cs="Times New Roman"/>
+                <w:b w:val="0"/>
+                <w:sz w:val="24"/>
+              </w:rPr>
+              <w:t>REGLA2</w:t>
+            </w:r>
+          </w:p>
+        </w:tc>
+        <w:tc>
+          <w:tcPr>
+            <w:tcW w:w="2410" w:type="dxa"/>
+            <w:tcBorders>
+              <w:top w:val="single" w:sz="4" w:space="0" w:color="FFFFFF" w:themeColor="background1"/>
+              <w:left w:val="single" w:sz="4" w:space="0" w:color="548DD4" w:themeColor="text2" w:themeTint="99"/>
+              <w:bottom w:val="single" w:sz="4" w:space="0" w:color="FFFFFF" w:themeColor="background1"/>
+              <w:right w:val="single" w:sz="4" w:space="0" w:color="548DD4" w:themeColor="text2" w:themeTint="99"/>
+            </w:tcBorders>
+          </w:tcPr>
+          <w:p>
+            <w:pPr>
+              <w:cnfStyle w:val="000000000000" w:firstRow="0" w:lastRow="0" w:firstColumn="0" w:lastColumn="0" w:oddVBand="0" w:evenVBand="0" w:oddHBand="0" w:evenHBand="0" w:firstRowFirstColumn="0" w:firstRowLastColumn="0" w:lastRowFirstColumn="0" w:lastRowLastColumn="0"/>
+              <w:rPr>
+                <w:rFonts w:ascii="Times New Roman" w:hAnsi="Times New Roman" w:cs="Times New Roman"/>
+                <w:sz w:val="24"/>
+              </w:rPr>
+            </w:pPr>
+            <w:r>
+              <w:rPr>
+                <w:rFonts w:ascii="Times New Roman" w:hAnsi="Times New Roman" w:cs="Times New Roman"/>
+                <w:sz w:val="24"/>
+              </w:rPr>
+              <w:t>Se requiere realizar el pago antes de recibir la mercancía</w:t>
+            </w:r>
+          </w:p>
+        </w:tc>
+        <w:tc>
+          <w:tcPr>
+            <w:tcW w:w="3402" w:type="dxa"/>
+            <w:tcBorders>
+              <w:top w:val="single" w:sz="4" w:space="0" w:color="FFFFFF" w:themeColor="background1"/>
+              <w:left w:val="single" w:sz="4" w:space="0" w:color="548DD4" w:themeColor="text2" w:themeTint="99"/>
+              <w:bottom w:val="single" w:sz="4" w:space="0" w:color="FFFFFF" w:themeColor="background1"/>
+              <w:right w:val="single" w:sz="4" w:space="0" w:color="548DD4" w:themeColor="text2" w:themeTint="99"/>
+            </w:tcBorders>
+          </w:tcPr>
+          <w:p>
+            <w:pPr>
+              <w:cnfStyle w:val="000000000000" w:firstRow="0" w:lastRow="0" w:firstColumn="0" w:lastColumn="0" w:oddVBand="0" w:evenVBand="0" w:oddHBand="0" w:evenHBand="0" w:firstRowFirstColumn="0" w:firstRowLastColumn="0" w:lastRowFirstColumn="0" w:lastRowLastColumn="0"/>
+              <w:rPr>
+                <w:rFonts w:ascii="Times New Roman" w:hAnsi="Times New Roman" w:cs="Times New Roman"/>
+                <w:sz w:val="24"/>
+              </w:rPr>
+            </w:pPr>
+            <w:r>
+              <w:rPr>
+                <w:rFonts w:ascii="Times New Roman" w:hAnsi="Times New Roman" w:cs="Times New Roman"/>
+                <w:sz w:val="24"/>
+              </w:rPr>
+              <w:t>El producto seleccionado por el cliente no podrá ser apartado o reservado, evitando así que otro cliente se quede sin la posibilidad de realizar la compra del producto</w:t>
+            </w:r>
+          </w:p>
+        </w:tc>
+        <w:tc>
+          <w:tcPr>
+            <w:tcW w:w="1924" w:type="dxa"/>
+            <w:tcBorders>
+              <w:top w:val="single" w:sz="4" w:space="0" w:color="FFFFFF" w:themeColor="background1"/>
+              <w:left w:val="single" w:sz="4" w:space="0" w:color="548DD4" w:themeColor="text2" w:themeTint="99"/>
+              <w:bottom w:val="single" w:sz="4" w:space="0" w:color="FFFFFF" w:themeColor="background1"/>
+            </w:tcBorders>
+          </w:tcPr>
+          <w:p>
+            <w:pPr>
+              <w:cnfStyle w:val="000000000000" w:firstRow="0" w:lastRow="0" w:firstColumn="0" w:lastColumn="0" w:oddVBand="0" w:evenVBand="0" w:oddHBand="0" w:evenHBand="0" w:firstRowFirstColumn="0" w:firstRowLastColumn="0" w:lastRowFirstColumn="0" w:lastRowLastColumn="0"/>
+              <w:rPr>
+                <w:rFonts w:ascii="Times New Roman" w:hAnsi="Times New Roman" w:cs="Times New Roman"/>
+                <w:sz w:val="24"/>
+              </w:rPr>
+            </w:pPr>
+            <w:r>
+              <w:rPr>
+                <w:rFonts w:ascii="Times New Roman" w:hAnsi="Times New Roman" w:cs="Times New Roman"/>
+                <w:sz w:val="24"/>
+              </w:rPr>
+              <w:t>Administradores de JYMP Store</w:t>
+            </w:r>
+          </w:p>
+        </w:tc>
+      </w:tr>
+    </w:tbl>
     <w:p>
       <w:pPr>
-        <w:pStyle w:val="Ttulo2"/>
-        <w:rPr>
-          <w:sz w:val="24"/>
-        </w:rPr>
-      </w:pPr>
-      <w:bookmarkStart w:id="45" w:name="_Toc465158536"/>
+        <w:jc w:val="both"/>
+        <w:rPr>
+          <w:rFonts w:ascii="Times New Roman" w:hAnsi="Times New Roman" w:cs="Times New Roman"/>
+          <w:sz w:val="24"/>
+        </w:rPr>
+      </w:pPr>
+    </w:p>
+    <w:p>
+      <w:pPr>
+        <w:pStyle w:val="Ttulo1"/>
+        <w:rPr>
+          <w:rFonts w:ascii="Times New Roman" w:hAnsi="Times New Roman" w:cs="Times New Roman"/>
+          <w:color w:val="auto"/>
+          <w:sz w:val="24"/>
+        </w:rPr>
+      </w:pPr>
+      <w:bookmarkStart w:id="45" w:name="_Toc465233346"/>
       <w:r>
         <w:rPr>
-          <w:sz w:val="24"/>
-        </w:rPr>
-        <w:t>3.7 Reglas del dominio (negocio)</w:t>
+          <w:rFonts w:ascii="Times New Roman" w:hAnsi="Times New Roman" w:cs="Times New Roman"/>
+          <w:color w:val="auto"/>
+          <w:sz w:val="24"/>
+        </w:rPr>
+        <w:t>4. GLOSARIO</w:t>
       </w:r>
       <w:bookmarkEnd w:id="45"/>
     </w:p>
     <w:p>
       <w:pPr>
-        <w:pStyle w:val="Ttulo1"/>
-        <w:rPr>
-          <w:rFonts w:ascii="Times New Roman" w:hAnsi="Times New Roman" w:cs="Times New Roman"/>
-          <w:color w:val="auto"/>
-          <w:sz w:val="24"/>
-        </w:rPr>
-      </w:pPr>
-      <w:bookmarkStart w:id="46" w:name="_Toc465158537"/>
+        <w:pStyle w:val="Ttulo2"/>
+        <w:rPr>
+          <w:sz w:val="24"/>
+        </w:rPr>
+      </w:pPr>
+      <w:bookmarkStart w:id="46" w:name="_Toc465233347"/>
       <w:r>
         <w:rPr>
-          <w:rFonts w:ascii="Times New Roman" w:hAnsi="Times New Roman" w:cs="Times New Roman"/>
-          <w:color w:val="auto"/>
-          <w:sz w:val="24"/>
-        </w:rPr>
-        <w:t>4. GLOSARIO</w:t>
+          <w:sz w:val="24"/>
+        </w:rPr>
+        <w:t>4.1 Historial de Revisiones</w:t>
       </w:r>
       <w:bookmarkEnd w:id="46"/>
-    </w:p>
-    <w:p>
-      <w:pPr>
-        <w:pStyle w:val="Ttulo2"/>
-        <w:rPr>
-          <w:sz w:val="24"/>
-        </w:rPr>
-      </w:pPr>
-      <w:bookmarkStart w:id="47" w:name="_Toc465158538"/>
-      <w:r>
-        <w:rPr>
-          <w:sz w:val="24"/>
-        </w:rPr>
-        <w:t>4.1 Historial de Revisiones</w:t>
-      </w:r>
-      <w:bookmarkEnd w:id="47"/>
     </w:p>
     <w:tbl>
       <w:tblPr>
@@ -8572,6 +9333,14 @@
                 <w:sz w:val="24"/>
               </w:rPr>
             </w:pPr>
+            <w:r>
+              <w:rPr>
+                <w:rFonts w:ascii="Times New Roman" w:hAnsi="Times New Roman" w:cs="Times New Roman"/>
+                <w:b w:val="0"/>
+                <w:sz w:val="24"/>
+              </w:rPr>
+              <w:t>1.0</w:t>
+            </w:r>
           </w:p>
         </w:tc>
         <w:tc>
@@ -8592,6 +9361,13 @@
                 <w:sz w:val="24"/>
               </w:rPr>
             </w:pPr>
+            <w:r>
+              <w:rPr>
+                <w:rFonts w:ascii="Times New Roman" w:hAnsi="Times New Roman" w:cs="Times New Roman"/>
+                <w:sz w:val="24"/>
+              </w:rPr>
+              <w:t>26-10-2016</w:t>
+            </w:r>
           </w:p>
         </w:tc>
         <w:tc>
@@ -8612,6 +9388,13 @@
                 <w:sz w:val="24"/>
               </w:rPr>
             </w:pPr>
+            <w:r>
+              <w:rPr>
+                <w:rFonts w:ascii="Times New Roman" w:hAnsi="Times New Roman" w:cs="Times New Roman"/>
+                <w:sz w:val="24"/>
+              </w:rPr>
+              <w:t>Primer versión con posterior refinamiento</w:t>
+            </w:r>
           </w:p>
         </w:tc>
         <w:tc>
@@ -8631,6 +9414,125 @@
                 <w:sz w:val="24"/>
               </w:rPr>
             </w:pPr>
+            <w:r>
+              <w:rPr>
+                <w:rFonts w:ascii="Times New Roman" w:hAnsi="Times New Roman" w:cs="Times New Roman"/>
+                <w:sz w:val="24"/>
+              </w:rPr>
+              <w:t>Jorge Treviño</w:t>
+            </w:r>
+          </w:p>
+        </w:tc>
+      </w:tr>
+      <w:tr>
+        <w:tc>
+          <w:tcPr>
+            <w:cnfStyle w:val="001000000000" w:firstRow="0" w:lastRow="0" w:firstColumn="1" w:lastColumn="0" w:oddVBand="0" w:evenVBand="0" w:oddHBand="0" w:evenHBand="0" w:firstRowFirstColumn="0" w:firstRowLastColumn="0" w:lastRowFirstColumn="0" w:lastRowLastColumn="0"/>
+            <w:tcW w:w="2244" w:type="dxa"/>
+            <w:tcBorders>
+              <w:top w:val="single" w:sz="4" w:space="0" w:color="FFFFFF" w:themeColor="background1"/>
+              <w:bottom w:val="single" w:sz="4" w:space="0" w:color="FFFFFF" w:themeColor="background1"/>
+              <w:right w:val="single" w:sz="4" w:space="0" w:color="548DD4" w:themeColor="text2" w:themeTint="99"/>
+            </w:tcBorders>
+          </w:tcPr>
+          <w:p>
+            <w:pPr>
+              <w:rPr>
+                <w:rFonts w:ascii="Times New Roman" w:hAnsi="Times New Roman" w:cs="Times New Roman"/>
+                <w:b w:val="0"/>
+                <w:sz w:val="24"/>
+              </w:rPr>
+            </w:pPr>
+            <w:r>
+              <w:rPr>
+                <w:rFonts w:ascii="Times New Roman" w:hAnsi="Times New Roman" w:cs="Times New Roman"/>
+                <w:b w:val="0"/>
+                <w:sz w:val="24"/>
+              </w:rPr>
+              <w:t>1.1</w:t>
+            </w:r>
+            <w:bookmarkStart w:id="47" w:name="_GoBack"/>
+            <w:bookmarkEnd w:id="47"/>
+          </w:p>
+        </w:tc>
+        <w:tc>
+          <w:tcPr>
+            <w:tcW w:w="1408" w:type="dxa"/>
+            <w:tcBorders>
+              <w:top w:val="single" w:sz="4" w:space="0" w:color="FFFFFF" w:themeColor="background1"/>
+              <w:left w:val="single" w:sz="4" w:space="0" w:color="548DD4" w:themeColor="text2" w:themeTint="99"/>
+              <w:bottom w:val="single" w:sz="4" w:space="0" w:color="FFFFFF" w:themeColor="background1"/>
+              <w:right w:val="single" w:sz="4" w:space="0" w:color="548DD4" w:themeColor="text2" w:themeTint="99"/>
+            </w:tcBorders>
+          </w:tcPr>
+          <w:p>
+            <w:pPr>
+              <w:cnfStyle w:val="000000000000" w:firstRow="0" w:lastRow="0" w:firstColumn="0" w:lastColumn="0" w:oddVBand="0" w:evenVBand="0" w:oddHBand="0" w:evenHBand="0" w:firstRowFirstColumn="0" w:firstRowLastColumn="0" w:lastRowFirstColumn="0" w:lastRowLastColumn="0"/>
+              <w:rPr>
+                <w:rFonts w:ascii="Times New Roman" w:hAnsi="Times New Roman" w:cs="Times New Roman"/>
+                <w:sz w:val="24"/>
+              </w:rPr>
+            </w:pPr>
+            <w:r>
+              <w:rPr>
+                <w:rFonts w:ascii="Times New Roman" w:hAnsi="Times New Roman" w:cs="Times New Roman"/>
+                <w:sz w:val="24"/>
+              </w:rPr>
+              <w:t>26-10-2016</w:t>
+            </w:r>
+          </w:p>
+        </w:tc>
+        <w:tc>
+          <w:tcPr>
+            <w:tcW w:w="3402" w:type="dxa"/>
+            <w:tcBorders>
+              <w:top w:val="single" w:sz="4" w:space="0" w:color="FFFFFF" w:themeColor="background1"/>
+              <w:left w:val="single" w:sz="4" w:space="0" w:color="548DD4" w:themeColor="text2" w:themeTint="99"/>
+              <w:bottom w:val="single" w:sz="4" w:space="0" w:color="FFFFFF" w:themeColor="background1"/>
+              <w:right w:val="single" w:sz="4" w:space="0" w:color="548DD4" w:themeColor="text2" w:themeTint="99"/>
+            </w:tcBorders>
+          </w:tcPr>
+          <w:p>
+            <w:pPr>
+              <w:cnfStyle w:val="000000000000" w:firstRow="0" w:lastRow="0" w:firstColumn="0" w:lastColumn="0" w:oddVBand="0" w:evenVBand="0" w:oddHBand="0" w:evenHBand="0" w:firstRowFirstColumn="0" w:firstRowLastColumn="0" w:lastRowFirstColumn="0" w:lastRowLastColumn="0"/>
+              <w:rPr>
+                <w:rFonts w:ascii="Times New Roman" w:hAnsi="Times New Roman" w:cs="Times New Roman"/>
+                <w:sz w:val="24"/>
+              </w:rPr>
+            </w:pPr>
+            <w:r>
+              <w:rPr>
+                <w:rFonts w:ascii="Times New Roman" w:hAnsi="Times New Roman" w:cs="Times New Roman"/>
+                <w:sz w:val="24"/>
+              </w:rPr>
+              <w:t>Agregados términos</w:t>
+            </w:r>
+          </w:p>
+        </w:tc>
+        <w:tc>
+          <w:tcPr>
+            <w:tcW w:w="1924" w:type="dxa"/>
+            <w:tcBorders>
+              <w:top w:val="single" w:sz="4" w:space="0" w:color="FFFFFF" w:themeColor="background1"/>
+              <w:left w:val="single" w:sz="4" w:space="0" w:color="548DD4" w:themeColor="text2" w:themeTint="99"/>
+              <w:bottom w:val="single" w:sz="4" w:space="0" w:color="FFFFFF" w:themeColor="background1"/>
+            </w:tcBorders>
+          </w:tcPr>
+          <w:p>
+            <w:pPr>
+              <w:cnfStyle w:val="000000000000" w:firstRow="0" w:lastRow="0" w:firstColumn="0" w:lastColumn="0" w:oddVBand="0" w:evenVBand="0" w:oddHBand="0" w:evenHBand="0" w:firstRowFirstColumn="0" w:firstRowLastColumn="0" w:lastRowFirstColumn="0" w:lastRowLastColumn="0"/>
+              <w:rPr>
+                <w:rFonts w:ascii="Times New Roman" w:hAnsi="Times New Roman" w:cs="Times New Roman"/>
+                <w:sz w:val="24"/>
+              </w:rPr>
+            </w:pPr>
+            <w:r>
+              <w:rPr>
+                <w:rFonts w:ascii="Times New Roman" w:hAnsi="Times New Roman" w:cs="Times New Roman"/>
+                <w:sz w:val="24"/>
+              </w:rPr>
+              <w:t>Pebble Arrambí</w:t>
+            </w:r>
           </w:p>
         </w:tc>
       </w:tr>
@@ -8642,7 +9544,7 @@
           <w:sz w:val="24"/>
         </w:rPr>
       </w:pPr>
-      <w:bookmarkStart w:id="48" w:name="_Toc465158539"/>
+      <w:bookmarkStart w:id="48" w:name="_Toc465233348"/>
       <w:r>
         <w:rPr>
           <w:sz w:val="24"/>
@@ -8651,21 +9553,709 @@
       </w:r>
       <w:bookmarkEnd w:id="48"/>
     </w:p>
+    <w:tbl>
+      <w:tblPr>
+        <w:tblStyle w:val="Tabladecuadrcula4-nfasis11"/>
+        <w:tblW w:w="0" w:type="auto"/>
+        <w:tblLook w:val="04A0" w:firstRow="1" w:lastRow="0" w:firstColumn="1" w:lastColumn="0" w:noHBand="0" w:noVBand="1"/>
+      </w:tblPr>
+      <w:tblGrid>
+        <w:gridCol w:w="2244"/>
+        <w:gridCol w:w="4385"/>
+        <w:gridCol w:w="2410"/>
+      </w:tblGrid>
+      <w:tr>
+        <w:trPr>
+          <w:cnfStyle w:val="100000000000" w:firstRow="1" w:lastRow="0" w:firstColumn="0" w:lastColumn="0" w:oddVBand="0" w:evenVBand="0" w:oddHBand="0" w:evenHBand="0" w:firstRowFirstColumn="0" w:firstRowLastColumn="0" w:lastRowFirstColumn="0" w:lastRowLastColumn="0"/>
+        </w:trPr>
+        <w:tc>
+          <w:tcPr>
+            <w:cnfStyle w:val="001000000000" w:firstRow="0" w:lastRow="0" w:firstColumn="1" w:lastColumn="0" w:oddVBand="0" w:evenVBand="0" w:oddHBand="0" w:evenHBand="0" w:firstRowFirstColumn="0" w:firstRowLastColumn="0" w:lastRowFirstColumn="0" w:lastRowLastColumn="0"/>
+            <w:tcW w:w="2244" w:type="dxa"/>
+            <w:tcBorders>
+              <w:bottom w:val="single" w:sz="4" w:space="0" w:color="FFFFFF" w:themeColor="background1"/>
+              <w:right w:val="single" w:sz="4" w:space="0" w:color="FFFFFF" w:themeColor="background1"/>
+            </w:tcBorders>
+          </w:tcPr>
+          <w:p>
+            <w:pPr>
+              <w:rPr>
+                <w:rFonts w:ascii="Times New Roman" w:hAnsi="Times New Roman" w:cs="Times New Roman"/>
+                <w:b w:val="0"/>
+                <w:sz w:val="24"/>
+              </w:rPr>
+            </w:pPr>
+            <w:r>
+              <w:rPr>
+                <w:rFonts w:ascii="Times New Roman" w:hAnsi="Times New Roman" w:cs="Times New Roman"/>
+                <w:b w:val="0"/>
+                <w:sz w:val="24"/>
+              </w:rPr>
+              <w:t>Término</w:t>
+            </w:r>
+          </w:p>
+        </w:tc>
+        <w:tc>
+          <w:tcPr>
+            <w:tcW w:w="4385" w:type="dxa"/>
+            <w:tcBorders>
+              <w:left w:val="single" w:sz="4" w:space="0" w:color="FFFFFF" w:themeColor="background1"/>
+              <w:bottom w:val="single" w:sz="4" w:space="0" w:color="FFFFFF" w:themeColor="background1"/>
+              <w:right w:val="single" w:sz="4" w:space="0" w:color="FFFFFF" w:themeColor="background1"/>
+            </w:tcBorders>
+          </w:tcPr>
+          <w:p>
+            <w:pPr>
+              <w:cnfStyle w:val="100000000000" w:firstRow="1" w:lastRow="0" w:firstColumn="0" w:lastColumn="0" w:oddVBand="0" w:evenVBand="0" w:oddHBand="0" w:evenHBand="0" w:firstRowFirstColumn="0" w:firstRowLastColumn="0" w:lastRowFirstColumn="0" w:lastRowLastColumn="0"/>
+              <w:rPr>
+                <w:rFonts w:ascii="Times New Roman" w:hAnsi="Times New Roman" w:cs="Times New Roman"/>
+                <w:b w:val="0"/>
+                <w:sz w:val="24"/>
+              </w:rPr>
+            </w:pPr>
+            <w:r>
+              <w:rPr>
+                <w:rFonts w:ascii="Times New Roman" w:hAnsi="Times New Roman" w:cs="Times New Roman"/>
+                <w:b w:val="0"/>
+                <w:sz w:val="24"/>
+              </w:rPr>
+              <w:t>Definición e información</w:t>
+            </w:r>
+          </w:p>
+        </w:tc>
+        <w:tc>
+          <w:tcPr>
+            <w:tcW w:w="2410" w:type="dxa"/>
+            <w:tcBorders>
+              <w:left w:val="single" w:sz="4" w:space="0" w:color="FFFFFF" w:themeColor="background1"/>
+              <w:bottom w:val="single" w:sz="4" w:space="0" w:color="FFFFFF" w:themeColor="background1"/>
+            </w:tcBorders>
+          </w:tcPr>
+          <w:p>
+            <w:pPr>
+              <w:cnfStyle w:val="100000000000" w:firstRow="1" w:lastRow="0" w:firstColumn="0" w:lastColumn="0" w:oddVBand="0" w:evenVBand="0" w:oddHBand="0" w:evenHBand="0" w:firstRowFirstColumn="0" w:firstRowLastColumn="0" w:lastRowFirstColumn="0" w:lastRowLastColumn="0"/>
+              <w:rPr>
+                <w:rFonts w:ascii="Times New Roman" w:hAnsi="Times New Roman" w:cs="Times New Roman"/>
+                <w:b w:val="0"/>
+                <w:sz w:val="24"/>
+              </w:rPr>
+            </w:pPr>
+            <w:r>
+              <w:rPr>
+                <w:rFonts w:ascii="Times New Roman" w:hAnsi="Times New Roman" w:cs="Times New Roman"/>
+                <w:b w:val="0"/>
+                <w:sz w:val="24"/>
+              </w:rPr>
+              <w:t>Alias</w:t>
+            </w:r>
+          </w:p>
+        </w:tc>
+      </w:tr>
+      <w:tr>
+        <w:trPr>
+          <w:cnfStyle w:val="000000100000" w:firstRow="0" w:lastRow="0" w:firstColumn="0" w:lastColumn="0" w:oddVBand="0" w:evenVBand="0" w:oddHBand="1" w:evenHBand="0" w:firstRowFirstColumn="0" w:firstRowLastColumn="0" w:lastRowFirstColumn="0" w:lastRowLastColumn="0"/>
+          <w:trHeight w:val="354"/>
+        </w:trPr>
+        <w:tc>
+          <w:tcPr>
+            <w:cnfStyle w:val="001000000000" w:firstRow="0" w:lastRow="0" w:firstColumn="1" w:lastColumn="0" w:oddVBand="0" w:evenVBand="0" w:oddHBand="0" w:evenHBand="0" w:firstRowFirstColumn="0" w:firstRowLastColumn="0" w:lastRowFirstColumn="0" w:lastRowLastColumn="0"/>
+            <w:tcW w:w="2244" w:type="dxa"/>
+            <w:tcBorders>
+              <w:top w:val="single" w:sz="4" w:space="0" w:color="FFFFFF" w:themeColor="background1"/>
+              <w:bottom w:val="single" w:sz="4" w:space="0" w:color="FFFFFF" w:themeColor="background1"/>
+              <w:right w:val="single" w:sz="4" w:space="0" w:color="548DD4" w:themeColor="text2" w:themeTint="99"/>
+            </w:tcBorders>
+          </w:tcPr>
+          <w:p>
+            <w:pPr>
+              <w:rPr>
+                <w:rFonts w:ascii="Times New Roman" w:hAnsi="Times New Roman" w:cs="Times New Roman"/>
+                <w:b w:val="0"/>
+                <w:sz w:val="24"/>
+              </w:rPr>
+            </w:pPr>
+            <w:r>
+              <w:rPr>
+                <w:rFonts w:ascii="Times New Roman" w:hAnsi="Times New Roman" w:cs="Times New Roman"/>
+                <w:b w:val="0"/>
+                <w:sz w:val="24"/>
+              </w:rPr>
+              <w:t>Producto</w:t>
+            </w:r>
+          </w:p>
+        </w:tc>
+        <w:tc>
+          <w:tcPr>
+            <w:tcW w:w="4385" w:type="dxa"/>
+            <w:tcBorders>
+              <w:top w:val="single" w:sz="4" w:space="0" w:color="FFFFFF" w:themeColor="background1"/>
+              <w:left w:val="single" w:sz="4" w:space="0" w:color="548DD4" w:themeColor="text2" w:themeTint="99"/>
+              <w:bottom w:val="single" w:sz="4" w:space="0" w:color="FFFFFF" w:themeColor="background1"/>
+              <w:right w:val="single" w:sz="4" w:space="0" w:color="548DD4" w:themeColor="text2" w:themeTint="99"/>
+            </w:tcBorders>
+          </w:tcPr>
+          <w:p>
+            <w:pPr>
+              <w:cnfStyle w:val="000000100000" w:firstRow="0" w:lastRow="0" w:firstColumn="0" w:lastColumn="0" w:oddVBand="0" w:evenVBand="0" w:oddHBand="1" w:evenHBand="0" w:firstRowFirstColumn="0" w:firstRowLastColumn="0" w:lastRowFirstColumn="0" w:lastRowLastColumn="0"/>
+              <w:rPr>
+                <w:rFonts w:ascii="Times New Roman" w:hAnsi="Times New Roman" w:cs="Times New Roman"/>
+                <w:sz w:val="24"/>
+              </w:rPr>
+            </w:pPr>
+            <w:r>
+              <w:rPr>
+                <w:rFonts w:ascii="Times New Roman" w:hAnsi="Times New Roman" w:cs="Times New Roman"/>
+                <w:sz w:val="24"/>
+              </w:rPr>
+              <w:t>Una prenda o artículo en venta</w:t>
+            </w:r>
+          </w:p>
+        </w:tc>
+        <w:tc>
+          <w:tcPr>
+            <w:tcW w:w="2410" w:type="dxa"/>
+            <w:tcBorders>
+              <w:top w:val="single" w:sz="4" w:space="0" w:color="FFFFFF" w:themeColor="background1"/>
+              <w:left w:val="single" w:sz="4" w:space="0" w:color="548DD4" w:themeColor="text2" w:themeTint="99"/>
+              <w:bottom w:val="single" w:sz="4" w:space="0" w:color="FFFFFF" w:themeColor="background1"/>
+            </w:tcBorders>
+          </w:tcPr>
+          <w:p>
+            <w:pPr>
+              <w:cnfStyle w:val="000000100000" w:firstRow="0" w:lastRow="0" w:firstColumn="0" w:lastColumn="0" w:oddVBand="0" w:evenVBand="0" w:oddHBand="1" w:evenHBand="0" w:firstRowFirstColumn="0" w:firstRowLastColumn="0" w:lastRowFirstColumn="0" w:lastRowLastColumn="0"/>
+              <w:rPr>
+                <w:rFonts w:ascii="Times New Roman" w:hAnsi="Times New Roman" w:cs="Times New Roman"/>
+                <w:sz w:val="24"/>
+              </w:rPr>
+            </w:pPr>
+          </w:p>
+        </w:tc>
+      </w:tr>
+      <w:tr>
+        <w:trPr>
+          <w:trHeight w:val="425"/>
+        </w:trPr>
+        <w:tc>
+          <w:tcPr>
+            <w:cnfStyle w:val="001000000000" w:firstRow="0" w:lastRow="0" w:firstColumn="1" w:lastColumn="0" w:oddVBand="0" w:evenVBand="0" w:oddHBand="0" w:evenHBand="0" w:firstRowFirstColumn="0" w:firstRowLastColumn="0" w:lastRowFirstColumn="0" w:lastRowLastColumn="0"/>
+            <w:tcW w:w="2244" w:type="dxa"/>
+            <w:tcBorders>
+              <w:top w:val="single" w:sz="4" w:space="0" w:color="FFFFFF" w:themeColor="background1"/>
+              <w:bottom w:val="single" w:sz="4" w:space="0" w:color="FFFFFF" w:themeColor="background1"/>
+              <w:right w:val="single" w:sz="4" w:space="0" w:color="548DD4" w:themeColor="text2" w:themeTint="99"/>
+            </w:tcBorders>
+          </w:tcPr>
+          <w:p>
+            <w:pPr>
+              <w:rPr>
+                <w:rFonts w:ascii="Times New Roman" w:hAnsi="Times New Roman" w:cs="Times New Roman"/>
+                <w:b w:val="0"/>
+                <w:sz w:val="24"/>
+              </w:rPr>
+            </w:pPr>
+            <w:r>
+              <w:rPr>
+                <w:rFonts w:ascii="Times New Roman" w:hAnsi="Times New Roman" w:cs="Times New Roman"/>
+                <w:b w:val="0"/>
+                <w:sz w:val="24"/>
+              </w:rPr>
+              <w:lastRenderedPageBreak/>
+              <w:t>Público objetivo de la empresa</w:t>
+            </w:r>
+          </w:p>
+        </w:tc>
+        <w:tc>
+          <w:tcPr>
+            <w:tcW w:w="4385" w:type="dxa"/>
+            <w:tcBorders>
+              <w:top w:val="single" w:sz="4" w:space="0" w:color="FFFFFF" w:themeColor="background1"/>
+              <w:left w:val="single" w:sz="4" w:space="0" w:color="548DD4" w:themeColor="text2" w:themeTint="99"/>
+              <w:bottom w:val="single" w:sz="4" w:space="0" w:color="FFFFFF" w:themeColor="background1"/>
+              <w:right w:val="single" w:sz="4" w:space="0" w:color="548DD4" w:themeColor="text2" w:themeTint="99"/>
+            </w:tcBorders>
+          </w:tcPr>
+          <w:p>
+            <w:pPr>
+              <w:cnfStyle w:val="000000000000" w:firstRow="0" w:lastRow="0" w:firstColumn="0" w:lastColumn="0" w:oddVBand="0" w:evenVBand="0" w:oddHBand="0" w:evenHBand="0" w:firstRowFirstColumn="0" w:firstRowLastColumn="0" w:lastRowFirstColumn="0" w:lastRowLastColumn="0"/>
+              <w:rPr>
+                <w:rFonts w:ascii="Times New Roman" w:hAnsi="Times New Roman" w:cs="Times New Roman"/>
+                <w:sz w:val="24"/>
+              </w:rPr>
+            </w:pPr>
+            <w:r>
+              <w:rPr>
+                <w:rFonts w:ascii="Times New Roman" w:hAnsi="Times New Roman" w:cs="Times New Roman"/>
+                <w:sz w:val="24"/>
+              </w:rPr>
+              <w:t>Es la población o las personas a las que está enfocada en vender sus productos la empresa</w:t>
+            </w:r>
+          </w:p>
+        </w:tc>
+        <w:tc>
+          <w:tcPr>
+            <w:tcW w:w="2410" w:type="dxa"/>
+            <w:tcBorders>
+              <w:top w:val="single" w:sz="4" w:space="0" w:color="FFFFFF" w:themeColor="background1"/>
+              <w:left w:val="single" w:sz="4" w:space="0" w:color="548DD4" w:themeColor="text2" w:themeTint="99"/>
+              <w:bottom w:val="single" w:sz="4" w:space="0" w:color="FFFFFF" w:themeColor="background1"/>
+            </w:tcBorders>
+          </w:tcPr>
+          <w:p>
+            <w:pPr>
+              <w:cnfStyle w:val="000000000000" w:firstRow="0" w:lastRow="0" w:firstColumn="0" w:lastColumn="0" w:oddVBand="0" w:evenVBand="0" w:oddHBand="0" w:evenHBand="0" w:firstRowFirstColumn="0" w:firstRowLastColumn="0" w:lastRowFirstColumn="0" w:lastRowLastColumn="0"/>
+              <w:rPr>
+                <w:rFonts w:ascii="Times New Roman" w:hAnsi="Times New Roman" w:cs="Times New Roman"/>
+                <w:sz w:val="24"/>
+              </w:rPr>
+            </w:pPr>
+          </w:p>
+        </w:tc>
+      </w:tr>
+      <w:tr>
+        <w:trPr>
+          <w:cnfStyle w:val="000000100000" w:firstRow="0" w:lastRow="0" w:firstColumn="0" w:lastColumn="0" w:oddVBand="0" w:evenVBand="0" w:oddHBand="1" w:evenHBand="0" w:firstRowFirstColumn="0" w:firstRowLastColumn="0" w:lastRowFirstColumn="0" w:lastRowLastColumn="0"/>
+          <w:trHeight w:val="701"/>
+        </w:trPr>
+        <w:tc>
+          <w:tcPr>
+            <w:cnfStyle w:val="001000000000" w:firstRow="0" w:lastRow="0" w:firstColumn="1" w:lastColumn="0" w:oddVBand="0" w:evenVBand="0" w:oddHBand="0" w:evenHBand="0" w:firstRowFirstColumn="0" w:firstRowLastColumn="0" w:lastRowFirstColumn="0" w:lastRowLastColumn="0"/>
+            <w:tcW w:w="2244" w:type="dxa"/>
+            <w:tcBorders>
+              <w:top w:val="single" w:sz="4" w:space="0" w:color="FFFFFF" w:themeColor="background1"/>
+              <w:bottom w:val="single" w:sz="4" w:space="0" w:color="FFFFFF" w:themeColor="background1"/>
+              <w:right w:val="single" w:sz="4" w:space="0" w:color="548DD4" w:themeColor="text2" w:themeTint="99"/>
+            </w:tcBorders>
+          </w:tcPr>
+          <w:p>
+            <w:pPr>
+              <w:rPr>
+                <w:rFonts w:ascii="Times New Roman" w:hAnsi="Times New Roman" w:cs="Times New Roman"/>
+                <w:b w:val="0"/>
+                <w:sz w:val="24"/>
+              </w:rPr>
+            </w:pPr>
+            <w:r>
+              <w:rPr>
+                <w:rFonts w:ascii="Times New Roman" w:hAnsi="Times New Roman" w:cs="Times New Roman"/>
+                <w:b w:val="0"/>
+                <w:sz w:val="24"/>
+              </w:rPr>
+              <w:t>Transacción</w:t>
+            </w:r>
+          </w:p>
+        </w:tc>
+        <w:tc>
+          <w:tcPr>
+            <w:tcW w:w="4385" w:type="dxa"/>
+            <w:tcBorders>
+              <w:top w:val="single" w:sz="4" w:space="0" w:color="FFFFFF" w:themeColor="background1"/>
+              <w:left w:val="single" w:sz="4" w:space="0" w:color="548DD4" w:themeColor="text2" w:themeTint="99"/>
+              <w:bottom w:val="single" w:sz="4" w:space="0" w:color="FFFFFF" w:themeColor="background1"/>
+              <w:right w:val="single" w:sz="4" w:space="0" w:color="548DD4" w:themeColor="text2" w:themeTint="99"/>
+            </w:tcBorders>
+          </w:tcPr>
+          <w:p>
+            <w:pPr>
+              <w:cnfStyle w:val="000000100000" w:firstRow="0" w:lastRow="0" w:firstColumn="0" w:lastColumn="0" w:oddVBand="0" w:evenVBand="0" w:oddHBand="1" w:evenHBand="0" w:firstRowFirstColumn="0" w:firstRowLastColumn="0" w:lastRowFirstColumn="0" w:lastRowLastColumn="0"/>
+              <w:rPr>
+                <w:rFonts w:ascii="Times New Roman" w:hAnsi="Times New Roman" w:cs="Times New Roman"/>
+                <w:sz w:val="24"/>
+              </w:rPr>
+            </w:pPr>
+            <w:r>
+              <w:rPr>
+                <w:rFonts w:ascii="Times New Roman" w:hAnsi="Times New Roman" w:cs="Times New Roman"/>
+                <w:sz w:val="24"/>
+              </w:rPr>
+              <w:t>El efectuar una compra de uno o más productos a través del sistema</w:t>
+            </w:r>
+          </w:p>
+        </w:tc>
+        <w:tc>
+          <w:tcPr>
+            <w:tcW w:w="2410" w:type="dxa"/>
+            <w:tcBorders>
+              <w:top w:val="single" w:sz="4" w:space="0" w:color="FFFFFF" w:themeColor="background1"/>
+              <w:left w:val="single" w:sz="4" w:space="0" w:color="548DD4" w:themeColor="text2" w:themeTint="99"/>
+              <w:bottom w:val="single" w:sz="4" w:space="0" w:color="FFFFFF" w:themeColor="background1"/>
+            </w:tcBorders>
+          </w:tcPr>
+          <w:p>
+            <w:pPr>
+              <w:cnfStyle w:val="000000100000" w:firstRow="0" w:lastRow="0" w:firstColumn="0" w:lastColumn="0" w:oddVBand="0" w:evenVBand="0" w:oddHBand="1" w:evenHBand="0" w:firstRowFirstColumn="0" w:firstRowLastColumn="0" w:lastRowFirstColumn="0" w:lastRowLastColumn="0"/>
+              <w:rPr>
+                <w:rFonts w:ascii="Times New Roman" w:hAnsi="Times New Roman" w:cs="Times New Roman"/>
+                <w:sz w:val="24"/>
+              </w:rPr>
+            </w:pPr>
+          </w:p>
+        </w:tc>
+      </w:tr>
+      <w:tr>
+        <w:trPr>
+          <w:trHeight w:val="1127"/>
+        </w:trPr>
+        <w:tc>
+          <w:tcPr>
+            <w:cnfStyle w:val="001000000000" w:firstRow="0" w:lastRow="0" w:firstColumn="1" w:lastColumn="0" w:oddVBand="0" w:evenVBand="0" w:oddHBand="0" w:evenHBand="0" w:firstRowFirstColumn="0" w:firstRowLastColumn="0" w:lastRowFirstColumn="0" w:lastRowLastColumn="0"/>
+            <w:tcW w:w="2244" w:type="dxa"/>
+            <w:tcBorders>
+              <w:top w:val="single" w:sz="4" w:space="0" w:color="FFFFFF" w:themeColor="background1"/>
+              <w:bottom w:val="single" w:sz="4" w:space="0" w:color="FFFFFF" w:themeColor="background1"/>
+              <w:right w:val="single" w:sz="4" w:space="0" w:color="548DD4" w:themeColor="text2" w:themeTint="99"/>
+            </w:tcBorders>
+          </w:tcPr>
+          <w:p>
+            <w:pPr>
+              <w:rPr>
+                <w:rFonts w:ascii="Times New Roman" w:hAnsi="Times New Roman" w:cs="Times New Roman"/>
+                <w:b w:val="0"/>
+                <w:sz w:val="24"/>
+              </w:rPr>
+            </w:pPr>
+            <w:r>
+              <w:rPr>
+                <w:rFonts w:ascii="Times New Roman" w:hAnsi="Times New Roman" w:cs="Times New Roman"/>
+                <w:b w:val="0"/>
+                <w:sz w:val="24"/>
+              </w:rPr>
+              <w:t>CAPTCHA</w:t>
+            </w:r>
+          </w:p>
+        </w:tc>
+        <w:tc>
+          <w:tcPr>
+            <w:tcW w:w="4385" w:type="dxa"/>
+            <w:tcBorders>
+              <w:top w:val="single" w:sz="4" w:space="0" w:color="FFFFFF" w:themeColor="background1"/>
+              <w:left w:val="single" w:sz="4" w:space="0" w:color="548DD4" w:themeColor="text2" w:themeTint="99"/>
+              <w:bottom w:val="single" w:sz="4" w:space="0" w:color="FFFFFF" w:themeColor="background1"/>
+              <w:right w:val="single" w:sz="4" w:space="0" w:color="548DD4" w:themeColor="text2" w:themeTint="99"/>
+            </w:tcBorders>
+          </w:tcPr>
+          <w:p>
+            <w:pPr>
+              <w:cnfStyle w:val="000000000000" w:firstRow="0" w:lastRow="0" w:firstColumn="0" w:lastColumn="0" w:oddVBand="0" w:evenVBand="0" w:oddHBand="0" w:evenHBand="0" w:firstRowFirstColumn="0" w:firstRowLastColumn="0" w:lastRowFirstColumn="0" w:lastRowLastColumn="0"/>
+              <w:rPr>
+                <w:rFonts w:ascii="Times New Roman" w:hAnsi="Times New Roman" w:cs="Times New Roman"/>
+                <w:sz w:val="24"/>
+              </w:rPr>
+            </w:pPr>
+            <w:r>
+              <w:rPr>
+                <w:rFonts w:ascii="Times New Roman" w:hAnsi="Times New Roman" w:cs="Times New Roman"/>
+                <w:sz w:val="24"/>
+              </w:rPr>
+              <w:t>Es un programa que protege a los sitios web de bots, es decir, de programas de computadora</w:t>
+            </w:r>
+          </w:p>
+        </w:tc>
+        <w:tc>
+          <w:tcPr>
+            <w:tcW w:w="2410" w:type="dxa"/>
+            <w:tcBorders>
+              <w:top w:val="single" w:sz="4" w:space="0" w:color="FFFFFF" w:themeColor="background1"/>
+              <w:left w:val="single" w:sz="4" w:space="0" w:color="548DD4" w:themeColor="text2" w:themeTint="99"/>
+              <w:bottom w:val="single" w:sz="4" w:space="0" w:color="FFFFFF" w:themeColor="background1"/>
+            </w:tcBorders>
+          </w:tcPr>
+          <w:p>
+            <w:pPr>
+              <w:cnfStyle w:val="000000000000" w:firstRow="0" w:lastRow="0" w:firstColumn="0" w:lastColumn="0" w:oddVBand="0" w:evenVBand="0" w:oddHBand="0" w:evenHBand="0" w:firstRowFirstColumn="0" w:firstRowLastColumn="0" w:lastRowFirstColumn="0" w:lastRowLastColumn="0"/>
+              <w:rPr>
+                <w:rFonts w:ascii="Times New Roman" w:hAnsi="Times New Roman" w:cs="Times New Roman"/>
+                <w:sz w:val="24"/>
+                <w:lang w:val="en-US"/>
+              </w:rPr>
+            </w:pPr>
+            <w:r>
+              <w:rPr>
+                <w:rFonts w:ascii="Times New Roman" w:hAnsi="Times New Roman" w:cs="Times New Roman"/>
+                <w:sz w:val="24"/>
+                <w:shd w:val="clear" w:color="auto" w:fill="FFFFFF"/>
+                <w:lang w:val="en-US"/>
+              </w:rPr>
+              <w:t>Completely Automated Public Turing test to tell Computers and Humans Apart</w:t>
+            </w:r>
+          </w:p>
+        </w:tc>
+      </w:tr>
+      <w:tr>
+        <w:trPr>
+          <w:cnfStyle w:val="000000100000" w:firstRow="0" w:lastRow="0" w:firstColumn="0" w:lastColumn="0" w:oddVBand="0" w:evenVBand="0" w:oddHBand="1" w:evenHBand="0" w:firstRowFirstColumn="0" w:firstRowLastColumn="0" w:lastRowFirstColumn="0" w:lastRowLastColumn="0"/>
+          <w:trHeight w:val="701"/>
+        </w:trPr>
+        <w:tc>
+          <w:tcPr>
+            <w:cnfStyle w:val="001000000000" w:firstRow="0" w:lastRow="0" w:firstColumn="1" w:lastColumn="0" w:oddVBand="0" w:evenVBand="0" w:oddHBand="0" w:evenHBand="0" w:firstRowFirstColumn="0" w:firstRowLastColumn="0" w:lastRowFirstColumn="0" w:lastRowLastColumn="0"/>
+            <w:tcW w:w="2244" w:type="dxa"/>
+            <w:tcBorders>
+              <w:top w:val="single" w:sz="4" w:space="0" w:color="FFFFFF" w:themeColor="background1"/>
+              <w:bottom w:val="single" w:sz="4" w:space="0" w:color="FFFFFF" w:themeColor="background1"/>
+              <w:right w:val="single" w:sz="4" w:space="0" w:color="548DD4" w:themeColor="text2" w:themeTint="99"/>
+            </w:tcBorders>
+          </w:tcPr>
+          <w:p>
+            <w:pPr>
+              <w:rPr>
+                <w:rFonts w:ascii="Times New Roman" w:hAnsi="Times New Roman" w:cs="Times New Roman"/>
+                <w:b w:val="0"/>
+                <w:sz w:val="24"/>
+              </w:rPr>
+            </w:pPr>
+            <w:r>
+              <w:rPr>
+                <w:rFonts w:ascii="Times New Roman" w:hAnsi="Times New Roman" w:cs="Times New Roman"/>
+                <w:b w:val="0"/>
+                <w:sz w:val="24"/>
+              </w:rPr>
+              <w:t>Mercancía</w:t>
+            </w:r>
+          </w:p>
+        </w:tc>
+        <w:tc>
+          <w:tcPr>
+            <w:tcW w:w="4385" w:type="dxa"/>
+            <w:tcBorders>
+              <w:top w:val="single" w:sz="4" w:space="0" w:color="FFFFFF" w:themeColor="background1"/>
+              <w:left w:val="single" w:sz="4" w:space="0" w:color="548DD4" w:themeColor="text2" w:themeTint="99"/>
+              <w:bottom w:val="single" w:sz="4" w:space="0" w:color="FFFFFF" w:themeColor="background1"/>
+              <w:right w:val="single" w:sz="4" w:space="0" w:color="548DD4" w:themeColor="text2" w:themeTint="99"/>
+            </w:tcBorders>
+          </w:tcPr>
+          <w:p>
+            <w:pPr>
+              <w:cnfStyle w:val="000000100000" w:firstRow="0" w:lastRow="0" w:firstColumn="0" w:lastColumn="0" w:oddVBand="0" w:evenVBand="0" w:oddHBand="1" w:evenHBand="0" w:firstRowFirstColumn="0" w:firstRowLastColumn="0" w:lastRowFirstColumn="0" w:lastRowLastColumn="0"/>
+              <w:rPr>
+                <w:rFonts w:ascii="Times New Roman" w:hAnsi="Times New Roman" w:cs="Times New Roman"/>
+                <w:sz w:val="24"/>
+              </w:rPr>
+            </w:pPr>
+            <w:r>
+              <w:rPr>
+                <w:rFonts w:ascii="Times New Roman" w:hAnsi="Times New Roman" w:cs="Times New Roman"/>
+                <w:sz w:val="24"/>
+              </w:rPr>
+              <w:t>Uno o más productos que se desean adquirir</w:t>
+            </w:r>
+          </w:p>
+        </w:tc>
+        <w:tc>
+          <w:tcPr>
+            <w:tcW w:w="2410" w:type="dxa"/>
+            <w:tcBorders>
+              <w:top w:val="single" w:sz="4" w:space="0" w:color="FFFFFF" w:themeColor="background1"/>
+              <w:left w:val="single" w:sz="4" w:space="0" w:color="548DD4" w:themeColor="text2" w:themeTint="99"/>
+              <w:bottom w:val="single" w:sz="4" w:space="0" w:color="FFFFFF" w:themeColor="background1"/>
+            </w:tcBorders>
+          </w:tcPr>
+          <w:p>
+            <w:pPr>
+              <w:cnfStyle w:val="000000100000" w:firstRow="0" w:lastRow="0" w:firstColumn="0" w:lastColumn="0" w:oddVBand="0" w:evenVBand="0" w:oddHBand="1" w:evenHBand="0" w:firstRowFirstColumn="0" w:firstRowLastColumn="0" w:lastRowFirstColumn="0" w:lastRowLastColumn="0"/>
+              <w:rPr>
+                <w:rFonts w:ascii="Times New Roman" w:hAnsi="Times New Roman" w:cs="Times New Roman"/>
+                <w:sz w:val="24"/>
+                <w:shd w:val="clear" w:color="auto" w:fill="FFFFFF"/>
+              </w:rPr>
+            </w:pPr>
+          </w:p>
+        </w:tc>
+      </w:tr>
+      <w:tr>
+        <w:trPr>
+          <w:trHeight w:val="1137"/>
+        </w:trPr>
+        <w:tc>
+          <w:tcPr>
+            <w:cnfStyle w:val="001000000000" w:firstRow="0" w:lastRow="0" w:firstColumn="1" w:lastColumn="0" w:oddVBand="0" w:evenVBand="0" w:oddHBand="0" w:evenHBand="0" w:firstRowFirstColumn="0" w:firstRowLastColumn="0" w:lastRowFirstColumn="0" w:lastRowLastColumn="0"/>
+            <w:tcW w:w="2244" w:type="dxa"/>
+            <w:tcBorders>
+              <w:top w:val="single" w:sz="4" w:space="0" w:color="FFFFFF" w:themeColor="background1"/>
+              <w:bottom w:val="single" w:sz="4" w:space="0" w:color="FFFFFF" w:themeColor="background1"/>
+              <w:right w:val="single" w:sz="4" w:space="0" w:color="548DD4" w:themeColor="text2" w:themeTint="99"/>
+            </w:tcBorders>
+          </w:tcPr>
+          <w:p>
+            <w:pPr>
+              <w:rPr>
+                <w:rFonts w:ascii="Times New Roman" w:hAnsi="Times New Roman" w:cs="Times New Roman"/>
+                <w:b w:val="0"/>
+                <w:sz w:val="24"/>
+              </w:rPr>
+            </w:pPr>
+            <w:r>
+              <w:rPr>
+                <w:rFonts w:ascii="Times New Roman" w:hAnsi="Times New Roman" w:cs="Times New Roman"/>
+                <w:b w:val="0"/>
+                <w:sz w:val="24"/>
+              </w:rPr>
+              <w:t>Servicios de pago en línea</w:t>
+            </w:r>
+          </w:p>
+        </w:tc>
+        <w:tc>
+          <w:tcPr>
+            <w:tcW w:w="4385" w:type="dxa"/>
+            <w:tcBorders>
+              <w:top w:val="single" w:sz="4" w:space="0" w:color="FFFFFF" w:themeColor="background1"/>
+              <w:left w:val="single" w:sz="4" w:space="0" w:color="548DD4" w:themeColor="text2" w:themeTint="99"/>
+              <w:bottom w:val="single" w:sz="4" w:space="0" w:color="FFFFFF" w:themeColor="background1"/>
+              <w:right w:val="single" w:sz="4" w:space="0" w:color="548DD4" w:themeColor="text2" w:themeTint="99"/>
+            </w:tcBorders>
+          </w:tcPr>
+          <w:p>
+            <w:pPr>
+              <w:cnfStyle w:val="000000000000" w:firstRow="0" w:lastRow="0" w:firstColumn="0" w:lastColumn="0" w:oddVBand="0" w:evenVBand="0" w:oddHBand="0" w:evenHBand="0" w:firstRowFirstColumn="0" w:firstRowLastColumn="0" w:lastRowFirstColumn="0" w:lastRowLastColumn="0"/>
+              <w:rPr>
+                <w:rFonts w:ascii="Times New Roman" w:hAnsi="Times New Roman" w:cs="Times New Roman"/>
+                <w:sz w:val="24"/>
+              </w:rPr>
+            </w:pPr>
+            <w:r>
+              <w:rPr>
+                <w:rFonts w:ascii="Times New Roman" w:hAnsi="Times New Roman" w:cs="Times New Roman"/>
+                <w:sz w:val="24"/>
+              </w:rPr>
+              <w:t>Funcionalidad que ofrecen otras dependencias para utilizar sus servicios de transferencia desde otros sistemas externos que estén conectados a Internet</w:t>
+            </w:r>
+          </w:p>
+        </w:tc>
+        <w:tc>
+          <w:tcPr>
+            <w:tcW w:w="2410" w:type="dxa"/>
+            <w:tcBorders>
+              <w:top w:val="single" w:sz="4" w:space="0" w:color="FFFFFF" w:themeColor="background1"/>
+              <w:left w:val="single" w:sz="4" w:space="0" w:color="548DD4" w:themeColor="text2" w:themeTint="99"/>
+              <w:bottom w:val="single" w:sz="4" w:space="0" w:color="FFFFFF" w:themeColor="background1"/>
+            </w:tcBorders>
+          </w:tcPr>
+          <w:p>
+            <w:pPr>
+              <w:cnfStyle w:val="000000000000" w:firstRow="0" w:lastRow="0" w:firstColumn="0" w:lastColumn="0" w:oddVBand="0" w:evenVBand="0" w:oddHBand="0" w:evenHBand="0" w:firstRowFirstColumn="0" w:firstRowLastColumn="0" w:lastRowFirstColumn="0" w:lastRowLastColumn="0"/>
+              <w:rPr>
+                <w:rFonts w:ascii="Times New Roman" w:hAnsi="Times New Roman" w:cs="Times New Roman"/>
+                <w:sz w:val="24"/>
+                <w:shd w:val="clear" w:color="auto" w:fill="FFFFFF"/>
+              </w:rPr>
+            </w:pPr>
+          </w:p>
+        </w:tc>
+      </w:tr>
+      <w:tr>
+        <w:trPr>
+          <w:cnfStyle w:val="000000100000" w:firstRow="0" w:lastRow="0" w:firstColumn="0" w:lastColumn="0" w:oddVBand="0" w:evenVBand="0" w:oddHBand="1" w:evenHBand="0" w:firstRowFirstColumn="0" w:firstRowLastColumn="0" w:lastRowFirstColumn="0" w:lastRowLastColumn="0"/>
+          <w:trHeight w:val="1267"/>
+        </w:trPr>
+        <w:tc>
+          <w:tcPr>
+            <w:cnfStyle w:val="001000000000" w:firstRow="0" w:lastRow="0" w:firstColumn="1" w:lastColumn="0" w:oddVBand="0" w:evenVBand="0" w:oddHBand="0" w:evenHBand="0" w:firstRowFirstColumn="0" w:firstRowLastColumn="0" w:lastRowFirstColumn="0" w:lastRowLastColumn="0"/>
+            <w:tcW w:w="2244" w:type="dxa"/>
+            <w:tcBorders>
+              <w:top w:val="single" w:sz="4" w:space="0" w:color="FFFFFF" w:themeColor="background1"/>
+              <w:bottom w:val="single" w:sz="4" w:space="0" w:color="FFFFFF" w:themeColor="background1"/>
+              <w:right w:val="single" w:sz="4" w:space="0" w:color="548DD4" w:themeColor="text2" w:themeTint="99"/>
+            </w:tcBorders>
+          </w:tcPr>
+          <w:p>
+            <w:pPr>
+              <w:rPr>
+                <w:rFonts w:ascii="Times New Roman" w:hAnsi="Times New Roman" w:cs="Times New Roman"/>
+                <w:b w:val="0"/>
+                <w:sz w:val="24"/>
+              </w:rPr>
+            </w:pPr>
+            <w:r>
+              <w:rPr>
+                <w:rFonts w:ascii="Times New Roman" w:hAnsi="Times New Roman" w:cs="Times New Roman"/>
+                <w:b w:val="0"/>
+                <w:sz w:val="24"/>
+              </w:rPr>
+              <w:t>Imagen del negocio</w:t>
+            </w:r>
+          </w:p>
+        </w:tc>
+        <w:tc>
+          <w:tcPr>
+            <w:tcW w:w="4385" w:type="dxa"/>
+            <w:tcBorders>
+              <w:top w:val="single" w:sz="4" w:space="0" w:color="FFFFFF" w:themeColor="background1"/>
+              <w:left w:val="single" w:sz="4" w:space="0" w:color="548DD4" w:themeColor="text2" w:themeTint="99"/>
+              <w:bottom w:val="single" w:sz="4" w:space="0" w:color="FFFFFF" w:themeColor="background1"/>
+              <w:right w:val="single" w:sz="4" w:space="0" w:color="548DD4" w:themeColor="text2" w:themeTint="99"/>
+            </w:tcBorders>
+          </w:tcPr>
+          <w:p>
+            <w:pPr>
+              <w:cnfStyle w:val="000000100000" w:firstRow="0" w:lastRow="0" w:firstColumn="0" w:lastColumn="0" w:oddVBand="0" w:evenVBand="0" w:oddHBand="1" w:evenHBand="0" w:firstRowFirstColumn="0" w:firstRowLastColumn="0" w:lastRowFirstColumn="0" w:lastRowLastColumn="0"/>
+              <w:rPr>
+                <w:rFonts w:ascii="Times New Roman" w:hAnsi="Times New Roman" w:cs="Times New Roman"/>
+                <w:sz w:val="24"/>
+              </w:rPr>
+            </w:pPr>
+            <w:r>
+              <w:rPr>
+                <w:rFonts w:ascii="Times New Roman" w:hAnsi="Times New Roman" w:cs="Times New Roman"/>
+                <w:sz w:val="24"/>
+              </w:rPr>
+              <w:t>Es la imagen que tiene ante su clientela o ante al público un negocio, es como pueden catalogarlos (responsables, cumplidores, etc.)</w:t>
+            </w:r>
+          </w:p>
+        </w:tc>
+        <w:tc>
+          <w:tcPr>
+            <w:tcW w:w="2410" w:type="dxa"/>
+            <w:tcBorders>
+              <w:top w:val="single" w:sz="4" w:space="0" w:color="FFFFFF" w:themeColor="background1"/>
+              <w:left w:val="single" w:sz="4" w:space="0" w:color="548DD4" w:themeColor="text2" w:themeTint="99"/>
+              <w:bottom w:val="single" w:sz="4" w:space="0" w:color="FFFFFF" w:themeColor="background1"/>
+            </w:tcBorders>
+          </w:tcPr>
+          <w:p>
+            <w:pPr>
+              <w:cnfStyle w:val="000000100000" w:firstRow="0" w:lastRow="0" w:firstColumn="0" w:lastColumn="0" w:oddVBand="0" w:evenVBand="0" w:oddHBand="1" w:evenHBand="0" w:firstRowFirstColumn="0" w:firstRowLastColumn="0" w:lastRowFirstColumn="0" w:lastRowLastColumn="0"/>
+              <w:rPr>
+                <w:rFonts w:ascii="Times New Roman" w:hAnsi="Times New Roman" w:cs="Times New Roman"/>
+                <w:sz w:val="24"/>
+                <w:shd w:val="clear" w:color="auto" w:fill="FFFFFF"/>
+              </w:rPr>
+            </w:pPr>
+          </w:p>
+        </w:tc>
+      </w:tr>
+    </w:tbl>
     <w:p>
       <w:pPr>
+        <w:rPr>
+          <w:rFonts w:ascii="Times New Roman" w:hAnsi="Times New Roman" w:cs="Times New Roman"/>
+          <w:b/>
+          <w:sz w:val="24"/>
+          <w:lang w:val="es-MX"/>
+        </w:rPr>
+      </w:pPr>
+    </w:p>
+    <w:p>
+      <w:pPr>
         <w:pStyle w:val="Ttulo1"/>
         <w:rPr>
           <w:rFonts w:ascii="Times New Roman" w:hAnsi="Times New Roman" w:cs="Times New Roman"/>
         </w:rPr>
       </w:pPr>
-      <w:bookmarkStart w:id="49" w:name="_Toc465158540"/>
+      <w:bookmarkStart w:id="49" w:name="_Toc465233349"/>
       <w:r>
         <w:rPr>
           <w:rFonts w:ascii="Times New Roman" w:hAnsi="Times New Roman" w:cs="Times New Roman"/>
           <w:color w:val="auto"/>
           <w:sz w:val="24"/>
         </w:rPr>
-        <w:t>5. LISTA DE RIESGOS Y PLAN DE GESTIÓN DE RIESGOS</w:t>
+        <w:t>5. LIST</w:t>
+      </w:r>
+      <w:r>
+        <w:rPr>
+          <w:rFonts w:ascii="Times New Roman" w:hAnsi="Times New Roman" w:cs="Times New Roman"/>
+          <w:color w:val="auto"/>
+          <w:sz w:val="24"/>
+        </w:rPr>
+        <w:t>A DE RIESGOS Y PLAN DE GESTIÓN DE RIESGOS</w:t>
       </w:r>
       <w:bookmarkEnd w:id="49"/>
     </w:p>
@@ -8676,7 +10266,7 @@
           <w:rFonts w:ascii="Times New Roman" w:hAnsi="Times New Roman" w:cs="Times New Roman"/>
         </w:rPr>
       </w:pPr>
-      <w:bookmarkStart w:id="50" w:name="_Toc465158541"/>
+      <w:bookmarkStart w:id="50" w:name="_Toc465233350"/>
       <w:r>
         <w:rPr>
           <w:rFonts w:ascii="Times New Roman" w:hAnsi="Times New Roman" w:cs="Times New Roman"/>
@@ -8694,7 +10284,7 @@
           <w:rFonts w:ascii="Times New Roman" w:hAnsi="Times New Roman" w:cs="Times New Roman"/>
         </w:rPr>
       </w:pPr>
-      <w:bookmarkStart w:id="51" w:name="_Toc465158542"/>
+      <w:bookmarkStart w:id="51" w:name="_Toc465233351"/>
       <w:r>
         <w:rPr>
           <w:rFonts w:ascii="Times New Roman" w:hAnsi="Times New Roman" w:cs="Times New Roman"/>
@@ -8712,7 +10302,7 @@
           <w:rFonts w:ascii="Times New Roman" w:hAnsi="Times New Roman" w:cs="Times New Roman"/>
         </w:rPr>
       </w:pPr>
-      <w:bookmarkStart w:id="52" w:name="_Toc465158543"/>
+      <w:bookmarkStart w:id="52" w:name="_Toc465233352"/>
       <w:r>
         <w:rPr>
           <w:rFonts w:ascii="Times New Roman" w:hAnsi="Times New Roman" w:cs="Times New Roman"/>
@@ -8730,7 +10320,7 @@
           <w:rFonts w:ascii="Times New Roman" w:hAnsi="Times New Roman" w:cs="Times New Roman"/>
         </w:rPr>
       </w:pPr>
-      <w:bookmarkStart w:id="53" w:name="_Toc465158544"/>
+      <w:bookmarkStart w:id="53" w:name="_Toc465233353"/>
       <w:r>
         <w:rPr>
           <w:rFonts w:ascii="Times New Roman" w:hAnsi="Times New Roman" w:cs="Times New Roman"/>
@@ -8853,7 +10443,7 @@
               <w:bCs/>
               <w:noProof/>
             </w:rPr>
-            <w:t>7</w:t>
+            <w:t>9</w:t>
           </w:r>
           <w:r>
             <w:rPr>
@@ -9294,6 +10884,119 @@
     </w:lvl>
   </w:abstractNum>
   <w:abstractNum w:abstractNumId="3" w15:restartNumberingAfterBreak="0">
+    <w:nsid w:val="1CFB00B3"/>
+    <w:multiLevelType w:val="hybridMultilevel"/>
+    <w:tmpl w:val="019C15B6"/>
+    <w:lvl w:ilvl="0" w:tplc="080A0001">
+      <w:start w:val="1"/>
+      <w:numFmt w:val="bullet"/>
+      <w:lvlText w:val=""/>
+      <w:lvlJc w:val="left"/>
+      <w:pPr>
+        <w:ind w:left="720" w:hanging="360"/>
+      </w:pPr>
+      <w:rPr>
+        <w:rFonts w:ascii="Symbol" w:hAnsi="Symbol" w:hint="default"/>
+      </w:rPr>
+    </w:lvl>
+    <w:lvl w:ilvl="1" w:tplc="080A0003" w:tentative="1">
+      <w:start w:val="1"/>
+      <w:numFmt w:val="bullet"/>
+      <w:lvlText w:val="o"/>
+      <w:lvlJc w:val="left"/>
+      <w:pPr>
+        <w:ind w:left="1440" w:hanging="360"/>
+      </w:pPr>
+      <w:rPr>
+        <w:rFonts w:ascii="Courier New" w:hAnsi="Courier New" w:cs="Courier New" w:hint="default"/>
+      </w:rPr>
+    </w:lvl>
+    <w:lvl w:ilvl="2" w:tplc="080A0005" w:tentative="1">
+      <w:start w:val="1"/>
+      <w:numFmt w:val="bullet"/>
+      <w:lvlText w:val=""/>
+      <w:lvlJc w:val="left"/>
+      <w:pPr>
+        <w:ind w:left="2160" w:hanging="360"/>
+      </w:pPr>
+      <w:rPr>
+        <w:rFonts w:ascii="Wingdings" w:hAnsi="Wingdings" w:hint="default"/>
+      </w:rPr>
+    </w:lvl>
+    <w:lvl w:ilvl="3" w:tplc="080A0001" w:tentative="1">
+      <w:start w:val="1"/>
+      <w:numFmt w:val="bullet"/>
+      <w:lvlText w:val=""/>
+      <w:lvlJc w:val="left"/>
+      <w:pPr>
+        <w:ind w:left="2880" w:hanging="360"/>
+      </w:pPr>
+      <w:rPr>
+        <w:rFonts w:ascii="Symbol" w:hAnsi="Symbol" w:hint="default"/>
+      </w:rPr>
+    </w:lvl>
+    <w:lvl w:ilvl="4" w:tplc="080A0003" w:tentative="1">
+      <w:start w:val="1"/>
+      <w:numFmt w:val="bullet"/>
+      <w:lvlText w:val="o"/>
+      <w:lvlJc w:val="left"/>
+      <w:pPr>
+        <w:ind w:left="3600" w:hanging="360"/>
+      </w:pPr>
+      <w:rPr>
+        <w:rFonts w:ascii="Courier New" w:hAnsi="Courier New" w:cs="Courier New" w:hint="default"/>
+      </w:rPr>
+    </w:lvl>
+    <w:lvl w:ilvl="5" w:tplc="080A0005" w:tentative="1">
+      <w:start w:val="1"/>
+      <w:numFmt w:val="bullet"/>
+      <w:lvlText w:val=""/>
+      <w:lvlJc w:val="left"/>
+      <w:pPr>
+        <w:ind w:left="4320" w:hanging="360"/>
+      </w:pPr>
+      <w:rPr>
+        <w:rFonts w:ascii="Wingdings" w:hAnsi="Wingdings" w:hint="default"/>
+      </w:rPr>
+    </w:lvl>
+    <w:lvl w:ilvl="6" w:tplc="080A0001" w:tentative="1">
+      <w:start w:val="1"/>
+      <w:numFmt w:val="bullet"/>
+      <w:lvlText w:val=""/>
+      <w:lvlJc w:val="left"/>
+      <w:pPr>
+        <w:ind w:left="5040" w:hanging="360"/>
+      </w:pPr>
+      <w:rPr>
+        <w:rFonts w:ascii="Symbol" w:hAnsi="Symbol" w:hint="default"/>
+      </w:rPr>
+    </w:lvl>
+    <w:lvl w:ilvl="7" w:tplc="080A0003" w:tentative="1">
+      <w:start w:val="1"/>
+      <w:numFmt w:val="bullet"/>
+      <w:lvlText w:val="o"/>
+      <w:lvlJc w:val="left"/>
+      <w:pPr>
+        <w:ind w:left="5760" w:hanging="360"/>
+      </w:pPr>
+      <w:rPr>
+        <w:rFonts w:ascii="Courier New" w:hAnsi="Courier New" w:cs="Courier New" w:hint="default"/>
+      </w:rPr>
+    </w:lvl>
+    <w:lvl w:ilvl="8" w:tplc="080A0005" w:tentative="1">
+      <w:start w:val="1"/>
+      <w:numFmt w:val="bullet"/>
+      <w:lvlText w:val=""/>
+      <w:lvlJc w:val="left"/>
+      <w:pPr>
+        <w:ind w:left="6480" w:hanging="360"/>
+      </w:pPr>
+      <w:rPr>
+        <w:rFonts w:ascii="Wingdings" w:hAnsi="Wingdings" w:hint="default"/>
+      </w:rPr>
+    </w:lvl>
+  </w:abstractNum>
+  <w:abstractNum w:abstractNumId="4" w15:restartNumberingAfterBreak="0">
     <w:nsid w:val="1DAA290F"/>
     <w:multiLevelType w:val="hybridMultilevel"/>
     <w:tmpl w:val="D3167440"/>
@@ -9406,7 +11109,7 @@
       </w:rPr>
     </w:lvl>
   </w:abstractNum>
-  <w:abstractNum w:abstractNumId="4" w15:restartNumberingAfterBreak="0">
+  <w:abstractNum w:abstractNumId="5" w15:restartNumberingAfterBreak="0">
     <w:nsid w:val="2B0A497F"/>
     <w:multiLevelType w:val="multilevel"/>
     <w:tmpl w:val="A458484E"/>
@@ -9519,7 +11222,7 @@
       </w:pPr>
     </w:lvl>
   </w:abstractNum>
-  <w:abstractNum w:abstractNumId="5" w15:restartNumberingAfterBreak="0">
+  <w:abstractNum w:abstractNumId="6" w15:restartNumberingAfterBreak="0">
     <w:nsid w:val="35497BD6"/>
     <w:multiLevelType w:val="hybridMultilevel"/>
     <w:tmpl w:val="32FEA3A6"/>
@@ -9605,7 +11308,7 @@
       </w:pPr>
     </w:lvl>
   </w:abstractNum>
-  <w:abstractNum w:abstractNumId="6" w15:restartNumberingAfterBreak="0">
+  <w:abstractNum w:abstractNumId="7" w15:restartNumberingAfterBreak="0">
     <w:nsid w:val="39C503A4"/>
     <w:multiLevelType w:val="hybridMultilevel"/>
     <w:tmpl w:val="4B7C3E24"/>
@@ -9694,7 +11397,7 @@
       </w:pPr>
     </w:lvl>
   </w:abstractNum>
-  <w:abstractNum w:abstractNumId="7" w15:restartNumberingAfterBreak="0">
+  <w:abstractNum w:abstractNumId="8" w15:restartNumberingAfterBreak="0">
     <w:nsid w:val="3AA57C15"/>
     <w:multiLevelType w:val="hybridMultilevel"/>
     <w:tmpl w:val="25CA03E4"/>
@@ -9807,7 +11510,7 @@
       </w:rPr>
     </w:lvl>
   </w:abstractNum>
-  <w:abstractNum w:abstractNumId="8" w15:restartNumberingAfterBreak="0">
+  <w:abstractNum w:abstractNumId="9" w15:restartNumberingAfterBreak="0">
     <w:nsid w:val="3EFD4033"/>
     <w:multiLevelType w:val="hybridMultilevel"/>
     <w:tmpl w:val="6D3E7D10"/>
@@ -9920,7 +11623,7 @@
       </w:rPr>
     </w:lvl>
   </w:abstractNum>
-  <w:abstractNum w:abstractNumId="9" w15:restartNumberingAfterBreak="0">
+  <w:abstractNum w:abstractNumId="10" w15:restartNumberingAfterBreak="0">
     <w:nsid w:val="402206CF"/>
     <w:multiLevelType w:val="multilevel"/>
     <w:tmpl w:val="E57A20B0"/>
@@ -10069,7 +11772,7 @@
       </w:rPr>
     </w:lvl>
   </w:abstractNum>
-  <w:abstractNum w:abstractNumId="10" w15:restartNumberingAfterBreak="0">
+  <w:abstractNum w:abstractNumId="11" w15:restartNumberingAfterBreak="0">
     <w:nsid w:val="41366CC0"/>
     <w:multiLevelType w:val="hybridMultilevel"/>
     <w:tmpl w:val="BC742812"/>
@@ -10155,7 +11858,7 @@
       </w:pPr>
     </w:lvl>
   </w:abstractNum>
-  <w:abstractNum w:abstractNumId="11" w15:restartNumberingAfterBreak="0">
+  <w:abstractNum w:abstractNumId="12" w15:restartNumberingAfterBreak="0">
     <w:nsid w:val="45EB1E09"/>
     <w:multiLevelType w:val="hybridMultilevel"/>
     <w:tmpl w:val="0BA88E22"/>
@@ -10244,7 +11947,7 @@
       </w:pPr>
     </w:lvl>
   </w:abstractNum>
-  <w:abstractNum w:abstractNumId="12" w15:restartNumberingAfterBreak="0">
+  <w:abstractNum w:abstractNumId="13" w15:restartNumberingAfterBreak="0">
     <w:nsid w:val="5D80452C"/>
     <w:multiLevelType w:val="hybridMultilevel"/>
     <w:tmpl w:val="EAD0DEBA"/>
@@ -10333,7 +12036,7 @@
       </w:pPr>
     </w:lvl>
   </w:abstractNum>
-  <w:abstractNum w:abstractNumId="13" w15:restartNumberingAfterBreak="0">
+  <w:abstractNum w:abstractNumId="14" w15:restartNumberingAfterBreak="0">
     <w:nsid w:val="5FAF7BBD"/>
     <w:multiLevelType w:val="hybridMultilevel"/>
     <w:tmpl w:val="AB263EBC"/>
@@ -10446,7 +12149,7 @@
       </w:rPr>
     </w:lvl>
   </w:abstractNum>
-  <w:abstractNum w:abstractNumId="14" w15:restartNumberingAfterBreak="0">
+  <w:abstractNum w:abstractNumId="15" w15:restartNumberingAfterBreak="0">
     <w:nsid w:val="632D0B7D"/>
     <w:multiLevelType w:val="hybridMultilevel"/>
     <w:tmpl w:val="C5C6E64C"/>
@@ -10559,7 +12262,7 @@
       </w:rPr>
     </w:lvl>
   </w:abstractNum>
-  <w:abstractNum w:abstractNumId="15" w15:restartNumberingAfterBreak="0">
+  <w:abstractNum w:abstractNumId="16" w15:restartNumberingAfterBreak="0">
     <w:nsid w:val="6F33389E"/>
     <w:multiLevelType w:val="hybridMultilevel"/>
     <w:tmpl w:val="000AD774"/>
@@ -10671,7 +12374,7 @@
       </w:rPr>
     </w:lvl>
   </w:abstractNum>
-  <w:abstractNum w:abstractNumId="16" w15:restartNumberingAfterBreak="0">
+  <w:abstractNum w:abstractNumId="17" w15:restartNumberingAfterBreak="0">
     <w:nsid w:val="700134EC"/>
     <w:multiLevelType w:val="hybridMultilevel"/>
     <w:tmpl w:val="113A39C6"/>
@@ -10784,7 +12487,7 @@
       </w:rPr>
     </w:lvl>
   </w:abstractNum>
-  <w:abstractNum w:abstractNumId="17" w15:restartNumberingAfterBreak="0">
+  <w:abstractNum w:abstractNumId="18" w15:restartNumberingAfterBreak="0">
     <w:nsid w:val="713F3C82"/>
     <w:multiLevelType w:val="hybridMultilevel"/>
     <w:tmpl w:val="FF66A876"/>
@@ -10897,7 +12600,7 @@
       </w:rPr>
     </w:lvl>
   </w:abstractNum>
-  <w:abstractNum w:abstractNumId="18" w15:restartNumberingAfterBreak="0">
+  <w:abstractNum w:abstractNumId="19" w15:restartNumberingAfterBreak="0">
     <w:nsid w:val="77844CBD"/>
     <w:multiLevelType w:val="hybridMultilevel"/>
     <w:tmpl w:val="42448744"/>
@@ -11011,61 +12714,64 @@
     </w:lvl>
   </w:abstractNum>
   <w:num w:numId="1">
-    <w:abstractNumId w:val="9"/>
+    <w:abstractNumId w:val="10"/>
   </w:num>
   <w:num w:numId="2">
-    <w:abstractNumId w:val="4"/>
+    <w:abstractNumId w:val="5"/>
   </w:num>
   <w:num w:numId="3">
-    <w:abstractNumId w:val="11"/>
+    <w:abstractNumId w:val="12"/>
   </w:num>
   <w:num w:numId="4">
-    <w:abstractNumId w:val="13"/>
+    <w:abstractNumId w:val="14"/>
   </w:num>
   <w:num w:numId="5">
     <w:abstractNumId w:val="0"/>
   </w:num>
   <w:num w:numId="6">
-    <w:abstractNumId w:val="6"/>
+    <w:abstractNumId w:val="7"/>
   </w:num>
   <w:num w:numId="7">
-    <w:abstractNumId w:val="12"/>
+    <w:abstractNumId w:val="13"/>
   </w:num>
   <w:num w:numId="8">
-    <w:abstractNumId w:val="14"/>
+    <w:abstractNumId w:val="15"/>
   </w:num>
   <w:num w:numId="9">
-    <w:abstractNumId w:val="7"/>
+    <w:abstractNumId w:val="8"/>
   </w:num>
   <w:num w:numId="10">
-    <w:abstractNumId w:val="15"/>
+    <w:abstractNumId w:val="16"/>
   </w:num>
   <w:num w:numId="11">
-    <w:abstractNumId w:val="3"/>
+    <w:abstractNumId w:val="4"/>
   </w:num>
   <w:num w:numId="12">
-    <w:abstractNumId w:val="18"/>
+    <w:abstractNumId w:val="19"/>
   </w:num>
   <w:num w:numId="13">
-    <w:abstractNumId w:val="10"/>
+    <w:abstractNumId w:val="11"/>
   </w:num>
   <w:num w:numId="14">
-    <w:abstractNumId w:val="5"/>
+    <w:abstractNumId w:val="6"/>
   </w:num>
   <w:num w:numId="15">
     <w:abstractNumId w:val="2"/>
   </w:num>
   <w:num w:numId="16">
-    <w:abstractNumId w:val="17"/>
+    <w:abstractNumId w:val="18"/>
   </w:num>
   <w:num w:numId="17">
-    <w:abstractNumId w:val="16"/>
+    <w:abstractNumId w:val="17"/>
   </w:num>
   <w:num w:numId="18">
     <w:abstractNumId w:val="1"/>
   </w:num>
   <w:num w:numId="19">
-    <w:abstractNumId w:val="8"/>
+    <w:abstractNumId w:val="9"/>
+  </w:num>
+  <w:num w:numId="20">
+    <w:abstractNumId w:val="3"/>
   </w:num>
 </w:numbering>
 </file>
@@ -12397,6 +14103,7 @@
     <w:rsid w:val="001A6EB0"/>
     <w:rsid w:val="002038E2"/>
     <w:rsid w:val="00324345"/>
+    <w:rsid w:val="00361640"/>
     <w:rsid w:val="004A7C55"/>
     <w:rsid w:val="004D059F"/>
     <w:rsid w:val="0057229B"/>
@@ -12410,6 +14117,7 @@
     <w:rsid w:val="008C727B"/>
     <w:rsid w:val="009D29C1"/>
     <w:rsid w:val="00A02EC4"/>
+    <w:rsid w:val="00B2397C"/>
     <w:rsid w:val="00B637BA"/>
     <w:rsid w:val="00BA3503"/>
     <w:rsid w:val="00D92B1D"/>
@@ -13269,7 +14977,7 @@
 </file>
 
 <file path=customXml/itemProps2.xml><?xml version="1.0" encoding="utf-8"?>
-<ds:datastoreItem xmlns:ds="http://schemas.openxmlformats.org/officeDocument/2006/customXml" ds:itemID="{18A7F48C-428B-4713-9179-15AEB1F07982}">
+<ds:datastoreItem xmlns:ds="http://schemas.openxmlformats.org/officeDocument/2006/customXml" ds:itemID="{C46221F1-6994-4951-A576-D7161887095D}">
   <ds:schemaRefs>
     <ds:schemaRef ds:uri="http://schemas.openxmlformats.org/officeDocument/2006/bibliography"/>
   </ds:schemaRefs>

</xml_diff>

<commit_message>
Doc/Lista de riesgos y plan de iteracion
</commit_message>
<xml_diff>
--- a/Documentacion/Documentación JYMP Store.docx
+++ b/Documentacion/Documentación JYMP Store.docx
@@ -206,6 +206,7 @@
                 <w:dataBinding w:prefixMappings="xmlns:ns0='http://schemas.openxmlformats.org/officeDocument/2006/extended-properties'" w:xpath="/ns0:Properties[1]/ns0:Company[1]" w:storeItemID="{6668398D-A668-4E3E-A5EB-62B293D839F1}"/>
                 <w:text/>
               </w:sdtPr>
+              <w:sdtEndPr/>
               <w:sdtContent>
                 <w:r>
                   <w:rPr>
@@ -258,6 +259,7 @@
                 <w:dataBinding w:prefixMappings="xmlns:ns0='http://schemas.openxmlformats.org/package/2006/metadata/core-properties' xmlns:ns1='http://purl.org/dc/elements/1.1/'" w:xpath="/ns0:coreProperties[1]/ns1:title[1]" w:storeItemID="{6C3C8BC8-F283-45AE-878A-BAB7291924A1}"/>
                 <w:text/>
               </w:sdtPr>
+              <w:sdtEndPr/>
               <w:sdtContent>
                 <w:r>
                   <w:rPr>
@@ -340,6 +342,7 @@
             <w:dataBinding w:prefixMappings="xmlns:ns0='http://schemas.openxmlformats.org/package/2006/metadata/core-properties' xmlns:ns1='http://purl.org/dc/elements/1.1/'" w:xpath="/ns0:coreProperties[1]/ns1:subject[1]" w:storeItemID="{6C3C8BC8-F283-45AE-878A-BAB7291924A1}"/>
             <w:text/>
           </w:sdtPr>
+          <w:sdtEndPr/>
           <w:sdtContent>
             <w:tc>
               <w:tcPr>
@@ -433,6 +436,7 @@
             <w:dataBinding w:prefixMappings="xmlns:ns0='http://schemas.openxmlformats.org/package/2006/metadata/core-properties' xmlns:ns1='http://purl.org/dc/elements/1.1/'" w:xpath="/ns0:coreProperties[1]/ns1:creator[1]" w:storeItemID="{6C3C8BC8-F283-45AE-878A-BAB7291924A1}"/>
             <w:text/>
           </w:sdtPr>
+          <w:sdtEndPr/>
           <w:sdtContent>
             <w:tc>
               <w:tcPr>
@@ -505,6 +509,7 @@
                   <w:calendar w:val="gregorian"/>
                 </w:date>
               </w:sdtPr>
+              <w:sdtEndPr/>
               <w:sdtContent>
                 <w:r>
                   <w:rPr>
@@ -585,7 +590,7 @@
         <mc:AlternateContent>
           <mc:Choice Requires="wps">
             <w:drawing>
-              <wp:anchor distT="0" distB="0" distL="457200" distR="114300" simplePos="0" relativeHeight="251653120" behindDoc="0" locked="0" layoutInCell="0" allowOverlap="1" wp14:anchorId="28B73BCA" wp14:editId="187D895B">
+              <wp:anchor distT="0" distB="0" distL="457200" distR="114300" simplePos="0" relativeHeight="251656192" behindDoc="0" locked="0" layoutInCell="0" allowOverlap="1" wp14:anchorId="28B73BCA" wp14:editId="187D895B">
                 <wp:simplePos x="0" y="0"/>
                 <wp:positionH relativeFrom="margin">
                   <wp:posOffset>434340</wp:posOffset>
@@ -776,7 +781,7 @@
           </mc:Choice>
           <mc:Fallback>
             <w:pict>
-              <v:rect w14:anchorId="28B73BCA" id="Autoforma 14" o:spid="_x0000_s1027" style="position:absolute;margin-left:34.2pt;margin-top:391.85pt;width:222.65pt;height:137.25pt;z-index:251653120;visibility:visible;mso-wrap-style:square;mso-width-percent:0;mso-height-percent:0;mso-wrap-distance-left:36pt;mso-wrap-distance-top:0;mso-wrap-distance-right:9pt;mso-wrap-distance-bottom:0;mso-position-horizontal:absolute;mso-position-horizontal-relative:margin;mso-position-vertical:absolute;mso-position-vertical-relative:margin;mso-width-percent:0;mso-height-percent:0;mso-width-relative:margin;mso-height-relative:page;v-text-anchor:middle" o:gfxdata="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" o:allowincell="f" fillcolor="white [3212]" stroked="f" strokeweight="1.25pt">
+              <v:rect w14:anchorId="28B73BCA" id="Autoforma 14" o:spid="_x0000_s1027" style="position:absolute;margin-left:34.2pt;margin-top:391.85pt;width:222.65pt;height:137.25pt;z-index:251656192;visibility:visible;mso-wrap-style:square;mso-width-percent:0;mso-height-percent:0;mso-wrap-distance-left:36pt;mso-wrap-distance-top:0;mso-wrap-distance-right:9pt;mso-wrap-distance-bottom:0;mso-position-horizontal:absolute;mso-position-horizontal-relative:margin;mso-position-vertical:absolute;mso-position-vertical-relative:margin;mso-width-percent:0;mso-height-percent:0;mso-width-relative:margin;mso-height-relative:page;v-text-anchor:middle" o:gfxdata="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" o:allowincell="f" fillcolor="white [3212]" stroked="f" strokeweight="1.25pt">
                 <v:textbox inset=",7.2pt,,7.2pt">
                   <w:txbxContent>
                     <w:p>
@@ -1019,7 +1024,7 @@
           <w:lang w:val="es-MX" w:eastAsia="es-MX"/>
         </w:rPr>
         <w:drawing>
-          <wp:anchor distT="0" distB="0" distL="114300" distR="114300" simplePos="0" relativeHeight="251665408" behindDoc="1" locked="0" layoutInCell="1" allowOverlap="1" wp14:anchorId="00536F3E" wp14:editId="1BDF441D">
+          <wp:anchor distT="0" distB="0" distL="114300" distR="114300" simplePos="0" relativeHeight="251659264" behindDoc="1" locked="0" layoutInCell="1" allowOverlap="1" wp14:anchorId="00536F3E" wp14:editId="1BDF441D">
             <wp:simplePos x="0" y="0"/>
             <wp:positionH relativeFrom="column">
               <wp:posOffset>5005705</wp:posOffset>
@@ -1122,12 +1127,21 @@
           <w:docPartUnique/>
         </w:docPartObj>
       </w:sdtPr>
+      <w:sdtEndPr/>
       <w:sdtContent>
         <w:p>
           <w:pPr>
             <w:pStyle w:val="TtulodeTDC"/>
+            <w:rPr>
+              <w:rFonts w:ascii="Times New Roman" w:hAnsi="Times New Roman" w:cs="Times New Roman"/>
+              <w:color w:val="auto"/>
+            </w:rPr>
           </w:pPr>
           <w:r>
+            <w:rPr>
+              <w:rFonts w:ascii="Times New Roman" w:hAnsi="Times New Roman" w:cs="Times New Roman"/>
+              <w:color w:val="auto"/>
+            </w:rPr>
             <w:t>Tabla de contenido</w:t>
           </w:r>
         </w:p>
@@ -1154,7 +1168,7 @@
           <w:r>
             <w:fldChar w:fldCharType="separate"/>
           </w:r>
-          <w:hyperlink w:anchor="_Toc465233311" w:history="1">
+          <w:hyperlink w:anchor="_Toc465259877" w:history="1">
             <w:r>
               <w:rPr>
                 <w:rStyle w:val="Hipervnculo"/>
@@ -1182,7 +1196,7 @@
                 <w:noProof/>
                 <w:webHidden/>
               </w:rPr>
-              <w:instrText xml:space="preserve"> PAGEREF _Toc465233311 \h </w:instrText>
+              <w:instrText xml:space="preserve"> PAGEREF _Toc465259877 \h </w:instrText>
             </w:r>
             <w:r>
               <w:rPr>
@@ -1228,7 +1242,7 @@
               <w:lang w:val="es-MX" w:eastAsia="es-MX"/>
             </w:rPr>
           </w:pPr>
-          <w:hyperlink w:anchor="_Toc465233312" w:history="1">
+          <w:hyperlink w:anchor="_Toc465259878" w:history="1">
             <w:r>
               <w:rPr>
                 <w:rStyle w:val="Hipervnculo"/>
@@ -1255,7 +1269,7 @@
                 <w:noProof/>
                 <w:webHidden/>
               </w:rPr>
-              <w:instrText xml:space="preserve"> PAGEREF _Toc465233312 \h </w:instrText>
+              <w:instrText xml:space="preserve"> PAGEREF _Toc465259878 \h </w:instrText>
             </w:r>
             <w:r>
               <w:rPr>
@@ -1301,7 +1315,7 @@
               <w:lang w:val="es-MX" w:eastAsia="es-MX"/>
             </w:rPr>
           </w:pPr>
-          <w:hyperlink w:anchor="_Toc465233313" w:history="1">
+          <w:hyperlink w:anchor="_Toc465259879" w:history="1">
             <w:r>
               <w:rPr>
                 <w:rStyle w:val="Hipervnculo"/>
@@ -1328,7 +1342,7 @@
                 <w:noProof/>
                 <w:webHidden/>
               </w:rPr>
-              <w:instrText xml:space="preserve"> PAGEREF _Toc465233313 \h </w:instrText>
+              <w:instrText xml:space="preserve"> PAGEREF _Toc465259879 \h </w:instrText>
             </w:r>
             <w:r>
               <w:rPr>
@@ -1374,7 +1388,7 @@
               <w:lang w:val="es-MX" w:eastAsia="es-MX"/>
             </w:rPr>
           </w:pPr>
-          <w:hyperlink w:anchor="_Toc465233314" w:history="1">
+          <w:hyperlink w:anchor="_Toc465259880" w:history="1">
             <w:r>
               <w:rPr>
                 <w:rStyle w:val="Hipervnculo"/>
@@ -1401,7 +1415,7 @@
                 <w:noProof/>
                 <w:webHidden/>
               </w:rPr>
-              <w:instrText xml:space="preserve"> PAGEREF _Toc465233314 \h </w:instrText>
+              <w:instrText xml:space="preserve"> PAGEREF _Toc465259880 \h </w:instrText>
             </w:r>
             <w:r>
               <w:rPr>
@@ -1447,7 +1461,7 @@
               <w:lang w:val="es-MX" w:eastAsia="es-MX"/>
             </w:rPr>
           </w:pPr>
-          <w:hyperlink w:anchor="_Toc465233315" w:history="1">
+          <w:hyperlink w:anchor="_Toc465259881" w:history="1">
             <w:r>
               <w:rPr>
                 <w:rStyle w:val="Hipervnculo"/>
@@ -1474,7 +1488,7 @@
                 <w:noProof/>
                 <w:webHidden/>
               </w:rPr>
-              <w:instrText xml:space="preserve"> PAGEREF _Toc465233315 \h </w:instrText>
+              <w:instrText xml:space="preserve"> PAGEREF _Toc465259881 \h </w:instrText>
             </w:r>
             <w:r>
               <w:rPr>
@@ -1520,7 +1534,7 @@
               <w:lang w:val="es-MX" w:eastAsia="es-MX"/>
             </w:rPr>
           </w:pPr>
-          <w:hyperlink w:anchor="_Toc465233316" w:history="1">
+          <w:hyperlink w:anchor="_Toc465259882" w:history="1">
             <w:r>
               <w:rPr>
                 <w:rStyle w:val="Hipervnculo"/>
@@ -1547,7 +1561,7 @@
                 <w:noProof/>
                 <w:webHidden/>
               </w:rPr>
-              <w:instrText xml:space="preserve"> PAGEREF _Toc465233316 \h </w:instrText>
+              <w:instrText xml:space="preserve"> PAGEREF _Toc465259882 \h </w:instrText>
             </w:r>
             <w:r>
               <w:rPr>
@@ -1593,7 +1607,7 @@
               <w:lang w:val="es-MX" w:eastAsia="es-MX"/>
             </w:rPr>
           </w:pPr>
-          <w:hyperlink w:anchor="_Toc465233317" w:history="1">
+          <w:hyperlink w:anchor="_Toc465259883" w:history="1">
             <w:r>
               <w:rPr>
                 <w:rStyle w:val="Hipervnculo"/>
@@ -1620,7 +1634,7 @@
                 <w:noProof/>
                 <w:webHidden/>
               </w:rPr>
-              <w:instrText xml:space="preserve"> PAGEREF _Toc465233317 \h </w:instrText>
+              <w:instrText xml:space="preserve"> PAGEREF _Toc465259883 \h </w:instrText>
             </w:r>
             <w:r>
               <w:rPr>
@@ -1666,7 +1680,7 @@
               <w:lang w:val="es-MX" w:eastAsia="es-MX"/>
             </w:rPr>
           </w:pPr>
-          <w:hyperlink w:anchor="_Toc465233318" w:history="1">
+          <w:hyperlink w:anchor="_Toc465259884" w:history="1">
             <w:r>
               <w:rPr>
                 <w:rStyle w:val="Hipervnculo"/>
@@ -1693,7 +1707,7 @@
                 <w:noProof/>
                 <w:webHidden/>
               </w:rPr>
-              <w:instrText xml:space="preserve"> PAGEREF _Toc465233318 \h </w:instrText>
+              <w:instrText xml:space="preserve"> PAGEREF _Toc465259884 \h </w:instrText>
             </w:r>
             <w:r>
               <w:rPr>
@@ -1739,7 +1753,7 @@
               <w:lang w:val="es-MX" w:eastAsia="es-MX"/>
             </w:rPr>
           </w:pPr>
-          <w:hyperlink w:anchor="_Toc465233319" w:history="1">
+          <w:hyperlink w:anchor="_Toc465259885" w:history="1">
             <w:r>
               <w:rPr>
                 <w:rStyle w:val="Hipervnculo"/>
@@ -1766,7 +1780,7 @@
                 <w:noProof/>
                 <w:webHidden/>
               </w:rPr>
-              <w:instrText xml:space="preserve"> PAGEREF _Toc465233319 \h </w:instrText>
+              <w:instrText xml:space="preserve"> PAGEREF _Toc465259885 \h </w:instrText>
             </w:r>
             <w:r>
               <w:rPr>
@@ -1812,7 +1826,7 @@
               <w:lang w:val="es-MX" w:eastAsia="es-MX"/>
             </w:rPr>
           </w:pPr>
-          <w:hyperlink w:anchor="_Toc465233320" w:history="1">
+          <w:hyperlink w:anchor="_Toc465259886" w:history="1">
             <w:r>
               <w:rPr>
                 <w:rStyle w:val="Hipervnculo"/>
@@ -1839,7 +1853,7 @@
                 <w:noProof/>
                 <w:webHidden/>
               </w:rPr>
-              <w:instrText xml:space="preserve"> PAGEREF _Toc465233320 \h </w:instrText>
+              <w:instrText xml:space="preserve"> PAGEREF _Toc465259886 \h </w:instrText>
             </w:r>
             <w:r>
               <w:rPr>
@@ -1885,7 +1899,7 @@
               <w:lang w:val="es-MX" w:eastAsia="es-MX"/>
             </w:rPr>
           </w:pPr>
-          <w:hyperlink w:anchor="_Toc465233321" w:history="1">
+          <w:hyperlink w:anchor="_Toc465259887" w:history="1">
             <w:r>
               <w:rPr>
                 <w:rStyle w:val="Hipervnculo"/>
@@ -1912,7 +1926,7 @@
                 <w:noProof/>
                 <w:webHidden/>
               </w:rPr>
-              <w:instrText xml:space="preserve"> PAGEREF _Toc465233321 \h </w:instrText>
+              <w:instrText xml:space="preserve"> PAGEREF _Toc465259887 \h </w:instrText>
             </w:r>
             <w:r>
               <w:rPr>
@@ -1958,7 +1972,7 @@
               <w:lang w:val="es-MX" w:eastAsia="es-MX"/>
             </w:rPr>
           </w:pPr>
-          <w:hyperlink w:anchor="_Toc465233322" w:history="1">
+          <w:hyperlink w:anchor="_Toc465259888" w:history="1">
             <w:r>
               <w:rPr>
                 <w:rStyle w:val="Hipervnculo"/>
@@ -1985,7 +1999,7 @@
                 <w:noProof/>
                 <w:webHidden/>
               </w:rPr>
-              <w:instrText xml:space="preserve"> PAGEREF _Toc465233322 \h </w:instrText>
+              <w:instrText xml:space="preserve"> PAGEREF _Toc465259888 \h </w:instrText>
             </w:r>
             <w:r>
               <w:rPr>
@@ -2031,7 +2045,7 @@
               <w:lang w:val="es-MX" w:eastAsia="es-MX"/>
             </w:rPr>
           </w:pPr>
-          <w:hyperlink w:anchor="_Toc465233323" w:history="1">
+          <w:hyperlink w:anchor="_Toc465259889" w:history="1">
             <w:r>
               <w:rPr>
                 <w:rStyle w:val="Hipervnculo"/>
@@ -2058,7 +2072,7 @@
                 <w:noProof/>
                 <w:webHidden/>
               </w:rPr>
-              <w:instrText xml:space="preserve"> PAGEREF _Toc465233323 \h </w:instrText>
+              <w:instrText xml:space="preserve"> PAGEREF _Toc465259889 \h </w:instrText>
             </w:r>
             <w:r>
               <w:rPr>
@@ -2103,7 +2117,7 @@
               <w:lang w:val="es-MX" w:eastAsia="es-MX"/>
             </w:rPr>
           </w:pPr>
-          <w:hyperlink w:anchor="_Toc465233324" w:history="1">
+          <w:hyperlink w:anchor="_Toc465259890" w:history="1">
             <w:r>
               <w:rPr>
                 <w:rStyle w:val="Hipervnculo"/>
@@ -2131,7 +2145,7 @@
                 <w:noProof/>
                 <w:webHidden/>
               </w:rPr>
-              <w:instrText xml:space="preserve"> PAGEREF _Toc465233324 \h </w:instrText>
+              <w:instrText xml:space="preserve"> PAGEREF _Toc465259890 \h </w:instrText>
             </w:r>
             <w:r>
               <w:rPr>
@@ -2177,7 +2191,7 @@
               <w:lang w:val="es-MX" w:eastAsia="es-MX"/>
             </w:rPr>
           </w:pPr>
-          <w:hyperlink w:anchor="_Toc465233325" w:history="1">
+          <w:hyperlink w:anchor="_Toc465259891" w:history="1">
             <w:r>
               <w:rPr>
                 <w:rStyle w:val="Hipervnculo"/>
@@ -2204,7 +2218,7 @@
                 <w:noProof/>
                 <w:webHidden/>
               </w:rPr>
-              <w:instrText xml:space="preserve"> PAGEREF _Toc465233325 \h </w:instrText>
+              <w:instrText xml:space="preserve"> PAGEREF _Toc465259891 \h </w:instrText>
             </w:r>
             <w:r>
               <w:rPr>
@@ -2250,7 +2264,7 @@
               <w:lang w:val="es-MX" w:eastAsia="es-MX"/>
             </w:rPr>
           </w:pPr>
-          <w:hyperlink w:anchor="_Toc465233326" w:history="1">
+          <w:hyperlink w:anchor="_Toc465259892" w:history="1">
             <w:r>
               <w:rPr>
                 <w:rStyle w:val="Hipervnculo"/>
@@ -2277,7 +2291,7 @@
                 <w:noProof/>
                 <w:webHidden/>
               </w:rPr>
-              <w:instrText xml:space="preserve"> PAGEREF _Toc465233326 \h </w:instrText>
+              <w:instrText xml:space="preserve"> PAGEREF _Toc465259892 \h </w:instrText>
             </w:r>
             <w:r>
               <w:rPr>
@@ -2323,7 +2337,7 @@
               <w:lang w:val="es-MX" w:eastAsia="es-MX"/>
             </w:rPr>
           </w:pPr>
-          <w:hyperlink w:anchor="_Toc465233327" w:history="1">
+          <w:hyperlink w:anchor="_Toc465259893" w:history="1">
             <w:r>
               <w:rPr>
                 <w:rStyle w:val="Hipervnculo"/>
@@ -2350,7 +2364,7 @@
                 <w:noProof/>
                 <w:webHidden/>
               </w:rPr>
-              <w:instrText xml:space="preserve"> PAGEREF _Toc465233327 \h </w:instrText>
+              <w:instrText xml:space="preserve"> PAGEREF _Toc465259893 \h </w:instrText>
             </w:r>
             <w:r>
               <w:rPr>
@@ -2396,7 +2410,7 @@
               <w:lang w:val="es-MX" w:eastAsia="es-MX"/>
             </w:rPr>
           </w:pPr>
-          <w:hyperlink w:anchor="_Toc465233328" w:history="1">
+          <w:hyperlink w:anchor="_Toc465259894" w:history="1">
             <w:r>
               <w:rPr>
                 <w:rStyle w:val="Hipervnculo"/>
@@ -2423,7 +2437,7 @@
                 <w:noProof/>
                 <w:webHidden/>
               </w:rPr>
-              <w:instrText xml:space="preserve"> PAGEREF _Toc465233328 \h </w:instrText>
+              <w:instrText xml:space="preserve"> PAGEREF _Toc465259894 \h </w:instrText>
             </w:r>
             <w:r>
               <w:rPr>
@@ -2469,7 +2483,7 @@
               <w:lang w:val="es-MX" w:eastAsia="es-MX"/>
             </w:rPr>
           </w:pPr>
-          <w:hyperlink w:anchor="_Toc465233329" w:history="1">
+          <w:hyperlink w:anchor="_Toc465259895" w:history="1">
             <w:r>
               <w:rPr>
                 <w:rStyle w:val="Hipervnculo"/>
@@ -2496,7 +2510,7 @@
                 <w:noProof/>
                 <w:webHidden/>
               </w:rPr>
-              <w:instrText xml:space="preserve"> PAGEREF _Toc465233329 \h </w:instrText>
+              <w:instrText xml:space="preserve"> PAGEREF _Toc465259895 \h </w:instrText>
             </w:r>
             <w:r>
               <w:rPr>
@@ -2542,7 +2556,7 @@
               <w:lang w:val="es-MX" w:eastAsia="es-MX"/>
             </w:rPr>
           </w:pPr>
-          <w:hyperlink w:anchor="_Toc465233330" w:history="1">
+          <w:hyperlink w:anchor="_Toc465259896" w:history="1">
             <w:r>
               <w:rPr>
                 <w:rStyle w:val="Hipervnculo"/>
@@ -2569,7 +2583,7 @@
                 <w:noProof/>
                 <w:webHidden/>
               </w:rPr>
-              <w:instrText xml:space="preserve"> PAGEREF _Toc465233330 \h </w:instrText>
+              <w:instrText xml:space="preserve"> PAGEREF _Toc465259896 \h </w:instrText>
             </w:r>
             <w:r>
               <w:rPr>
@@ -2614,7 +2628,7 @@
               <w:lang w:val="es-MX" w:eastAsia="es-MX"/>
             </w:rPr>
           </w:pPr>
-          <w:hyperlink w:anchor="_Toc465233331" w:history="1">
+          <w:hyperlink w:anchor="_Toc465259897" w:history="1">
             <w:r>
               <w:rPr>
                 <w:rStyle w:val="Hipervnculo"/>
@@ -2642,7 +2656,7 @@
                 <w:noProof/>
                 <w:webHidden/>
               </w:rPr>
-              <w:instrText xml:space="preserve"> PAGEREF _Toc465233331 \h </w:instrText>
+              <w:instrText xml:space="preserve"> PAGEREF _Toc465259897 \h </w:instrText>
             </w:r>
             <w:r>
               <w:rPr>
@@ -2688,7 +2702,7 @@
               <w:lang w:val="es-MX" w:eastAsia="es-MX"/>
             </w:rPr>
           </w:pPr>
-          <w:hyperlink w:anchor="_Toc465233332" w:history="1">
+          <w:hyperlink w:anchor="_Toc465259898" w:history="1">
             <w:r>
               <w:rPr>
                 <w:rStyle w:val="Hipervnculo"/>
@@ -2715,7 +2729,7 @@
                 <w:noProof/>
                 <w:webHidden/>
               </w:rPr>
-              <w:instrText xml:space="preserve"> PAGEREF _Toc465233332 \h </w:instrText>
+              <w:instrText xml:space="preserve"> PAGEREF _Toc465259898 \h </w:instrText>
             </w:r>
             <w:r>
               <w:rPr>
@@ -2761,7 +2775,7 @@
               <w:lang w:val="es-MX" w:eastAsia="es-MX"/>
             </w:rPr>
           </w:pPr>
-          <w:hyperlink w:anchor="_Toc465233333" w:history="1">
+          <w:hyperlink w:anchor="_Toc465259899" w:history="1">
             <w:r>
               <w:rPr>
                 <w:rStyle w:val="Hipervnculo"/>
@@ -2788,7 +2802,7 @@
                 <w:noProof/>
                 <w:webHidden/>
               </w:rPr>
-              <w:instrText xml:space="preserve"> PAGEREF _Toc465233333 \h </w:instrText>
+              <w:instrText xml:space="preserve"> PAGEREF _Toc465259899 \h </w:instrText>
             </w:r>
             <w:r>
               <w:rPr>
@@ -2835,7 +2849,7 @@
               <w:lang w:val="es-MX" w:eastAsia="es-MX"/>
             </w:rPr>
           </w:pPr>
-          <w:hyperlink w:anchor="_Toc465233334" w:history="1">
+          <w:hyperlink w:anchor="_Toc465259900" w:history="1">
             <w:r>
               <w:rPr>
                 <w:rStyle w:val="Hipervnculo"/>
@@ -2862,7 +2876,7 @@
                 <w:noProof/>
                 <w:webHidden/>
               </w:rPr>
-              <w:instrText xml:space="preserve"> PAGEREF _Toc465233334 \h </w:instrText>
+              <w:instrText xml:space="preserve"> PAGEREF _Toc465259900 \h </w:instrText>
             </w:r>
             <w:r>
               <w:rPr>
@@ -2909,7 +2923,7 @@
               <w:lang w:val="es-MX" w:eastAsia="es-MX"/>
             </w:rPr>
           </w:pPr>
-          <w:hyperlink w:anchor="_Toc465233335" w:history="1">
+          <w:hyperlink w:anchor="_Toc465259901" w:history="1">
             <w:r>
               <w:rPr>
                 <w:rStyle w:val="Hipervnculo"/>
@@ -2936,7 +2950,7 @@
                 <w:noProof/>
                 <w:webHidden/>
               </w:rPr>
-              <w:instrText xml:space="preserve"> PAGEREF _Toc465233335 \h </w:instrText>
+              <w:instrText xml:space="preserve"> PAGEREF _Toc465259901 \h </w:instrText>
             </w:r>
             <w:r>
               <w:rPr>
@@ -2983,7 +2997,7 @@
               <w:lang w:val="es-MX" w:eastAsia="es-MX"/>
             </w:rPr>
           </w:pPr>
-          <w:hyperlink w:anchor="_Toc465233336" w:history="1">
+          <w:hyperlink w:anchor="_Toc465259902" w:history="1">
             <w:r>
               <w:rPr>
                 <w:rStyle w:val="Hipervnculo"/>
@@ -3010,7 +3024,7 @@
                 <w:noProof/>
                 <w:webHidden/>
               </w:rPr>
-              <w:instrText xml:space="preserve"> PAGEREF _Toc465233336 \h </w:instrText>
+              <w:instrText xml:space="preserve"> PAGEREF _Toc465259902 \h </w:instrText>
             </w:r>
             <w:r>
               <w:rPr>
@@ -3056,7 +3070,7 @@
               <w:lang w:val="es-MX" w:eastAsia="es-MX"/>
             </w:rPr>
           </w:pPr>
-          <w:hyperlink w:anchor="_Toc465233337" w:history="1">
+          <w:hyperlink w:anchor="_Toc465259903" w:history="1">
             <w:r>
               <w:rPr>
                 <w:rStyle w:val="Hipervnculo"/>
@@ -3083,7 +3097,7 @@
                 <w:noProof/>
                 <w:webHidden/>
               </w:rPr>
-              <w:instrText xml:space="preserve"> PAGEREF _Toc465233337 \h </w:instrText>
+              <w:instrText xml:space="preserve"> PAGEREF _Toc465259903 \h </w:instrText>
             </w:r>
             <w:r>
               <w:rPr>
@@ -3130,7 +3144,7 @@
               <w:lang w:val="es-MX" w:eastAsia="es-MX"/>
             </w:rPr>
           </w:pPr>
-          <w:hyperlink w:anchor="_Toc465233338" w:history="1">
+          <w:hyperlink w:anchor="_Toc465259904" w:history="1">
             <w:r>
               <w:rPr>
                 <w:rStyle w:val="Hipervnculo"/>
@@ -3157,7 +3171,7 @@
                 <w:noProof/>
                 <w:webHidden/>
               </w:rPr>
-              <w:instrText xml:space="preserve"> PAGEREF _Toc465233338 \h </w:instrText>
+              <w:instrText xml:space="preserve"> PAGEREF _Toc465259904 \h </w:instrText>
             </w:r>
             <w:r>
               <w:rPr>
@@ -3203,7 +3217,7 @@
               <w:lang w:val="es-MX" w:eastAsia="es-MX"/>
             </w:rPr>
           </w:pPr>
-          <w:hyperlink w:anchor="_Toc465233339" w:history="1">
+          <w:hyperlink w:anchor="_Toc465259905" w:history="1">
             <w:r>
               <w:rPr>
                 <w:rStyle w:val="Hipervnculo"/>
@@ -3230,7 +3244,7 @@
                 <w:noProof/>
                 <w:webHidden/>
               </w:rPr>
-              <w:instrText xml:space="preserve"> PAGEREF _Toc465233339 \h </w:instrText>
+              <w:instrText xml:space="preserve"> PAGEREF _Toc465259905 \h </w:instrText>
             </w:r>
             <w:r>
               <w:rPr>
@@ -3277,7 +3291,7 @@
               <w:lang w:val="es-MX" w:eastAsia="es-MX"/>
             </w:rPr>
           </w:pPr>
-          <w:hyperlink w:anchor="_Toc465233340" w:history="1">
+          <w:hyperlink w:anchor="_Toc465259906" w:history="1">
             <w:r>
               <w:rPr>
                 <w:rStyle w:val="Hipervnculo"/>
@@ -3304,7 +3318,7 @@
                 <w:noProof/>
                 <w:webHidden/>
               </w:rPr>
-              <w:instrText xml:space="preserve"> PAGEREF _Toc465233340 \h </w:instrText>
+              <w:instrText xml:space="preserve"> PAGEREF _Toc465259906 \h </w:instrText>
             </w:r>
             <w:r>
               <w:rPr>
@@ -3350,7 +3364,7 @@
               <w:lang w:val="es-MX" w:eastAsia="es-MX"/>
             </w:rPr>
           </w:pPr>
-          <w:hyperlink w:anchor="_Toc465233341" w:history="1">
+          <w:hyperlink w:anchor="_Toc465259907" w:history="1">
             <w:r>
               <w:rPr>
                 <w:rStyle w:val="Hipervnculo"/>
@@ -3377,7 +3391,7 @@
                 <w:noProof/>
                 <w:webHidden/>
               </w:rPr>
-              <w:instrText xml:space="preserve"> PAGEREF _Toc465233341 \h </w:instrText>
+              <w:instrText xml:space="preserve"> PAGEREF _Toc465259907 \h </w:instrText>
             </w:r>
             <w:r>
               <w:rPr>
@@ -3423,7 +3437,7 @@
               <w:lang w:val="es-MX" w:eastAsia="es-MX"/>
             </w:rPr>
           </w:pPr>
-          <w:hyperlink w:anchor="_Toc465233342" w:history="1">
+          <w:hyperlink w:anchor="_Toc465259908" w:history="1">
             <w:r>
               <w:rPr>
                 <w:rStyle w:val="Hipervnculo"/>
@@ -3450,7 +3464,7 @@
                 <w:noProof/>
                 <w:webHidden/>
               </w:rPr>
-              <w:instrText xml:space="preserve"> PAGEREF _Toc465233342 \h </w:instrText>
+              <w:instrText xml:space="preserve"> PAGEREF _Toc465259908 \h </w:instrText>
             </w:r>
             <w:r>
               <w:rPr>
@@ -3497,7 +3511,7 @@
               <w:lang w:val="es-MX" w:eastAsia="es-MX"/>
             </w:rPr>
           </w:pPr>
-          <w:hyperlink w:anchor="_Toc465233343" w:history="1">
+          <w:hyperlink w:anchor="_Toc465259909" w:history="1">
             <w:r>
               <w:rPr>
                 <w:rStyle w:val="Hipervnculo"/>
@@ -3524,7 +3538,7 @@
                 <w:noProof/>
                 <w:webHidden/>
               </w:rPr>
-              <w:instrText xml:space="preserve"> PAGEREF _Toc465233343 \h </w:instrText>
+              <w:instrText xml:space="preserve"> PAGEREF _Toc465259909 \h </w:instrText>
             </w:r>
             <w:r>
               <w:rPr>
@@ -3571,7 +3585,7 @@
               <w:lang w:val="es-MX" w:eastAsia="es-MX"/>
             </w:rPr>
           </w:pPr>
-          <w:hyperlink w:anchor="_Toc465233344" w:history="1">
+          <w:hyperlink w:anchor="_Toc465259910" w:history="1">
             <w:r>
               <w:rPr>
                 <w:rStyle w:val="Hipervnculo"/>
@@ -3598,7 +3612,7 @@
                 <w:noProof/>
                 <w:webHidden/>
               </w:rPr>
-              <w:instrText xml:space="preserve"> PAGEREF _Toc465233344 \h </w:instrText>
+              <w:instrText xml:space="preserve"> PAGEREF _Toc465259910 \h </w:instrText>
             </w:r>
             <w:r>
               <w:rPr>
@@ -3644,7 +3658,7 @@
               <w:lang w:val="es-MX" w:eastAsia="es-MX"/>
             </w:rPr>
           </w:pPr>
-          <w:hyperlink w:anchor="_Toc465233345" w:history="1">
+          <w:hyperlink w:anchor="_Toc465259911" w:history="1">
             <w:r>
               <w:rPr>
                 <w:rStyle w:val="Hipervnculo"/>
@@ -3671,7 +3685,7 @@
                 <w:noProof/>
                 <w:webHidden/>
               </w:rPr>
-              <w:instrText xml:space="preserve"> PAGEREF _Toc465233345 \h </w:instrText>
+              <w:instrText xml:space="preserve"> PAGEREF _Toc465259911 \h </w:instrText>
             </w:r>
             <w:r>
               <w:rPr>
@@ -3716,7 +3730,7 @@
               <w:lang w:val="es-MX" w:eastAsia="es-MX"/>
             </w:rPr>
           </w:pPr>
-          <w:hyperlink w:anchor="_Toc465233346" w:history="1">
+          <w:hyperlink w:anchor="_Toc465259912" w:history="1">
             <w:r>
               <w:rPr>
                 <w:rStyle w:val="Hipervnculo"/>
@@ -3744,7 +3758,7 @@
                 <w:noProof/>
                 <w:webHidden/>
               </w:rPr>
-              <w:instrText xml:space="preserve"> PAGEREF _Toc465233346 \h </w:instrText>
+              <w:instrText xml:space="preserve"> PAGEREF _Toc465259912 \h </w:instrText>
             </w:r>
             <w:r>
               <w:rPr>
@@ -3790,7 +3804,7 @@
               <w:lang w:val="es-MX" w:eastAsia="es-MX"/>
             </w:rPr>
           </w:pPr>
-          <w:hyperlink w:anchor="_Toc465233347" w:history="1">
+          <w:hyperlink w:anchor="_Toc465259913" w:history="1">
             <w:r>
               <w:rPr>
                 <w:rStyle w:val="Hipervnculo"/>
@@ -3817,7 +3831,7 @@
                 <w:noProof/>
                 <w:webHidden/>
               </w:rPr>
-              <w:instrText xml:space="preserve"> PAGEREF _Toc465233347 \h </w:instrText>
+              <w:instrText xml:space="preserve"> PAGEREF _Toc465259913 \h </w:instrText>
             </w:r>
             <w:r>
               <w:rPr>
@@ -3863,7 +3877,7 @@
               <w:lang w:val="es-MX" w:eastAsia="es-MX"/>
             </w:rPr>
           </w:pPr>
-          <w:hyperlink w:anchor="_Toc465233348" w:history="1">
+          <w:hyperlink w:anchor="_Toc465259914" w:history="1">
             <w:r>
               <w:rPr>
                 <w:rStyle w:val="Hipervnculo"/>
@@ -3890,7 +3904,7 @@
                 <w:noProof/>
                 <w:webHidden/>
               </w:rPr>
-              <w:instrText xml:space="preserve"> PAGEREF _Toc465233348 \h </w:instrText>
+              <w:instrText xml:space="preserve"> PAGEREF _Toc465259914 \h </w:instrText>
             </w:r>
             <w:r>
               <w:rPr>
@@ -3935,7 +3949,7 @@
               <w:lang w:val="es-MX" w:eastAsia="es-MX"/>
             </w:rPr>
           </w:pPr>
-          <w:hyperlink w:anchor="_Toc465233349" w:history="1">
+          <w:hyperlink w:anchor="_Toc465259915" w:history="1">
             <w:r>
               <w:rPr>
                 <w:rStyle w:val="Hipervnculo"/>
@@ -3963,7 +3977,7 @@
                 <w:noProof/>
                 <w:webHidden/>
               </w:rPr>
-              <w:instrText xml:space="preserve"> PAGEREF _Toc465233349 \h </w:instrText>
+              <w:instrText xml:space="preserve"> PAGEREF _Toc465259915 \h </w:instrText>
             </w:r>
             <w:r>
               <w:rPr>
@@ -4008,7 +4022,7 @@
               <w:lang w:val="es-MX" w:eastAsia="es-MX"/>
             </w:rPr>
           </w:pPr>
-          <w:hyperlink w:anchor="_Toc465233350" w:history="1">
+          <w:hyperlink w:anchor="_Toc465259916" w:history="1">
             <w:r>
               <w:rPr>
                 <w:rStyle w:val="Hipervnculo"/>
@@ -4036,7 +4050,7 @@
                 <w:noProof/>
                 <w:webHidden/>
               </w:rPr>
-              <w:instrText xml:space="preserve"> PAGEREF _Toc465233350 \h </w:instrText>
+              <w:instrText xml:space="preserve"> PAGEREF _Toc465259916 \h </w:instrText>
             </w:r>
             <w:r>
               <w:rPr>
@@ -4056,7 +4070,7 @@
                 <w:noProof/>
                 <w:webHidden/>
               </w:rPr>
-              <w:t>9</w:t>
+              <w:t>10</w:t>
             </w:r>
             <w:r>
               <w:rPr>
@@ -4081,7 +4095,7 @@
               <w:lang w:val="es-MX" w:eastAsia="es-MX"/>
             </w:rPr>
           </w:pPr>
-          <w:hyperlink w:anchor="_Toc465233351" w:history="1">
+          <w:hyperlink w:anchor="_Toc465259917" w:history="1">
             <w:r>
               <w:rPr>
                 <w:rStyle w:val="Hipervnculo"/>
@@ -4109,7 +4123,7 @@
                 <w:noProof/>
                 <w:webHidden/>
               </w:rPr>
-              <w:instrText xml:space="preserve"> PAGEREF _Toc465233351 \h </w:instrText>
+              <w:instrText xml:space="preserve"> PAGEREF _Toc465259917 \h </w:instrText>
             </w:r>
             <w:r>
               <w:rPr>
@@ -4129,7 +4143,7 @@
                 <w:noProof/>
                 <w:webHidden/>
               </w:rPr>
-              <w:t>9</w:t>
+              <w:t>10</w:t>
             </w:r>
             <w:r>
               <w:rPr>
@@ -4154,7 +4168,7 @@
               <w:lang w:val="es-MX" w:eastAsia="es-MX"/>
             </w:rPr>
           </w:pPr>
-          <w:hyperlink w:anchor="_Toc465233352" w:history="1">
+          <w:hyperlink w:anchor="_Toc465259918" w:history="1">
             <w:r>
               <w:rPr>
                 <w:rStyle w:val="Hipervnculo"/>
@@ -4182,7 +4196,7 @@
                 <w:noProof/>
                 <w:webHidden/>
               </w:rPr>
-              <w:instrText xml:space="preserve"> PAGEREF _Toc465233352 \h </w:instrText>
+              <w:instrText xml:space="preserve"> PAGEREF _Toc465259918 \h </w:instrText>
             </w:r>
             <w:r>
               <w:rPr>
@@ -4202,7 +4216,7 @@
                 <w:noProof/>
                 <w:webHidden/>
               </w:rPr>
-              <w:t>9</w:t>
+              <w:t>10</w:t>
             </w:r>
             <w:r>
               <w:rPr>
@@ -4227,7 +4241,7 @@
               <w:lang w:val="es-MX" w:eastAsia="es-MX"/>
             </w:rPr>
           </w:pPr>
-          <w:hyperlink w:anchor="_Toc465233353" w:history="1">
+          <w:hyperlink w:anchor="_Toc465259919" w:history="1">
             <w:r>
               <w:rPr>
                 <w:rStyle w:val="Hipervnculo"/>
@@ -4255,7 +4269,7 @@
                 <w:noProof/>
                 <w:webHidden/>
               </w:rPr>
-              <w:instrText xml:space="preserve"> PAGEREF _Toc465233353 \h </w:instrText>
+              <w:instrText xml:space="preserve"> PAGEREF _Toc465259919 \h </w:instrText>
             </w:r>
             <w:r>
               <w:rPr>
@@ -4275,7 +4289,7 @@
                 <w:noProof/>
                 <w:webHidden/>
               </w:rPr>
-              <w:t>9</w:t>
+              <w:t>10</w:t>
             </w:r>
             <w:r>
               <w:rPr>
@@ -4321,7 +4335,7 @@
           <w:sz w:val="24"/>
         </w:rPr>
       </w:pPr>
-      <w:bookmarkStart w:id="10" w:name="_Toc465233311"/>
+      <w:bookmarkStart w:id="10" w:name="_Toc465259877"/>
       <w:r>
         <w:rPr>
           <w:rFonts w:ascii="Times New Roman" w:hAnsi="Times New Roman" w:cs="Times New Roman"/>
@@ -4348,7 +4362,7 @@
           <w:sz w:val="24"/>
         </w:rPr>
       </w:pPr>
-      <w:bookmarkStart w:id="11" w:name="_Toc465233312"/>
+      <w:bookmarkStart w:id="11" w:name="_Toc465259878"/>
       <w:r>
         <w:rPr>
           <w:sz w:val="24"/>
@@ -4843,7 +4857,7 @@
           <w:sz w:val="24"/>
         </w:rPr>
       </w:pPr>
-      <w:bookmarkStart w:id="12" w:name="_Toc465233313"/>
+      <w:bookmarkStart w:id="12" w:name="_Toc465259879"/>
       <w:r>
         <w:rPr>
           <w:sz w:val="24"/>
@@ -4957,7 +4971,7 @@
           <w:sz w:val="24"/>
         </w:rPr>
       </w:pPr>
-      <w:bookmarkStart w:id="13" w:name="_Toc465233314"/>
+      <w:bookmarkStart w:id="13" w:name="_Toc465259880"/>
       <w:r>
         <w:rPr>
           <w:sz w:val="24"/>
@@ -5043,7 +5057,7 @@
           <w:sz w:val="24"/>
         </w:rPr>
       </w:pPr>
-      <w:bookmarkStart w:id="14" w:name="_Toc465233315"/>
+      <w:bookmarkStart w:id="14" w:name="_Toc465259881"/>
       <w:r>
         <w:rPr>
           <w:sz w:val="24"/>
@@ -5089,7 +5103,7 @@
           <w:sz w:val="24"/>
         </w:rPr>
       </w:pPr>
-      <w:bookmarkStart w:id="15" w:name="_Toc465233316"/>
+      <w:bookmarkStart w:id="15" w:name="_Toc465259882"/>
       <w:r>
         <w:rPr>
           <w:sz w:val="24"/>
@@ -5149,7 +5163,7 @@
           <w:sz w:val="24"/>
         </w:rPr>
       </w:pPr>
-      <w:bookmarkStart w:id="16" w:name="_Toc465233317"/>
+      <w:bookmarkStart w:id="16" w:name="_Toc465259883"/>
       <w:r>
         <w:rPr>
           <w:sz w:val="24"/>
@@ -5381,7 +5395,7 @@
           <w:sz w:val="24"/>
         </w:rPr>
       </w:pPr>
-      <w:bookmarkStart w:id="17" w:name="_Toc465233318"/>
+      <w:bookmarkStart w:id="17" w:name="_Toc465259884"/>
       <w:r>
         <w:rPr>
           <w:sz w:val="24"/>
@@ -6069,7 +6083,7 @@
           <w:sz w:val="24"/>
         </w:rPr>
       </w:pPr>
-      <w:bookmarkStart w:id="18" w:name="_Toc465233319"/>
+      <w:bookmarkStart w:id="18" w:name="_Toc465259885"/>
       <w:r>
         <w:rPr>
           <w:sz w:val="24"/>
@@ -6313,7 +6327,7 @@
           <w:sz w:val="24"/>
         </w:rPr>
       </w:pPr>
-      <w:bookmarkStart w:id="19" w:name="_Toc465233320"/>
+      <w:bookmarkStart w:id="19" w:name="_Toc465259886"/>
       <w:r>
         <w:rPr>
           <w:sz w:val="24"/>
@@ -6346,7 +6360,7 @@
         <mc:AlternateContent>
           <mc:Choice Requires="wpg">
             <w:drawing>
-              <wp:anchor distT="0" distB="0" distL="114300" distR="114300" simplePos="0" relativeHeight="251657216" behindDoc="0" locked="0" layoutInCell="1" allowOverlap="1">
+              <wp:anchor distT="0" distB="0" distL="114300" distR="114300" simplePos="0" relativeHeight="251658240" behindDoc="0" locked="0" layoutInCell="1" allowOverlap="1">
                 <wp:simplePos x="0" y="0"/>
                 <wp:positionH relativeFrom="column">
                   <wp:posOffset>120015</wp:posOffset>
@@ -7114,7 +7128,7 @@
           </mc:Choice>
           <mc:Fallback>
             <w:pict>
-              <v:group id="Grupo 21" o:spid="_x0000_s1028" style="position:absolute;left:0;text-align:left;margin-left:9.45pt;margin-top:98.4pt;width:398.1pt;height:143.25pt;z-index:251657216;mso-width-relative:margin;mso-height-relative:margin" coordsize="51530,19796" o:gfxdata="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">
+              <v:group id="Grupo 21" o:spid="_x0000_s1028" style="position:absolute;left:0;text-align:left;margin-left:9.45pt;margin-top:98.4pt;width:398.1pt;height:143.25pt;z-index:251658240;mso-width-relative:margin;mso-height-relative:margin" coordsize="51530,19796" o:gfxdata="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">
                 <v:group id="Group 560" o:spid="_x0000_s1029" style="position:absolute;left:20193;top:3810;width:16490;height:8382" coordorigin="" coordsize="12969,5191" o:gfxdata="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">
                   <v:oval id="Shape 558" o:spid="_x0000_s1030" style="position:absolute;width:12969;height:5191;visibility:visible;mso-wrap-style:square;v-text-anchor:top" o:gfxdata="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" fillcolor="white [3201]" strokecolor="#4f81bd [3204]" strokeweight="2pt">
                     <v:textbox inset="1.3mm,1.3mm,1.3mm,1.3mm"/>
@@ -7263,7 +7277,7 @@
           <w:sz w:val="24"/>
         </w:rPr>
       </w:pPr>
-      <w:bookmarkStart w:id="20" w:name="_Toc465233321"/>
+      <w:bookmarkStart w:id="20" w:name="_Toc465259887"/>
       <w:r>
         <w:rPr>
           <w:sz w:val="24"/>
@@ -7573,7 +7587,7 @@
           <w:sz w:val="24"/>
         </w:rPr>
       </w:pPr>
-      <w:bookmarkStart w:id="21" w:name="_Toc465233322"/>
+      <w:bookmarkStart w:id="21" w:name="_Toc465259888"/>
       <w:r>
         <w:rPr>
           <w:sz w:val="24"/>
@@ -7764,7 +7778,7 @@
           <w:sz w:val="24"/>
         </w:rPr>
       </w:pPr>
-      <w:bookmarkStart w:id="22" w:name="_Toc465233323"/>
+      <w:bookmarkStart w:id="22" w:name="_Toc465259889"/>
       <w:r>
         <w:rPr>
           <w:sz w:val="24"/>
@@ -7848,7 +7862,7 @@
           <w:sz w:val="24"/>
         </w:rPr>
       </w:pPr>
-      <w:bookmarkStart w:id="23" w:name="_Toc465233324"/>
+      <w:bookmarkStart w:id="23" w:name="_Toc465259890"/>
       <w:r>
         <w:rPr>
           <w:rFonts w:ascii="Times New Roman" w:hAnsi="Times New Roman" w:cs="Times New Roman"/>
@@ -7874,7 +7888,7 @@
           <w:sz w:val="24"/>
         </w:rPr>
       </w:pPr>
-      <w:bookmarkStart w:id="24" w:name="_Toc465233325"/>
+      <w:bookmarkStart w:id="24" w:name="_Toc465259891"/>
       <w:r>
         <w:rPr>
           <w:sz w:val="24"/>
@@ -7890,7 +7904,7 @@
           <w:sz w:val="24"/>
         </w:rPr>
       </w:pPr>
-      <w:bookmarkStart w:id="25" w:name="_Toc465233326"/>
+      <w:bookmarkStart w:id="25" w:name="_Toc465259892"/>
       <w:r>
         <w:rPr>
           <w:sz w:val="24"/>
@@ -7906,7 +7920,7 @@
           <w:sz w:val="24"/>
         </w:rPr>
       </w:pPr>
-      <w:bookmarkStart w:id="26" w:name="_Toc465233327"/>
+      <w:bookmarkStart w:id="26" w:name="_Toc465259893"/>
       <w:r>
         <w:rPr>
           <w:sz w:val="24"/>
@@ -7922,7 +7936,7 @@
           <w:sz w:val="24"/>
         </w:rPr>
       </w:pPr>
-      <w:bookmarkStart w:id="27" w:name="_Toc465233328"/>
+      <w:bookmarkStart w:id="27" w:name="_Toc465259894"/>
       <w:r>
         <w:rPr>
           <w:sz w:val="24"/>
@@ -7938,7 +7952,7 @@
           <w:sz w:val="24"/>
         </w:rPr>
       </w:pPr>
-      <w:bookmarkStart w:id="28" w:name="_Toc465233329"/>
+      <w:bookmarkStart w:id="28" w:name="_Toc465259895"/>
       <w:r>
         <w:rPr>
           <w:sz w:val="24"/>
@@ -7954,7 +7968,7 @@
           <w:sz w:val="24"/>
         </w:rPr>
       </w:pPr>
-      <w:bookmarkStart w:id="29" w:name="_Toc465233330"/>
+      <w:bookmarkStart w:id="29" w:name="_Toc465259896"/>
       <w:r>
         <w:rPr>
           <w:sz w:val="24"/>
@@ -7972,7 +7986,7 @@
           <w:sz w:val="24"/>
         </w:rPr>
       </w:pPr>
-      <w:bookmarkStart w:id="30" w:name="_Toc465233331"/>
+      <w:bookmarkStart w:id="30" w:name="_Toc465259897"/>
       <w:r>
         <w:rPr>
           <w:rFonts w:ascii="Times New Roman" w:hAnsi="Times New Roman" w:cs="Times New Roman"/>
@@ -7990,7 +8004,7 @@
           <w:sz w:val="24"/>
         </w:rPr>
       </w:pPr>
-      <w:bookmarkStart w:id="31" w:name="_Toc465233332"/>
+      <w:bookmarkStart w:id="31" w:name="_Toc465259898"/>
       <w:r>
         <w:rPr>
           <w:sz w:val="24"/>
@@ -8358,7 +8372,7 @@
           <w:sz w:val="24"/>
         </w:rPr>
       </w:pPr>
-      <w:bookmarkStart w:id="32" w:name="_Toc465233333"/>
+      <w:bookmarkStart w:id="32" w:name="_Toc465259899"/>
       <w:r>
         <w:rPr>
           <w:sz w:val="24"/>
@@ -8371,7 +8385,7 @@
       <w:pPr>
         <w:pStyle w:val="Ttulo3"/>
       </w:pPr>
-      <w:bookmarkStart w:id="33" w:name="_Toc465233334"/>
+      <w:bookmarkStart w:id="33" w:name="_Toc465259900"/>
       <w:r>
         <w:lastRenderedPageBreak/>
         <w:t>3.2.1 Registro y gestión de errores</w:t>
@@ -8405,7 +8419,7 @@
       <w:pPr>
         <w:pStyle w:val="Ttulo3"/>
       </w:pPr>
-      <w:bookmarkStart w:id="34" w:name="_Toc465233335"/>
+      <w:bookmarkStart w:id="34" w:name="_Toc465259901"/>
       <w:r>
         <w:t>3.2.2 Reglas de negocio conectables</w:t>
       </w:r>
@@ -8431,7 +8445,7 @@
       <w:pPr>
         <w:pStyle w:val="Ttulo3"/>
       </w:pPr>
-      <w:bookmarkStart w:id="35" w:name="_Toc465233336"/>
+      <w:bookmarkStart w:id="35" w:name="_Toc465259902"/>
       <w:r>
         <w:t>3.2.3 Seguridad</w:t>
       </w:r>
@@ -8504,7 +8518,7 @@
           <w:sz w:val="24"/>
         </w:rPr>
       </w:pPr>
-      <w:bookmarkStart w:id="36" w:name="_Toc465233337"/>
+      <w:bookmarkStart w:id="36" w:name="_Toc465259903"/>
       <w:r>
         <w:rPr>
           <w:sz w:val="24"/>
@@ -8517,7 +8531,7 @@
       <w:pPr>
         <w:pStyle w:val="Ttulo3"/>
       </w:pPr>
-      <w:bookmarkStart w:id="37" w:name="_Toc465233338"/>
+      <w:bookmarkStart w:id="37" w:name="_Toc465259904"/>
       <w:r>
         <w:t>3.3.1 Factores humanos</w:t>
       </w:r>
@@ -8562,7 +8576,7 @@
           <w:sz w:val="24"/>
         </w:rPr>
       </w:pPr>
-      <w:bookmarkStart w:id="38" w:name="_Toc465233339"/>
+      <w:bookmarkStart w:id="38" w:name="_Toc465259905"/>
       <w:r>
         <w:rPr>
           <w:sz w:val="24"/>
@@ -8575,7 +8589,7 @@
       <w:pPr>
         <w:pStyle w:val="Ttulo3"/>
       </w:pPr>
-      <w:bookmarkStart w:id="39" w:name="_Toc465233340"/>
+      <w:bookmarkStart w:id="39" w:name="_Toc465259906"/>
       <w:r>
         <w:t>3.4.1 Capacidad de recuperación</w:t>
       </w:r>
@@ -8604,7 +8618,7 @@
           <w:sz w:val="24"/>
         </w:rPr>
       </w:pPr>
-      <w:bookmarkStart w:id="40" w:name="_Toc465233341"/>
+      <w:bookmarkStart w:id="40" w:name="_Toc465259907"/>
       <w:r>
         <w:rPr>
           <w:sz w:val="24"/>
@@ -8652,7 +8666,7 @@
           <w:sz w:val="24"/>
         </w:rPr>
       </w:pPr>
-      <w:bookmarkStart w:id="41" w:name="_Toc465233342"/>
+      <w:bookmarkStart w:id="41" w:name="_Toc465259908"/>
       <w:r>
         <w:rPr>
           <w:sz w:val="24"/>
@@ -8665,7 +8679,7 @@
       <w:pPr>
         <w:pStyle w:val="Ttulo3"/>
       </w:pPr>
-      <w:bookmarkStart w:id="42" w:name="_Toc465233343"/>
+      <w:bookmarkStart w:id="42" w:name="_Toc465259909"/>
       <w:r>
         <w:lastRenderedPageBreak/>
         <w:t>3.6.1 Interfaces y hardware destacable</w:t>
@@ -8734,7 +8748,7 @@
       <w:pPr>
         <w:pStyle w:val="Ttulo3"/>
       </w:pPr>
-      <w:bookmarkStart w:id="43" w:name="_Toc465233344"/>
+      <w:bookmarkStart w:id="43" w:name="_Toc465259910"/>
       <w:r>
         <w:t>3.6.2 Interfaces software</w:t>
       </w:r>
@@ -8763,7 +8777,7 @@
           <w:sz w:val="24"/>
         </w:rPr>
       </w:pPr>
-      <w:bookmarkStart w:id="44" w:name="_Toc465233345"/>
+      <w:bookmarkStart w:id="44" w:name="_Toc465259911"/>
       <w:r>
         <w:rPr>
           <w:sz w:val="24"/>
@@ -9157,7 +9171,7 @@
           <w:sz w:val="24"/>
         </w:rPr>
       </w:pPr>
-      <w:bookmarkStart w:id="45" w:name="_Toc465233346"/>
+      <w:bookmarkStart w:id="45" w:name="_Toc465259912"/>
       <w:r>
         <w:rPr>
           <w:rFonts w:ascii="Times New Roman" w:hAnsi="Times New Roman" w:cs="Times New Roman"/>
@@ -9175,7 +9189,7 @@
           <w:sz w:val="24"/>
         </w:rPr>
       </w:pPr>
-      <w:bookmarkStart w:id="46" w:name="_Toc465233347"/>
+      <w:bookmarkStart w:id="46" w:name="_Toc465259913"/>
       <w:r>
         <w:rPr>
           <w:sz w:val="24"/>
@@ -9451,8 +9465,6 @@
               </w:rPr>
               <w:t>1.1</w:t>
             </w:r>
-            <w:bookmarkStart w:id="47" w:name="_GoBack"/>
-            <w:bookmarkEnd w:id="47"/>
           </w:p>
         </w:tc>
         <w:tc>
@@ -9544,14 +9556,14 @@
           <w:sz w:val="24"/>
         </w:rPr>
       </w:pPr>
-      <w:bookmarkStart w:id="48" w:name="_Toc465233348"/>
+      <w:bookmarkStart w:id="47" w:name="_Toc465259914"/>
       <w:r>
         <w:rPr>
           <w:sz w:val="24"/>
         </w:rPr>
         <w:t>4.2 Definiciones</w:t>
       </w:r>
-      <w:bookmarkEnd w:id="48"/>
+      <w:bookmarkEnd w:id="47"/>
     </w:p>
     <w:tbl>
       <w:tblPr>
@@ -10238,9 +10250,11 @@
         <w:pStyle w:val="Ttulo1"/>
         <w:rPr>
           <w:rFonts w:ascii="Times New Roman" w:hAnsi="Times New Roman" w:cs="Times New Roman"/>
-        </w:rPr>
-      </w:pPr>
-      <w:bookmarkStart w:id="49" w:name="_Toc465233349"/>
+          <w:color w:val="auto"/>
+          <w:sz w:val="24"/>
+        </w:rPr>
+      </w:pPr>
+      <w:bookmarkStart w:id="48" w:name="_Toc465259915"/>
       <w:r>
         <w:rPr>
           <w:rFonts w:ascii="Times New Roman" w:hAnsi="Times New Roman" w:cs="Times New Roman"/>
@@ -10256,6 +10270,331 @@
           <w:sz w:val="24"/>
         </w:rPr>
         <w:t>A DE RIESGOS Y PLAN DE GESTIÓN DE RIESGOS</w:t>
+      </w:r>
+      <w:bookmarkEnd w:id="48"/>
+    </w:p>
+    <w:p>
+      <w:pPr>
+        <w:rPr>
+          <w:rFonts w:ascii="Times New Roman" w:hAnsi="Times New Roman" w:cs="Times New Roman"/>
+          <w:sz w:val="24"/>
+          <w:lang w:eastAsia="es-ES"/>
+        </w:rPr>
+      </w:pPr>
+    </w:p>
+    <w:tbl>
+      <w:tblPr>
+        <w:tblStyle w:val="Tabladecuadrcula4-nfasis11"/>
+        <w:tblW w:w="9039" w:type="dxa"/>
+        <w:tblLook w:val="04A0" w:firstRow="1" w:lastRow="0" w:firstColumn="1" w:lastColumn="0" w:noHBand="0" w:noVBand="1"/>
+      </w:tblPr>
+      <w:tblGrid>
+        <w:gridCol w:w="4361"/>
+        <w:gridCol w:w="4678"/>
+      </w:tblGrid>
+      <w:tr>
+        <w:trPr>
+          <w:cnfStyle w:val="100000000000" w:firstRow="1" w:lastRow="0" w:firstColumn="0" w:lastColumn="0" w:oddVBand="0" w:evenVBand="0" w:oddHBand="0" w:evenHBand="0" w:firstRowFirstColumn="0" w:firstRowLastColumn="0" w:lastRowFirstColumn="0" w:lastRowLastColumn="0"/>
+        </w:trPr>
+        <w:tc>
+          <w:tcPr>
+            <w:cnfStyle w:val="001000000000" w:firstRow="0" w:lastRow="0" w:firstColumn="1" w:lastColumn="0" w:oddVBand="0" w:evenVBand="0" w:oddHBand="0" w:evenHBand="0" w:firstRowFirstColumn="0" w:firstRowLastColumn="0" w:lastRowFirstColumn="0" w:lastRowLastColumn="0"/>
+            <w:tcW w:w="4361" w:type="dxa"/>
+            <w:tcBorders>
+              <w:bottom w:val="single" w:sz="4" w:space="0" w:color="FFFFFF" w:themeColor="background1"/>
+              <w:right w:val="single" w:sz="4" w:space="0" w:color="FFFFFF" w:themeColor="background1"/>
+            </w:tcBorders>
+          </w:tcPr>
+          <w:p>
+            <w:pPr>
+              <w:rPr>
+                <w:rFonts w:ascii="Times New Roman" w:hAnsi="Times New Roman" w:cs="Times New Roman"/>
+                <w:b w:val="0"/>
+                <w:sz w:val="24"/>
+              </w:rPr>
+            </w:pPr>
+            <w:r>
+              <w:rPr>
+                <w:rFonts w:ascii="Times New Roman" w:hAnsi="Times New Roman" w:cs="Times New Roman"/>
+                <w:b w:val="0"/>
+                <w:sz w:val="24"/>
+              </w:rPr>
+              <w:t>Riesgo</w:t>
+            </w:r>
+          </w:p>
+        </w:tc>
+        <w:tc>
+          <w:tcPr>
+            <w:tcW w:w="4678" w:type="dxa"/>
+            <w:tcBorders>
+              <w:left w:val="single" w:sz="4" w:space="0" w:color="FFFFFF" w:themeColor="background1"/>
+              <w:bottom w:val="single" w:sz="4" w:space="0" w:color="FFFFFF" w:themeColor="background1"/>
+              <w:right w:val="single" w:sz="4" w:space="0" w:color="FFFFFF" w:themeColor="background1"/>
+            </w:tcBorders>
+          </w:tcPr>
+          <w:p>
+            <w:pPr>
+              <w:cnfStyle w:val="100000000000" w:firstRow="1" w:lastRow="0" w:firstColumn="0" w:lastColumn="0" w:oddVBand="0" w:evenVBand="0" w:oddHBand="0" w:evenHBand="0" w:firstRowFirstColumn="0" w:firstRowLastColumn="0" w:lastRowFirstColumn="0" w:lastRowLastColumn="0"/>
+              <w:rPr>
+                <w:rFonts w:ascii="Times New Roman" w:hAnsi="Times New Roman" w:cs="Times New Roman"/>
+                <w:b w:val="0"/>
+                <w:sz w:val="24"/>
+              </w:rPr>
+            </w:pPr>
+            <w:r>
+              <w:rPr>
+                <w:rFonts w:ascii="Times New Roman" w:hAnsi="Times New Roman" w:cs="Times New Roman"/>
+                <w:b w:val="0"/>
+                <w:sz w:val="24"/>
+              </w:rPr>
+              <w:t>Plan de mitigación</w:t>
+            </w:r>
+          </w:p>
+        </w:tc>
+      </w:tr>
+      <w:tr>
+        <w:trPr>
+          <w:cnfStyle w:val="000000100000" w:firstRow="0" w:lastRow="0" w:firstColumn="0" w:lastColumn="0" w:oddVBand="0" w:evenVBand="0" w:oddHBand="1" w:evenHBand="0" w:firstRowFirstColumn="0" w:firstRowLastColumn="0" w:lastRowFirstColumn="0" w:lastRowLastColumn="0"/>
+          <w:trHeight w:val="1488"/>
+        </w:trPr>
+        <w:tc>
+          <w:tcPr>
+            <w:cnfStyle w:val="001000000000" w:firstRow="0" w:lastRow="0" w:firstColumn="1" w:lastColumn="0" w:oddVBand="0" w:evenVBand="0" w:oddHBand="0" w:evenHBand="0" w:firstRowFirstColumn="0" w:firstRowLastColumn="0" w:lastRowFirstColumn="0" w:lastRowLastColumn="0"/>
+            <w:tcW w:w="4361" w:type="dxa"/>
+            <w:tcBorders>
+              <w:top w:val="single" w:sz="4" w:space="0" w:color="FFFFFF" w:themeColor="background1"/>
+              <w:bottom w:val="single" w:sz="4" w:space="0" w:color="FFFFFF" w:themeColor="background1"/>
+              <w:right w:val="single" w:sz="4" w:space="0" w:color="548DD4" w:themeColor="text2" w:themeTint="99"/>
+            </w:tcBorders>
+          </w:tcPr>
+          <w:p>
+            <w:pPr>
+              <w:rPr>
+                <w:rFonts w:ascii="Times New Roman" w:hAnsi="Times New Roman" w:cs="Times New Roman"/>
+                <w:b w:val="0"/>
+                <w:sz w:val="24"/>
+              </w:rPr>
+            </w:pPr>
+            <w:r>
+              <w:rPr>
+                <w:rFonts w:ascii="Times New Roman" w:hAnsi="Times New Roman" w:cs="Times New Roman"/>
+                <w:b w:val="0"/>
+                <w:sz w:val="24"/>
+              </w:rPr>
+              <w:t>El tiempo restante para la fecha límite para el despliegue del sistema cada vez es menor y no se puede avanzar sin haber hecho un estudio más claro.</w:t>
+            </w:r>
+          </w:p>
+        </w:tc>
+        <w:tc>
+          <w:tcPr>
+            <w:tcW w:w="4678" w:type="dxa"/>
+            <w:tcBorders>
+              <w:top w:val="single" w:sz="4" w:space="0" w:color="FFFFFF" w:themeColor="background1"/>
+              <w:left w:val="single" w:sz="4" w:space="0" w:color="548DD4" w:themeColor="text2" w:themeTint="99"/>
+              <w:bottom w:val="single" w:sz="4" w:space="0" w:color="FFFFFF" w:themeColor="background1"/>
+              <w:right w:val="single" w:sz="4" w:space="0" w:color="548DD4" w:themeColor="text2" w:themeTint="99"/>
+            </w:tcBorders>
+          </w:tcPr>
+          <w:p>
+            <w:pPr>
+              <w:cnfStyle w:val="000000100000" w:firstRow="0" w:lastRow="0" w:firstColumn="0" w:lastColumn="0" w:oddVBand="0" w:evenVBand="0" w:oddHBand="1" w:evenHBand="0" w:firstRowFirstColumn="0" w:firstRowLastColumn="0" w:lastRowFirstColumn="0" w:lastRowLastColumn="0"/>
+              <w:rPr>
+                <w:rFonts w:ascii="Times New Roman" w:hAnsi="Times New Roman" w:cs="Times New Roman"/>
+                <w:sz w:val="24"/>
+              </w:rPr>
+            </w:pPr>
+            <w:r>
+              <w:rPr>
+                <w:rFonts w:ascii="Times New Roman" w:hAnsi="Times New Roman" w:cs="Times New Roman"/>
+                <w:sz w:val="24"/>
+              </w:rPr>
+              <w:t xml:space="preserve">Se enfocará primordialmente en el estudio del caso para adquirir una idea más clara de la problemática que se aborda y una vez con esto el sistema se podrá desarrollar más fácilmente. </w:t>
+            </w:r>
+          </w:p>
+        </w:tc>
+      </w:tr>
+      <w:tr>
+        <w:trPr>
+          <w:trHeight w:val="1255"/>
+        </w:trPr>
+        <w:tc>
+          <w:tcPr>
+            <w:cnfStyle w:val="001000000000" w:firstRow="0" w:lastRow="0" w:firstColumn="1" w:lastColumn="0" w:oddVBand="0" w:evenVBand="0" w:oddHBand="0" w:evenHBand="0" w:firstRowFirstColumn="0" w:firstRowLastColumn="0" w:lastRowFirstColumn="0" w:lastRowLastColumn="0"/>
+            <w:tcW w:w="4361" w:type="dxa"/>
+            <w:tcBorders>
+              <w:top w:val="single" w:sz="4" w:space="0" w:color="FFFFFF" w:themeColor="background1"/>
+              <w:bottom w:val="single" w:sz="4" w:space="0" w:color="FFFFFF" w:themeColor="background1"/>
+              <w:right w:val="single" w:sz="4" w:space="0" w:color="548DD4" w:themeColor="text2" w:themeTint="99"/>
+            </w:tcBorders>
+          </w:tcPr>
+          <w:p>
+            <w:pPr>
+              <w:rPr>
+                <w:rFonts w:ascii="Times New Roman" w:hAnsi="Times New Roman" w:cs="Times New Roman"/>
+                <w:b w:val="0"/>
+                <w:sz w:val="24"/>
+              </w:rPr>
+            </w:pPr>
+            <w:r>
+              <w:rPr>
+                <w:rFonts w:ascii="Times New Roman" w:hAnsi="Times New Roman" w:cs="Times New Roman"/>
+                <w:b w:val="0"/>
+                <w:sz w:val="24"/>
+              </w:rPr>
+              <w:t>El equipo de desarrollo tiene diversas actividades que impiden que se pueda avanzar fluidamente en el desarrollo del sistema.</w:t>
+            </w:r>
+          </w:p>
+        </w:tc>
+        <w:tc>
+          <w:tcPr>
+            <w:tcW w:w="4678" w:type="dxa"/>
+            <w:tcBorders>
+              <w:top w:val="single" w:sz="4" w:space="0" w:color="FFFFFF" w:themeColor="background1"/>
+              <w:left w:val="single" w:sz="4" w:space="0" w:color="548DD4" w:themeColor="text2" w:themeTint="99"/>
+              <w:bottom w:val="single" w:sz="4" w:space="0" w:color="FFFFFF" w:themeColor="background1"/>
+              <w:right w:val="single" w:sz="4" w:space="0" w:color="548DD4" w:themeColor="text2" w:themeTint="99"/>
+            </w:tcBorders>
+          </w:tcPr>
+          <w:p>
+            <w:pPr>
+              <w:cnfStyle w:val="000000000000" w:firstRow="0" w:lastRow="0" w:firstColumn="0" w:lastColumn="0" w:oddVBand="0" w:evenVBand="0" w:oddHBand="0" w:evenHBand="0" w:firstRowFirstColumn="0" w:firstRowLastColumn="0" w:lastRowFirstColumn="0" w:lastRowLastColumn="0"/>
+              <w:rPr>
+                <w:rFonts w:ascii="Times New Roman" w:hAnsi="Times New Roman" w:cs="Times New Roman"/>
+                <w:sz w:val="24"/>
+              </w:rPr>
+            </w:pPr>
+            <w:r>
+              <w:rPr>
+                <w:rFonts w:ascii="Times New Roman" w:hAnsi="Times New Roman" w:cs="Times New Roman"/>
+                <w:sz w:val="24"/>
+              </w:rPr>
+              <w:t xml:space="preserve">Se realizará una planificación </w:t>
+            </w:r>
+            <w:r>
+              <w:rPr>
+                <w:rFonts w:ascii="Times New Roman" w:hAnsi="Times New Roman" w:cs="Times New Roman"/>
+                <w:sz w:val="24"/>
+              </w:rPr>
+              <w:t xml:space="preserve">adecuada </w:t>
+            </w:r>
+            <w:r>
+              <w:rPr>
+                <w:rFonts w:ascii="Times New Roman" w:hAnsi="Times New Roman" w:cs="Times New Roman"/>
+                <w:sz w:val="24"/>
+              </w:rPr>
+              <w:t xml:space="preserve">que permita sacar el mayor provecho del tiempo </w:t>
+            </w:r>
+            <w:r>
+              <w:rPr>
+                <w:rFonts w:ascii="Times New Roman" w:hAnsi="Times New Roman" w:cs="Times New Roman"/>
+                <w:sz w:val="24"/>
+              </w:rPr>
+              <w:t>que dispone el equipo de desarrollo.</w:t>
+            </w:r>
+          </w:p>
+        </w:tc>
+      </w:tr>
+      <w:tr>
+        <w:trPr>
+          <w:cnfStyle w:val="000000100000" w:firstRow="0" w:lastRow="0" w:firstColumn="0" w:lastColumn="0" w:oddVBand="0" w:evenVBand="0" w:oddHBand="1" w:evenHBand="0" w:firstRowFirstColumn="0" w:firstRowLastColumn="0" w:lastRowFirstColumn="0" w:lastRowLastColumn="0"/>
+          <w:trHeight w:val="1697"/>
+        </w:trPr>
+        <w:tc>
+          <w:tcPr>
+            <w:cnfStyle w:val="001000000000" w:firstRow="0" w:lastRow="0" w:firstColumn="1" w:lastColumn="0" w:oddVBand="0" w:evenVBand="0" w:oddHBand="0" w:evenHBand="0" w:firstRowFirstColumn="0" w:firstRowLastColumn="0" w:lastRowFirstColumn="0" w:lastRowLastColumn="0"/>
+            <w:tcW w:w="4361" w:type="dxa"/>
+            <w:tcBorders>
+              <w:top w:val="single" w:sz="4" w:space="0" w:color="FFFFFF" w:themeColor="background1"/>
+              <w:right w:val="single" w:sz="4" w:space="0" w:color="548DD4" w:themeColor="text2" w:themeTint="99"/>
+            </w:tcBorders>
+          </w:tcPr>
+          <w:p>
+            <w:pPr>
+              <w:rPr>
+                <w:rFonts w:ascii="Times New Roman" w:hAnsi="Times New Roman" w:cs="Times New Roman"/>
+                <w:b w:val="0"/>
+                <w:sz w:val="24"/>
+              </w:rPr>
+            </w:pPr>
+            <w:r>
+              <w:rPr>
+                <w:rFonts w:ascii="Times New Roman" w:hAnsi="Times New Roman" w:cs="Times New Roman"/>
+                <w:b w:val="0"/>
+                <w:sz w:val="24"/>
+              </w:rPr>
+              <w:t>Los administradores de la empresa no son muy pacientes y están constantemente preguntando por el avance del sistema, cualquier retraso significativo podría llevarlos a reconsiderar su interés por el sistema.</w:t>
+            </w:r>
+          </w:p>
+        </w:tc>
+        <w:tc>
+          <w:tcPr>
+            <w:tcW w:w="4678" w:type="dxa"/>
+            <w:tcBorders>
+              <w:top w:val="single" w:sz="4" w:space="0" w:color="FFFFFF" w:themeColor="background1"/>
+              <w:left w:val="single" w:sz="4" w:space="0" w:color="548DD4" w:themeColor="text2" w:themeTint="99"/>
+              <w:right w:val="single" w:sz="4" w:space="0" w:color="548DD4" w:themeColor="text2" w:themeTint="99"/>
+            </w:tcBorders>
+          </w:tcPr>
+          <w:p>
+            <w:pPr>
+              <w:cnfStyle w:val="000000100000" w:firstRow="0" w:lastRow="0" w:firstColumn="0" w:lastColumn="0" w:oddVBand="0" w:evenVBand="0" w:oddHBand="1" w:evenHBand="0" w:firstRowFirstColumn="0" w:firstRowLastColumn="0" w:lastRowFirstColumn="0" w:lastRowLastColumn="0"/>
+              <w:rPr>
+                <w:rFonts w:ascii="Times New Roman" w:hAnsi="Times New Roman" w:cs="Times New Roman"/>
+                <w:sz w:val="24"/>
+              </w:rPr>
+            </w:pPr>
+            <w:r>
+              <w:rPr>
+                <w:rFonts w:ascii="Times New Roman" w:hAnsi="Times New Roman" w:cs="Times New Roman"/>
+                <w:sz w:val="24"/>
+              </w:rPr>
+              <w:t xml:space="preserve">Conforme se vaya avanzando en la elaboración del sistema, se irán presentando algunos avances tanto de documentación como de una versión funcional para que los administradores puedan apreciar el trabajo que se </w:t>
+            </w:r>
+            <w:r>
+              <w:rPr>
+                <w:rFonts w:ascii="Times New Roman" w:hAnsi="Times New Roman" w:cs="Times New Roman"/>
+                <w:sz w:val="24"/>
+              </w:rPr>
+              <w:t>está</w:t>
+            </w:r>
+            <w:r>
+              <w:rPr>
+                <w:rFonts w:ascii="Times New Roman" w:hAnsi="Times New Roman" w:cs="Times New Roman"/>
+                <w:sz w:val="24"/>
+              </w:rPr>
+              <w:t xml:space="preserve"> realizando.</w:t>
+            </w:r>
+          </w:p>
+        </w:tc>
+      </w:tr>
+    </w:tbl>
+    <w:p>
+      <w:pPr>
+        <w:rPr>
+          <w:rFonts w:ascii="Times New Roman" w:hAnsi="Times New Roman" w:cs="Times New Roman"/>
+          <w:sz w:val="24"/>
+          <w:lang w:eastAsia="es-ES"/>
+        </w:rPr>
+      </w:pPr>
+    </w:p>
+    <w:p>
+      <w:pPr>
+        <w:pStyle w:val="Ttulo1"/>
+        <w:rPr>
+          <w:rFonts w:ascii="Times New Roman" w:hAnsi="Times New Roman" w:cs="Times New Roman"/>
+          <w:color w:val="auto"/>
+          <w:sz w:val="24"/>
+        </w:rPr>
+      </w:pPr>
+      <w:bookmarkStart w:id="49" w:name="_Toc465259916"/>
+      <w:r>
+        <w:rPr>
+          <w:rFonts w:ascii="Times New Roman" w:hAnsi="Times New Roman" w:cs="Times New Roman"/>
+          <w:color w:val="auto"/>
+          <w:sz w:val="24"/>
+        </w:rPr>
+        <w:lastRenderedPageBreak/>
+        <w:t>6. PROTOTIPOS Y PRUEBAS DE CONCEPTOS</w:t>
       </w:r>
       <w:bookmarkEnd w:id="49"/>
     </w:p>
@@ -10264,35 +10603,277 @@
         <w:pStyle w:val="Ttulo1"/>
         <w:rPr>
           <w:rFonts w:ascii="Times New Roman" w:hAnsi="Times New Roman" w:cs="Times New Roman"/>
-        </w:rPr>
-      </w:pPr>
-      <w:bookmarkStart w:id="50" w:name="_Toc465233350"/>
+          <w:color w:val="auto"/>
+          <w:sz w:val="24"/>
+        </w:rPr>
+      </w:pPr>
+      <w:bookmarkStart w:id="50" w:name="_Toc465259917"/>
       <w:r>
         <w:rPr>
           <w:rFonts w:ascii="Times New Roman" w:hAnsi="Times New Roman" w:cs="Times New Roman"/>
           <w:color w:val="auto"/>
           <w:sz w:val="24"/>
         </w:rPr>
-        <w:t>6. PROTOTIPOS Y PRUEBAS DE CONCEPTOS</w:t>
+        <w:t>7. PLAN DE ITERACIÓN</w:t>
       </w:r>
       <w:bookmarkEnd w:id="50"/>
     </w:p>
     <w:p>
       <w:pPr>
-        <w:pStyle w:val="Ttulo1"/>
-        <w:rPr>
-          <w:rFonts w:ascii="Times New Roman" w:hAnsi="Times New Roman" w:cs="Times New Roman"/>
-        </w:rPr>
-      </w:pPr>
-      <w:bookmarkStart w:id="51" w:name="_Toc465233351"/>
+        <w:pStyle w:val="Sinespaciado"/>
+        <w:rPr>
+          <w:rFonts w:ascii="Times New Roman" w:hAnsi="Times New Roman" w:cs="Times New Roman"/>
+          <w:sz w:val="24"/>
+        </w:rPr>
+      </w:pPr>
+    </w:p>
+    <w:p>
+      <w:pPr>
+        <w:pStyle w:val="Prrafodelista"/>
+        <w:numPr>
+          <w:ilvl w:val="0"/>
+          <w:numId w:val="21"/>
+        </w:numPr>
+        <w:jc w:val="both"/>
+        <w:rPr>
+          <w:rFonts w:ascii="Times New Roman" w:hAnsi="Times New Roman" w:cs="Times New Roman"/>
+          <w:sz w:val="24"/>
+          <w:lang w:eastAsia="es-ES"/>
+        </w:rPr>
+      </w:pPr>
       <w:r>
         <w:rPr>
           <w:rFonts w:ascii="Times New Roman" w:hAnsi="Times New Roman" w:cs="Times New Roman"/>
-          <w:color w:val="auto"/>
-          <w:sz w:val="24"/>
-        </w:rPr>
-        <w:t>7. PLAN DE ITERACIÓN</w:t>
+          <w:sz w:val="24"/>
+          <w:lang w:eastAsia="es-ES"/>
+        </w:rPr>
+        <w:t>Implementar el caso de uso Registrar Cliente para poder hacer uso de otras funcionalidades.</w:t>
       </w:r>
+    </w:p>
+    <w:p>
+      <w:pPr>
+        <w:pStyle w:val="Prrafodelista"/>
+        <w:numPr>
+          <w:ilvl w:val="0"/>
+          <w:numId w:val="21"/>
+        </w:numPr>
+        <w:jc w:val="both"/>
+        <w:rPr>
+          <w:rFonts w:ascii="Times New Roman" w:hAnsi="Times New Roman" w:cs="Times New Roman"/>
+          <w:sz w:val="24"/>
+          <w:lang w:eastAsia="es-ES"/>
+        </w:rPr>
+      </w:pPr>
+      <w:r>
+        <w:rPr>
+          <w:rFonts w:ascii="Times New Roman" w:hAnsi="Times New Roman" w:cs="Times New Roman"/>
+          <w:sz w:val="24"/>
+          <w:lang w:eastAsia="es-ES"/>
+        </w:rPr>
+        <w:t>Implementar los casos de uso Registrar Prod</w:t>
+      </w:r>
+      <w:r>
+        <w:rPr>
+          <w:rFonts w:ascii="Times New Roman" w:hAnsi="Times New Roman" w:cs="Times New Roman"/>
+          <w:sz w:val="24"/>
+          <w:lang w:eastAsia="es-ES"/>
+        </w:rPr>
+        <w:t>ucto y Configuración de Producto</w:t>
+      </w:r>
+      <w:r>
+        <w:rPr>
+          <w:rFonts w:ascii="Times New Roman" w:hAnsi="Times New Roman" w:cs="Times New Roman"/>
+          <w:sz w:val="24"/>
+          <w:lang w:eastAsia="es-ES"/>
+        </w:rPr>
+        <w:t xml:space="preserve"> para permitir que el cliente pueda</w:t>
+      </w:r>
+      <w:r>
+        <w:rPr>
+          <w:rFonts w:ascii="Times New Roman" w:hAnsi="Times New Roman" w:cs="Times New Roman"/>
+          <w:sz w:val="24"/>
+          <w:lang w:eastAsia="es-ES"/>
+        </w:rPr>
+        <w:t xml:space="preserve"> visualizarlos en el sistema.</w:t>
+      </w:r>
+    </w:p>
+    <w:p>
+      <w:pPr>
+        <w:pStyle w:val="Prrafodelista"/>
+        <w:numPr>
+          <w:ilvl w:val="0"/>
+          <w:numId w:val="21"/>
+        </w:numPr>
+        <w:jc w:val="both"/>
+        <w:rPr>
+          <w:rFonts w:ascii="Times New Roman" w:hAnsi="Times New Roman" w:cs="Times New Roman"/>
+          <w:sz w:val="24"/>
+          <w:lang w:eastAsia="es-ES"/>
+        </w:rPr>
+      </w:pPr>
+      <w:r>
+        <w:rPr>
+          <w:rFonts w:ascii="Times New Roman" w:hAnsi="Times New Roman" w:cs="Times New Roman"/>
+          <w:sz w:val="24"/>
+          <w:lang w:eastAsia="es-ES"/>
+        </w:rPr>
+        <w:t>Implementar los casos de uso Registrar Categoría, Asignar Producto y</w:t>
+      </w:r>
+      <w:r>
+        <w:rPr>
+          <w:rFonts w:ascii="Times New Roman" w:hAnsi="Times New Roman" w:cs="Times New Roman"/>
+          <w:sz w:val="24"/>
+          <w:lang w:eastAsia="es-ES"/>
+        </w:rPr>
+        <w:t xml:space="preserve"> Configurar Categoría</w:t>
+      </w:r>
+      <w:r>
+        <w:rPr>
+          <w:rFonts w:ascii="Times New Roman" w:hAnsi="Times New Roman" w:cs="Times New Roman"/>
+          <w:sz w:val="24"/>
+          <w:lang w:eastAsia="es-ES"/>
+        </w:rPr>
+        <w:t xml:space="preserve"> para que los clientes puedan tener una forma organizada de visualizar los productos registrados en el sistema.</w:t>
+      </w:r>
+    </w:p>
+    <w:p>
+      <w:pPr>
+        <w:pStyle w:val="Prrafodelista"/>
+        <w:numPr>
+          <w:ilvl w:val="0"/>
+          <w:numId w:val="21"/>
+        </w:numPr>
+        <w:jc w:val="both"/>
+        <w:rPr>
+          <w:rFonts w:ascii="Times New Roman" w:hAnsi="Times New Roman" w:cs="Times New Roman"/>
+          <w:sz w:val="24"/>
+          <w:lang w:eastAsia="es-ES"/>
+        </w:rPr>
+      </w:pPr>
+      <w:r>
+        <w:rPr>
+          <w:rFonts w:ascii="Times New Roman" w:hAnsi="Times New Roman" w:cs="Times New Roman"/>
+          <w:sz w:val="24"/>
+          <w:lang w:eastAsia="es-ES"/>
+        </w:rPr>
+        <w:t>Implementar los casos de uso Comentar Producto y Calificar Producto para agregarle funcionalidad a clientes previamente registrados.</w:t>
+      </w:r>
+    </w:p>
+    <w:p>
+      <w:pPr>
+        <w:pStyle w:val="Prrafodelista"/>
+        <w:numPr>
+          <w:ilvl w:val="0"/>
+          <w:numId w:val="21"/>
+        </w:numPr>
+        <w:jc w:val="both"/>
+        <w:rPr>
+          <w:rFonts w:ascii="Times New Roman" w:hAnsi="Times New Roman" w:cs="Times New Roman"/>
+          <w:sz w:val="24"/>
+          <w:lang w:eastAsia="es-ES"/>
+        </w:rPr>
+      </w:pPr>
+      <w:r>
+        <w:rPr>
+          <w:rFonts w:ascii="Times New Roman" w:hAnsi="Times New Roman" w:cs="Times New Roman"/>
+          <w:sz w:val="24"/>
+          <w:lang w:eastAsia="es-ES"/>
+        </w:rPr>
+        <w:t>Implementar el caso de uso Moderar Comentarios de manera que los administradores puedan controlar el tipo de mensaje que quieran dejar los clientes, evitando las malas palabras y el posible abuso.</w:t>
+      </w:r>
+    </w:p>
+    <w:p>
+      <w:pPr>
+        <w:pStyle w:val="Prrafodelista"/>
+        <w:numPr>
+          <w:ilvl w:val="0"/>
+          <w:numId w:val="21"/>
+        </w:numPr>
+        <w:jc w:val="both"/>
+        <w:rPr>
+          <w:rFonts w:ascii="Times New Roman" w:hAnsi="Times New Roman" w:cs="Times New Roman"/>
+          <w:sz w:val="24"/>
+          <w:lang w:eastAsia="es-ES"/>
+        </w:rPr>
+      </w:pPr>
+      <w:r>
+        <w:rPr>
+          <w:rFonts w:ascii="Times New Roman" w:hAnsi="Times New Roman" w:cs="Times New Roman"/>
+          <w:sz w:val="24"/>
+          <w:lang w:eastAsia="es-ES"/>
+        </w:rPr>
+        <w:t>No se resolverá la colaboración con el servicio externo bancario.</w:t>
+      </w:r>
+    </w:p>
+    <w:p>
+      <w:pPr>
+        <w:pStyle w:val="Prrafodelista"/>
+        <w:numPr>
+          <w:ilvl w:val="0"/>
+          <w:numId w:val="21"/>
+        </w:numPr>
+        <w:jc w:val="both"/>
+        <w:rPr>
+          <w:rFonts w:ascii="Times New Roman" w:hAnsi="Times New Roman" w:cs="Times New Roman"/>
+          <w:sz w:val="24"/>
+          <w:lang w:eastAsia="es-ES"/>
+        </w:rPr>
+      </w:pPr>
+      <w:r>
+        <w:rPr>
+          <w:rFonts w:ascii="Times New Roman" w:hAnsi="Times New Roman" w:cs="Times New Roman"/>
+          <w:sz w:val="24"/>
+          <w:lang w:eastAsia="es-ES"/>
+        </w:rPr>
+        <w:t>Se diseñará y desarrollará una base de datos para el sistema que soporte las funcionalidades y características previamente mencionadas.</w:t>
+      </w:r>
+    </w:p>
+    <w:p>
+      <w:pPr>
+        <w:pStyle w:val="Prrafodelista"/>
+        <w:numPr>
+          <w:ilvl w:val="0"/>
+          <w:numId w:val="21"/>
+        </w:numPr>
+        <w:jc w:val="both"/>
+        <w:rPr>
+          <w:rFonts w:ascii="Times New Roman" w:hAnsi="Times New Roman" w:cs="Times New Roman"/>
+          <w:sz w:val="24"/>
+          <w:lang w:eastAsia="es-ES"/>
+        </w:rPr>
+      </w:pPr>
+      <w:r>
+        <w:rPr>
+          <w:rFonts w:ascii="Times New Roman" w:hAnsi="Times New Roman" w:cs="Times New Roman"/>
+          <w:sz w:val="24"/>
+          <w:lang w:eastAsia="es-ES"/>
+        </w:rPr>
+        <w:t>No se incluirán las reglas del negocio para la compra de mercancía todavía.</w:t>
+      </w:r>
+    </w:p>
+    <w:p>
+      <w:pPr>
+        <w:pStyle w:val="Prrafodelista"/>
+        <w:numPr>
+          <w:ilvl w:val="0"/>
+          <w:numId w:val="21"/>
+        </w:numPr>
+        <w:jc w:val="both"/>
+        <w:rPr>
+          <w:rFonts w:ascii="Times New Roman" w:hAnsi="Times New Roman" w:cs="Times New Roman"/>
+          <w:sz w:val="24"/>
+          <w:lang w:eastAsia="es-ES"/>
+        </w:rPr>
+      </w:pPr>
+      <w:r>
+        <w:rPr>
+          <w:rFonts w:ascii="Times New Roman" w:hAnsi="Times New Roman" w:cs="Times New Roman"/>
+          <w:sz w:val="24"/>
+          <w:lang w:eastAsia="es-ES"/>
+        </w:rPr>
+        <w:t>Se desarrollará el diseño necesario para la funcionalidad de los casos de uso mencionados.</w:t>
+      </w:r>
+      <w:bookmarkStart w:id="51" w:name="_GoBack"/>
       <w:bookmarkEnd w:id="51"/>
     </w:p>
     <w:p>
@@ -10302,7 +10883,7 @@
           <w:rFonts w:ascii="Times New Roman" w:hAnsi="Times New Roman" w:cs="Times New Roman"/>
         </w:rPr>
       </w:pPr>
-      <w:bookmarkStart w:id="52" w:name="_Toc465233352"/>
+      <w:bookmarkStart w:id="52" w:name="_Toc465259918"/>
       <w:r>
         <w:rPr>
           <w:rFonts w:ascii="Times New Roman" w:hAnsi="Times New Roman" w:cs="Times New Roman"/>
@@ -10320,7 +10901,7 @@
           <w:rFonts w:ascii="Times New Roman" w:hAnsi="Times New Roman" w:cs="Times New Roman"/>
         </w:rPr>
       </w:pPr>
-      <w:bookmarkStart w:id="53" w:name="_Toc465233353"/>
+      <w:bookmarkStart w:id="53" w:name="_Toc465259919"/>
       <w:r>
         <w:rPr>
           <w:rFonts w:ascii="Times New Roman" w:hAnsi="Times New Roman" w:cs="Times New Roman"/>
@@ -10443,7 +11024,7 @@
               <w:bCs/>
               <w:noProof/>
             </w:rPr>
-            <w:t>9</w:t>
+            <w:t>10</w:t>
           </w:r>
           <w:r>
             <w:rPr>
@@ -10569,6 +11150,119 @@
 <file path=word/numbering.xml><?xml version="1.0" encoding="utf-8"?>
 <w:numbering xmlns:wpc="http://schemas.microsoft.com/office/word/2010/wordprocessingCanvas" xmlns:mc="http://schemas.openxmlformats.org/markup-compatibility/2006" xmlns:o="urn:schemas-microsoft-com:office:office" xmlns:r="http://schemas.openxmlformats.org/officeDocument/2006/relationships" xmlns:m="http://schemas.openxmlformats.org/officeDocument/2006/math" xmlns:v="urn:schemas-microsoft-com:vml" xmlns:wp14="http://schemas.microsoft.com/office/word/2010/wordprocessingDrawing" xmlns:wp="http://schemas.openxmlformats.org/drawingml/2006/wordprocessingDrawing" xmlns:w10="urn:schemas-microsoft-com:office:word" xmlns:w="http://schemas.openxmlformats.org/wordprocessingml/2006/main" xmlns:w14="http://schemas.microsoft.com/office/word/2010/wordml" xmlns:w15="http://schemas.microsoft.com/office/word/2012/wordml" xmlns:wpg="http://schemas.microsoft.com/office/word/2010/wordprocessingGroup" xmlns:wpi="http://schemas.microsoft.com/office/word/2010/wordprocessingInk" xmlns:wne="http://schemas.microsoft.com/office/word/2006/wordml" xmlns:wps="http://schemas.microsoft.com/office/word/2010/wordprocessingShape" mc:Ignorable="w14 w15 wp14">
   <w:abstractNum w:abstractNumId="0" w15:restartNumberingAfterBreak="0">
+    <w:nsid w:val="087B0801"/>
+    <w:multiLevelType w:val="hybridMultilevel"/>
+    <w:tmpl w:val="8234A638"/>
+    <w:lvl w:ilvl="0" w:tplc="080A0001">
+      <w:start w:val="1"/>
+      <w:numFmt w:val="bullet"/>
+      <w:lvlText w:val=""/>
+      <w:lvlJc w:val="left"/>
+      <w:pPr>
+        <w:ind w:left="720" w:hanging="360"/>
+      </w:pPr>
+      <w:rPr>
+        <w:rFonts w:ascii="Symbol" w:hAnsi="Symbol" w:hint="default"/>
+      </w:rPr>
+    </w:lvl>
+    <w:lvl w:ilvl="1" w:tplc="080A0003" w:tentative="1">
+      <w:start w:val="1"/>
+      <w:numFmt w:val="bullet"/>
+      <w:lvlText w:val="o"/>
+      <w:lvlJc w:val="left"/>
+      <w:pPr>
+        <w:ind w:left="1440" w:hanging="360"/>
+      </w:pPr>
+      <w:rPr>
+        <w:rFonts w:ascii="Courier New" w:hAnsi="Courier New" w:cs="Courier New" w:hint="default"/>
+      </w:rPr>
+    </w:lvl>
+    <w:lvl w:ilvl="2" w:tplc="080A0005" w:tentative="1">
+      <w:start w:val="1"/>
+      <w:numFmt w:val="bullet"/>
+      <w:lvlText w:val=""/>
+      <w:lvlJc w:val="left"/>
+      <w:pPr>
+        <w:ind w:left="2160" w:hanging="360"/>
+      </w:pPr>
+      <w:rPr>
+        <w:rFonts w:ascii="Wingdings" w:hAnsi="Wingdings" w:hint="default"/>
+      </w:rPr>
+    </w:lvl>
+    <w:lvl w:ilvl="3" w:tplc="080A0001" w:tentative="1">
+      <w:start w:val="1"/>
+      <w:numFmt w:val="bullet"/>
+      <w:lvlText w:val=""/>
+      <w:lvlJc w:val="left"/>
+      <w:pPr>
+        <w:ind w:left="2880" w:hanging="360"/>
+      </w:pPr>
+      <w:rPr>
+        <w:rFonts w:ascii="Symbol" w:hAnsi="Symbol" w:hint="default"/>
+      </w:rPr>
+    </w:lvl>
+    <w:lvl w:ilvl="4" w:tplc="080A0003" w:tentative="1">
+      <w:start w:val="1"/>
+      <w:numFmt w:val="bullet"/>
+      <w:lvlText w:val="o"/>
+      <w:lvlJc w:val="left"/>
+      <w:pPr>
+        <w:ind w:left="3600" w:hanging="360"/>
+      </w:pPr>
+      <w:rPr>
+        <w:rFonts w:ascii="Courier New" w:hAnsi="Courier New" w:cs="Courier New" w:hint="default"/>
+      </w:rPr>
+    </w:lvl>
+    <w:lvl w:ilvl="5" w:tplc="080A0005" w:tentative="1">
+      <w:start w:val="1"/>
+      <w:numFmt w:val="bullet"/>
+      <w:lvlText w:val=""/>
+      <w:lvlJc w:val="left"/>
+      <w:pPr>
+        <w:ind w:left="4320" w:hanging="360"/>
+      </w:pPr>
+      <w:rPr>
+        <w:rFonts w:ascii="Wingdings" w:hAnsi="Wingdings" w:hint="default"/>
+      </w:rPr>
+    </w:lvl>
+    <w:lvl w:ilvl="6" w:tplc="080A0001" w:tentative="1">
+      <w:start w:val="1"/>
+      <w:numFmt w:val="bullet"/>
+      <w:lvlText w:val=""/>
+      <w:lvlJc w:val="left"/>
+      <w:pPr>
+        <w:ind w:left="5040" w:hanging="360"/>
+      </w:pPr>
+      <w:rPr>
+        <w:rFonts w:ascii="Symbol" w:hAnsi="Symbol" w:hint="default"/>
+      </w:rPr>
+    </w:lvl>
+    <w:lvl w:ilvl="7" w:tplc="080A0003" w:tentative="1">
+      <w:start w:val="1"/>
+      <w:numFmt w:val="bullet"/>
+      <w:lvlText w:val="o"/>
+      <w:lvlJc w:val="left"/>
+      <w:pPr>
+        <w:ind w:left="5760" w:hanging="360"/>
+      </w:pPr>
+      <w:rPr>
+        <w:rFonts w:ascii="Courier New" w:hAnsi="Courier New" w:cs="Courier New" w:hint="default"/>
+      </w:rPr>
+    </w:lvl>
+    <w:lvl w:ilvl="8" w:tplc="080A0005" w:tentative="1">
+      <w:start w:val="1"/>
+      <w:numFmt w:val="bullet"/>
+      <w:lvlText w:val=""/>
+      <w:lvlJc w:val="left"/>
+      <w:pPr>
+        <w:ind w:left="6480" w:hanging="360"/>
+      </w:pPr>
+      <w:rPr>
+        <w:rFonts w:ascii="Wingdings" w:hAnsi="Wingdings" w:hint="default"/>
+      </w:rPr>
+    </w:lvl>
+  </w:abstractNum>
+  <w:abstractNum w:abstractNumId="1" w15:restartNumberingAfterBreak="0">
     <w:nsid w:val="15616E4C"/>
     <w:multiLevelType w:val="hybridMultilevel"/>
     <w:tmpl w:val="9208B09C"/>
@@ -10681,7 +11375,7 @@
       </w:rPr>
     </w:lvl>
   </w:abstractNum>
-  <w:abstractNum w:abstractNumId="1" w15:restartNumberingAfterBreak="0">
+  <w:abstractNum w:abstractNumId="2" w15:restartNumberingAfterBreak="0">
     <w:nsid w:val="16CD7494"/>
     <w:multiLevelType w:val="hybridMultilevel"/>
     <w:tmpl w:val="29A03092"/>
@@ -10794,7 +11488,7 @@
       </w:rPr>
     </w:lvl>
   </w:abstractNum>
-  <w:abstractNum w:abstractNumId="2" w15:restartNumberingAfterBreak="0">
+  <w:abstractNum w:abstractNumId="3" w15:restartNumberingAfterBreak="0">
     <w:nsid w:val="1BA40E65"/>
     <w:multiLevelType w:val="hybridMultilevel"/>
     <w:tmpl w:val="55447606"/>
@@ -10883,7 +11577,7 @@
       </w:pPr>
     </w:lvl>
   </w:abstractNum>
-  <w:abstractNum w:abstractNumId="3" w15:restartNumberingAfterBreak="0">
+  <w:abstractNum w:abstractNumId="4" w15:restartNumberingAfterBreak="0">
     <w:nsid w:val="1CFB00B3"/>
     <w:multiLevelType w:val="hybridMultilevel"/>
     <w:tmpl w:val="019C15B6"/>
@@ -10996,7 +11690,7 @@
       </w:rPr>
     </w:lvl>
   </w:abstractNum>
-  <w:abstractNum w:abstractNumId="4" w15:restartNumberingAfterBreak="0">
+  <w:abstractNum w:abstractNumId="5" w15:restartNumberingAfterBreak="0">
     <w:nsid w:val="1DAA290F"/>
     <w:multiLevelType w:val="hybridMultilevel"/>
     <w:tmpl w:val="D3167440"/>
@@ -11109,7 +11803,7 @@
       </w:rPr>
     </w:lvl>
   </w:abstractNum>
-  <w:abstractNum w:abstractNumId="5" w15:restartNumberingAfterBreak="0">
+  <w:abstractNum w:abstractNumId="6" w15:restartNumberingAfterBreak="0">
     <w:nsid w:val="2B0A497F"/>
     <w:multiLevelType w:val="multilevel"/>
     <w:tmpl w:val="A458484E"/>
@@ -11222,7 +11916,7 @@
       </w:pPr>
     </w:lvl>
   </w:abstractNum>
-  <w:abstractNum w:abstractNumId="6" w15:restartNumberingAfterBreak="0">
+  <w:abstractNum w:abstractNumId="7" w15:restartNumberingAfterBreak="0">
     <w:nsid w:val="35497BD6"/>
     <w:multiLevelType w:val="hybridMultilevel"/>
     <w:tmpl w:val="32FEA3A6"/>
@@ -11308,7 +12002,7 @@
       </w:pPr>
     </w:lvl>
   </w:abstractNum>
-  <w:abstractNum w:abstractNumId="7" w15:restartNumberingAfterBreak="0">
+  <w:abstractNum w:abstractNumId="8" w15:restartNumberingAfterBreak="0">
     <w:nsid w:val="39C503A4"/>
     <w:multiLevelType w:val="hybridMultilevel"/>
     <w:tmpl w:val="4B7C3E24"/>
@@ -11397,7 +12091,7 @@
       </w:pPr>
     </w:lvl>
   </w:abstractNum>
-  <w:abstractNum w:abstractNumId="8" w15:restartNumberingAfterBreak="0">
+  <w:abstractNum w:abstractNumId="9" w15:restartNumberingAfterBreak="0">
     <w:nsid w:val="3AA57C15"/>
     <w:multiLevelType w:val="hybridMultilevel"/>
     <w:tmpl w:val="25CA03E4"/>
@@ -11510,7 +12204,7 @@
       </w:rPr>
     </w:lvl>
   </w:abstractNum>
-  <w:abstractNum w:abstractNumId="9" w15:restartNumberingAfterBreak="0">
+  <w:abstractNum w:abstractNumId="10" w15:restartNumberingAfterBreak="0">
     <w:nsid w:val="3EFD4033"/>
     <w:multiLevelType w:val="hybridMultilevel"/>
     <w:tmpl w:val="6D3E7D10"/>
@@ -11623,7 +12317,7 @@
       </w:rPr>
     </w:lvl>
   </w:abstractNum>
-  <w:abstractNum w:abstractNumId="10" w15:restartNumberingAfterBreak="0">
+  <w:abstractNum w:abstractNumId="11" w15:restartNumberingAfterBreak="0">
     <w:nsid w:val="402206CF"/>
     <w:multiLevelType w:val="multilevel"/>
     <w:tmpl w:val="E57A20B0"/>
@@ -11772,7 +12466,7 @@
       </w:rPr>
     </w:lvl>
   </w:abstractNum>
-  <w:abstractNum w:abstractNumId="11" w15:restartNumberingAfterBreak="0">
+  <w:abstractNum w:abstractNumId="12" w15:restartNumberingAfterBreak="0">
     <w:nsid w:val="41366CC0"/>
     <w:multiLevelType w:val="hybridMultilevel"/>
     <w:tmpl w:val="BC742812"/>
@@ -11858,7 +12552,7 @@
       </w:pPr>
     </w:lvl>
   </w:abstractNum>
-  <w:abstractNum w:abstractNumId="12" w15:restartNumberingAfterBreak="0">
+  <w:abstractNum w:abstractNumId="13" w15:restartNumberingAfterBreak="0">
     <w:nsid w:val="45EB1E09"/>
     <w:multiLevelType w:val="hybridMultilevel"/>
     <w:tmpl w:val="0BA88E22"/>
@@ -11947,7 +12641,7 @@
       </w:pPr>
     </w:lvl>
   </w:abstractNum>
-  <w:abstractNum w:abstractNumId="13" w15:restartNumberingAfterBreak="0">
+  <w:abstractNum w:abstractNumId="14" w15:restartNumberingAfterBreak="0">
     <w:nsid w:val="5D80452C"/>
     <w:multiLevelType w:val="hybridMultilevel"/>
     <w:tmpl w:val="EAD0DEBA"/>
@@ -12036,7 +12730,7 @@
       </w:pPr>
     </w:lvl>
   </w:abstractNum>
-  <w:abstractNum w:abstractNumId="14" w15:restartNumberingAfterBreak="0">
+  <w:abstractNum w:abstractNumId="15" w15:restartNumberingAfterBreak="0">
     <w:nsid w:val="5FAF7BBD"/>
     <w:multiLevelType w:val="hybridMultilevel"/>
     <w:tmpl w:val="AB263EBC"/>
@@ -12149,7 +12843,7 @@
       </w:rPr>
     </w:lvl>
   </w:abstractNum>
-  <w:abstractNum w:abstractNumId="15" w15:restartNumberingAfterBreak="0">
+  <w:abstractNum w:abstractNumId="16" w15:restartNumberingAfterBreak="0">
     <w:nsid w:val="632D0B7D"/>
     <w:multiLevelType w:val="hybridMultilevel"/>
     <w:tmpl w:val="C5C6E64C"/>
@@ -12262,7 +12956,7 @@
       </w:rPr>
     </w:lvl>
   </w:abstractNum>
-  <w:abstractNum w:abstractNumId="16" w15:restartNumberingAfterBreak="0">
+  <w:abstractNum w:abstractNumId="17" w15:restartNumberingAfterBreak="0">
     <w:nsid w:val="6F33389E"/>
     <w:multiLevelType w:val="hybridMultilevel"/>
     <w:tmpl w:val="000AD774"/>
@@ -12374,7 +13068,7 @@
       </w:rPr>
     </w:lvl>
   </w:abstractNum>
-  <w:abstractNum w:abstractNumId="17" w15:restartNumberingAfterBreak="0">
+  <w:abstractNum w:abstractNumId="18" w15:restartNumberingAfterBreak="0">
     <w:nsid w:val="700134EC"/>
     <w:multiLevelType w:val="hybridMultilevel"/>
     <w:tmpl w:val="113A39C6"/>
@@ -12487,7 +13181,7 @@
       </w:rPr>
     </w:lvl>
   </w:abstractNum>
-  <w:abstractNum w:abstractNumId="18" w15:restartNumberingAfterBreak="0">
+  <w:abstractNum w:abstractNumId="19" w15:restartNumberingAfterBreak="0">
     <w:nsid w:val="713F3C82"/>
     <w:multiLevelType w:val="hybridMultilevel"/>
     <w:tmpl w:val="FF66A876"/>
@@ -12600,7 +13294,7 @@
       </w:rPr>
     </w:lvl>
   </w:abstractNum>
-  <w:abstractNum w:abstractNumId="19" w15:restartNumberingAfterBreak="0">
+  <w:abstractNum w:abstractNumId="20" w15:restartNumberingAfterBreak="0">
     <w:nsid w:val="77844CBD"/>
     <w:multiLevelType w:val="hybridMultilevel"/>
     <w:tmpl w:val="42448744"/>
@@ -12714,64 +13408,67 @@
     </w:lvl>
   </w:abstractNum>
   <w:num w:numId="1">
+    <w:abstractNumId w:val="11"/>
+  </w:num>
+  <w:num w:numId="2">
+    <w:abstractNumId w:val="6"/>
+  </w:num>
+  <w:num w:numId="3">
+    <w:abstractNumId w:val="13"/>
+  </w:num>
+  <w:num w:numId="4">
+    <w:abstractNumId w:val="15"/>
+  </w:num>
+  <w:num w:numId="5">
+    <w:abstractNumId w:val="1"/>
+  </w:num>
+  <w:num w:numId="6">
+    <w:abstractNumId w:val="8"/>
+  </w:num>
+  <w:num w:numId="7">
+    <w:abstractNumId w:val="14"/>
+  </w:num>
+  <w:num w:numId="8">
+    <w:abstractNumId w:val="16"/>
+  </w:num>
+  <w:num w:numId="9">
+    <w:abstractNumId w:val="9"/>
+  </w:num>
+  <w:num w:numId="10">
+    <w:abstractNumId w:val="17"/>
+  </w:num>
+  <w:num w:numId="11">
+    <w:abstractNumId w:val="5"/>
+  </w:num>
+  <w:num w:numId="12">
+    <w:abstractNumId w:val="20"/>
+  </w:num>
+  <w:num w:numId="13">
+    <w:abstractNumId w:val="12"/>
+  </w:num>
+  <w:num w:numId="14">
+    <w:abstractNumId w:val="7"/>
+  </w:num>
+  <w:num w:numId="15">
+    <w:abstractNumId w:val="3"/>
+  </w:num>
+  <w:num w:numId="16">
+    <w:abstractNumId w:val="19"/>
+  </w:num>
+  <w:num w:numId="17">
+    <w:abstractNumId w:val="18"/>
+  </w:num>
+  <w:num w:numId="18">
+    <w:abstractNumId w:val="2"/>
+  </w:num>
+  <w:num w:numId="19">
     <w:abstractNumId w:val="10"/>
   </w:num>
-  <w:num w:numId="2">
-    <w:abstractNumId w:val="5"/>
-  </w:num>
-  <w:num w:numId="3">
-    <w:abstractNumId w:val="12"/>
-  </w:num>
-  <w:num w:numId="4">
-    <w:abstractNumId w:val="14"/>
-  </w:num>
-  <w:num w:numId="5">
-    <w:abstractNumId w:val="0"/>
-  </w:num>
-  <w:num w:numId="6">
-    <w:abstractNumId w:val="7"/>
-  </w:num>
-  <w:num w:numId="7">
-    <w:abstractNumId w:val="13"/>
-  </w:num>
-  <w:num w:numId="8">
-    <w:abstractNumId w:val="15"/>
-  </w:num>
-  <w:num w:numId="9">
-    <w:abstractNumId w:val="8"/>
-  </w:num>
-  <w:num w:numId="10">
-    <w:abstractNumId w:val="16"/>
-  </w:num>
-  <w:num w:numId="11">
+  <w:num w:numId="20">
     <w:abstractNumId w:val="4"/>
   </w:num>
-  <w:num w:numId="12">
-    <w:abstractNumId w:val="19"/>
-  </w:num>
-  <w:num w:numId="13">
-    <w:abstractNumId w:val="11"/>
-  </w:num>
-  <w:num w:numId="14">
-    <w:abstractNumId w:val="6"/>
-  </w:num>
-  <w:num w:numId="15">
-    <w:abstractNumId w:val="2"/>
-  </w:num>
-  <w:num w:numId="16">
-    <w:abstractNumId w:val="18"/>
-  </w:num>
-  <w:num w:numId="17">
-    <w:abstractNumId w:val="17"/>
-  </w:num>
-  <w:num w:numId="18">
-    <w:abstractNumId w:val="1"/>
-  </w:num>
-  <w:num w:numId="19">
-    <w:abstractNumId w:val="9"/>
-  </w:num>
-  <w:num w:numId="20">
-    <w:abstractNumId w:val="3"/>
+  <w:num w:numId="21">
+    <w:abstractNumId w:val="0"/>
   </w:num>
 </w:numbering>
 </file>
@@ -14102,6 +14799,7 @@
     <w:rsid w:val="000F0A82"/>
     <w:rsid w:val="001A6EB0"/>
     <w:rsid w:val="002038E2"/>
+    <w:rsid w:val="00215007"/>
     <w:rsid w:val="00324345"/>
     <w:rsid w:val="00361640"/>
     <w:rsid w:val="004A7C55"/>
@@ -14123,6 +14821,7 @@
     <w:rsid w:val="00D92B1D"/>
     <w:rsid w:val="00E72842"/>
     <w:rsid w:val="00EC62A0"/>
+    <w:rsid w:val="00EF52CD"/>
     <w:rsid w:val="00FE4387"/>
   </w:rsids>
   <m:mathPr>
@@ -14977,7 +15676,7 @@
 </file>
 
 <file path=customXml/itemProps2.xml><?xml version="1.0" encoding="utf-8"?>
-<ds:datastoreItem xmlns:ds="http://schemas.openxmlformats.org/officeDocument/2006/customXml" ds:itemID="{C46221F1-6994-4951-A576-D7161887095D}">
+<ds:datastoreItem xmlns:ds="http://schemas.openxmlformats.org/officeDocument/2006/customXml" ds:itemID="{CAA98434-6164-46A8-8A96-C9DC4931C337}">
   <ds:schemaRefs>
     <ds:schemaRef ds:uri="http://schemas.openxmlformats.org/officeDocument/2006/bibliography"/>
   </ds:schemaRefs>

</xml_diff>